<commit_message>
rozdział 2 - istniejące rozwiązania
</commit_message>
<xml_diff>
--- a/praca_magisterska.docx
+++ b/praca_magisterska.docx
@@ -185,7 +185,115 @@
           <w:sz w:val="32"/>
           <w:szCs w:val="36"/>
         </w:rPr>
-        <w:t xml:space="preserve">Project of steering system based on algorithm for images of face and mimcry processing </w:t>
+        <w:t xml:space="preserve">Project of </w:t>
+      </w:r>
+      <w:proofErr w:type="spellStart"/>
+      <w:r>
+        <w:rPr>
+          <w:i/>
+          <w:sz w:val="32"/>
+          <w:szCs w:val="36"/>
+        </w:rPr>
+        <w:t>steering</w:t>
+      </w:r>
+      <w:proofErr w:type="spellEnd"/>
+      <w:r>
+        <w:rPr>
+          <w:i/>
+          <w:sz w:val="32"/>
+          <w:szCs w:val="36"/>
+        </w:rPr>
+        <w:t xml:space="preserve"> system </w:t>
+      </w:r>
+      <w:proofErr w:type="spellStart"/>
+      <w:r>
+        <w:rPr>
+          <w:i/>
+          <w:sz w:val="32"/>
+          <w:szCs w:val="36"/>
+        </w:rPr>
+        <w:t>based</w:t>
+      </w:r>
+      <w:proofErr w:type="spellEnd"/>
+      <w:r>
+        <w:rPr>
+          <w:i/>
+          <w:sz w:val="32"/>
+          <w:szCs w:val="36"/>
+        </w:rPr>
+        <w:t xml:space="preserve"> on </w:t>
+      </w:r>
+      <w:proofErr w:type="spellStart"/>
+      <w:r>
+        <w:rPr>
+          <w:i/>
+          <w:sz w:val="32"/>
+          <w:szCs w:val="36"/>
+        </w:rPr>
+        <w:t>algorithm</w:t>
+      </w:r>
+      <w:proofErr w:type="spellEnd"/>
+      <w:r>
+        <w:rPr>
+          <w:i/>
+          <w:sz w:val="32"/>
+          <w:szCs w:val="36"/>
+        </w:rPr>
+        <w:t xml:space="preserve"> for </w:t>
+      </w:r>
+      <w:proofErr w:type="spellStart"/>
+      <w:r>
+        <w:rPr>
+          <w:i/>
+          <w:sz w:val="32"/>
+          <w:szCs w:val="36"/>
+        </w:rPr>
+        <w:t>images</w:t>
+      </w:r>
+      <w:proofErr w:type="spellEnd"/>
+      <w:r>
+        <w:rPr>
+          <w:i/>
+          <w:sz w:val="32"/>
+          <w:szCs w:val="36"/>
+        </w:rPr>
+        <w:t xml:space="preserve"> of face and </w:t>
+      </w:r>
+      <w:proofErr w:type="spellStart"/>
+      <w:r>
+        <w:rPr>
+          <w:i/>
+          <w:sz w:val="32"/>
+          <w:szCs w:val="36"/>
+        </w:rPr>
+        <w:t>mimcry</w:t>
+      </w:r>
+      <w:proofErr w:type="spellEnd"/>
+      <w:r>
+        <w:rPr>
+          <w:i/>
+          <w:sz w:val="32"/>
+          <w:szCs w:val="36"/>
+        </w:rPr>
+        <w:t xml:space="preserve"> </w:t>
+      </w:r>
+      <w:proofErr w:type="spellStart"/>
+      <w:r>
+        <w:rPr>
+          <w:i/>
+          <w:sz w:val="32"/>
+          <w:szCs w:val="36"/>
+        </w:rPr>
+        <w:t>processing</w:t>
+      </w:r>
+      <w:proofErr w:type="spellEnd"/>
+      <w:r>
+        <w:rPr>
+          <w:i/>
+          <w:sz w:val="32"/>
+          <w:szCs w:val="36"/>
+        </w:rPr>
+        <w:t xml:space="preserve"> </w:t>
       </w:r>
       <w:r>
         <w:rPr>
@@ -398,7 +506,55 @@
           <w:szCs w:val="24"/>
           <w:lang w:eastAsia="pl-PL"/>
         </w:rPr>
-        <w:t>Oświadczam, świadomy(-a) odpowiedzialności karnej za poświadczenie nieprawdy, że niniejszą pracę dyplomową wykonałem(-am) osobiście i samodzielnie i że nie korzystałem(-am) ze źródeł innych niż wymienione w pracy.</w:t>
+        <w:t>Oświadczam, świadomy(-a) odpowiedzialności karnej za poświadczenie nieprawdy, że niniejszą pracę dyplomową wykonałem(-</w:t>
+      </w:r>
+      <w:proofErr w:type="spellStart"/>
+      <w:r>
+        <w:rPr>
+          <w:rFonts w:ascii="Times New Roman" w:eastAsia="Times New Roman" w:hAnsi="Times New Roman"/>
+          <w:i/>
+          <w:iCs/>
+          <w:sz w:val="24"/>
+          <w:szCs w:val="24"/>
+          <w:lang w:eastAsia="pl-PL"/>
+        </w:rPr>
+        <w:t>am</w:t>
+      </w:r>
+      <w:proofErr w:type="spellEnd"/>
+      <w:r>
+        <w:rPr>
+          <w:rFonts w:ascii="Times New Roman" w:eastAsia="Times New Roman" w:hAnsi="Times New Roman"/>
+          <w:i/>
+          <w:iCs/>
+          <w:sz w:val="24"/>
+          <w:szCs w:val="24"/>
+          <w:lang w:eastAsia="pl-PL"/>
+        </w:rPr>
+        <w:t>) osobiście i samodzielnie i że nie korzystałem(-</w:t>
+      </w:r>
+      <w:proofErr w:type="spellStart"/>
+      <w:r>
+        <w:rPr>
+          <w:rFonts w:ascii="Times New Roman" w:eastAsia="Times New Roman" w:hAnsi="Times New Roman"/>
+          <w:i/>
+          <w:iCs/>
+          <w:sz w:val="24"/>
+          <w:szCs w:val="24"/>
+          <w:lang w:eastAsia="pl-PL"/>
+        </w:rPr>
+        <w:t>am</w:t>
+      </w:r>
+      <w:proofErr w:type="spellEnd"/>
+      <w:r>
+        <w:rPr>
+          <w:rFonts w:ascii="Times New Roman" w:eastAsia="Times New Roman" w:hAnsi="Times New Roman"/>
+          <w:i/>
+          <w:iCs/>
+          <w:sz w:val="24"/>
+          <w:szCs w:val="24"/>
+          <w:lang w:eastAsia="pl-PL"/>
+        </w:rPr>
+        <w:t>) ze źródeł innych niż wymienione w pracy.</w:t>
       </w:r>
     </w:p>
     <w:p>
@@ -682,12 +838,25 @@
       <w:pPr>
         <w:pStyle w:val="Nagwek1"/>
       </w:pPr>
+      <w:bookmarkStart w:id="0" w:name="_Toc418635193"/>
       <w:r>
         <w:lastRenderedPageBreak/>
         <w:t>Spis treści</w:t>
       </w:r>
-    </w:p>
-    <w:p>
+      <w:bookmarkEnd w:id="0"/>
+    </w:p>
+    <w:p>
+      <w:pPr>
+        <w:pStyle w:val="Spistreci1"/>
+        <w:tabs>
+          <w:tab w:val="right" w:leader="dot" w:pos="9062"/>
+        </w:tabs>
+        <w:rPr>
+          <w:rFonts w:asciiTheme="minorHAnsi" w:eastAsiaTheme="minorEastAsia" w:hAnsiTheme="minorHAnsi" w:cstheme="minorBidi"/>
+          <w:noProof/>
+          <w:lang w:eastAsia="pl-PL"/>
+        </w:rPr>
+      </w:pPr>
       <w:r>
         <w:fldChar w:fldCharType="begin"/>
       </w:r>
@@ -697,14 +866,1063 @@
       <w:r>
         <w:fldChar w:fldCharType="separate"/>
       </w:r>
-      <w:r>
-        <w:rPr>
-          <w:b/>
-          <w:bCs/>
+      <w:hyperlink w:anchor="_Toc418635193" w:history="1">
+        <w:r>
+          <w:rPr>
+            <w:rStyle w:val="Hipercze"/>
+            <w:noProof/>
+          </w:rPr>
+          <w:t>Spis treści</w:t>
+        </w:r>
+        <w:r>
+          <w:rPr>
+            <w:noProof/>
+            <w:webHidden/>
+          </w:rPr>
+          <w:tab/>
+        </w:r>
+        <w:r>
+          <w:rPr>
+            <w:noProof/>
+            <w:webHidden/>
+          </w:rPr>
+          <w:fldChar w:fldCharType="begin"/>
+        </w:r>
+        <w:r>
+          <w:rPr>
+            <w:noProof/>
+            <w:webHidden/>
+          </w:rPr>
+          <w:instrText xml:space="preserve"> PAGEREF _Toc418635193 \h </w:instrText>
+        </w:r>
+        <w:r>
+          <w:rPr>
+            <w:noProof/>
+            <w:webHidden/>
+          </w:rPr>
+        </w:r>
+        <w:r>
+          <w:rPr>
+            <w:noProof/>
+            <w:webHidden/>
+          </w:rPr>
+          <w:fldChar w:fldCharType="separate"/>
+        </w:r>
+        <w:r>
+          <w:rPr>
+            <w:noProof/>
+            <w:webHidden/>
+          </w:rPr>
+          <w:t>3</w:t>
+        </w:r>
+        <w:r>
+          <w:rPr>
+            <w:noProof/>
+            <w:webHidden/>
+          </w:rPr>
+          <w:fldChar w:fldCharType="end"/>
+        </w:r>
+      </w:hyperlink>
+    </w:p>
+    <w:p>
+      <w:pPr>
+        <w:pStyle w:val="Spistreci1"/>
+        <w:tabs>
+          <w:tab w:val="left" w:pos="440"/>
+          <w:tab w:val="right" w:leader="dot" w:pos="9062"/>
+        </w:tabs>
+        <w:rPr>
+          <w:rFonts w:asciiTheme="minorHAnsi" w:eastAsiaTheme="minorEastAsia" w:hAnsiTheme="minorHAnsi" w:cstheme="minorBidi"/>
           <w:noProof/>
-        </w:rPr>
-        <w:t>Nie znaleziono żadnych pozycji spisu treści.</w:t>
-      </w:r>
+          <w:lang w:eastAsia="pl-PL"/>
+        </w:rPr>
+      </w:pPr>
+      <w:hyperlink w:anchor="_Toc418635194" w:history="1">
+        <w:r>
+          <w:rPr>
+            <w:rStyle w:val="Hipercze"/>
+            <w:noProof/>
+            <w:lang w:eastAsia="pl-PL"/>
+          </w:rPr>
+          <w:t>1.</w:t>
+        </w:r>
+        <w:r>
+          <w:rPr>
+            <w:rFonts w:asciiTheme="minorHAnsi" w:eastAsiaTheme="minorEastAsia" w:hAnsiTheme="minorHAnsi" w:cstheme="minorBidi"/>
+            <w:noProof/>
+            <w:lang w:eastAsia="pl-PL"/>
+          </w:rPr>
+          <w:tab/>
+        </w:r>
+        <w:r>
+          <w:rPr>
+            <w:rStyle w:val="Hipercze"/>
+            <w:noProof/>
+            <w:lang w:eastAsia="pl-PL"/>
+          </w:rPr>
+          <w:t>Wstęp</w:t>
+        </w:r>
+        <w:r>
+          <w:rPr>
+            <w:noProof/>
+            <w:webHidden/>
+          </w:rPr>
+          <w:tab/>
+        </w:r>
+        <w:r>
+          <w:rPr>
+            <w:noProof/>
+            <w:webHidden/>
+          </w:rPr>
+          <w:fldChar w:fldCharType="begin"/>
+        </w:r>
+        <w:r>
+          <w:rPr>
+            <w:noProof/>
+            <w:webHidden/>
+          </w:rPr>
+          <w:instrText xml:space="preserve"> PAGEREF _Toc418635194 \h </w:instrText>
+        </w:r>
+        <w:r>
+          <w:rPr>
+            <w:noProof/>
+            <w:webHidden/>
+          </w:rPr>
+        </w:r>
+        <w:r>
+          <w:rPr>
+            <w:noProof/>
+            <w:webHidden/>
+          </w:rPr>
+          <w:fldChar w:fldCharType="separate"/>
+        </w:r>
+        <w:r>
+          <w:rPr>
+            <w:noProof/>
+            <w:webHidden/>
+          </w:rPr>
+          <w:t>4</w:t>
+        </w:r>
+        <w:r>
+          <w:rPr>
+            <w:noProof/>
+            <w:webHidden/>
+          </w:rPr>
+          <w:fldChar w:fldCharType="end"/>
+        </w:r>
+      </w:hyperlink>
+    </w:p>
+    <w:p>
+      <w:pPr>
+        <w:pStyle w:val="Spistreci2"/>
+        <w:tabs>
+          <w:tab w:val="left" w:pos="880"/>
+          <w:tab w:val="right" w:leader="dot" w:pos="9062"/>
+        </w:tabs>
+        <w:rPr>
+          <w:noProof/>
+        </w:rPr>
+      </w:pPr>
+      <w:hyperlink w:anchor="_Toc418635195" w:history="1">
+        <w:r>
+          <w:rPr>
+            <w:rStyle w:val="Hipercze"/>
+            <w:noProof/>
+          </w:rPr>
+          <w:t>1.1</w:t>
+        </w:r>
+        <w:r>
+          <w:rPr>
+            <w:noProof/>
+          </w:rPr>
+          <w:tab/>
+        </w:r>
+        <w:r>
+          <w:rPr>
+            <w:rStyle w:val="Hipercze"/>
+            <w:noProof/>
+          </w:rPr>
+          <w:t>Przedstawienie problemu</w:t>
+        </w:r>
+        <w:r>
+          <w:rPr>
+            <w:noProof/>
+            <w:webHidden/>
+          </w:rPr>
+          <w:tab/>
+        </w:r>
+        <w:r>
+          <w:rPr>
+            <w:noProof/>
+            <w:webHidden/>
+          </w:rPr>
+          <w:fldChar w:fldCharType="begin"/>
+        </w:r>
+        <w:r>
+          <w:rPr>
+            <w:noProof/>
+            <w:webHidden/>
+          </w:rPr>
+          <w:instrText xml:space="preserve"> PAGEREF _Toc418635195 \h </w:instrText>
+        </w:r>
+        <w:r>
+          <w:rPr>
+            <w:noProof/>
+            <w:webHidden/>
+          </w:rPr>
+        </w:r>
+        <w:r>
+          <w:rPr>
+            <w:noProof/>
+            <w:webHidden/>
+          </w:rPr>
+          <w:fldChar w:fldCharType="separate"/>
+        </w:r>
+        <w:r>
+          <w:rPr>
+            <w:noProof/>
+            <w:webHidden/>
+          </w:rPr>
+          <w:t>4</w:t>
+        </w:r>
+        <w:r>
+          <w:rPr>
+            <w:noProof/>
+            <w:webHidden/>
+          </w:rPr>
+          <w:fldChar w:fldCharType="end"/>
+        </w:r>
+      </w:hyperlink>
+    </w:p>
+    <w:p>
+      <w:pPr>
+        <w:pStyle w:val="Spistreci1"/>
+        <w:tabs>
+          <w:tab w:val="left" w:pos="440"/>
+          <w:tab w:val="right" w:leader="dot" w:pos="9062"/>
+        </w:tabs>
+        <w:rPr>
+          <w:rFonts w:asciiTheme="minorHAnsi" w:eastAsiaTheme="minorEastAsia" w:hAnsiTheme="minorHAnsi" w:cstheme="minorBidi"/>
+          <w:noProof/>
+          <w:lang w:eastAsia="pl-PL"/>
+        </w:rPr>
+      </w:pPr>
+      <w:hyperlink w:anchor="_Toc418635196" w:history="1">
+        <w:r>
+          <w:rPr>
+            <w:rStyle w:val="Hipercze"/>
+            <w:noProof/>
+          </w:rPr>
+          <w:t>2.</w:t>
+        </w:r>
+        <w:r>
+          <w:rPr>
+            <w:rFonts w:asciiTheme="minorHAnsi" w:eastAsiaTheme="minorEastAsia" w:hAnsiTheme="minorHAnsi" w:cstheme="minorBidi"/>
+            <w:noProof/>
+            <w:lang w:eastAsia="pl-PL"/>
+          </w:rPr>
+          <w:tab/>
+        </w:r>
+        <w:r>
+          <w:rPr>
+            <w:rStyle w:val="Hipercze"/>
+            <w:noProof/>
+          </w:rPr>
+          <w:t>Istniejące rozwiązania</w:t>
+        </w:r>
+        <w:r>
+          <w:rPr>
+            <w:noProof/>
+            <w:webHidden/>
+          </w:rPr>
+          <w:tab/>
+        </w:r>
+        <w:r>
+          <w:rPr>
+            <w:noProof/>
+            <w:webHidden/>
+          </w:rPr>
+          <w:fldChar w:fldCharType="begin"/>
+        </w:r>
+        <w:r>
+          <w:rPr>
+            <w:noProof/>
+            <w:webHidden/>
+          </w:rPr>
+          <w:instrText xml:space="preserve"> PAGEREF _Toc418635196 \h </w:instrText>
+        </w:r>
+        <w:r>
+          <w:rPr>
+            <w:noProof/>
+            <w:webHidden/>
+          </w:rPr>
+        </w:r>
+        <w:r>
+          <w:rPr>
+            <w:noProof/>
+            <w:webHidden/>
+          </w:rPr>
+          <w:fldChar w:fldCharType="separate"/>
+        </w:r>
+        <w:r>
+          <w:rPr>
+            <w:noProof/>
+            <w:webHidden/>
+          </w:rPr>
+          <w:t>5</w:t>
+        </w:r>
+        <w:r>
+          <w:rPr>
+            <w:noProof/>
+            <w:webHidden/>
+          </w:rPr>
+          <w:fldChar w:fldCharType="end"/>
+        </w:r>
+      </w:hyperlink>
+    </w:p>
+    <w:p>
+      <w:pPr>
+        <w:pStyle w:val="Spistreci2"/>
+        <w:tabs>
+          <w:tab w:val="left" w:pos="880"/>
+          <w:tab w:val="right" w:leader="dot" w:pos="9062"/>
+        </w:tabs>
+        <w:rPr>
+          <w:noProof/>
+        </w:rPr>
+      </w:pPr>
+      <w:hyperlink w:anchor="_Toc418635197" w:history="1">
+        <w:r>
+          <w:rPr>
+            <w:rStyle w:val="Hipercze"/>
+            <w:noProof/>
+          </w:rPr>
+          <w:t>2.1</w:t>
+        </w:r>
+        <w:r>
+          <w:rPr>
+            <w:noProof/>
+          </w:rPr>
+          <w:tab/>
+        </w:r>
+        <w:r>
+          <w:rPr>
+            <w:rStyle w:val="Hipercze"/>
+            <w:noProof/>
+          </w:rPr>
+          <w:t>Techniki przetwarzania obrazów twarzy</w:t>
+        </w:r>
+        <w:r>
+          <w:rPr>
+            <w:noProof/>
+            <w:webHidden/>
+          </w:rPr>
+          <w:tab/>
+        </w:r>
+        <w:r>
+          <w:rPr>
+            <w:noProof/>
+            <w:webHidden/>
+          </w:rPr>
+          <w:fldChar w:fldCharType="begin"/>
+        </w:r>
+        <w:r>
+          <w:rPr>
+            <w:noProof/>
+            <w:webHidden/>
+          </w:rPr>
+          <w:instrText xml:space="preserve"> PAGEREF _Toc418635197 \h </w:instrText>
+        </w:r>
+        <w:r>
+          <w:rPr>
+            <w:noProof/>
+            <w:webHidden/>
+          </w:rPr>
+        </w:r>
+        <w:r>
+          <w:rPr>
+            <w:noProof/>
+            <w:webHidden/>
+          </w:rPr>
+          <w:fldChar w:fldCharType="separate"/>
+        </w:r>
+        <w:r>
+          <w:rPr>
+            <w:noProof/>
+            <w:webHidden/>
+          </w:rPr>
+          <w:t>5</w:t>
+        </w:r>
+        <w:r>
+          <w:rPr>
+            <w:noProof/>
+            <w:webHidden/>
+          </w:rPr>
+          <w:fldChar w:fldCharType="end"/>
+        </w:r>
+      </w:hyperlink>
+    </w:p>
+    <w:p>
+      <w:pPr>
+        <w:pStyle w:val="Spistreci2"/>
+        <w:tabs>
+          <w:tab w:val="left" w:pos="1100"/>
+          <w:tab w:val="right" w:leader="dot" w:pos="9062"/>
+        </w:tabs>
+        <w:rPr>
+          <w:noProof/>
+        </w:rPr>
+      </w:pPr>
+      <w:hyperlink w:anchor="_Toc418635198" w:history="1">
+        <w:r>
+          <w:rPr>
+            <w:rStyle w:val="Hipercze"/>
+            <w:noProof/>
+          </w:rPr>
+          <w:t>2.1.1</w:t>
+        </w:r>
+        <w:r>
+          <w:rPr>
+            <w:noProof/>
+          </w:rPr>
+          <w:tab/>
+        </w:r>
+        <w:r>
+          <w:rPr>
+            <w:rStyle w:val="Hipercze"/>
+            <w:noProof/>
+          </w:rPr>
+          <w:t>Wykrywanie twarzy na obrazach ze statycznym tłem sceny</w:t>
+        </w:r>
+        <w:r>
+          <w:rPr>
+            <w:noProof/>
+            <w:webHidden/>
+          </w:rPr>
+          <w:tab/>
+        </w:r>
+        <w:r>
+          <w:rPr>
+            <w:noProof/>
+            <w:webHidden/>
+          </w:rPr>
+          <w:fldChar w:fldCharType="begin"/>
+        </w:r>
+        <w:r>
+          <w:rPr>
+            <w:noProof/>
+            <w:webHidden/>
+          </w:rPr>
+          <w:instrText xml:space="preserve"> PAGEREF _Toc418635198 \h </w:instrText>
+        </w:r>
+        <w:r>
+          <w:rPr>
+            <w:noProof/>
+            <w:webHidden/>
+          </w:rPr>
+        </w:r>
+        <w:r>
+          <w:rPr>
+            <w:noProof/>
+            <w:webHidden/>
+          </w:rPr>
+          <w:fldChar w:fldCharType="separate"/>
+        </w:r>
+        <w:r>
+          <w:rPr>
+            <w:noProof/>
+            <w:webHidden/>
+          </w:rPr>
+          <w:t>5</w:t>
+        </w:r>
+        <w:r>
+          <w:rPr>
+            <w:noProof/>
+            <w:webHidden/>
+          </w:rPr>
+          <w:fldChar w:fldCharType="end"/>
+        </w:r>
+      </w:hyperlink>
+    </w:p>
+    <w:p>
+      <w:pPr>
+        <w:pStyle w:val="Spistreci3"/>
+        <w:tabs>
+          <w:tab w:val="left" w:pos="1320"/>
+          <w:tab w:val="right" w:leader="dot" w:pos="9062"/>
+        </w:tabs>
+        <w:rPr>
+          <w:noProof/>
+        </w:rPr>
+      </w:pPr>
+      <w:hyperlink w:anchor="_Toc418635199" w:history="1">
+        <w:r>
+          <w:rPr>
+            <w:rStyle w:val="Hipercze"/>
+            <w:noProof/>
+          </w:rPr>
+          <w:t>2.1.1.1</w:t>
+        </w:r>
+        <w:r>
+          <w:rPr>
+            <w:noProof/>
+          </w:rPr>
+          <w:tab/>
+        </w:r>
+        <w:r>
+          <w:rPr>
+            <w:rStyle w:val="Hipercze"/>
+            <w:noProof/>
+          </w:rPr>
+          <w:t>Wykrywanie twarzy na podstawie koloru</w:t>
+        </w:r>
+        <w:r>
+          <w:rPr>
+            <w:noProof/>
+            <w:webHidden/>
+          </w:rPr>
+          <w:tab/>
+        </w:r>
+        <w:r>
+          <w:rPr>
+            <w:noProof/>
+            <w:webHidden/>
+          </w:rPr>
+          <w:fldChar w:fldCharType="begin"/>
+        </w:r>
+        <w:r>
+          <w:rPr>
+            <w:noProof/>
+            <w:webHidden/>
+          </w:rPr>
+          <w:instrText xml:space="preserve"> PAGEREF _Toc418635199 \h </w:instrText>
+        </w:r>
+        <w:r>
+          <w:rPr>
+            <w:noProof/>
+            <w:webHidden/>
+          </w:rPr>
+        </w:r>
+        <w:r>
+          <w:rPr>
+            <w:noProof/>
+            <w:webHidden/>
+          </w:rPr>
+          <w:fldChar w:fldCharType="separate"/>
+        </w:r>
+        <w:r>
+          <w:rPr>
+            <w:noProof/>
+            <w:webHidden/>
+          </w:rPr>
+          <w:t>6</w:t>
+        </w:r>
+        <w:r>
+          <w:rPr>
+            <w:noProof/>
+            <w:webHidden/>
+          </w:rPr>
+          <w:fldChar w:fldCharType="end"/>
+        </w:r>
+      </w:hyperlink>
+    </w:p>
+    <w:p>
+      <w:pPr>
+        <w:pStyle w:val="Spistreci3"/>
+        <w:tabs>
+          <w:tab w:val="left" w:pos="1320"/>
+          <w:tab w:val="right" w:leader="dot" w:pos="9062"/>
+        </w:tabs>
+        <w:rPr>
+          <w:noProof/>
+        </w:rPr>
+      </w:pPr>
+      <w:hyperlink w:anchor="_Toc418635200" w:history="1">
+        <w:r>
+          <w:rPr>
+            <w:rStyle w:val="Hipercze"/>
+            <w:noProof/>
+          </w:rPr>
+          <w:t>2.1.1.2</w:t>
+        </w:r>
+        <w:r>
+          <w:rPr>
+            <w:noProof/>
+          </w:rPr>
+          <w:tab/>
+        </w:r>
+        <w:r>
+          <w:rPr>
+            <w:rStyle w:val="Hipercze"/>
+            <w:noProof/>
+          </w:rPr>
+          <w:t>Wykrywanie twarzy na podstawie ruchu (odejmowanie tła)</w:t>
+        </w:r>
+        <w:r>
+          <w:rPr>
+            <w:noProof/>
+            <w:webHidden/>
+          </w:rPr>
+          <w:tab/>
+        </w:r>
+        <w:r>
+          <w:rPr>
+            <w:noProof/>
+            <w:webHidden/>
+          </w:rPr>
+          <w:fldChar w:fldCharType="begin"/>
+        </w:r>
+        <w:r>
+          <w:rPr>
+            <w:noProof/>
+            <w:webHidden/>
+          </w:rPr>
+          <w:instrText xml:space="preserve"> PAGEREF _Toc418635200 \h </w:instrText>
+        </w:r>
+        <w:r>
+          <w:rPr>
+            <w:noProof/>
+            <w:webHidden/>
+          </w:rPr>
+        </w:r>
+        <w:r>
+          <w:rPr>
+            <w:noProof/>
+            <w:webHidden/>
+          </w:rPr>
+          <w:fldChar w:fldCharType="separate"/>
+        </w:r>
+        <w:r>
+          <w:rPr>
+            <w:noProof/>
+            <w:webHidden/>
+          </w:rPr>
+          <w:t>6</w:t>
+        </w:r>
+        <w:r>
+          <w:rPr>
+            <w:noProof/>
+            <w:webHidden/>
+          </w:rPr>
+          <w:fldChar w:fldCharType="end"/>
+        </w:r>
+      </w:hyperlink>
+    </w:p>
+    <w:p>
+      <w:pPr>
+        <w:pStyle w:val="Spistreci2"/>
+        <w:tabs>
+          <w:tab w:val="left" w:pos="1100"/>
+          <w:tab w:val="right" w:leader="dot" w:pos="9062"/>
+        </w:tabs>
+        <w:rPr>
+          <w:noProof/>
+        </w:rPr>
+      </w:pPr>
+      <w:hyperlink w:anchor="_Toc418635201" w:history="1">
+        <w:r>
+          <w:rPr>
+            <w:rStyle w:val="Hipercze"/>
+            <w:noProof/>
+          </w:rPr>
+          <w:t>2.1.2</w:t>
+        </w:r>
+        <w:r>
+          <w:rPr>
+            <w:noProof/>
+          </w:rPr>
+          <w:tab/>
+        </w:r>
+        <w:r>
+          <w:rPr>
+            <w:rStyle w:val="Hipercze"/>
+            <w:noProof/>
+          </w:rPr>
+          <w:t>Wykrywanie twarzy na obrazach z niekontrolowanym tłem</w:t>
+        </w:r>
+        <w:r>
+          <w:rPr>
+            <w:noProof/>
+            <w:webHidden/>
+          </w:rPr>
+          <w:tab/>
+        </w:r>
+        <w:r>
+          <w:rPr>
+            <w:noProof/>
+            <w:webHidden/>
+          </w:rPr>
+          <w:fldChar w:fldCharType="begin"/>
+        </w:r>
+        <w:r>
+          <w:rPr>
+            <w:noProof/>
+            <w:webHidden/>
+          </w:rPr>
+          <w:instrText xml:space="preserve"> PAGEREF _Toc418635201 \h </w:instrText>
+        </w:r>
+        <w:r>
+          <w:rPr>
+            <w:noProof/>
+            <w:webHidden/>
+          </w:rPr>
+        </w:r>
+        <w:r>
+          <w:rPr>
+            <w:noProof/>
+            <w:webHidden/>
+          </w:rPr>
+          <w:fldChar w:fldCharType="separate"/>
+        </w:r>
+        <w:r>
+          <w:rPr>
+            <w:noProof/>
+            <w:webHidden/>
+          </w:rPr>
+          <w:t>6</w:t>
+        </w:r>
+        <w:r>
+          <w:rPr>
+            <w:noProof/>
+            <w:webHidden/>
+          </w:rPr>
+          <w:fldChar w:fldCharType="end"/>
+        </w:r>
+      </w:hyperlink>
+    </w:p>
+    <w:p>
+      <w:pPr>
+        <w:pStyle w:val="Spistreci3"/>
+        <w:tabs>
+          <w:tab w:val="left" w:pos="1320"/>
+          <w:tab w:val="right" w:leader="dot" w:pos="9062"/>
+        </w:tabs>
+        <w:rPr>
+          <w:noProof/>
+        </w:rPr>
+      </w:pPr>
+      <w:hyperlink w:anchor="_Toc418635202" w:history="1">
+        <w:r>
+          <w:rPr>
+            <w:rStyle w:val="Hipercze"/>
+            <w:noProof/>
+          </w:rPr>
+          <w:t>2.1.2.1</w:t>
+        </w:r>
+        <w:r>
+          <w:rPr>
+            <w:noProof/>
+          </w:rPr>
+          <w:tab/>
+        </w:r>
+        <w:r>
+          <w:rPr>
+            <w:rStyle w:val="Hipercze"/>
+            <w:noProof/>
+          </w:rPr>
+          <w:t>Wykrywanie twarzy z wykorzystaniem modelu</w:t>
+        </w:r>
+        <w:r>
+          <w:rPr>
+            <w:noProof/>
+            <w:webHidden/>
+          </w:rPr>
+          <w:tab/>
+        </w:r>
+        <w:r>
+          <w:rPr>
+            <w:noProof/>
+            <w:webHidden/>
+          </w:rPr>
+          <w:fldChar w:fldCharType="begin"/>
+        </w:r>
+        <w:r>
+          <w:rPr>
+            <w:noProof/>
+            <w:webHidden/>
+          </w:rPr>
+          <w:instrText xml:space="preserve"> PAGEREF _Toc418635202 \h </w:instrText>
+        </w:r>
+        <w:r>
+          <w:rPr>
+            <w:noProof/>
+            <w:webHidden/>
+          </w:rPr>
+        </w:r>
+        <w:r>
+          <w:rPr>
+            <w:noProof/>
+            <w:webHidden/>
+          </w:rPr>
+          <w:fldChar w:fldCharType="separate"/>
+        </w:r>
+        <w:r>
+          <w:rPr>
+            <w:noProof/>
+            <w:webHidden/>
+          </w:rPr>
+          <w:t>7</w:t>
+        </w:r>
+        <w:r>
+          <w:rPr>
+            <w:noProof/>
+            <w:webHidden/>
+          </w:rPr>
+          <w:fldChar w:fldCharType="end"/>
+        </w:r>
+      </w:hyperlink>
+    </w:p>
+    <w:p>
+      <w:pPr>
+        <w:pStyle w:val="Spistreci3"/>
+        <w:tabs>
+          <w:tab w:val="left" w:pos="1320"/>
+          <w:tab w:val="right" w:leader="dot" w:pos="9062"/>
+        </w:tabs>
+        <w:rPr>
+          <w:noProof/>
+        </w:rPr>
+      </w:pPr>
+      <w:hyperlink w:anchor="_Toc418635203" w:history="1">
+        <w:r>
+          <w:rPr>
+            <w:rStyle w:val="Hipercze"/>
+            <w:noProof/>
+          </w:rPr>
+          <w:t>2.1.2.2</w:t>
+        </w:r>
+        <w:r>
+          <w:rPr>
+            <w:noProof/>
+          </w:rPr>
+          <w:tab/>
+        </w:r>
+        <w:r>
+          <w:rPr>
+            <w:rStyle w:val="Hipercze"/>
+            <w:noProof/>
+          </w:rPr>
+          <w:t>Wykrywanie twarzy na podstawie konturów</w:t>
+        </w:r>
+        <w:r>
+          <w:rPr>
+            <w:noProof/>
+            <w:webHidden/>
+          </w:rPr>
+          <w:tab/>
+        </w:r>
+        <w:r>
+          <w:rPr>
+            <w:noProof/>
+            <w:webHidden/>
+          </w:rPr>
+          <w:fldChar w:fldCharType="begin"/>
+        </w:r>
+        <w:r>
+          <w:rPr>
+            <w:noProof/>
+            <w:webHidden/>
+          </w:rPr>
+          <w:instrText xml:space="preserve"> PAGEREF _Toc418635203 \h </w:instrText>
+        </w:r>
+        <w:r>
+          <w:rPr>
+            <w:noProof/>
+            <w:webHidden/>
+          </w:rPr>
+        </w:r>
+        <w:r>
+          <w:rPr>
+            <w:noProof/>
+            <w:webHidden/>
+          </w:rPr>
+          <w:fldChar w:fldCharType="separate"/>
+        </w:r>
+        <w:r>
+          <w:rPr>
+            <w:noProof/>
+            <w:webHidden/>
+          </w:rPr>
+          <w:t>7</w:t>
+        </w:r>
+        <w:r>
+          <w:rPr>
+            <w:noProof/>
+            <w:webHidden/>
+          </w:rPr>
+          <w:fldChar w:fldCharType="end"/>
+        </w:r>
+      </w:hyperlink>
+    </w:p>
+    <w:p>
+      <w:pPr>
+        <w:pStyle w:val="Spistreci2"/>
+        <w:tabs>
+          <w:tab w:val="left" w:pos="880"/>
+          <w:tab w:val="right" w:leader="dot" w:pos="9062"/>
+        </w:tabs>
+        <w:rPr>
+          <w:noProof/>
+        </w:rPr>
+      </w:pPr>
+      <w:hyperlink w:anchor="_Toc418635204" w:history="1">
+        <w:r>
+          <w:rPr>
+            <w:rStyle w:val="Hipercze"/>
+            <w:noProof/>
+          </w:rPr>
+          <w:t>2.2</w:t>
+        </w:r>
+        <w:r>
+          <w:rPr>
+            <w:noProof/>
+          </w:rPr>
+          <w:tab/>
+        </w:r>
+        <w:r>
+          <w:rPr>
+            <w:rStyle w:val="Hipercze"/>
+            <w:noProof/>
+          </w:rPr>
+          <w:t>Dostępne rozwiązania</w:t>
+        </w:r>
+        <w:r>
+          <w:rPr>
+            <w:noProof/>
+            <w:webHidden/>
+          </w:rPr>
+          <w:tab/>
+        </w:r>
+        <w:r>
+          <w:rPr>
+            <w:noProof/>
+            <w:webHidden/>
+          </w:rPr>
+          <w:fldChar w:fldCharType="begin"/>
+        </w:r>
+        <w:r>
+          <w:rPr>
+            <w:noProof/>
+            <w:webHidden/>
+          </w:rPr>
+          <w:instrText xml:space="preserve"> PAGEREF _Toc418635204 \h </w:instrText>
+        </w:r>
+        <w:r>
+          <w:rPr>
+            <w:noProof/>
+            <w:webHidden/>
+          </w:rPr>
+        </w:r>
+        <w:r>
+          <w:rPr>
+            <w:noProof/>
+            <w:webHidden/>
+          </w:rPr>
+          <w:fldChar w:fldCharType="separate"/>
+        </w:r>
+        <w:r>
+          <w:rPr>
+            <w:noProof/>
+            <w:webHidden/>
+          </w:rPr>
+          <w:t>8</w:t>
+        </w:r>
+        <w:r>
+          <w:rPr>
+            <w:noProof/>
+            <w:webHidden/>
+          </w:rPr>
+          <w:fldChar w:fldCharType="end"/>
+        </w:r>
+      </w:hyperlink>
+    </w:p>
+    <w:p>
+      <w:pPr>
+        <w:pStyle w:val="Spistreci1"/>
+        <w:tabs>
+          <w:tab w:val="left" w:pos="440"/>
+          <w:tab w:val="right" w:leader="dot" w:pos="9062"/>
+        </w:tabs>
+        <w:rPr>
+          <w:rFonts w:asciiTheme="minorHAnsi" w:eastAsiaTheme="minorEastAsia" w:hAnsiTheme="minorHAnsi" w:cstheme="minorBidi"/>
+          <w:noProof/>
+          <w:lang w:eastAsia="pl-PL"/>
+        </w:rPr>
+      </w:pPr>
+      <w:hyperlink w:anchor="_Toc418635205" w:history="1">
+        <w:r>
+          <w:rPr>
+            <w:rStyle w:val="Hipercze"/>
+            <w:noProof/>
+          </w:rPr>
+          <w:t>3.</w:t>
+        </w:r>
+        <w:r>
+          <w:rPr>
+            <w:rFonts w:asciiTheme="minorHAnsi" w:eastAsiaTheme="minorEastAsia" w:hAnsiTheme="minorHAnsi" w:cstheme="minorBidi"/>
+            <w:noProof/>
+            <w:lang w:eastAsia="pl-PL"/>
+          </w:rPr>
+          <w:tab/>
+        </w:r>
+        <w:r>
+          <w:rPr>
+            <w:rStyle w:val="Hipercze"/>
+            <w:noProof/>
+          </w:rPr>
+          <w:t>Wstęp teoretyczny</w:t>
+        </w:r>
+        <w:r>
+          <w:rPr>
+            <w:noProof/>
+            <w:webHidden/>
+          </w:rPr>
+          <w:tab/>
+        </w:r>
+        <w:r>
+          <w:rPr>
+            <w:noProof/>
+            <w:webHidden/>
+          </w:rPr>
+          <w:fldChar w:fldCharType="begin"/>
+        </w:r>
+        <w:r>
+          <w:rPr>
+            <w:noProof/>
+            <w:webHidden/>
+          </w:rPr>
+          <w:instrText xml:space="preserve"> PAGEREF _Toc418635205 \h </w:instrText>
+        </w:r>
+        <w:r>
+          <w:rPr>
+            <w:noProof/>
+            <w:webHidden/>
+          </w:rPr>
+        </w:r>
+        <w:r>
+          <w:rPr>
+            <w:noProof/>
+            <w:webHidden/>
+          </w:rPr>
+          <w:fldChar w:fldCharType="separate"/>
+        </w:r>
+        <w:r>
+          <w:rPr>
+            <w:noProof/>
+            <w:webHidden/>
+          </w:rPr>
+          <w:t>9</w:t>
+        </w:r>
+        <w:r>
+          <w:rPr>
+            <w:noProof/>
+            <w:webHidden/>
+          </w:rPr>
+          <w:fldChar w:fldCharType="end"/>
+        </w:r>
+      </w:hyperlink>
+    </w:p>
+    <w:p>
       <w:r>
         <w:rPr>
           <w:b/>
@@ -1049,6 +2267,7 @@
           <w:lang w:eastAsia="pl-PL"/>
         </w:rPr>
       </w:pPr>
+      <w:bookmarkStart w:id="1" w:name="_Toc418635194"/>
       <w:r>
         <w:rPr>
           <w:rFonts w:ascii="Calibri" w:hAnsi="Calibri"/>
@@ -1056,9 +2275,9 @@
           <w:szCs w:val="44"/>
           <w:lang w:eastAsia="pl-PL"/>
         </w:rPr>
-        <w:lastRenderedPageBreak/>
         <w:t>Wstęp</w:t>
       </w:r>
+      <w:bookmarkEnd w:id="1"/>
     </w:p>
     <w:p>
       <w:pPr>
@@ -1095,7 +2314,35 @@
         <w:rPr>
           <w:lang w:eastAsia="pl-PL"/>
         </w:rPr>
-        <w:t>wykorzystujące inne drogi komunikacji, oparte na pozostałych zmysłach, a nawet łączące w sposób równoległy wiele sposobów komunikacji człowieka z maszyną. Podejście to określane jest mianem interfejsów multimodalnych (multimodal interfaces).</w:t>
+        <w:t>wykorzystujące inne drogi komunikacji, oparte na pozostałych zmysłach, a nawet łączące w sposób równoległy wiele sposobów komunikacji człowieka z maszyną. Podejście to określane jest mianem interfejsów multimodalnych (</w:t>
+      </w:r>
+      <w:proofErr w:type="spellStart"/>
+      <w:r>
+        <w:rPr>
+          <w:lang w:eastAsia="pl-PL"/>
+        </w:rPr>
+        <w:t>multimodal</w:t>
+      </w:r>
+      <w:proofErr w:type="spellEnd"/>
+      <w:r>
+        <w:rPr>
+          <w:lang w:eastAsia="pl-PL"/>
+        </w:rPr>
+        <w:t xml:space="preserve"> </w:t>
+      </w:r>
+      <w:proofErr w:type="spellStart"/>
+      <w:r>
+        <w:rPr>
+          <w:lang w:eastAsia="pl-PL"/>
+        </w:rPr>
+        <w:t>interfaces</w:t>
+      </w:r>
+      <w:proofErr w:type="spellEnd"/>
+      <w:r>
+        <w:rPr>
+          <w:lang w:eastAsia="pl-PL"/>
+        </w:rPr>
+        <w:t>).</w:t>
       </w:r>
       <w:r>
         <w:rPr>
@@ -1135,19 +2382,25 @@
           <w:szCs w:val="28"/>
         </w:rPr>
       </w:pPr>
+      <w:bookmarkStart w:id="2" w:name="_Toc418635195"/>
       <w:r>
         <w:rPr>
           <w:szCs w:val="28"/>
         </w:rPr>
         <w:t>Przedstawienie problemu</w:t>
       </w:r>
+      <w:bookmarkEnd w:id="2"/>
     </w:p>
     <w:p>
       <w:pPr>
         <w:ind w:left="360"/>
       </w:pPr>
       <w:r>
-        <w:t>Celem pracy magisterskiej jest opracowanie i implementacja systemu śledzącego ruchy głowy użytkownika komputera za pomocą kamery internetowej. Ponadto system powinien rozpoznawać mrugnięcia użytkownika. Docelowym przeznaczeniem aplikacji ma być sterowanie kursorem myszy</w:t>
+        <w:t xml:space="preserve">Celem pracy magisterskiej jest opracowanie i implementacja systemu śledzącego ruchy głowy użytkownika komputera za pomocą kamery internetowej. Ponadto system powinien </w:t>
+      </w:r>
+      <w:r>
+        <w:lastRenderedPageBreak/>
+        <w:t>rozpoznawać mrugnięcia użytkownika. Docelowym przeznaczeniem aplikacji ma być sterowanie kursorem myszy</w:t>
       </w:r>
       <w:r>
         <w:t xml:space="preserve"> przy pomocy ruchów głowy</w:t>
@@ -1198,7 +2451,12 @@
         <w:t>iż</w:t>
       </w:r>
       <w:r>
-        <w:t xml:space="preserve"> nie istnieje aplikacja komercyjna wykorzystywana na szeroka skalę, korzystająca z zaledwie jednej kamery.</w:t>
+        <w:t xml:space="preserve"> nie istnieje aplikacja komercyjna wykorzystywana na szeroka skalę, korz</w:t>
+      </w:r>
+      <w:bookmarkStart w:id="3" w:name="_GoBack"/>
+      <w:bookmarkEnd w:id="3"/>
+      <w:r>
+        <w:t>ystająca z zaledwie jednej kamery.</w:t>
       </w:r>
       <w:r>
         <w:t xml:space="preserve"> Autor uważa, że opracowanie prostego, skutecznego systemu realizującego podstawowe funkcje wpłynie pozytywnie na popularyzację tego typu systemów przede wszystkim wśród osób najbardziej tego potrzebujących. </w:t>
@@ -1213,29 +2471,1607 @@
       </w:pPr>
       <w:r>
         <w:tab/>
-        <w:t xml:space="preserve">Rynek oferuje wiele rozwiązań pozwalających na rozpoznawanie mimiki twarzy, gestów, komunikację głosową. Jednak produkty komercyjne charakteryzują się oczywiście wysoka ceną, a </w:t>
-      </w:r>
+        <w:t>Rynek oferuje wiele rozwiązań pozwalających na rozpoznawanie mimiki twarzy, gestów, komunikację głosową. Jednak produkty komercyjne charakteryzują się oczywiście wysoka ceną, a większość rozwiązań wymaga często dedykowanych urządzeń pozwalających na śledzenie wybranych parametrów. Ponadto aby zapewnić optymalne działanie użytkownik jest zmuszony przebrnąć przez obszerną konfigurację</w:t>
+      </w:r>
+      <w:r>
+        <w:t>, dostosowującą parametry do aktualnych warunków, lub personalizujących komunikację.</w:t>
+      </w:r>
+    </w:p>
+    <w:p>
+      <w:pPr>
+        <w:ind w:left="360"/>
+      </w:pPr>
+    </w:p>
+    <w:p>
+      <w:pPr>
+        <w:pStyle w:val="Nagwek1"/>
+        <w:numPr>
+          <w:ilvl w:val="0"/>
+          <w:numId w:val="25"/>
+        </w:numPr>
+        <w:rPr>
+          <w:sz w:val="44"/>
+          <w:szCs w:val="44"/>
+        </w:rPr>
+      </w:pPr>
+      <w:bookmarkStart w:id="4" w:name="_Toc418635196"/>
+      <w:r>
+        <w:rPr>
+          <w:sz w:val="44"/>
+          <w:szCs w:val="44"/>
+        </w:rPr>
+        <w:t>Istniejące rozwiązania</w:t>
+      </w:r>
+      <w:bookmarkEnd w:id="4"/>
+    </w:p>
+    <w:p>
+      <w:pPr>
+        <w:ind w:left="360"/>
+      </w:pPr>
+    </w:p>
+    <w:p>
+      <w:pPr>
+        <w:ind w:left="360"/>
+      </w:pPr>
+      <w:r>
+        <w:t>Obecnie istnieje wiele rozwiązań pozwalających na śledzenie i rozpoznawanie głowy, twarzy oraz innych elementów ciała człowieka. Jednak autor nie dotarł do informacji na temat systemów oferujących kompleksową obsługę interfejsu użytkownika. Dlatego też w niniejszym rozdziale uwagę poświęcono systemom pozwalającym na rozpoznawanie i śledzenie.</w:t>
+      </w:r>
+    </w:p>
+    <w:p>
+      <w:pPr>
+        <w:pStyle w:val="Nagwek2"/>
+        <w:numPr>
+          <w:ilvl w:val="1"/>
+          <w:numId w:val="25"/>
+        </w:numPr>
+      </w:pPr>
+      <w:bookmarkStart w:id="5" w:name="_Toc418635197"/>
+      <w:r>
+        <w:t>Techniki</w:t>
+      </w:r>
+      <w:r>
+        <w:t xml:space="preserve"> przetwarzania obrazów</w:t>
+      </w:r>
+      <w:r>
+        <w:t xml:space="preserve"> twarzy</w:t>
+      </w:r>
+      <w:bookmarkEnd w:id="5"/>
+    </w:p>
+    <w:p>
+      <w:pPr>
+        <w:ind w:left="360"/>
+      </w:pPr>
+      <w:r>
+        <w:t xml:space="preserve">Dziedzina przetwarzania cyfrowych obrazów </w:t>
+      </w:r>
+      <w:r>
+        <w:t>wciąż zyskuje na popularności, pojawiają się nowe zastosowania oraz techniki rozwiązania danego problemu. Nie inaczej jest w przypadku rozpoznawania twarzy na obrazie. Można wyróżnić co najmniej kilka sposobów podejścia do zagadnienia, a każde z nich posiada zalety specyficzne dla różnych zastosowań.</w:t>
+      </w:r>
+    </w:p>
+    <w:p>
+      <w:pPr>
+        <w:ind w:left="360"/>
+      </w:pPr>
+    </w:p>
+    <w:p>
+      <w:pPr>
+        <w:pStyle w:val="Nagwek2"/>
+        <w:numPr>
+          <w:ilvl w:val="2"/>
+          <w:numId w:val="25"/>
+        </w:numPr>
+      </w:pPr>
+      <w:bookmarkStart w:id="6" w:name="_Toc418635198"/>
+      <w:r>
+        <w:t>Wykrywanie twarzy na obrazach ze statycznym tłem sceny</w:t>
+      </w:r>
+      <w:bookmarkEnd w:id="6"/>
+    </w:p>
+    <w:p>
+      <w:pPr>
+        <w:ind w:left="360"/>
+      </w:pPr>
+      <w:r>
+        <w:t>Techniki wykorzystujące kontrolowane warunki otoczenia. Podstawowym założeniem jest statyczne tło, jednolitego koloru, odcinającego się od obserwowanego obiektu. Ponadto ważnym elementem jest równomierne oświetlenie.</w:t>
+      </w:r>
+    </w:p>
+    <w:p>
+      <w:pPr>
+        <w:ind w:left="360"/>
+      </w:pPr>
+    </w:p>
+    <w:p>
+      <w:pPr>
+        <w:pStyle w:val="Nagwek3"/>
+        <w:numPr>
+          <w:ilvl w:val="3"/>
+          <w:numId w:val="25"/>
+        </w:numPr>
+      </w:pPr>
+      <w:bookmarkStart w:id="7" w:name="_Toc418635199"/>
       <w:r>
         <w:lastRenderedPageBreak/>
-        <w:t>większość rozwiązań wymaga często dedykowanych urządzeń pozwalających na śledzenie wybranych parametrów. Ponadto aby zapewnić optymalne działanie użytkownik jest zmuszony przebrnąć przez obszerną konfigurację</w:t>
-      </w:r>
-      <w:r>
-        <w:t>, dostosowującą parametry do aktualnych warunków, lub personalizujących komunikację.</w:t>
+        <w:t>Wykrywanie twarzy na podstawie koloru</w:t>
+      </w:r>
+      <w:bookmarkEnd w:id="7"/>
+    </w:p>
+    <w:p>
+      <w:pPr>
+        <w:ind w:left="360"/>
+      </w:pPr>
+      <w:r>
+        <w:t>Technika bazująca na rozpoznawaniu koloru światła odbitego przez skórę twarzy człowieka.</w:t>
+      </w:r>
+    </w:p>
+    <w:p>
+      <w:pPr>
+        <w:ind w:left="360"/>
+      </w:pPr>
+      <w:r>
+        <w:t>Do uzyskania zadowalających efektów potrzebna jest znajomość parametrów kamery, spektrum światła generowanego przez źródło, oraz model skóry oferujący uśrednione wartości długości fali odbitej przez skórę koloru w przybliżeniu odpowiadającemu każdej z ras.</w:t>
+      </w:r>
+      <w:r>
+        <w:t xml:space="preserve"> [Skin </w:t>
+      </w:r>
+      <w:proofErr w:type="spellStart"/>
+      <w:r>
+        <w:t>colour</w:t>
+      </w:r>
+      <w:proofErr w:type="spellEnd"/>
+      <w:r>
+        <w:t xml:space="preserve"> </w:t>
+      </w:r>
+      <w:proofErr w:type="spellStart"/>
+      <w:r>
+        <w:t>detection</w:t>
+      </w:r>
+      <w:proofErr w:type="spellEnd"/>
+      <w:r>
+        <w:t xml:space="preserve"> </w:t>
+      </w:r>
+      <w:proofErr w:type="spellStart"/>
+      <w:r>
+        <w:t>under</w:t>
+      </w:r>
+      <w:proofErr w:type="spellEnd"/>
+      <w:r>
+        <w:t xml:space="preserve"> </w:t>
+      </w:r>
+      <w:proofErr w:type="spellStart"/>
+      <w:r>
+        <w:t>changing</w:t>
+      </w:r>
+      <w:proofErr w:type="spellEnd"/>
+      <w:r>
+        <w:t xml:space="preserve"> </w:t>
+      </w:r>
+      <w:proofErr w:type="spellStart"/>
+      <w:r>
+        <w:t>lighting</w:t>
+      </w:r>
+      <w:proofErr w:type="spellEnd"/>
+      <w:r>
+        <w:t xml:space="preserve"> </w:t>
+      </w:r>
+      <w:proofErr w:type="spellStart"/>
+      <w:r>
+        <w:t>conditions</w:t>
+      </w:r>
+      <w:proofErr w:type="spellEnd"/>
+      <w:r>
+        <w:t>]</w:t>
+      </w:r>
+    </w:p>
+    <w:p>
+      <w:pPr>
+        <w:ind w:left="360"/>
+      </w:pPr>
+    </w:p>
+    <w:p>
+      <w:pPr>
+        <w:keepNext/>
+        <w:ind w:left="360"/>
+      </w:pPr>
+      <w:r>
+        <w:rPr>
+          <w:noProof/>
+          <w:lang w:eastAsia="pl-PL"/>
+        </w:rPr>
+        <w:drawing>
+          <wp:inline distT="0" distB="0" distL="0" distR="0" wp14:anchorId="73742969" wp14:editId="4A65A82A">
+            <wp:extent cx="5760720" cy="1956585"/>
+            <wp:effectExtent l="0" t="0" r="0" b="5715"/>
+            <wp:docPr id="2" name="Obraz 2"/>
+            <wp:cNvGraphicFramePr>
+              <a:graphicFrameLocks xmlns:a="http://schemas.openxmlformats.org/drawingml/2006/main" noChangeAspect="1"/>
+            </wp:cNvGraphicFramePr>
+            <a:graphic xmlns:a="http://schemas.openxmlformats.org/drawingml/2006/main">
+              <a:graphicData uri="http://schemas.openxmlformats.org/drawingml/2006/picture">
+                <pic:pic xmlns:pic="http://schemas.openxmlformats.org/drawingml/2006/picture">
+                  <pic:nvPicPr>
+                    <pic:cNvPr id="0" name="Picture 1"/>
+                    <pic:cNvPicPr>
+                      <a:picLocks noChangeAspect="1" noChangeArrowheads="1"/>
+                    </pic:cNvPicPr>
+                  </pic:nvPicPr>
+                  <pic:blipFill>
+                    <a:blip r:embed="rId9">
+                      <a:extLst>
+                        <a:ext uri="{28A0092B-C50C-407E-A947-70E740481C1C}">
+                          <a14:useLocalDpi xmlns:a14="http://schemas.microsoft.com/office/drawing/2010/main" val="0"/>
+                        </a:ext>
+                      </a:extLst>
+                    </a:blip>
+                    <a:srcRect/>
+                    <a:stretch>
+                      <a:fillRect/>
+                    </a:stretch>
+                  </pic:blipFill>
+                  <pic:spPr bwMode="auto">
+                    <a:xfrm>
+                      <a:off x="0" y="0"/>
+                      <a:ext cx="5760720" cy="1956585"/>
+                    </a:xfrm>
+                    <a:prstGeom prst="rect">
+                      <a:avLst/>
+                    </a:prstGeom>
+                    <a:noFill/>
+                    <a:ln>
+                      <a:noFill/>
+                    </a:ln>
+                  </pic:spPr>
+                </pic:pic>
+              </a:graphicData>
+            </a:graphic>
+          </wp:inline>
+        </w:drawing>
+      </w:r>
+    </w:p>
+    <w:p>
+      <w:pPr>
+        <w:pStyle w:val="Legenda"/>
+        <w:rPr>
+          <w:noProof/>
+        </w:rPr>
+      </w:pPr>
+      <w:r>
+        <w:t xml:space="preserve">Rysunek </w:t>
+      </w:r>
+      <w:r>
+        <w:fldChar w:fldCharType="begin"/>
+      </w:r>
+      <w:r>
+        <w:instrText xml:space="preserve"> SEQ Rysunek \* ARABIC </w:instrText>
+      </w:r>
+      <w:r>
+        <w:fldChar w:fldCharType="separate"/>
+      </w:r>
+      <w:r>
+        <w:rPr>
+          <w:noProof/>
+        </w:rPr>
+        <w:t>1</w:t>
+      </w:r>
+      <w:r>
+        <w:fldChar w:fldCharType="end"/>
+      </w:r>
+      <w:r>
+        <w:t xml:space="preserve"> Po lewej: Widmo światła odbitego przez skórę człowieka odpowiedni dla: rasy kaukaskiej, mongolskiej oraz afrykańskiej</w:t>
+      </w:r>
+      <w:r>
+        <w:rPr>
+          <w:noProof/>
+        </w:rPr>
+        <w:t>. Po prawej: Widmo światła odbitego przez skórę rasy kaukaskiej o różnej jasności</w:t>
+      </w:r>
+      <w:r>
+        <w:rPr>
+          <w:noProof/>
+        </w:rPr>
+        <w:t>.</w:t>
+      </w:r>
+    </w:p>
+    <w:p>
+      <w:pPr>
+        <w:ind w:left="360"/>
+      </w:pPr>
+      <w:r>
+        <w:t xml:space="preserve">Algorytm wykorzystujący powyższe parametry jest szybki (prosty algorytm wykorzystujący binaryzację) i niewrażliwy na rotację obiektu. Jego wadą natomiast jest wrażliwość na zmieniające się warunki otoczenia oraz konieczność uwzględnienia parametrów sprzętowych. </w:t>
+      </w:r>
+      <w:r>
+        <w:t xml:space="preserve">[Skin </w:t>
+      </w:r>
+      <w:proofErr w:type="spellStart"/>
+      <w:r>
+        <w:t>colour</w:t>
+      </w:r>
+      <w:proofErr w:type="spellEnd"/>
+      <w:r>
+        <w:t xml:space="preserve"> </w:t>
+      </w:r>
+      <w:proofErr w:type="spellStart"/>
+      <w:r>
+        <w:t>detection</w:t>
+      </w:r>
+      <w:proofErr w:type="spellEnd"/>
+      <w:r>
+        <w:t xml:space="preserve"> </w:t>
+      </w:r>
+      <w:proofErr w:type="spellStart"/>
+      <w:r>
+        <w:t>under</w:t>
+      </w:r>
+      <w:proofErr w:type="spellEnd"/>
+      <w:r>
+        <w:t xml:space="preserve"> </w:t>
+      </w:r>
+      <w:proofErr w:type="spellStart"/>
+      <w:r>
+        <w:t>changing</w:t>
+      </w:r>
+      <w:proofErr w:type="spellEnd"/>
+      <w:r>
+        <w:t xml:space="preserve"> </w:t>
+      </w:r>
+      <w:proofErr w:type="spellStart"/>
+      <w:r>
+        <w:t>lighting</w:t>
+      </w:r>
+      <w:proofErr w:type="spellEnd"/>
+      <w:r>
+        <w:t xml:space="preserve"> </w:t>
+      </w:r>
+      <w:proofErr w:type="spellStart"/>
+      <w:r>
+        <w:t>conditions</w:t>
+      </w:r>
+      <w:proofErr w:type="spellEnd"/>
+      <w:r>
+        <w:t>]</w:t>
       </w:r>
     </w:p>
     <w:p/>
+    <w:p/>
+    <w:p>
+      <w:pPr>
+        <w:pStyle w:val="Nagwek3"/>
+        <w:numPr>
+          <w:ilvl w:val="3"/>
+          <w:numId w:val="25"/>
+        </w:numPr>
+      </w:pPr>
+      <w:bookmarkStart w:id="8" w:name="_Toc418635200"/>
+      <w:r>
+        <w:t>Wykrywanie twarzy na podstawie ruchu (odejmowanie tła)</w:t>
+      </w:r>
+      <w:bookmarkEnd w:id="8"/>
+    </w:p>
     <w:p>
       <w:pPr>
         <w:ind w:left="360"/>
-        <w:rPr>
+      </w:pPr>
+      <w:r>
+        <w:t xml:space="preserve">Podobnie jak rozwiązanie w punkcie 2.1.1.2, również w tym przypadku podstawą do rozpoznania twarzy jest </w:t>
+      </w:r>
+      <w:r>
+        <w:t>m</w:t>
+      </w:r>
+      <w:r>
+        <w:t>odel</w:t>
+      </w:r>
+      <w:r>
+        <w:t xml:space="preserve"> koloru skóry. Jest on jednak wykorzystywany w fazie inicjalizacji. Algorytm wykorzystuje założenie, że tło jest nieruchome. Dzięki temu znacznie łatwiej wyodrębnić poruszające się obiekty w obrębie obserwowanej sceny. Uwzględniając nierównomierny rozkład oświetlenia i korzystający z mechanizmu predykcyjnego pozwalającego w pewnym stopniu przewidzieć kierunek przemieszczania się obiektu otrzymano zadowalające wyniki, nawet w przypadku śledzenia kilku obiektów jednocześnie. [</w:t>
+      </w:r>
+      <w:proofErr w:type="spellStart"/>
+      <w:r>
+        <w:t>Tracking</w:t>
+      </w:r>
+      <w:proofErr w:type="spellEnd"/>
+      <w:r>
+        <w:t xml:space="preserve"> Human </w:t>
+      </w:r>
+      <w:proofErr w:type="spellStart"/>
+      <w:r>
+        <w:t>Faces</w:t>
+      </w:r>
+      <w:proofErr w:type="spellEnd"/>
+      <w:r>
+        <w:t xml:space="preserve"> in Real-Time</w:t>
+      </w:r>
+      <w:r>
+        <w:t>]</w:t>
+      </w:r>
+    </w:p>
+    <w:p>
+      <w:pPr>
+        <w:ind w:left="360"/>
+      </w:pPr>
+      <w:r>
+        <w:t>Zaletą tej metody jest szybkość d</w:t>
+      </w:r>
+      <w:r>
+        <w:t xml:space="preserve">ziałania, możliwość śledzenia wielu obiektów jednocześnie przy zachowaniu ich odrębności. Wadą natomiast jest ograniczenie dotyczące statycznego tła sceny oraz wrażliwość na skokowe zmiany oświetlenia, lub kolorystki tła. </w:t>
+      </w:r>
+      <w:r>
+        <w:t>[</w:t>
+      </w:r>
+      <w:proofErr w:type="spellStart"/>
+      <w:r>
+        <w:t>Tracking</w:t>
+      </w:r>
+      <w:proofErr w:type="spellEnd"/>
+      <w:r>
+        <w:t xml:space="preserve"> Human </w:t>
+      </w:r>
+      <w:proofErr w:type="spellStart"/>
+      <w:r>
+        <w:t>Faces</w:t>
+      </w:r>
+      <w:proofErr w:type="spellEnd"/>
+      <w:r>
+        <w:t xml:space="preserve"> in Real-Time</w:t>
+      </w:r>
+      <w:r>
+        <w:t>]</w:t>
+      </w:r>
+    </w:p>
+    <w:p>
+      <w:pPr>
+        <w:ind w:left="360"/>
+      </w:pPr>
+    </w:p>
+    <w:p>
+      <w:pPr>
+        <w:pStyle w:val="Nagwek2"/>
+        <w:numPr>
+          <w:ilvl w:val="2"/>
+          <w:numId w:val="25"/>
+        </w:numPr>
+      </w:pPr>
+      <w:r>
+        <w:t xml:space="preserve"> </w:t>
+      </w:r>
+      <w:bookmarkStart w:id="9" w:name="_Toc418635201"/>
+      <w:r>
+        <w:t>Wykrywanie twarzy na obrazach z niekontrolowanym tłem</w:t>
+      </w:r>
+      <w:bookmarkEnd w:id="9"/>
+    </w:p>
+    <w:p>
+      <w:pPr>
+        <w:ind w:left="360"/>
+      </w:pPr>
+      <w:r>
+        <w:lastRenderedPageBreak/>
+        <w:t xml:space="preserve">Rozwiązania tego typu bazują na bardziej szczegółowych cechach obiektu, takich jak wzajemne położenie struktur, krawędzie[Real-Time Face </w:t>
+      </w:r>
+      <w:proofErr w:type="spellStart"/>
+      <w:r>
+        <w:t>Detection</w:t>
+      </w:r>
+      <w:proofErr w:type="spellEnd"/>
+      <w:r>
+        <w:t xml:space="preserve"> Using </w:t>
+      </w:r>
+      <w:proofErr w:type="spellStart"/>
+      <w:r>
+        <w:t>Edge-Orientation</w:t>
+      </w:r>
+      <w:proofErr w:type="spellEnd"/>
+      <w:r>
+        <w:t xml:space="preserve"> </w:t>
+      </w:r>
+      <w:proofErr w:type="spellStart"/>
+      <w:r>
+        <w:t>Matching</w:t>
+      </w:r>
+      <w:proofErr w:type="spellEnd"/>
+      <w:r>
+        <w:t>], rozpoznawanie struktur na podstawie uczenia maszynowego, lub klasyfikatorów kaskadowych (</w:t>
+      </w:r>
+      <w:r>
+        <w:rPr>
+          <w:i/>
+        </w:rPr>
+        <w:t xml:space="preserve">ang. </w:t>
+      </w:r>
+      <w:proofErr w:type="spellStart"/>
+      <w:r>
+        <w:rPr>
+          <w:i/>
+        </w:rPr>
+        <w:t>weak</w:t>
+      </w:r>
+      <w:proofErr w:type="spellEnd"/>
+      <w:r>
+        <w:rPr>
+          <w:i/>
+        </w:rPr>
+        <w:t xml:space="preserve"> </w:t>
+      </w:r>
+      <w:proofErr w:type="spellStart"/>
+      <w:r>
+        <w:rPr>
+          <w:i/>
+        </w:rPr>
+        <w:t>classifier</w:t>
+      </w:r>
+      <w:proofErr w:type="spellEnd"/>
+      <w:r>
+        <w:rPr>
+          <w:i/>
+        </w:rPr>
+        <w:t xml:space="preserve"> </w:t>
+      </w:r>
+      <w:proofErr w:type="spellStart"/>
+      <w:r>
+        <w:rPr>
+          <w:i/>
+        </w:rPr>
+        <w:t>cascades</w:t>
+      </w:r>
+      <w:proofErr w:type="spellEnd"/>
+      <w:r>
+        <w:t xml:space="preserve">). Ich złożoność jest o wiele większa niż </w:t>
+      </w:r>
+      <w:proofErr w:type="spellStart"/>
+      <w:r>
+        <w:t>wymienonych</w:t>
+      </w:r>
+      <w:proofErr w:type="spellEnd"/>
+      <w:r>
+        <w:t xml:space="preserve"> w punkcie 2.1.1, jednak ilość informacji, które są w stanie dostarczyć pozwala na budowę użytecznych aplikacji.</w:t>
+      </w:r>
+      <w:r>
+        <w:t xml:space="preserve"> [</w:t>
+      </w:r>
+      <w:r>
+        <w:t>http://www.cs.rutgers.edu/~</w:t>
+      </w:r>
+      <w:proofErr w:type="spellStart"/>
+      <w:r>
+        <w:t>decarlo</w:t>
+      </w:r>
+      <w:proofErr w:type="spellEnd"/>
+      <w:r>
+        <w:t>/facetrack.html</w:t>
+      </w:r>
+      <w:r>
+        <w:t>]</w:t>
+      </w:r>
+      <w:r>
+        <w:t xml:space="preserve"> </w:t>
+      </w:r>
+      <w:r>
+        <w:t>[</w:t>
+      </w:r>
+      <w:r>
+        <w:t>https://facedetection.com/techniques/</w:t>
+      </w:r>
+      <w:r>
+        <w:t>]</w:t>
+      </w:r>
+    </w:p>
+    <w:p>
+      <w:pPr>
+        <w:pStyle w:val="Nagwek3"/>
+        <w:numPr>
+          <w:ilvl w:val="3"/>
+          <w:numId w:val="25"/>
+        </w:numPr>
+        <w:rPr>
+          <w:rFonts w:eastAsia="Calibri"/>
+        </w:rPr>
+      </w:pPr>
+      <w:bookmarkStart w:id="10" w:name="_Toc418635202"/>
+      <w:r>
+        <w:rPr>
+          <w:rFonts w:eastAsia="Calibri"/>
+        </w:rPr>
+        <w:t>Wykrywanie twarzy z wykorzystaniem modelu</w:t>
+      </w:r>
+      <w:bookmarkEnd w:id="10"/>
+    </w:p>
+    <w:p>
+      <w:pPr>
+        <w:ind w:left="360"/>
+      </w:pPr>
+      <w:r>
+        <w:rPr>
+          <w:noProof/>
           <w:lang w:eastAsia="pl-PL"/>
         </w:rPr>
-      </w:pPr>
-      <w:bookmarkStart w:id="0" w:name="_GoBack"/>
-      <w:bookmarkEnd w:id="0"/>
+        <w:drawing>
+          <wp:anchor distT="0" distB="0" distL="114300" distR="114300" simplePos="0" relativeHeight="251658240" behindDoc="0" locked="0" layoutInCell="1" allowOverlap="1" wp14:anchorId="550D1EB7" wp14:editId="73602712">
+            <wp:simplePos x="0" y="0"/>
+            <wp:positionH relativeFrom="column">
+              <wp:posOffset>1063901</wp:posOffset>
+            </wp:positionH>
+            <wp:positionV relativeFrom="paragraph">
+              <wp:posOffset>714872</wp:posOffset>
+            </wp:positionV>
+            <wp:extent cx="3816350" cy="1590040"/>
+            <wp:effectExtent l="0" t="0" r="0" b="0"/>
+            <wp:wrapTopAndBottom/>
+            <wp:docPr id="3" name="Obraz 3" descr="http://www.cs.rutgers.edu/~decarlo/img/faceparm.jpg"/>
+            <wp:cNvGraphicFramePr>
+              <a:graphicFrameLocks xmlns:a="http://schemas.openxmlformats.org/drawingml/2006/main" noChangeAspect="1"/>
+            </wp:cNvGraphicFramePr>
+            <a:graphic xmlns:a="http://schemas.openxmlformats.org/drawingml/2006/main">
+              <a:graphicData uri="http://schemas.openxmlformats.org/drawingml/2006/picture">
+                <pic:pic xmlns:pic="http://schemas.openxmlformats.org/drawingml/2006/picture">
+                  <pic:nvPicPr>
+                    <pic:cNvPr id="0" name="Picture 2" descr="http://www.cs.rutgers.edu/~decarlo/img/faceparm.jpg"/>
+                    <pic:cNvPicPr>
+                      <a:picLocks noChangeAspect="1" noChangeArrowheads="1"/>
+                    </pic:cNvPicPr>
+                  </pic:nvPicPr>
+                  <pic:blipFill>
+                    <a:blip r:embed="rId10">
+                      <a:extLst>
+                        <a:ext uri="{28A0092B-C50C-407E-A947-70E740481C1C}">
+                          <a14:useLocalDpi xmlns:a14="http://schemas.microsoft.com/office/drawing/2010/main" val="0"/>
+                        </a:ext>
+                      </a:extLst>
+                    </a:blip>
+                    <a:srcRect/>
+                    <a:stretch>
+                      <a:fillRect/>
+                    </a:stretch>
+                  </pic:blipFill>
+                  <pic:spPr bwMode="auto">
+                    <a:xfrm>
+                      <a:off x="0" y="0"/>
+                      <a:ext cx="3816350" cy="1590040"/>
+                    </a:xfrm>
+                    <a:prstGeom prst="rect">
+                      <a:avLst/>
+                    </a:prstGeom>
+                    <a:noFill/>
+                    <a:ln>
+                      <a:noFill/>
+                    </a:ln>
+                  </pic:spPr>
+                </pic:pic>
+              </a:graphicData>
+            </a:graphic>
+          </wp:anchor>
+        </w:drawing>
+      </w:r>
+      <w:r>
+        <w:t>Model w rozumieniu przetwarzania obrazów twarzy, jest zbiorem punktów reprezentujących uśrednione parametry opisujące: wygląd, kształt, ruch obiektu. [</w:t>
+      </w:r>
+      <w:r>
+        <w:t>http://www.cs.rutgers.edu/~</w:t>
+      </w:r>
+      <w:proofErr w:type="spellStart"/>
+      <w:r>
+        <w:t>decarlo</w:t>
+      </w:r>
+      <w:proofErr w:type="spellEnd"/>
+      <w:r>
+        <w:t>/facetrack.html</w:t>
+      </w:r>
+      <w:r>
+        <w:t>]</w:t>
+      </w:r>
+    </w:p>
+    <w:p>
+      <w:pPr>
+        <w:keepNext/>
+        <w:ind w:left="360"/>
+        <w:jc w:val="center"/>
+      </w:pPr>
+    </w:p>
+    <w:p>
+      <w:pPr>
+        <w:pStyle w:val="Legenda"/>
+        <w:jc w:val="center"/>
+      </w:pPr>
+      <w:r>
+        <w:t xml:space="preserve">Rysunek </w:t>
+      </w:r>
+      <w:r>
+        <w:fldChar w:fldCharType="begin"/>
+      </w:r>
+      <w:r>
+        <w:instrText xml:space="preserve"> SEQ Rysunek \* ARABIC </w:instrText>
+      </w:r>
+      <w:r>
+        <w:fldChar w:fldCharType="separate"/>
+      </w:r>
+      <w:r>
+        <w:rPr>
+          <w:noProof/>
+        </w:rPr>
+        <w:t>2</w:t>
+      </w:r>
+      <w:r>
+        <w:fldChar w:fldCharType="end"/>
+      </w:r>
+      <w:r>
+        <w:t>Model kształtu i ruchów twarzy</w:t>
+      </w:r>
+    </w:p>
+    <w:p>
+      <w:r>
+        <w:tab/>
+      </w:r>
+    </w:p>
+    <w:p>
+      <w:pPr>
+        <w:ind w:left="705"/>
+      </w:pPr>
+      <w:r>
+        <w:t>Model reprezentowany przez zbiór punktów, można dostosować do ak</w:t>
+      </w:r>
+      <w:r>
+        <w:t>tualnie obserwowanego obiektu poprzez modyfikację parametrów kształtu, lub przemieszczenia.</w:t>
+      </w:r>
+    </w:p>
+    <w:p>
+      <w:pPr>
+        <w:ind w:left="705"/>
+      </w:pPr>
+      <w:r>
+        <w:t xml:space="preserve">Takie rozwiązanie, choć znacznie bardziej wymagające obliczeniowo, oferuję </w:t>
+      </w:r>
+      <w:r>
+        <w:t>informacje nie tylko o położeniu, ale również może posłużyć do wyznaczenia położenia w 3D, co ma niebagatelne znaczenie w praktycznym zastosowaniu. Ponadto pozwala na określenie położenia i zniekształceń (ruchy ust, brwi) elementów twarzy. Dzięki czemu otrzymujemy kolejne punkty umożliwiające rozbudowanie interfejsu.</w:t>
+      </w:r>
+    </w:p>
+    <w:p>
+      <w:pPr>
+        <w:ind w:left="705"/>
+      </w:pPr>
+    </w:p>
+    <w:p>
+      <w:pPr>
+        <w:ind w:left="705"/>
+      </w:pPr>
+      <w:r>
+        <w:t xml:space="preserve">Tworzenie modelu odbywa się poprzez nanoszenie punktów na obrazy w miejscach odpowiadających określonym strukturom. W celu uzyskania najlepszych efektów tworzy się model w oparciu o konkretnego użytkownika. Trzeba jednak zauważyć, że jest to żmudna procedura wykonywana ręcznie co zwiększa jej podatność na błędy. Rozbudowany opis powstawania modelu zostanie opisany w dalszej części pracy. </w:t>
+      </w:r>
+    </w:p>
+    <w:p>
+      <w:pPr>
+        <w:ind w:left="705"/>
+      </w:pPr>
+    </w:p>
+    <w:p>
+      <w:pPr>
+        <w:ind w:left="705"/>
+      </w:pPr>
+    </w:p>
+    <w:p>
+      <w:pPr>
+        <w:pStyle w:val="Nagwek3"/>
+        <w:numPr>
+          <w:ilvl w:val="3"/>
+          <w:numId w:val="25"/>
+        </w:numPr>
+      </w:pPr>
+      <w:bookmarkStart w:id="11" w:name="_Toc418635203"/>
+      <w:r>
+        <w:t>Wykrywanie twarzy na podstawie konturów</w:t>
+      </w:r>
+      <w:bookmarkEnd w:id="11"/>
+    </w:p>
+    <w:p>
+      <w:pPr>
+        <w:ind w:left="360"/>
+      </w:pPr>
+      <w:r>
+        <w:t xml:space="preserve">Rozwiązanie jest oparte na sławnym algorytmie Viola Jones [VIOLA JONES] pozwalającym na rozpoznawaniu cech. Jedna ze względu na mnogość dostępnych cech (16000) wyszukiwanie </w:t>
+      </w:r>
+      <w:r>
+        <w:lastRenderedPageBreak/>
+        <w:t>każdej z nich na obrazie jest nie efektywne. Dlatego też ograniczenie ilości szczegółów na obrazie, pozwala na redukcję wyszukiwanych cech co wpływa pozytywnie na efektywność algorytmu.</w:t>
+      </w:r>
+    </w:p>
+    <w:p>
+      <w:pPr>
+        <w:ind w:left="360"/>
+      </w:pPr>
+      <w:r>
+        <w:t>Śledzenie konturów owalu twarzy, oraz kilku cech charakterystycznych w jego obrębie skutkuje otrzymaniem szybkiego algorytmu, o ograniczonej funkcjonalności.</w:t>
+      </w:r>
+      <w:r>
+        <w:t xml:space="preserve">[Simple and Fast Face </w:t>
+      </w:r>
+      <w:proofErr w:type="spellStart"/>
+      <w:r>
+        <w:t>Detection</w:t>
+      </w:r>
+      <w:proofErr w:type="spellEnd"/>
+      <w:r>
+        <w:t xml:space="preserve"> System </w:t>
+      </w:r>
+      <w:proofErr w:type="spellStart"/>
+      <w:r>
+        <w:t>Based</w:t>
+      </w:r>
+      <w:proofErr w:type="spellEnd"/>
+      <w:r>
+        <w:t xml:space="preserve"> on </w:t>
+      </w:r>
+      <w:proofErr w:type="spellStart"/>
+      <w:r>
+        <w:t>Edges</w:t>
+      </w:r>
+      <w:proofErr w:type="spellEnd"/>
+      <w:r>
+        <w:t>]</w:t>
+      </w:r>
+    </w:p>
+    <w:p>
+      <w:pPr>
+        <w:keepNext/>
+        <w:ind w:left="360"/>
+        <w:jc w:val="center"/>
+      </w:pPr>
+      <w:r>
+        <w:rPr>
+          <w:noProof/>
+          <w:lang w:eastAsia="pl-PL"/>
+        </w:rPr>
+        <w:drawing>
+          <wp:inline distT="0" distB="0" distL="0" distR="0" wp14:anchorId="091AE927" wp14:editId="686F2434">
+            <wp:extent cx="4754880" cy="2106930"/>
+            <wp:effectExtent l="0" t="0" r="7620" b="7620"/>
+            <wp:docPr id="5" name="Obraz 5"/>
+            <wp:cNvGraphicFramePr>
+              <a:graphicFrameLocks xmlns:a="http://schemas.openxmlformats.org/drawingml/2006/main" noChangeAspect="1"/>
+            </wp:cNvGraphicFramePr>
+            <a:graphic xmlns:a="http://schemas.openxmlformats.org/drawingml/2006/main">
+              <a:graphicData uri="http://schemas.openxmlformats.org/drawingml/2006/picture">
+                <pic:pic xmlns:pic="http://schemas.openxmlformats.org/drawingml/2006/picture">
+                  <pic:nvPicPr>
+                    <pic:cNvPr id="0" name="Picture 5"/>
+                    <pic:cNvPicPr>
+                      <a:picLocks noChangeAspect="1" noChangeArrowheads="1"/>
+                    </pic:cNvPicPr>
+                  </pic:nvPicPr>
+                  <pic:blipFill>
+                    <a:blip r:embed="rId11">
+                      <a:extLst>
+                        <a:ext uri="{28A0092B-C50C-407E-A947-70E740481C1C}">
+                          <a14:useLocalDpi xmlns:a14="http://schemas.microsoft.com/office/drawing/2010/main" val="0"/>
+                        </a:ext>
+                      </a:extLst>
+                    </a:blip>
+                    <a:srcRect/>
+                    <a:stretch>
+                      <a:fillRect/>
+                    </a:stretch>
+                  </pic:blipFill>
+                  <pic:spPr bwMode="auto">
+                    <a:xfrm>
+                      <a:off x="0" y="0"/>
+                      <a:ext cx="4754880" cy="2106930"/>
+                    </a:xfrm>
+                    <a:prstGeom prst="rect">
+                      <a:avLst/>
+                    </a:prstGeom>
+                    <a:noFill/>
+                    <a:ln>
+                      <a:noFill/>
+                    </a:ln>
+                  </pic:spPr>
+                </pic:pic>
+              </a:graphicData>
+            </a:graphic>
+          </wp:inline>
+        </w:drawing>
+      </w:r>
+    </w:p>
+    <w:p>
+      <w:pPr>
+        <w:pStyle w:val="Legenda"/>
+        <w:jc w:val="center"/>
+      </w:pPr>
+      <w:r>
+        <w:t xml:space="preserve">Rysunek </w:t>
+      </w:r>
+      <w:r>
+        <w:fldChar w:fldCharType="begin"/>
+      </w:r>
+      <w:r>
+        <w:instrText xml:space="preserve"> SEQ Rysunek \* ARABIC </w:instrText>
+      </w:r>
+      <w:r>
+        <w:fldChar w:fldCharType="separate"/>
+      </w:r>
+      <w:r>
+        <w:rPr>
+          <w:noProof/>
+        </w:rPr>
+        <w:t>3</w:t>
+      </w:r>
+      <w:r>
+        <w:fldChar w:fldCharType="end"/>
+      </w:r>
+      <w:r>
+        <w:t>(a) Obraz twarzy (b) Wyodrębnione krawędzie</w:t>
+      </w:r>
+    </w:p>
+    <w:p>
+      <w:pPr>
+        <w:ind w:left="360"/>
+      </w:pPr>
+    </w:p>
+    <w:p>
+      <w:pPr>
+        <w:ind w:left="360"/>
+      </w:pPr>
+    </w:p>
+    <w:p>
+      <w:pPr>
+        <w:pStyle w:val="Nagwek2"/>
+        <w:numPr>
+          <w:ilvl w:val="1"/>
+          <w:numId w:val="25"/>
+        </w:numPr>
+      </w:pPr>
+      <w:bookmarkStart w:id="12" w:name="_Toc418635204"/>
+      <w:r>
+        <w:t>Dostępne rozwiązania</w:t>
+      </w:r>
+      <w:bookmarkEnd w:id="12"/>
+    </w:p>
+    <w:p>
+      <w:pPr>
+        <w:ind w:left="360"/>
+      </w:pPr>
+      <w:r>
+        <w:t>Na rynku istnieje wiele rozwiązań, oferujących gotowe aplikacje lub biblioteki zawierające zbiór funkcji niezbędnych w wykrywaniu interesujących cech.</w:t>
+      </w:r>
+      <w:r>
+        <w:t xml:space="preserve"> Wybrane rozwiązania wraz z krótkim opisem znajdują się w tabeli poniżej:</w:t>
+      </w:r>
+    </w:p>
+    <w:p>
+      <w:pPr>
+        <w:ind w:left="360"/>
+      </w:pPr>
+    </w:p>
+    <w:p>
+      <w:pPr>
+        <w:pStyle w:val="Legenda"/>
+        <w:keepNext/>
+      </w:pPr>
+      <w:r>
+        <w:t xml:space="preserve">Tabela </w:t>
+      </w:r>
+      <w:r>
+        <w:fldChar w:fldCharType="begin"/>
+      </w:r>
+      <w:r>
+        <w:instrText xml:space="preserve"> SEQ Tabela \* ARABIC </w:instrText>
+      </w:r>
+      <w:r>
+        <w:fldChar w:fldCharType="separate"/>
+      </w:r>
+      <w:r>
+        <w:rPr>
+          <w:noProof/>
+        </w:rPr>
+        <w:t>1</w:t>
+      </w:r>
+      <w:r>
+        <w:fldChar w:fldCharType="end"/>
+      </w:r>
+      <w:r>
+        <w:t xml:space="preserve"> Porównanie istniejących systemów do analizy obrazów twarzy</w:t>
+      </w:r>
+    </w:p>
+    <w:tbl>
+      <w:tblPr>
+        <w:tblStyle w:val="Zwykatabela2"/>
+        <w:tblW w:w="0" w:type="auto"/>
+        <w:tblLayout w:type="fixed"/>
+        <w:tblLook w:val="04A0" w:firstRow="1" w:lastRow="0" w:firstColumn="1" w:lastColumn="0" w:noHBand="0" w:noVBand="1"/>
+      </w:tblPr>
+      <w:tblGrid>
+        <w:gridCol w:w="2256"/>
+        <w:gridCol w:w="2989"/>
+        <w:gridCol w:w="1569"/>
+        <w:gridCol w:w="2258"/>
+      </w:tblGrid>
+      <w:tr>
+        <w:trPr>
+          <w:cnfStyle w:val="100000000000" w:firstRow="1" w:lastRow="0" w:firstColumn="0" w:lastColumn="0" w:oddVBand="0" w:evenVBand="0" w:oddHBand="0" w:evenHBand="0" w:firstRowFirstColumn="0" w:firstRowLastColumn="0" w:lastRowFirstColumn="0" w:lastRowLastColumn="0"/>
+        </w:trPr>
+        <w:tc>
+          <w:tcPr>
+            <w:cnfStyle w:val="001000000000" w:firstRow="0" w:lastRow="0" w:firstColumn="1" w:lastColumn="0" w:oddVBand="0" w:evenVBand="0" w:oddHBand="0" w:evenHBand="0" w:firstRowFirstColumn="0" w:firstRowLastColumn="0" w:lastRowFirstColumn="0" w:lastRowLastColumn="0"/>
+            <w:tcW w:w="2256" w:type="dxa"/>
+          </w:tcPr>
+          <w:p>
+            <w:r>
+              <w:t>Nazwa</w:t>
+            </w:r>
+          </w:p>
+        </w:tc>
+        <w:tc>
+          <w:tcPr>
+            <w:tcW w:w="2989" w:type="dxa"/>
+          </w:tcPr>
+          <w:p>
+            <w:pPr>
+              <w:cnfStyle w:val="100000000000" w:firstRow="1" w:lastRow="0" w:firstColumn="0" w:lastColumn="0" w:oddVBand="0" w:evenVBand="0" w:oddHBand="0" w:evenHBand="0" w:firstRowFirstColumn="0" w:firstRowLastColumn="0" w:lastRowFirstColumn="0" w:lastRowLastColumn="0"/>
+            </w:pPr>
+            <w:r>
+              <w:t>Opis</w:t>
+            </w:r>
+          </w:p>
+        </w:tc>
+        <w:tc>
+          <w:tcPr>
+            <w:tcW w:w="1569" w:type="dxa"/>
+          </w:tcPr>
+          <w:p>
+            <w:pPr>
+              <w:cnfStyle w:val="100000000000" w:firstRow="1" w:lastRow="0" w:firstColumn="0" w:lastColumn="0" w:oddVBand="0" w:evenVBand="0" w:oddHBand="0" w:evenHBand="0" w:firstRowFirstColumn="0" w:firstRowLastColumn="0" w:lastRowFirstColumn="0" w:lastRowLastColumn="0"/>
+            </w:pPr>
+            <w:r>
+              <w:t>Platforma</w:t>
+            </w:r>
+            <w:r>
+              <w:t>/technologie</w:t>
+            </w:r>
+          </w:p>
+        </w:tc>
+        <w:tc>
+          <w:tcPr>
+            <w:tcW w:w="2258" w:type="dxa"/>
+          </w:tcPr>
+          <w:p>
+            <w:pPr>
+              <w:cnfStyle w:val="100000000000" w:firstRow="1" w:lastRow="0" w:firstColumn="0" w:lastColumn="0" w:oddVBand="0" w:evenVBand="0" w:oddHBand="0" w:evenHBand="0" w:firstRowFirstColumn="0" w:firstRowLastColumn="0" w:lastRowFirstColumn="0" w:lastRowLastColumn="0"/>
+            </w:pPr>
+            <w:r>
+              <w:t>Obsługa analizy w Czasie rzeczywistym</w:t>
+            </w:r>
+          </w:p>
+        </w:tc>
+      </w:tr>
+      <w:tr>
+        <w:trPr>
+          <w:cnfStyle w:val="000000100000" w:firstRow="0" w:lastRow="0" w:firstColumn="0" w:lastColumn="0" w:oddVBand="0" w:evenVBand="0" w:oddHBand="1" w:evenHBand="0" w:firstRowFirstColumn="0" w:firstRowLastColumn="0" w:lastRowFirstColumn="0" w:lastRowLastColumn="0"/>
+        </w:trPr>
+        <w:tc>
+          <w:tcPr>
+            <w:cnfStyle w:val="001000000000" w:firstRow="0" w:lastRow="0" w:firstColumn="1" w:lastColumn="0" w:oddVBand="0" w:evenVBand="0" w:oddHBand="0" w:evenHBand="0" w:firstRowFirstColumn="0" w:firstRowLastColumn="0" w:lastRowFirstColumn="0" w:lastRowLastColumn="0"/>
+            <w:tcW w:w="2256" w:type="dxa"/>
+          </w:tcPr>
+          <w:p>
+            <w:r>
+              <w:t xml:space="preserve">Lambda </w:t>
+            </w:r>
+            <w:proofErr w:type="spellStart"/>
+            <w:r>
+              <w:t>Labs</w:t>
+            </w:r>
+            <w:proofErr w:type="spellEnd"/>
+            <w:r>
+              <w:t xml:space="preserve"> – Face </w:t>
+            </w:r>
+            <w:proofErr w:type="spellStart"/>
+            <w:r>
+              <w:t>recognition</w:t>
+            </w:r>
+            <w:proofErr w:type="spellEnd"/>
+          </w:p>
+        </w:tc>
+        <w:tc>
+          <w:tcPr>
+            <w:tcW w:w="2989" w:type="dxa"/>
+          </w:tcPr>
+          <w:p>
+            <w:pPr>
+              <w:cnfStyle w:val="000000100000" w:firstRow="0" w:lastRow="0" w:firstColumn="0" w:lastColumn="0" w:oddVBand="0" w:evenVBand="0" w:oddHBand="1" w:evenHBand="0" w:firstRowFirstColumn="0" w:firstRowLastColumn="0" w:lastRowFirstColumn="0" w:lastRowLastColumn="0"/>
+            </w:pPr>
+            <w:r>
+              <w:t>API pozwalające na wykrywanie twarzy, oczu oraz płci na zdjęciach</w:t>
+            </w:r>
+          </w:p>
+        </w:tc>
+        <w:tc>
+          <w:tcPr>
+            <w:tcW w:w="1569" w:type="dxa"/>
+          </w:tcPr>
+          <w:p>
+            <w:pPr>
+              <w:cnfStyle w:val="000000100000" w:firstRow="0" w:lastRow="0" w:firstColumn="0" w:lastColumn="0" w:oddVBand="0" w:evenVBand="0" w:oddHBand="1" w:evenHBand="0" w:firstRowFirstColumn="0" w:firstRowLastColumn="0" w:lastRowFirstColumn="0" w:lastRowLastColumn="0"/>
+            </w:pPr>
+            <w:proofErr w:type="spellStart"/>
+            <w:r>
+              <w:t>iOS</w:t>
+            </w:r>
+            <w:proofErr w:type="spellEnd"/>
+            <w:r>
+              <w:t>, Google Glass</w:t>
+            </w:r>
+          </w:p>
+        </w:tc>
+        <w:tc>
+          <w:tcPr>
+            <w:tcW w:w="2258" w:type="dxa"/>
+          </w:tcPr>
+          <w:p>
+            <w:pPr>
+              <w:cnfStyle w:val="000000100000" w:firstRow="0" w:lastRow="0" w:firstColumn="0" w:lastColumn="0" w:oddVBand="0" w:evenVBand="0" w:oddHBand="1" w:evenHBand="0" w:firstRowFirstColumn="0" w:firstRowLastColumn="0" w:lastRowFirstColumn="0" w:lastRowLastColumn="0"/>
+            </w:pPr>
+            <w:r>
+              <w:t>brak</w:t>
+            </w:r>
+          </w:p>
+        </w:tc>
+      </w:tr>
+      <w:tr>
+        <w:tc>
+          <w:tcPr>
+            <w:cnfStyle w:val="001000000000" w:firstRow="0" w:lastRow="0" w:firstColumn="1" w:lastColumn="0" w:oddVBand="0" w:evenVBand="0" w:oddHBand="0" w:evenHBand="0" w:firstRowFirstColumn="0" w:firstRowLastColumn="0" w:lastRowFirstColumn="0" w:lastRowLastColumn="0"/>
+            <w:tcW w:w="2256" w:type="dxa"/>
+          </w:tcPr>
+          <w:p>
+            <w:proofErr w:type="spellStart"/>
+            <w:r>
+              <w:t>FaceR</w:t>
+            </w:r>
+            <w:proofErr w:type="spellEnd"/>
+          </w:p>
+        </w:tc>
+        <w:tc>
+          <w:tcPr>
+            <w:tcW w:w="2989" w:type="dxa"/>
+          </w:tcPr>
+          <w:p>
+            <w:pPr>
+              <w:cnfStyle w:val="000000000000" w:firstRow="0" w:lastRow="0" w:firstColumn="0" w:lastColumn="0" w:oddVBand="0" w:evenVBand="0" w:oddHBand="0" w:evenHBand="0" w:firstRowFirstColumn="0" w:firstRowLastColumn="0" w:lastRowFirstColumn="0" w:lastRowLastColumn="0"/>
+            </w:pPr>
+            <w:r>
+              <w:t>API oferujące wykrywanie struktur twarzy (obszar twarzy, oczy, nos usta)</w:t>
+            </w:r>
+          </w:p>
+        </w:tc>
+        <w:tc>
+          <w:tcPr>
+            <w:tcW w:w="1569" w:type="dxa"/>
+          </w:tcPr>
+          <w:p>
+            <w:pPr>
+              <w:cnfStyle w:val="000000000000" w:firstRow="0" w:lastRow="0" w:firstColumn="0" w:lastColumn="0" w:oddVBand="0" w:evenVBand="0" w:oddHBand="0" w:evenHBand="0" w:firstRowFirstColumn="0" w:firstRowLastColumn="0" w:lastRowFirstColumn="0" w:lastRowLastColumn="0"/>
+            </w:pPr>
+            <w:r>
+              <w:t xml:space="preserve">Java, </w:t>
+            </w:r>
+            <w:proofErr w:type="spellStart"/>
+            <w:r>
+              <w:t>Ruby</w:t>
+            </w:r>
+            <w:proofErr w:type="spellEnd"/>
+            <w:r>
+              <w:t>, PHP</w:t>
+            </w:r>
+          </w:p>
+        </w:tc>
+        <w:tc>
+          <w:tcPr>
+            <w:tcW w:w="2258" w:type="dxa"/>
+          </w:tcPr>
+          <w:p>
+            <w:pPr>
+              <w:cnfStyle w:val="000000000000" w:firstRow="0" w:lastRow="0" w:firstColumn="0" w:lastColumn="0" w:oddVBand="0" w:evenVBand="0" w:oddHBand="0" w:evenHBand="0" w:firstRowFirstColumn="0" w:firstRowLastColumn="0" w:lastRowFirstColumn="0" w:lastRowLastColumn="0"/>
+            </w:pPr>
+            <w:r>
+              <w:t>brak</w:t>
+            </w:r>
+          </w:p>
+        </w:tc>
+      </w:tr>
+      <w:tr>
+        <w:trPr>
+          <w:cnfStyle w:val="000000100000" w:firstRow="0" w:lastRow="0" w:firstColumn="0" w:lastColumn="0" w:oddVBand="0" w:evenVBand="0" w:oddHBand="1" w:evenHBand="0" w:firstRowFirstColumn="0" w:firstRowLastColumn="0" w:lastRowFirstColumn="0" w:lastRowLastColumn="0"/>
+        </w:trPr>
+        <w:tc>
+          <w:tcPr>
+            <w:cnfStyle w:val="001000000000" w:firstRow="0" w:lastRow="0" w:firstColumn="1" w:lastColumn="0" w:oddVBand="0" w:evenVBand="0" w:oddHBand="0" w:evenHBand="0" w:firstRowFirstColumn="0" w:firstRowLastColumn="0" w:lastRowFirstColumn="0" w:lastRowLastColumn="0"/>
+            <w:tcW w:w="2256" w:type="dxa"/>
+          </w:tcPr>
+          <w:p>
+            <w:proofErr w:type="spellStart"/>
+            <w:r>
+              <w:t>Sky</w:t>
+            </w:r>
+            <w:proofErr w:type="spellEnd"/>
+            <w:r>
+              <w:t xml:space="preserve"> </w:t>
+            </w:r>
+            <w:proofErr w:type="spellStart"/>
+            <w:r>
+              <w:t>Biometry</w:t>
+            </w:r>
+            <w:proofErr w:type="spellEnd"/>
+          </w:p>
+        </w:tc>
+        <w:tc>
+          <w:tcPr>
+            <w:tcW w:w="2989" w:type="dxa"/>
+          </w:tcPr>
+          <w:p>
+            <w:pPr>
+              <w:cnfStyle w:val="000000100000" w:firstRow="0" w:lastRow="0" w:firstColumn="0" w:lastColumn="0" w:oddVBand="0" w:evenVBand="0" w:oddHBand="1" w:evenHBand="0" w:firstRowFirstColumn="0" w:firstRowLastColumn="0" w:lastRowFirstColumn="0" w:lastRowLastColumn="0"/>
+            </w:pPr>
+            <w:r>
+              <w:t xml:space="preserve">API pozwalające na wykrywanie twarzy, oczu, okularów(ciemnych lub jasnych) </w:t>
+            </w:r>
+          </w:p>
+        </w:tc>
+        <w:tc>
+          <w:tcPr>
+            <w:tcW w:w="1569" w:type="dxa"/>
+          </w:tcPr>
+          <w:p>
+            <w:pPr>
+              <w:cnfStyle w:val="000000100000" w:firstRow="0" w:lastRow="0" w:firstColumn="0" w:lastColumn="0" w:oddVBand="0" w:evenVBand="0" w:oddHBand="1" w:evenHBand="0" w:firstRowFirstColumn="0" w:firstRowLastColumn="0" w:lastRowFirstColumn="0" w:lastRowLastColumn="0"/>
+            </w:pPr>
+            <w:r>
+              <w:t>Chmura</w:t>
+            </w:r>
+          </w:p>
+        </w:tc>
+        <w:tc>
+          <w:tcPr>
+            <w:tcW w:w="2258" w:type="dxa"/>
+          </w:tcPr>
+          <w:p>
+            <w:pPr>
+              <w:cnfStyle w:val="000000100000" w:firstRow="0" w:lastRow="0" w:firstColumn="0" w:lastColumn="0" w:oddVBand="0" w:evenVBand="0" w:oddHBand="1" w:evenHBand="0" w:firstRowFirstColumn="0" w:firstRowLastColumn="0" w:lastRowFirstColumn="0" w:lastRowLastColumn="0"/>
+            </w:pPr>
+            <w:r>
+              <w:t>brak</w:t>
+            </w:r>
+          </w:p>
+        </w:tc>
+      </w:tr>
+      <w:tr>
+        <w:tc>
+          <w:tcPr>
+            <w:cnfStyle w:val="001000000000" w:firstRow="0" w:lastRow="0" w:firstColumn="1" w:lastColumn="0" w:oddVBand="0" w:evenVBand="0" w:oddHBand="0" w:evenHBand="0" w:firstRowFirstColumn="0" w:firstRowLastColumn="0" w:lastRowFirstColumn="0" w:lastRowLastColumn="0"/>
+            <w:tcW w:w="2256" w:type="dxa"/>
+          </w:tcPr>
+          <w:p>
+            <w:proofErr w:type="spellStart"/>
+            <w:r>
+              <w:t>Faceplusplus</w:t>
+            </w:r>
+            <w:proofErr w:type="spellEnd"/>
+          </w:p>
+        </w:tc>
+        <w:tc>
+          <w:tcPr>
+            <w:tcW w:w="2989" w:type="dxa"/>
+          </w:tcPr>
+          <w:p>
+            <w:pPr>
+              <w:cnfStyle w:val="000000000000" w:firstRow="0" w:lastRow="0" w:firstColumn="0" w:lastColumn="0" w:oddVBand="0" w:evenVBand="0" w:oddHBand="0" w:evenHBand="0" w:firstRowFirstColumn="0" w:firstRowLastColumn="0" w:lastRowFirstColumn="0" w:lastRowLastColumn="0"/>
+            </w:pPr>
+            <w:r>
+              <w:t xml:space="preserve">Rozbudowane API oferujące wykrywanie oraz śledzenie twarzy. Oferuje również analizę uśmiechu, rozpoznawanie płci, wieku, </w:t>
+            </w:r>
+            <w:r>
+              <w:lastRenderedPageBreak/>
+              <w:t xml:space="preserve">rasy oraz rozpoznawanie twarzy. </w:t>
+            </w:r>
+          </w:p>
+        </w:tc>
+        <w:tc>
+          <w:tcPr>
+            <w:tcW w:w="1569" w:type="dxa"/>
+          </w:tcPr>
+          <w:p>
+            <w:pPr>
+              <w:cnfStyle w:val="000000000000" w:firstRow="0" w:lastRow="0" w:firstColumn="0" w:lastColumn="0" w:oddVBand="0" w:evenVBand="0" w:oddHBand="0" w:evenHBand="0" w:firstRowFirstColumn="0" w:firstRowLastColumn="0" w:lastRowFirstColumn="0" w:lastRowLastColumn="0"/>
+            </w:pPr>
+            <w:r>
+              <w:lastRenderedPageBreak/>
+              <w:t>Chmura, wszystkie platformy</w:t>
+            </w:r>
+          </w:p>
+        </w:tc>
+        <w:tc>
+          <w:tcPr>
+            <w:tcW w:w="2258" w:type="dxa"/>
+          </w:tcPr>
+          <w:p>
+            <w:pPr>
+              <w:cnfStyle w:val="000000000000" w:firstRow="0" w:lastRow="0" w:firstColumn="0" w:lastColumn="0" w:oddVBand="0" w:evenVBand="0" w:oddHBand="0" w:evenHBand="0" w:firstRowFirstColumn="0" w:firstRowLastColumn="0" w:lastRowFirstColumn="0" w:lastRowLastColumn="0"/>
+            </w:pPr>
+            <w:r>
+              <w:t>tak</w:t>
+            </w:r>
+          </w:p>
+        </w:tc>
+      </w:tr>
+      <w:tr>
+        <w:trPr>
+          <w:cnfStyle w:val="000000100000" w:firstRow="0" w:lastRow="0" w:firstColumn="0" w:lastColumn="0" w:oddVBand="0" w:evenVBand="0" w:oddHBand="1" w:evenHBand="0" w:firstRowFirstColumn="0" w:firstRowLastColumn="0" w:lastRowFirstColumn="0" w:lastRowLastColumn="0"/>
+        </w:trPr>
+        <w:tc>
+          <w:tcPr>
+            <w:cnfStyle w:val="001000000000" w:firstRow="0" w:lastRow="0" w:firstColumn="1" w:lastColumn="0" w:oddVBand="0" w:evenVBand="0" w:oddHBand="0" w:evenHBand="0" w:firstRowFirstColumn="0" w:firstRowLastColumn="0" w:lastRowFirstColumn="0" w:lastRowLastColumn="0"/>
+            <w:tcW w:w="2256" w:type="dxa"/>
+          </w:tcPr>
+          <w:p>
+            <w:proofErr w:type="spellStart"/>
+            <w:r>
+              <w:lastRenderedPageBreak/>
+              <w:t>Eyedea</w:t>
+            </w:r>
+            <w:proofErr w:type="spellEnd"/>
+            <w:r>
+              <w:t xml:space="preserve"> </w:t>
+            </w:r>
+            <w:proofErr w:type="spellStart"/>
+            <w:r>
+              <w:t>recognition</w:t>
+            </w:r>
+            <w:proofErr w:type="spellEnd"/>
+          </w:p>
+        </w:tc>
+        <w:tc>
+          <w:tcPr>
+            <w:tcW w:w="2989" w:type="dxa"/>
+          </w:tcPr>
+          <w:p>
+            <w:pPr>
+              <w:cnfStyle w:val="000000100000" w:firstRow="0" w:lastRow="0" w:firstColumn="0" w:lastColumn="0" w:oddVBand="0" w:evenVBand="0" w:oddHBand="1" w:evenHBand="0" w:firstRowFirstColumn="0" w:firstRowLastColumn="0" w:lastRowFirstColumn="0" w:lastRowLastColumn="0"/>
+            </w:pPr>
+            <w:proofErr w:type="spellStart"/>
+            <w:r>
+              <w:t>RESTowe</w:t>
+            </w:r>
+            <w:proofErr w:type="spellEnd"/>
+            <w:r>
+              <w:t xml:space="preserve"> API oferujące wykrywanie twarzy na zdjęciach</w:t>
+            </w:r>
+            <w:r>
+              <w:t>, wraz z segmentacją na poszczególne struktury</w:t>
+            </w:r>
+            <w:r>
+              <w:t xml:space="preserve">. </w:t>
+            </w:r>
+          </w:p>
+        </w:tc>
+        <w:tc>
+          <w:tcPr>
+            <w:tcW w:w="1569" w:type="dxa"/>
+          </w:tcPr>
+          <w:p>
+            <w:pPr>
+              <w:cnfStyle w:val="000000100000" w:firstRow="0" w:lastRow="0" w:firstColumn="0" w:lastColumn="0" w:oddVBand="0" w:evenVBand="0" w:oddHBand="1" w:evenHBand="0" w:firstRowFirstColumn="0" w:firstRowLastColumn="0" w:lastRowFirstColumn="0" w:lastRowLastColumn="0"/>
+            </w:pPr>
+            <w:r>
+              <w:t>Web</w:t>
+            </w:r>
+          </w:p>
+        </w:tc>
+        <w:tc>
+          <w:tcPr>
+            <w:tcW w:w="2258" w:type="dxa"/>
+          </w:tcPr>
+          <w:p>
+            <w:pPr>
+              <w:cnfStyle w:val="000000100000" w:firstRow="0" w:lastRow="0" w:firstColumn="0" w:lastColumn="0" w:oddVBand="0" w:evenVBand="0" w:oddHBand="1" w:evenHBand="0" w:firstRowFirstColumn="0" w:firstRowLastColumn="0" w:lastRowFirstColumn="0" w:lastRowLastColumn="0"/>
+            </w:pPr>
+            <w:r>
+              <w:t>nie</w:t>
+            </w:r>
+          </w:p>
+        </w:tc>
+      </w:tr>
+      <w:tr>
+        <w:tc>
+          <w:tcPr>
+            <w:cnfStyle w:val="001000000000" w:firstRow="0" w:lastRow="0" w:firstColumn="1" w:lastColumn="0" w:oddVBand="0" w:evenVBand="0" w:oddHBand="0" w:evenHBand="0" w:firstRowFirstColumn="0" w:firstRowLastColumn="0" w:lastRowFirstColumn="0" w:lastRowLastColumn="0"/>
+            <w:tcW w:w="2256" w:type="dxa"/>
+          </w:tcPr>
+          <w:p>
+            <w:proofErr w:type="spellStart"/>
+            <w:r>
+              <w:t>Visage</w:t>
+            </w:r>
+            <w:proofErr w:type="spellEnd"/>
+            <w:r>
+              <w:t xml:space="preserve"> Face </w:t>
+            </w:r>
+            <w:proofErr w:type="spellStart"/>
+            <w:r>
+              <w:t>Track</w:t>
+            </w:r>
+            <w:proofErr w:type="spellEnd"/>
+          </w:p>
+        </w:tc>
+        <w:tc>
+          <w:tcPr>
+            <w:tcW w:w="2989" w:type="dxa"/>
+          </w:tcPr>
+          <w:p>
+            <w:pPr>
+              <w:cnfStyle w:val="000000000000" w:firstRow="0" w:lastRow="0" w:firstColumn="0" w:lastColumn="0" w:oddVBand="0" w:evenVBand="0" w:oddHBand="0" w:evenHBand="0" w:firstRowFirstColumn="0" w:firstRowLastColumn="0" w:lastRowFirstColumn="0" w:lastRowLastColumn="0"/>
+            </w:pPr>
+            <w:r>
+              <w:t>System do śledzenia twarzy w 3D, udostępniający informację o przemieszczeniach i rotacji w formie SDK</w:t>
+            </w:r>
+          </w:p>
+        </w:tc>
+        <w:tc>
+          <w:tcPr>
+            <w:tcW w:w="1569" w:type="dxa"/>
+          </w:tcPr>
+          <w:p>
+            <w:pPr>
+              <w:cnfStyle w:val="000000000000" w:firstRow="0" w:lastRow="0" w:firstColumn="0" w:lastColumn="0" w:oddVBand="0" w:evenVBand="0" w:oddHBand="0" w:evenHBand="0" w:firstRowFirstColumn="0" w:firstRowLastColumn="0" w:lastRowFirstColumn="0" w:lastRowLastColumn="0"/>
+            </w:pPr>
+            <w:r>
+              <w:t>C++</w:t>
+            </w:r>
+          </w:p>
+        </w:tc>
+        <w:tc>
+          <w:tcPr>
+            <w:tcW w:w="2258" w:type="dxa"/>
+          </w:tcPr>
+          <w:p>
+            <w:pPr>
+              <w:cnfStyle w:val="000000000000" w:firstRow="0" w:lastRow="0" w:firstColumn="0" w:lastColumn="0" w:oddVBand="0" w:evenVBand="0" w:oddHBand="0" w:evenHBand="0" w:firstRowFirstColumn="0" w:firstRowLastColumn="0" w:lastRowFirstColumn="0" w:lastRowLastColumn="0"/>
+            </w:pPr>
+            <w:r>
+              <w:t>tak</w:t>
+            </w:r>
+          </w:p>
+        </w:tc>
+      </w:tr>
+      <w:tr>
+        <w:trPr>
+          <w:cnfStyle w:val="000000100000" w:firstRow="0" w:lastRow="0" w:firstColumn="0" w:lastColumn="0" w:oddVBand="0" w:evenVBand="0" w:oddHBand="1" w:evenHBand="0" w:firstRowFirstColumn="0" w:firstRowLastColumn="0" w:lastRowFirstColumn="0" w:lastRowLastColumn="0"/>
+        </w:trPr>
+        <w:tc>
+          <w:tcPr>
+            <w:cnfStyle w:val="001000000000" w:firstRow="0" w:lastRow="0" w:firstColumn="1" w:lastColumn="0" w:oddVBand="0" w:evenVBand="0" w:oddHBand="0" w:evenHBand="0" w:firstRowFirstColumn="0" w:firstRowLastColumn="0" w:lastRowFirstColumn="0" w:lastRowLastColumn="0"/>
+            <w:tcW w:w="2256" w:type="dxa"/>
+          </w:tcPr>
+          <w:p>
+            <w:proofErr w:type="spellStart"/>
+            <w:r>
+              <w:t>Faceware</w:t>
+            </w:r>
+            <w:proofErr w:type="spellEnd"/>
+            <w:r>
+              <w:t xml:space="preserve"> Analyzer</w:t>
+            </w:r>
+          </w:p>
+        </w:tc>
+        <w:tc>
+          <w:tcPr>
+            <w:tcW w:w="2989" w:type="dxa"/>
+          </w:tcPr>
+          <w:p>
+            <w:pPr>
+              <w:cnfStyle w:val="000000100000" w:firstRow="0" w:lastRow="0" w:firstColumn="0" w:lastColumn="0" w:oddVBand="0" w:evenVBand="0" w:oddHBand="1" w:evenHBand="0" w:firstRowFirstColumn="0" w:firstRowLastColumn="0" w:lastRowFirstColumn="0" w:lastRowLastColumn="0"/>
+            </w:pPr>
+            <w:r>
+              <w:t xml:space="preserve">Producent podaje informacje, iż jest to najszybszy system śledzenia twarzy dostępny na rynku. Oferuje śledzenie twarzy, oczu (kierunek patrzenia), </w:t>
+            </w:r>
+          </w:p>
+        </w:tc>
+        <w:tc>
+          <w:tcPr>
+            <w:tcW w:w="1569" w:type="dxa"/>
+          </w:tcPr>
+          <w:p>
+            <w:pPr>
+              <w:cnfStyle w:val="000000100000" w:firstRow="0" w:lastRow="0" w:firstColumn="0" w:lastColumn="0" w:oddVBand="0" w:evenVBand="0" w:oddHBand="1" w:evenHBand="0" w:firstRowFirstColumn="0" w:firstRowLastColumn="0" w:lastRowFirstColumn="0" w:lastRowLastColumn="0"/>
+            </w:pPr>
+            <w:r>
+              <w:t>PC</w:t>
+            </w:r>
+          </w:p>
+        </w:tc>
+        <w:tc>
+          <w:tcPr>
+            <w:tcW w:w="2258" w:type="dxa"/>
+          </w:tcPr>
+          <w:p>
+            <w:pPr>
+              <w:cnfStyle w:val="000000100000" w:firstRow="0" w:lastRow="0" w:firstColumn="0" w:lastColumn="0" w:oddVBand="0" w:evenVBand="0" w:oddHBand="1" w:evenHBand="0" w:firstRowFirstColumn="0" w:firstRowLastColumn="0" w:lastRowFirstColumn="0" w:lastRowLastColumn="0"/>
+            </w:pPr>
+            <w:r>
+              <w:t>tak</w:t>
+            </w:r>
+          </w:p>
+        </w:tc>
+      </w:tr>
+    </w:tbl>
+    <w:p>
+      <w:pPr>
+        <w:ind w:left="360"/>
+      </w:pPr>
+    </w:p>
+    <w:p>
+      <w:pPr>
+        <w:ind w:left="360"/>
+      </w:pPr>
+    </w:p>
+    <w:p>
+      <w:pPr>
+        <w:ind w:left="705"/>
+      </w:pPr>
+      <w:r>
+        <w:t xml:space="preserve">Warto zaznaczyć, że powyższe rozwiązania skupiają się głównie na rozpoznawaniu twarzy na obrazach. Istnieje wiele innych projektów rozwijanych pod kątem przetwarzania </w:t>
+      </w:r>
+      <w:r>
+        <w:t>obrazów w czasie rzeczywistym, jednak ze względu na ich stan lub akademicką formę nie zostały ujęte w zestawieniu.</w:t>
+      </w:r>
+    </w:p>
+    <w:p>
+      <w:pPr>
+        <w:ind w:left="705"/>
+      </w:pPr>
+    </w:p>
+    <w:p>
+      <w:pPr>
+        <w:ind w:left="705"/>
+      </w:pPr>
+      <w:r>
+        <w:t>Istotnym faktem jest również udział wykorzystanych technologii w obecnych projektach. W większości przypadków implementowane jest wykrywanie twarzy z wykorzystaniem modelu. Pomimo dużego narzutu obliczeniowego, jest to najczęściej wybierana ścieżka rozwoju, ze względu na możliwości jakie oferuje.</w:t>
+      </w:r>
+    </w:p>
+    <w:p>
+      <w:pPr>
+        <w:ind w:left="705"/>
+      </w:pPr>
+    </w:p>
+    <w:p>
+      <w:pPr>
+        <w:ind w:left="705"/>
+      </w:pPr>
+    </w:p>
+    <w:p>
+      <w:pPr>
+        <w:pStyle w:val="Nagwek1"/>
+        <w:numPr>
+          <w:ilvl w:val="0"/>
+          <w:numId w:val="25"/>
+        </w:numPr>
+        <w:rPr>
+          <w:sz w:val="44"/>
+          <w:szCs w:val="44"/>
+        </w:rPr>
+      </w:pPr>
+      <w:bookmarkStart w:id="13" w:name="_Toc418635205"/>
+      <w:r>
+        <w:rPr>
+          <w:sz w:val="44"/>
+          <w:szCs w:val="44"/>
+        </w:rPr>
+        <w:t>Wstęp teoretyczny</w:t>
+      </w:r>
+      <w:bookmarkEnd w:id="13"/>
+    </w:p>
+    <w:p/>
+    <w:p>
+      <w:pPr>
+        <w:ind w:left="360"/>
+        <w:rPr>
+          <w:lang w:eastAsia="pl-PL"/>
+        </w:rPr>
+      </w:pPr>
     </w:p>
     <w:sectPr>
-      <w:footerReference w:type="default" r:id="rId9"/>
+      <w:footerReference w:type="default" r:id="rId12"/>
       <w:pgSz w:w="11906" w:h="16838"/>
       <w:pgMar w:top="1417" w:right="1417" w:bottom="1417" w:left="1417" w:header="708" w:footer="708" w:gutter="0"/>
       <w:cols w:space="708"/>
@@ -1272,6 +4108,41 @@
 
 <file path=word/footer1.xml><?xml version="1.0" encoding="utf-8"?>
 <w:ftr xmlns:wpc="http://schemas.microsoft.com/office/word/2010/wordprocessingCanvas" xmlns:mc="http://schemas.openxmlformats.org/markup-compatibility/2006" xmlns:o="urn:schemas-microsoft-com:office:office" xmlns:r="http://schemas.openxmlformats.org/officeDocument/2006/relationships" xmlns:m="http://schemas.openxmlformats.org/officeDocument/2006/math" xmlns:v="urn:schemas-microsoft-com:vml" xmlns:wp14="http://schemas.microsoft.com/office/word/2010/wordprocessingDrawing" xmlns:wp="http://schemas.openxmlformats.org/drawingml/2006/wordprocessingDrawing" xmlns:w10="urn:schemas-microsoft-com:office:word" xmlns:w="http://schemas.openxmlformats.org/wordprocessingml/2006/main" xmlns:w14="http://schemas.microsoft.com/office/word/2010/wordml" xmlns:w15="http://schemas.microsoft.com/office/word/2012/wordml" xmlns:wpg="http://schemas.microsoft.com/office/word/2010/wordprocessingGroup" xmlns:wpi="http://schemas.microsoft.com/office/word/2010/wordprocessingInk" xmlns:wne="http://schemas.microsoft.com/office/word/2006/wordml" xmlns:wps="http://schemas.microsoft.com/office/word/2010/wordprocessingShape" mc:Ignorable="w14 w15 wp14">
+  <w:sdt>
+    <w:sdtPr>
+      <w:id w:val="1020744454"/>
+      <w:docPartObj>
+        <w:docPartGallery w:val="Page Numbers (Bottom of Page)"/>
+        <w:docPartUnique/>
+      </w:docPartObj>
+    </w:sdtPr>
+    <w:sdtContent>
+      <w:p>
+        <w:pPr>
+          <w:pStyle w:val="Stopka"/>
+          <w:jc w:val="center"/>
+        </w:pPr>
+        <w:r>
+          <w:fldChar w:fldCharType="begin"/>
+        </w:r>
+        <w:r>
+          <w:instrText>PAGE   \* MERGEFORMAT</w:instrText>
+        </w:r>
+        <w:r>
+          <w:fldChar w:fldCharType="separate"/>
+        </w:r>
+        <w:r>
+          <w:rPr>
+            <w:noProof/>
+          </w:rPr>
+          <w:t>5</w:t>
+        </w:r>
+        <w:r>
+          <w:fldChar w:fldCharType="end"/>
+        </w:r>
+      </w:p>
+    </w:sdtContent>
+  </w:sdt>
   <w:p>
     <w:pPr>
       <w:pStyle w:val="Stopka"/>
@@ -4948,8 +7819,8 @@
     <w:uiPriority w:val="99"/>
     <w:rsid w:val="002B0430"/>
   </w:style>
-  <w:style w:type="table" w:customStyle="1" w:styleId="GridTable5DarkAccent5">
-    <w:name w:val="Grid Table 5 Dark Accent 5"/>
+  <w:style w:type="table" w:customStyle="1" w:styleId="Tabelasiatki5ciemnaakcent51">
+    <w:name w:val="Tabela siatki 5 — ciemna — akcent 51"/>
     <w:basedOn w:val="Standardowy"/>
     <w:uiPriority w:val="50"/>
     <w:rsid w:val="0036596B"/>
@@ -5051,8 +7922,8 @@
       </w:tcPr>
     </w:tblStylePr>
   </w:style>
-  <w:style w:type="table" w:customStyle="1" w:styleId="GridTableLight">
-    <w:name w:val="Grid Table Light"/>
+  <w:style w:type="table" w:customStyle="1" w:styleId="Siatkatabelijasna1">
+    <w:name w:val="Siatka tabeli — jasna1"/>
     <w:basedOn w:val="Standardowy"/>
     <w:uiPriority w:val="40"/>
     <w:rsid w:val="0036596B"/>
@@ -5146,6 +8017,128 @@
     <w:rPr>
       <w:vertAlign w:val="superscript"/>
     </w:rPr>
+  </w:style>
+  <w:style w:type="paragraph" w:styleId="Legenda">
+    <w:name w:val="caption"/>
+    <w:basedOn w:val="Normalny"/>
+    <w:next w:val="Normalny"/>
+    <w:uiPriority w:val="35"/>
+    <w:unhideWhenUsed/>
+    <w:qFormat/>
+    <w:rsid w:val="00BB5A61"/>
+    <w:pPr>
+      <w:spacing w:after="200" w:line="240" w:lineRule="auto"/>
+    </w:pPr>
+    <w:rPr>
+      <w:i/>
+      <w:iCs/>
+      <w:color w:val="44546A" w:themeColor="text2"/>
+      <w:sz w:val="18"/>
+      <w:szCs w:val="18"/>
+    </w:rPr>
+  </w:style>
+  <w:style w:type="table" w:styleId="Zwykatabela2">
+    <w:name w:val="Plain Table 2"/>
+    <w:basedOn w:val="Standardowy"/>
+    <w:uiPriority w:val="42"/>
+    <w:rsid w:val="00EB20BE"/>
+    <w:tblPr>
+      <w:tblStyleRowBandSize w:val="1"/>
+      <w:tblStyleColBandSize w:val="1"/>
+      <w:tblBorders>
+        <w:top w:val="single" w:sz="4" w:space="0" w:color="7F7F7F" w:themeColor="text1" w:themeTint="80"/>
+        <w:bottom w:val="single" w:sz="4" w:space="0" w:color="7F7F7F" w:themeColor="text1" w:themeTint="80"/>
+      </w:tblBorders>
+    </w:tblPr>
+    <w:tblStylePr w:type="firstRow">
+      <w:rPr>
+        <w:b/>
+        <w:bCs/>
+      </w:rPr>
+      <w:tblPr/>
+      <w:tcPr>
+        <w:tcBorders>
+          <w:bottom w:val="single" w:sz="4" w:space="0" w:color="7F7F7F" w:themeColor="text1" w:themeTint="80"/>
+        </w:tcBorders>
+      </w:tcPr>
+    </w:tblStylePr>
+    <w:tblStylePr w:type="lastRow">
+      <w:rPr>
+        <w:b/>
+        <w:bCs/>
+      </w:rPr>
+      <w:tblPr/>
+      <w:tcPr>
+        <w:tcBorders>
+          <w:top w:val="single" w:sz="4" w:space="0" w:color="7F7F7F" w:themeColor="text1" w:themeTint="80"/>
+        </w:tcBorders>
+      </w:tcPr>
+    </w:tblStylePr>
+    <w:tblStylePr w:type="firstCol">
+      <w:rPr>
+        <w:b/>
+        <w:bCs/>
+      </w:rPr>
+    </w:tblStylePr>
+    <w:tblStylePr w:type="lastCol">
+      <w:rPr>
+        <w:b/>
+        <w:bCs/>
+      </w:rPr>
+    </w:tblStylePr>
+    <w:tblStylePr w:type="band1Vert">
+      <w:tblPr/>
+      <w:tcPr>
+        <w:tcBorders>
+          <w:left w:val="single" w:sz="4" w:space="0" w:color="7F7F7F" w:themeColor="text1" w:themeTint="80"/>
+          <w:right w:val="single" w:sz="4" w:space="0" w:color="7F7F7F" w:themeColor="text1" w:themeTint="80"/>
+        </w:tcBorders>
+      </w:tcPr>
+    </w:tblStylePr>
+    <w:tblStylePr w:type="band2Vert">
+      <w:tblPr/>
+      <w:tcPr>
+        <w:tcBorders>
+          <w:left w:val="single" w:sz="4" w:space="0" w:color="7F7F7F" w:themeColor="text1" w:themeTint="80"/>
+          <w:right w:val="single" w:sz="4" w:space="0" w:color="7F7F7F" w:themeColor="text1" w:themeTint="80"/>
+        </w:tcBorders>
+      </w:tcPr>
+    </w:tblStylePr>
+    <w:tblStylePr w:type="band1Horz">
+      <w:tblPr/>
+      <w:tcPr>
+        <w:tcBorders>
+          <w:top w:val="single" w:sz="4" w:space="0" w:color="7F7F7F" w:themeColor="text1" w:themeTint="80"/>
+          <w:bottom w:val="single" w:sz="4" w:space="0" w:color="7F7F7F" w:themeColor="text1" w:themeTint="80"/>
+        </w:tcBorders>
+      </w:tcPr>
+    </w:tblStylePr>
+  </w:style>
+  <w:style w:type="paragraph" w:styleId="Spistreci2">
+    <w:name w:val="toc 2"/>
+    <w:basedOn w:val="Normalny"/>
+    <w:next w:val="Normalny"/>
+    <w:autoRedefine/>
+    <w:uiPriority w:val="39"/>
+    <w:unhideWhenUsed/>
+    <w:rsid w:val="006A6B5C"/>
+    <w:pPr>
+      <w:spacing w:after="100"/>
+      <w:ind w:left="220"/>
+    </w:pPr>
+  </w:style>
+  <w:style w:type="paragraph" w:styleId="Spistreci3">
+    <w:name w:val="toc 3"/>
+    <w:basedOn w:val="Normalny"/>
+    <w:next w:val="Normalny"/>
+    <w:autoRedefine/>
+    <w:uiPriority w:val="39"/>
+    <w:unhideWhenUsed/>
+    <w:rsid w:val="006A6B5C"/>
+    <w:pPr>
+      <w:spacing w:after="100"/>
+      <w:ind w:left="440"/>
+    </w:pPr>
   </w:style>
 </w:styles>
 </file>
@@ -5437,7 +8430,7 @@
 </file>
 
 <file path=customXml/itemProps1.xml><?xml version="1.0" encoding="utf-8"?>
-<ds:datastoreItem xmlns:ds="http://schemas.openxmlformats.org/officeDocument/2006/customXml" ds:itemID="{BCEABA9A-5AE9-484A-BBC5-C5AB45A006E9}">
+<ds:datastoreItem xmlns:ds="http://schemas.openxmlformats.org/officeDocument/2006/customXml" ds:itemID="{59EAAE9B-83F9-40B8-80BA-6A358198D5C2}">
   <ds:schemaRefs>
     <ds:schemaRef ds:uri="http://schemas.openxmlformats.org/officeDocument/2006/bibliography"/>
   </ds:schemaRefs>

</xml_diff>

<commit_message>
viola jones part I
</commit_message>
<xml_diff>
--- a/praca_magisterska.docx
+++ b/praca_magisterska.docx
@@ -2451,12 +2451,7 @@
         <w:t>iż</w:t>
       </w:r>
       <w:r>
-        <w:t xml:space="preserve"> nie istnieje aplikacja komercyjna wykorzystywana na szeroka skalę, korz</w:t>
-      </w:r>
-      <w:bookmarkStart w:id="3" w:name="_GoBack"/>
-      <w:bookmarkEnd w:id="3"/>
-      <w:r>
-        <w:t>ystająca z zaledwie jednej kamery.</w:t>
+        <w:t xml:space="preserve"> nie istnieje aplikacja komercyjna wykorzystywana na szeroka skalę, korzystająca z zaledwie jednej kamery.</w:t>
       </w:r>
       <w:r>
         <w:t xml:space="preserve"> Autor uważa, że opracowanie prostego, skutecznego systemu realizującego podstawowe funkcje wpłynie pozytywnie na popularyzację tego typu systemów przede wszystkim wśród osób najbardziej tego potrzebujących. </w:t>
@@ -2494,7 +2489,7 @@
           <w:szCs w:val="44"/>
         </w:rPr>
       </w:pPr>
-      <w:bookmarkStart w:id="4" w:name="_Toc418635196"/>
+      <w:bookmarkStart w:id="3" w:name="_Toc418635196"/>
       <w:r>
         <w:rPr>
           <w:sz w:val="44"/>
@@ -2502,7 +2497,7 @@
         </w:rPr>
         <w:t>Istniejące rozwiązania</w:t>
       </w:r>
-      <w:bookmarkEnd w:id="4"/>
+      <w:bookmarkEnd w:id="3"/>
     </w:p>
     <w:p>
       <w:pPr>
@@ -2525,7 +2520,7 @@
           <w:numId w:val="25"/>
         </w:numPr>
       </w:pPr>
-      <w:bookmarkStart w:id="5" w:name="_Toc418635197"/>
+      <w:bookmarkStart w:id="4" w:name="_Toc418635197"/>
       <w:r>
         <w:t>Techniki</w:t>
       </w:r>
@@ -2535,7 +2530,7 @@
       <w:r>
         <w:t xml:space="preserve"> twarzy</w:t>
       </w:r>
-      <w:bookmarkEnd w:id="5"/>
+      <w:bookmarkEnd w:id="4"/>
     </w:p>
     <w:p>
       <w:pPr>
@@ -2561,11 +2556,11 @@
           <w:numId w:val="25"/>
         </w:numPr>
       </w:pPr>
-      <w:bookmarkStart w:id="6" w:name="_Toc418635198"/>
+      <w:bookmarkStart w:id="5" w:name="_Toc418635198"/>
       <w:r>
         <w:t>Wykrywanie twarzy na obrazach ze statycznym tłem sceny</w:t>
       </w:r>
-      <w:bookmarkEnd w:id="6"/>
+      <w:bookmarkEnd w:id="5"/>
     </w:p>
     <w:p>
       <w:pPr>
@@ -2588,12 +2583,12 @@
           <w:numId w:val="25"/>
         </w:numPr>
       </w:pPr>
-      <w:bookmarkStart w:id="7" w:name="_Toc418635199"/>
+      <w:bookmarkStart w:id="6" w:name="_Toc418635199"/>
       <w:r>
         <w:lastRenderedPageBreak/>
         <w:t>Wykrywanie twarzy na podstawie koloru</w:t>
       </w:r>
-      <w:bookmarkEnd w:id="7"/>
+      <w:bookmarkEnd w:id="6"/>
     </w:p>
     <w:p>
       <w:pPr>
@@ -2776,10 +2771,7 @@
         <w:ind w:left="360"/>
       </w:pPr>
       <w:r>
-        <w:t xml:space="preserve">Algorytm wykorzystujący powyższe parametry jest szybki (prosty algorytm wykorzystujący binaryzację) i niewrażliwy na rotację obiektu. Jego wadą natomiast jest wrażliwość na zmieniające się warunki otoczenia oraz konieczność uwzględnienia parametrów sprzętowych. </w:t>
-      </w:r>
-      <w:r>
-        <w:t xml:space="preserve">[Skin </w:t>
+        <w:t xml:space="preserve">Algorytm wykorzystujący powyższe parametry jest szybki (prosty algorytm wykorzystujący binaryzację) i niewrażliwy na rotację obiektu. Jego wadą natomiast jest wrażliwość na zmieniające się warunki otoczenia oraz konieczność uwzględnienia parametrów sprzętowych. [Skin </w:t>
       </w:r>
       <w:proofErr w:type="spellStart"/>
       <w:r>
@@ -2840,11 +2832,11 @@
           <w:numId w:val="25"/>
         </w:numPr>
       </w:pPr>
-      <w:bookmarkStart w:id="8" w:name="_Toc418635200"/>
+      <w:bookmarkStart w:id="7" w:name="_Toc418635200"/>
       <w:r>
         <w:t>Wykrywanie twarzy na podstawie ruchu (odejmowanie tła)</w:t>
       </w:r>
-      <w:bookmarkEnd w:id="8"/>
+      <w:bookmarkEnd w:id="7"/>
     </w:p>
     <w:p>
       <w:pPr>
@@ -2890,10 +2882,7 @@
         <w:t>Zaletą tej metody jest szybkość d</w:t>
       </w:r>
       <w:r>
-        <w:t xml:space="preserve">ziałania, możliwość śledzenia wielu obiektów jednocześnie przy zachowaniu ich odrębności. Wadą natomiast jest ograniczenie dotyczące statycznego tła sceny oraz wrażliwość na skokowe zmiany oświetlenia, lub kolorystki tła. </w:t>
-      </w:r>
-      <w:r>
-        <w:t>[</w:t>
+        <w:t>ziałania, możliwość śledzenia wielu obiektów jednocześnie przy zachowaniu ich odrębności. Wadą natomiast jest ograniczenie dotyczące statycznego tła sceny oraz wrażliwość na skokowe zmiany oświetlenia, lub kolorystki tła. [</w:t>
       </w:r>
       <w:proofErr w:type="spellStart"/>
       <w:r>
@@ -2931,11 +2920,11 @@
       <w:r>
         <w:t xml:space="preserve"> </w:t>
       </w:r>
-      <w:bookmarkStart w:id="9" w:name="_Toc418635201"/>
+      <w:bookmarkStart w:id="8" w:name="_Toc418635201"/>
       <w:r>
         <w:t>Wykrywanie twarzy na obrazach z niekontrolowanym tłem</w:t>
       </w:r>
-      <w:bookmarkEnd w:id="9"/>
+      <w:bookmarkEnd w:id="8"/>
     </w:p>
     <w:p>
       <w:pPr>
@@ -3063,14 +3052,14 @@
           <w:rFonts w:eastAsia="Calibri"/>
         </w:rPr>
       </w:pPr>
-      <w:bookmarkStart w:id="10" w:name="_Toc418635202"/>
+      <w:bookmarkStart w:id="9" w:name="_Toc418635202"/>
       <w:r>
         <w:rPr>
           <w:rFonts w:eastAsia="Calibri"/>
         </w:rPr>
         <w:t>Wykrywanie twarzy z wykorzystaniem modelu</w:t>
       </w:r>
-      <w:bookmarkEnd w:id="10"/>
+      <w:bookmarkEnd w:id="9"/>
     </w:p>
     <w:p>
       <w:pPr>
@@ -3203,10 +3192,7 @@
         <w:ind w:left="705"/>
       </w:pPr>
       <w:r>
-        <w:t>Model reprezentowany przez zbiór punktów, można dostosować do ak</w:t>
-      </w:r>
-      <w:r>
-        <w:t>tualnie obserwowanego obiektu poprzez modyfikację parametrów kształtu, lub przemieszczenia.</w:t>
+        <w:t>Model reprezentowany przez zbiór punktów, można dostosować do aktualnie obserwowanego obiektu poprzez modyfikację parametrów kształtu, lub przemieszczenia.</w:t>
       </w:r>
     </w:p>
     <w:p>
@@ -3251,11 +3237,11 @@
           <w:numId w:val="25"/>
         </w:numPr>
       </w:pPr>
-      <w:bookmarkStart w:id="11" w:name="_Toc418635203"/>
+      <w:bookmarkStart w:id="10" w:name="_Toc418635203"/>
       <w:r>
         <w:t>Wykrywanie twarzy na podstawie konturów</w:t>
       </w:r>
-      <w:bookmarkEnd w:id="11"/>
+      <w:bookmarkEnd w:id="10"/>
     </w:p>
     <w:p>
       <w:pPr>
@@ -3413,11 +3399,11 @@
           <w:numId w:val="25"/>
         </w:numPr>
       </w:pPr>
-      <w:bookmarkStart w:id="12" w:name="_Toc418635204"/>
+      <w:bookmarkStart w:id="11" w:name="_Toc418635204"/>
       <w:r>
         <w:t>Dostępne rozwiązania</w:t>
       </w:r>
-      <w:bookmarkEnd w:id="12"/>
+      <w:bookmarkEnd w:id="11"/>
     </w:p>
     <w:p>
       <w:pPr>
@@ -4051,7 +4037,7 @@
           <w:szCs w:val="44"/>
         </w:rPr>
       </w:pPr>
-      <w:bookmarkStart w:id="13" w:name="_Toc418635205"/>
+      <w:bookmarkStart w:id="12" w:name="_Toc418635205"/>
       <w:r>
         <w:rPr>
           <w:sz w:val="44"/>
@@ -4059,19 +4045,2760 @@
         </w:rPr>
         <w:t>Wstęp teoretyczny</w:t>
       </w:r>
+      <w:bookmarkEnd w:id="12"/>
+    </w:p>
+    <w:p/>
+    <w:p>
+      <w:pPr>
+        <w:pStyle w:val="Nagwek1"/>
+        <w:numPr>
+          <w:ilvl w:val="1"/>
+          <w:numId w:val="25"/>
+        </w:numPr>
+      </w:pPr>
+      <w:r>
+        <w:t>Wykrywanie obiektów przy pom</w:t>
+      </w:r>
+      <w:r>
+        <w:t xml:space="preserve">ocy algorytmu Viola-Jones i </w:t>
+      </w:r>
+      <w:proofErr w:type="spellStart"/>
+      <w:r>
+        <w:t>AdaB</w:t>
+      </w:r>
+      <w:r>
+        <w:t>oost</w:t>
+      </w:r>
+      <w:proofErr w:type="spellEnd"/>
+    </w:p>
+    <w:p>
+      <w:pPr>
+        <w:ind w:left="360"/>
+      </w:pPr>
+    </w:p>
+    <w:p>
+      <w:pPr>
+        <w:ind w:left="360"/>
+      </w:pPr>
+      <w:r>
+        <w:t xml:space="preserve">Rozwiązanie opisane przez Paula Viola i Michaela </w:t>
+      </w:r>
+      <w:proofErr w:type="spellStart"/>
+      <w:r>
+        <w:t>Jones’a</w:t>
+      </w:r>
+      <w:proofErr w:type="spellEnd"/>
+      <w:r>
+        <w:t xml:space="preserve"> [</w:t>
+      </w:r>
+      <w:proofErr w:type="spellStart"/>
+      <w:r>
+        <w:rPr>
+          <w:b/>
+          <w:bCs/>
+          <w:color w:val="FF0000"/>
+        </w:rPr>
+        <w:t>Rapid</w:t>
+      </w:r>
+      <w:proofErr w:type="spellEnd"/>
+      <w:r>
+        <w:rPr>
+          <w:b/>
+          <w:bCs/>
+          <w:color w:val="FF0000"/>
+        </w:rPr>
+        <w:t xml:space="preserve"> Object </w:t>
+      </w:r>
+      <w:proofErr w:type="spellStart"/>
+      <w:r>
+        <w:rPr>
+          <w:b/>
+          <w:bCs/>
+          <w:color w:val="FF0000"/>
+        </w:rPr>
+        <w:t>Detection</w:t>
+      </w:r>
+      <w:proofErr w:type="spellEnd"/>
+      <w:r>
+        <w:rPr>
+          <w:b/>
+          <w:bCs/>
+          <w:color w:val="FF0000"/>
+        </w:rPr>
+        <w:t xml:space="preserve"> </w:t>
+      </w:r>
+      <w:proofErr w:type="spellStart"/>
+      <w:r>
+        <w:rPr>
+          <w:b/>
+          <w:bCs/>
+          <w:color w:val="FF0000"/>
+        </w:rPr>
+        <w:t>using</w:t>
+      </w:r>
+      <w:proofErr w:type="spellEnd"/>
+      <w:r>
+        <w:rPr>
+          <w:b/>
+          <w:bCs/>
+          <w:color w:val="FF0000"/>
+        </w:rPr>
+        <w:t xml:space="preserve"> a </w:t>
+      </w:r>
+      <w:proofErr w:type="spellStart"/>
+      <w:r>
+        <w:rPr>
+          <w:b/>
+          <w:bCs/>
+          <w:color w:val="FF0000"/>
+        </w:rPr>
+        <w:t>Boosted</w:t>
+      </w:r>
+      <w:proofErr w:type="spellEnd"/>
+      <w:r>
+        <w:rPr>
+          <w:b/>
+          <w:bCs/>
+          <w:color w:val="FF0000"/>
+        </w:rPr>
+        <w:t xml:space="preserve"> </w:t>
+      </w:r>
+      <w:proofErr w:type="spellStart"/>
+      <w:r>
+        <w:rPr>
+          <w:b/>
+          <w:bCs/>
+          <w:color w:val="FF0000"/>
+        </w:rPr>
+        <w:t>Cascade</w:t>
+      </w:r>
+      <w:proofErr w:type="spellEnd"/>
+      <w:r>
+        <w:rPr>
+          <w:b/>
+          <w:bCs/>
+          <w:color w:val="FF0000"/>
+        </w:rPr>
+        <w:t xml:space="preserve"> of Simple </w:t>
+      </w:r>
+      <w:proofErr w:type="spellStart"/>
+      <w:r>
+        <w:rPr>
+          <w:b/>
+          <w:bCs/>
+          <w:color w:val="FF0000"/>
+        </w:rPr>
+        <w:t>Features</w:t>
+      </w:r>
+      <w:proofErr w:type="spellEnd"/>
+      <w:r>
+        <w:t xml:space="preserve">] przedstawia podejście wykorzystujące uczenie maszynowe. Pozwala ono na bardzo szybkie przetwarzanie obrazów, z zachowaniem wysokiej skuteczności rozpoznawania obiektów.  </w:t>
+      </w:r>
+      <w:r>
+        <w:t>Cały proces powstawania kaskad klasyfikatorów można podzielić na trzy etapy:</w:t>
+      </w:r>
+    </w:p>
+    <w:p>
+      <w:pPr>
+        <w:pStyle w:val="Akapitzlist"/>
+        <w:numPr>
+          <w:ilvl w:val="0"/>
+          <w:numId w:val="26"/>
+        </w:numPr>
+        <w:rPr>
+          <w:b/>
+          <w:bCs/>
+        </w:rPr>
+      </w:pPr>
+      <w:r>
+        <w:rPr>
+          <w:b/>
+          <w:bCs/>
+        </w:rPr>
+        <w:lastRenderedPageBreak/>
+        <w:t xml:space="preserve">Przedstawienie obrazu w postaci integralnej(ang. </w:t>
+      </w:r>
+      <w:proofErr w:type="spellStart"/>
+      <w:r>
+        <w:rPr>
+          <w:b/>
+          <w:bCs/>
+        </w:rPr>
+        <w:t>Integral</w:t>
+      </w:r>
+      <w:proofErr w:type="spellEnd"/>
+      <w:r>
+        <w:rPr>
+          <w:b/>
+          <w:bCs/>
+        </w:rPr>
+        <w:t xml:space="preserve"> image) – pozwala na bardzo szybkie przetwarzanie cech obrazów</w:t>
+      </w:r>
+    </w:p>
+    <w:p>
+      <w:pPr>
+        <w:pStyle w:val="Akapitzlist"/>
+        <w:numPr>
+          <w:ilvl w:val="0"/>
+          <w:numId w:val="26"/>
+        </w:numPr>
+        <w:rPr>
+          <w:b/>
+          <w:bCs/>
+        </w:rPr>
+      </w:pPr>
+      <w:r>
+        <w:rPr>
+          <w:b/>
+          <w:bCs/>
+        </w:rPr>
+        <w:t xml:space="preserve">Algorytm uczący, bazujący na </w:t>
+      </w:r>
+      <w:proofErr w:type="spellStart"/>
+      <w:r>
+        <w:rPr>
+          <w:b/>
+          <w:bCs/>
+        </w:rPr>
+        <w:t>AdaBoost</w:t>
+      </w:r>
+      <w:proofErr w:type="spellEnd"/>
+      <w:r>
+        <w:rPr>
+          <w:b/>
+          <w:bCs/>
+        </w:rPr>
+        <w:t xml:space="preserve">  - selekcja cech </w:t>
+      </w:r>
+    </w:p>
+    <w:p>
+      <w:pPr>
+        <w:pStyle w:val="Akapitzlist"/>
+        <w:numPr>
+          <w:ilvl w:val="0"/>
+          <w:numId w:val="26"/>
+        </w:numPr>
+        <w:rPr>
+          <w:b/>
+          <w:bCs/>
+        </w:rPr>
+      </w:pPr>
+      <w:r>
+        <w:rPr>
+          <w:b/>
+          <w:bCs/>
+        </w:rPr>
+        <w:t>Tworzenie bardziej złożonych klasyfikatorów w postaci kaskad.</w:t>
+      </w:r>
+    </w:p>
+    <w:p>
+      <w:pPr>
+        <w:pStyle w:val="Nagwek2"/>
+        <w:ind w:firstLine="360"/>
+      </w:pPr>
+      <w:r>
+        <w:t xml:space="preserve">3.1.1 Cechy (ang. </w:t>
+      </w:r>
+      <w:proofErr w:type="spellStart"/>
+      <w:r>
+        <w:t>features</w:t>
+      </w:r>
+      <w:proofErr w:type="spellEnd"/>
+      <w:r>
+        <w:t>)</w:t>
+      </w:r>
+    </w:p>
+    <w:p>
+      <w:r>
+        <w:tab/>
+      </w:r>
+    </w:p>
+    <w:p>
+      <w:pPr>
+        <w:ind w:left="360"/>
+      </w:pPr>
+      <w:r>
+        <w:tab/>
+        <w:t>Cechami w kontekście rozpoznawania obrazów twarzy nazywamy struktury, które pozwalają zidentyfikować twarz na obrazie.</w:t>
+      </w:r>
+      <w:r>
+        <w:t xml:space="preserve"> Twarz charakteryzuję się owalem, regionami oczu, ust, uszu, oraz bardziej szczegółowymi cechami jak tęczówka oka lub szpara ust. </w:t>
+      </w:r>
+      <w:r>
+        <w:t xml:space="preserve"> </w:t>
+      </w:r>
+      <w:r>
+        <w:t xml:space="preserve">Tego typu struktury, na obrazie zostają przybliżone przy pomocy cech przypominających funkcje bazowe </w:t>
+      </w:r>
+      <w:proofErr w:type="spellStart"/>
+      <w:r>
+        <w:t>Haar’a</w:t>
+      </w:r>
+      <w:proofErr w:type="spellEnd"/>
+      <w:r>
+        <w:t>. W pracy [adnotacja jak powyżej do Viola-Jones]wykorzystano trzy rodzaje cech.</w:t>
+      </w:r>
+    </w:p>
+    <w:p>
+      <w:pPr>
+        <w:ind w:left="360"/>
+      </w:pPr>
+    </w:p>
+    <w:p>
+      <w:pPr>
+        <w:pStyle w:val="Akapitzlist"/>
+        <w:numPr>
+          <w:ilvl w:val="0"/>
+          <w:numId w:val="27"/>
+        </w:numPr>
+      </w:pPr>
+      <w:r>
+        <w:t xml:space="preserve">Cecha dwóch prostokątów (ang. </w:t>
+      </w:r>
+      <w:proofErr w:type="spellStart"/>
+      <w:r>
+        <w:t>two-rectangle</w:t>
+      </w:r>
+      <w:proofErr w:type="spellEnd"/>
+      <w:r>
+        <w:t xml:space="preserve"> </w:t>
+      </w:r>
+      <w:proofErr w:type="spellStart"/>
+      <w:r>
+        <w:t>feature</w:t>
+      </w:r>
+      <w:proofErr w:type="spellEnd"/>
+      <w:r>
+        <w:t>) – różnica pomiędzy sumą pikseli wewnątrz dwóch prostokątnych regionów obrazu, gdzie, oba regiony posiadają taki sam rozmiar i kształt, oraz przylegają do siebie w pionie lub w poziomie</w:t>
+      </w:r>
+    </w:p>
+    <w:p>
+      <w:pPr>
+        <w:pStyle w:val="Akapitzlist"/>
+        <w:numPr>
+          <w:ilvl w:val="0"/>
+          <w:numId w:val="27"/>
+        </w:numPr>
+      </w:pPr>
+      <w:r>
+        <w:t xml:space="preserve">Cecha trzech prostokątów (ang. </w:t>
+      </w:r>
+      <w:proofErr w:type="spellStart"/>
+      <w:r>
+        <w:t>three-rectangle</w:t>
+      </w:r>
+      <w:proofErr w:type="spellEnd"/>
+      <w:r>
+        <w:t xml:space="preserve"> </w:t>
+      </w:r>
+      <w:proofErr w:type="spellStart"/>
+      <w:r>
+        <w:t>feature</w:t>
+      </w:r>
+      <w:proofErr w:type="spellEnd"/>
+      <w:r>
+        <w:t>) – suma pikseli  dwóch zewnętrznych prostokątów odjęta od sumy pikseli regionu centralnego</w:t>
+      </w:r>
+    </w:p>
+    <w:p>
+      <w:pPr>
+        <w:pStyle w:val="Akapitzlist"/>
+        <w:numPr>
+          <w:ilvl w:val="0"/>
+          <w:numId w:val="27"/>
+        </w:numPr>
+      </w:pPr>
+      <w:r>
+        <w:t xml:space="preserve">Cecha czterech prostokątów (ang. </w:t>
+      </w:r>
+      <w:proofErr w:type="spellStart"/>
+      <w:r>
+        <w:t>four-rectangle</w:t>
+      </w:r>
+      <w:proofErr w:type="spellEnd"/>
+      <w:r>
+        <w:t xml:space="preserve"> </w:t>
+      </w:r>
+      <w:proofErr w:type="spellStart"/>
+      <w:r>
+        <w:t>feature</w:t>
+      </w:r>
+      <w:proofErr w:type="spellEnd"/>
+      <w:r>
+        <w:t xml:space="preserve">) – różnica sum regionów leżących na przekątnej. </w:t>
+      </w:r>
+    </w:p>
+    <w:p/>
+    <w:p>
+      <w:pPr>
+        <w:keepNext/>
+        <w:ind w:left="708"/>
+        <w:jc w:val="center"/>
+      </w:pPr>
+      <w:r>
+        <w:rPr>
+          <w:noProof/>
+          <w:lang w:eastAsia="pl-PL"/>
+        </w:rPr>
+        <w:drawing>
+          <wp:inline distT="0" distB="0" distL="0" distR="0" wp14:anchorId="4F202DA7" wp14:editId="20844220">
+            <wp:extent cx="4448175" cy="3695700"/>
+            <wp:effectExtent l="0" t="0" r="9525" b="0"/>
+            <wp:docPr id="4" name="Obraz 4"/>
+            <wp:cNvGraphicFramePr>
+              <a:graphicFrameLocks xmlns:a="http://schemas.openxmlformats.org/drawingml/2006/main" noChangeAspect="1"/>
+            </wp:cNvGraphicFramePr>
+            <a:graphic xmlns:a="http://schemas.openxmlformats.org/drawingml/2006/main">
+              <a:graphicData uri="http://schemas.openxmlformats.org/drawingml/2006/picture">
+                <pic:pic xmlns:pic="http://schemas.openxmlformats.org/drawingml/2006/picture">
+                  <pic:nvPicPr>
+                    <pic:cNvPr id="0" name="Picture 1"/>
+                    <pic:cNvPicPr>
+                      <a:picLocks noChangeAspect="1" noChangeArrowheads="1"/>
+                    </pic:cNvPicPr>
+                  </pic:nvPicPr>
+                  <pic:blipFill>
+                    <a:blip r:embed="rId12">
+                      <a:extLst>
+                        <a:ext uri="{28A0092B-C50C-407E-A947-70E740481C1C}">
+                          <a14:useLocalDpi xmlns:a14="http://schemas.microsoft.com/office/drawing/2010/main" val="0"/>
+                        </a:ext>
+                      </a:extLst>
+                    </a:blip>
+                    <a:srcRect/>
+                    <a:stretch>
+                      <a:fillRect/>
+                    </a:stretch>
+                  </pic:blipFill>
+                  <pic:spPr bwMode="auto">
+                    <a:xfrm>
+                      <a:off x="0" y="0"/>
+                      <a:ext cx="4448175" cy="3695700"/>
+                    </a:xfrm>
+                    <a:prstGeom prst="rect">
+                      <a:avLst/>
+                    </a:prstGeom>
+                    <a:noFill/>
+                    <a:ln>
+                      <a:noFill/>
+                    </a:ln>
+                  </pic:spPr>
+                </pic:pic>
+              </a:graphicData>
+            </a:graphic>
+          </wp:inline>
+        </w:drawing>
+      </w:r>
+    </w:p>
+    <w:p>
+      <w:pPr>
+        <w:pStyle w:val="Legenda"/>
+        <w:jc w:val="center"/>
+      </w:pPr>
+      <w:r>
+        <w:t xml:space="preserve">Rysunek </w:t>
+      </w:r>
+      <w:r>
+        <w:fldChar w:fldCharType="begin"/>
+      </w:r>
+      <w:r>
+        <w:instrText xml:space="preserve"> SEQ Rysunek \* ARABIC </w:instrText>
+      </w:r>
+      <w:r>
+        <w:fldChar w:fldCharType="separate"/>
+      </w:r>
+      <w:r>
+        <w:rPr>
+          <w:noProof/>
+        </w:rPr>
+        <w:t>4</w:t>
+      </w:r>
+      <w:r>
+        <w:fldChar w:fldCharType="end"/>
+      </w:r>
+      <w:r>
+        <w:t xml:space="preserve"> Typy cech</w:t>
+      </w:r>
+      <w:r>
+        <w:rPr>
+          <w:noProof/>
+        </w:rPr>
+        <w:t xml:space="preserve"> poszukiwane na obrazie. Suma pikseli leżących wewnątrz białego prostokątu jest odejmowana od sumy pikseli wewnątrz prostokątu zacieniowanego. Cecha dwóch prostokątów (A) oraz (B), trzech prostokątów (C), oraz czterech prostokątów (D)</w:t>
+      </w:r>
+    </w:p>
+    <w:p>
+      <w:r>
+        <w:tab/>
+      </w:r>
+    </w:p>
+    <w:p>
+      <w:r>
+        <w:lastRenderedPageBreak/>
+        <w:tab/>
+        <w:t xml:space="preserve">Cały zbiór cech wykorzystany w pracy [dalej viola </w:t>
+      </w:r>
+      <w:proofErr w:type="spellStart"/>
+      <w:r>
+        <w:t>jones</w:t>
+      </w:r>
+      <w:proofErr w:type="spellEnd"/>
+      <w:r>
+        <w:t>] przedstawia rys. 5</w:t>
+      </w:r>
+    </w:p>
+    <w:p/>
+    <w:p>
+      <w:pPr>
+        <w:keepNext/>
+        <w:jc w:val="center"/>
+      </w:pPr>
+      <w:r>
+        <w:rPr>
+          <w:noProof/>
+          <w:lang w:eastAsia="pl-PL"/>
+        </w:rPr>
+        <w:drawing>
+          <wp:inline distT="0" distB="0" distL="0" distR="0" wp14:anchorId="5DE70B4C" wp14:editId="03A95614">
+            <wp:extent cx="4943475" cy="1162050"/>
+            <wp:effectExtent l="0" t="0" r="9525" b="0"/>
+            <wp:docPr id="6" name="Obraz 6"/>
+            <wp:cNvGraphicFramePr>
+              <a:graphicFrameLocks xmlns:a="http://schemas.openxmlformats.org/drawingml/2006/main" noChangeAspect="1"/>
+            </wp:cNvGraphicFramePr>
+            <a:graphic xmlns:a="http://schemas.openxmlformats.org/drawingml/2006/main">
+              <a:graphicData uri="http://schemas.openxmlformats.org/drawingml/2006/picture">
+                <pic:pic xmlns:pic="http://schemas.openxmlformats.org/drawingml/2006/picture">
+                  <pic:nvPicPr>
+                    <pic:cNvPr id="0" name="Picture 2"/>
+                    <pic:cNvPicPr>
+                      <a:picLocks noChangeAspect="1" noChangeArrowheads="1"/>
+                    </pic:cNvPicPr>
+                  </pic:nvPicPr>
+                  <pic:blipFill>
+                    <a:blip r:embed="rId13">
+                      <a:extLst>
+                        <a:ext uri="{28A0092B-C50C-407E-A947-70E740481C1C}">
+                          <a14:useLocalDpi xmlns:a14="http://schemas.microsoft.com/office/drawing/2010/main" val="0"/>
+                        </a:ext>
+                      </a:extLst>
+                    </a:blip>
+                    <a:srcRect/>
+                    <a:stretch>
+                      <a:fillRect/>
+                    </a:stretch>
+                  </pic:blipFill>
+                  <pic:spPr bwMode="auto">
+                    <a:xfrm>
+                      <a:off x="0" y="0"/>
+                      <a:ext cx="4943475" cy="1162050"/>
+                    </a:xfrm>
+                    <a:prstGeom prst="rect">
+                      <a:avLst/>
+                    </a:prstGeom>
+                    <a:noFill/>
+                    <a:ln>
+                      <a:noFill/>
+                    </a:ln>
+                  </pic:spPr>
+                </pic:pic>
+              </a:graphicData>
+            </a:graphic>
+          </wp:inline>
+        </w:drawing>
+      </w:r>
+    </w:p>
+    <w:p>
+      <w:pPr>
+        <w:pStyle w:val="Legenda"/>
+        <w:jc w:val="center"/>
+      </w:pPr>
+      <w:r>
+        <w:t xml:space="preserve">Rysunek </w:t>
+      </w:r>
+      <w:r>
+        <w:fldChar w:fldCharType="begin"/>
+      </w:r>
+      <w:r>
+        <w:instrText xml:space="preserve"> SEQ Rysunek \* ARABIC </w:instrText>
+      </w:r>
+      <w:r>
+        <w:fldChar w:fldCharType="separate"/>
+      </w:r>
+      <w:r>
+        <w:rPr>
+          <w:noProof/>
+        </w:rPr>
+        <w:t>5</w:t>
+      </w:r>
+      <w:r>
+        <w:fldChar w:fldCharType="end"/>
+      </w:r>
+      <w:r>
+        <w:t xml:space="preserve"> Cechy zastosowane w algorytmie Viola-</w:t>
+      </w:r>
+      <w:proofErr w:type="spellStart"/>
+      <w:r>
+        <w:t>Jone's</w:t>
+      </w:r>
+      <w:proofErr w:type="spellEnd"/>
+    </w:p>
+    <w:p/>
+    <w:p>
+      <w:pPr>
+        <w:ind w:left="360"/>
+        <w:rPr>
+          <w:lang w:eastAsia="pl-PL"/>
+        </w:rPr>
+      </w:pPr>
+      <w:r>
+        <w:rPr>
+          <w:lang w:eastAsia="pl-PL"/>
+        </w:rPr>
+        <w:t xml:space="preserve">Aby uzmysłowić sobie jak naprawdę cechy mogą pomóc w rozpoznawaniu twarzy, należy przyrównać je do jej elementów. </w:t>
+      </w:r>
+      <w:r>
+        <w:rPr>
+          <w:lang w:eastAsia="pl-PL"/>
+        </w:rPr>
+        <w:t xml:space="preserve"> Rys. 6 prezentuje cechy naniesione na odpowiadające im </w:t>
+      </w:r>
+      <w:r>
+        <w:rPr>
+          <w:lang w:eastAsia="pl-PL"/>
+        </w:rPr>
+        <w:t xml:space="preserve">specyficzne </w:t>
+      </w:r>
+      <w:r>
+        <w:rPr>
+          <w:lang w:eastAsia="pl-PL"/>
+        </w:rPr>
+        <w:t>części twarzy. Można zaobserwować, że dobór cech jest dosyć intuicyjny</w:t>
+      </w:r>
+      <w:r>
+        <w:rPr>
+          <w:lang w:eastAsia="pl-PL"/>
+        </w:rPr>
+        <w:t xml:space="preserve">, jeżeli analizowany obraz przedstawiony jest w skali </w:t>
+      </w:r>
+      <w:r>
+        <w:rPr>
+          <w:lang w:eastAsia="pl-PL"/>
+        </w:rPr>
+        <w:t xml:space="preserve">szarości. </w:t>
+      </w:r>
+      <w:r>
+        <w:rPr>
+          <w:lang w:eastAsia="pl-PL"/>
+        </w:rPr>
+        <w:t>Obszar oczu (oczodoły) jest ciemniejszy niż fragment twarzy pod oczami, stąd można go przybliżyć cechą dwóch prostokątów. Z kolei grzbiet nosa jest wyraźnie jaśniejszy od jego ścian, dlatego cecha trzech prostokątów pozwala rozpoznać ten fragment twarzy.</w:t>
+      </w:r>
+      <w:r>
+        <w:rPr>
+          <w:lang w:eastAsia="pl-PL"/>
+        </w:rPr>
+        <w:t xml:space="preserve"> Warto również zauważyć, że jakość obrazu na rys. 6 nie jest przypadkowa. Do analizy opartej na cechach, wcale nie jest potrzebny obraz o wysokiej rozdzielczości, ponieważ </w:t>
+      </w:r>
+    </w:p>
+    <w:p>
+      <w:pPr>
+        <w:ind w:left="360"/>
+        <w:rPr>
+          <w:lang w:eastAsia="pl-PL"/>
+        </w:rPr>
+      </w:pPr>
+    </w:p>
+    <w:p>
+      <w:pPr>
+        <w:ind w:left="360"/>
+        <w:rPr>
+          <w:lang w:eastAsia="pl-PL"/>
+        </w:rPr>
+      </w:pPr>
+    </w:p>
+    <w:p>
+      <w:pPr>
+        <w:keepNext/>
+        <w:ind w:left="360"/>
+        <w:jc w:val="center"/>
+      </w:pPr>
+      <w:r>
+        <w:rPr>
+          <w:noProof/>
+          <w:lang w:eastAsia="pl-PL"/>
+        </w:rPr>
+        <w:drawing>
+          <wp:inline distT="0" distB="0" distL="0" distR="0" wp14:anchorId="7C89B13C" wp14:editId="49614BE6">
+            <wp:extent cx="3181350" cy="1933575"/>
+            <wp:effectExtent l="0" t="0" r="0" b="9525"/>
+            <wp:docPr id="7" name="Obraz 7" descr="http://docs.opencv.org/master/haar.png"/>
+            <wp:cNvGraphicFramePr>
+              <a:graphicFrameLocks xmlns:a="http://schemas.openxmlformats.org/drawingml/2006/main" noChangeAspect="1"/>
+            </wp:cNvGraphicFramePr>
+            <a:graphic xmlns:a="http://schemas.openxmlformats.org/drawingml/2006/main">
+              <a:graphicData uri="http://schemas.openxmlformats.org/drawingml/2006/picture">
+                <pic:pic xmlns:pic="http://schemas.openxmlformats.org/drawingml/2006/picture">
+                  <pic:nvPicPr>
+                    <pic:cNvPr id="0" name="Picture 3" descr="http://docs.opencv.org/master/haar.png"/>
+                    <pic:cNvPicPr>
+                      <a:picLocks noChangeAspect="1" noChangeArrowheads="1"/>
+                    </pic:cNvPicPr>
+                  </pic:nvPicPr>
+                  <pic:blipFill>
+                    <a:blip r:embed="rId14">
+                      <a:extLst>
+                        <a:ext uri="{28A0092B-C50C-407E-A947-70E740481C1C}">
+                          <a14:useLocalDpi xmlns:a14="http://schemas.microsoft.com/office/drawing/2010/main" val="0"/>
+                        </a:ext>
+                      </a:extLst>
+                    </a:blip>
+                    <a:srcRect/>
+                    <a:stretch>
+                      <a:fillRect/>
+                    </a:stretch>
+                  </pic:blipFill>
+                  <pic:spPr bwMode="auto">
+                    <a:xfrm>
+                      <a:off x="0" y="0"/>
+                      <a:ext cx="3181350" cy="1933575"/>
+                    </a:xfrm>
+                    <a:prstGeom prst="rect">
+                      <a:avLst/>
+                    </a:prstGeom>
+                    <a:noFill/>
+                    <a:ln>
+                      <a:noFill/>
+                    </a:ln>
+                  </pic:spPr>
+                </pic:pic>
+              </a:graphicData>
+            </a:graphic>
+          </wp:inline>
+        </w:drawing>
+      </w:r>
+    </w:p>
+    <w:p>
+      <w:pPr>
+        <w:pStyle w:val="Legenda"/>
+        <w:jc w:val="center"/>
+        <w:rPr>
+          <w:lang w:eastAsia="pl-PL"/>
+        </w:rPr>
+      </w:pPr>
+      <w:r>
+        <w:t xml:space="preserve">Rysunek </w:t>
+      </w:r>
+      <w:r>
+        <w:fldChar w:fldCharType="begin"/>
+      </w:r>
+      <w:r>
+        <w:instrText xml:space="preserve"> SEQ Rysunek \* ARABIC </w:instrText>
+      </w:r>
+      <w:r>
+        <w:fldChar w:fldCharType="separate"/>
+      </w:r>
+      <w:r>
+        <w:rPr>
+          <w:noProof/>
+        </w:rPr>
+        <w:t>6</w:t>
+      </w:r>
+      <w:r>
+        <w:fldChar w:fldCharType="end"/>
+      </w:r>
+      <w:r>
+        <w:t xml:space="preserve"> Cechy naniesione na odpowiadające im części twarzy.</w:t>
+      </w:r>
+    </w:p>
+    <w:p>
+      <w:pPr>
+        <w:ind w:left="360"/>
+        <w:jc w:val="center"/>
+        <w:rPr>
+          <w:lang w:eastAsia="pl-PL"/>
+        </w:rPr>
+      </w:pPr>
+    </w:p>
+    <w:p>
+      <w:pPr>
+        <w:pStyle w:val="Nagwek2"/>
+      </w:pPr>
+      <w:r>
+        <w:tab/>
+        <w:t xml:space="preserve">3.1.2 Obraz integracyjny (ang. </w:t>
+      </w:r>
+      <w:proofErr w:type="spellStart"/>
+      <w:r>
+        <w:t>Integral</w:t>
+      </w:r>
+      <w:proofErr w:type="spellEnd"/>
+      <w:r>
+        <w:t xml:space="preserve"> Image)</w:t>
+      </w:r>
+    </w:p>
+    <w:p>
+      <w:pPr>
+        <w:ind w:left="708"/>
+        <w:rPr>
+          <w:lang w:eastAsia="pl-PL"/>
+        </w:rPr>
+      </w:pPr>
+      <w:proofErr w:type="spellStart"/>
+      <w:r>
+        <w:rPr>
+          <w:lang w:eastAsia="pl-PL"/>
+        </w:rPr>
+        <w:t>Integral</w:t>
+      </w:r>
+      <w:proofErr w:type="spellEnd"/>
+      <w:r>
+        <w:rPr>
+          <w:lang w:eastAsia="pl-PL"/>
+        </w:rPr>
+        <w:t xml:space="preserve"> Image  to forma obrazu, której istotą istnienia jest możliwość bardzo szybkiego obliczenia </w:t>
+      </w:r>
+      <w:r>
+        <w:rPr>
+          <w:lang w:eastAsia="pl-PL"/>
+        </w:rPr>
+        <w:t>wartości obrazu w danym punkcie. Piksel o współrzędnych (x, y) przechowuje wartość równą sumie wartości pikseli w fragmencie obrazu, którego lewy górny róg wyznaczany jest przez punkt (0, 0) natomiast prawy dolny róg znajduje się w punkcie (x, y).</w:t>
+      </w:r>
+    </w:p>
+    <w:p>
+      <w:pPr>
+        <w:ind w:left="708"/>
+        <w:rPr>
+          <w:lang w:eastAsia="pl-PL"/>
+        </w:rPr>
+      </w:pPr>
+    </w:p>
+    <w:p>
+      <w:pPr>
+        <w:ind w:left="708"/>
+        <w:rPr>
+          <w:lang w:eastAsia="pl-PL"/>
+        </w:rPr>
+      </w:pPr>
+      <w:r>
+        <w:rPr>
+          <w:lang w:eastAsia="pl-PL"/>
+        </w:rPr>
+        <w:t>Tak jak wspomniano powyżej, wartością punktu (x, y) jest suma wartości tablicy powyżej i na lewo od punktu (x, y), co przedstawia równanie(1).</w:t>
+      </w:r>
+    </w:p>
+    <w:p>
+      <w:pPr>
+        <w:ind w:left="708"/>
+        <w:rPr>
+          <w:lang w:eastAsia="pl-PL"/>
+        </w:rPr>
+      </w:pPr>
+    </w:p>
+    <w:p>
+      <w:pPr>
+        <w:pStyle w:val="Legenda"/>
+        <w:rPr>
+          <w:i w:val="0"/>
+          <w:sz w:val="32"/>
+          <w:szCs w:val="32"/>
+          <w:lang w:eastAsia="pl-PL"/>
+        </w:rPr>
+      </w:pPr>
+      <m:oMathPara>
+        <m:oMath>
+          <m:r>
+            <m:rPr>
+              <m:sty m:val="p"/>
+            </m:rPr>
+            <w:rPr>
+              <w:rFonts w:ascii="Cambria Math" w:hAnsi="Cambria Math"/>
+              <w:sz w:val="32"/>
+              <w:szCs w:val="32"/>
+              <w:lang w:eastAsia="pl-PL"/>
+            </w:rPr>
+            <w:lastRenderedPageBreak/>
+            <m:t>I</m:t>
+          </m:r>
+          <m:d>
+            <m:dPr>
+              <m:ctrlPr>
+                <w:rPr>
+                  <w:rFonts w:ascii="Cambria Math" w:hAnsi="Cambria Math"/>
+                  <w:i w:val="0"/>
+                  <w:sz w:val="32"/>
+                  <w:szCs w:val="32"/>
+                  <w:lang w:eastAsia="pl-PL"/>
+                </w:rPr>
+              </m:ctrlPr>
+            </m:dPr>
+            <m:e>
+              <m:r>
+                <m:rPr>
+                  <m:sty m:val="p"/>
+                </m:rPr>
+                <w:rPr>
+                  <w:rFonts w:ascii="Cambria Math" w:hAnsi="Cambria Math"/>
+                  <w:sz w:val="32"/>
+                  <w:szCs w:val="32"/>
+                  <w:lang w:eastAsia="pl-PL"/>
+                </w:rPr>
+                <m:t>x, y</m:t>
+              </m:r>
+            </m:e>
+          </m:d>
+          <m:r>
+            <m:rPr>
+              <m:sty m:val="p"/>
+            </m:rPr>
+            <w:rPr>
+              <w:rFonts w:ascii="Cambria Math" w:hAnsi="Cambria Math"/>
+              <w:sz w:val="32"/>
+              <w:szCs w:val="32"/>
+              <w:lang w:eastAsia="pl-PL"/>
+            </w:rPr>
+            <m:t xml:space="preserve">= </m:t>
+          </m:r>
+          <m:nary>
+            <m:naryPr>
+              <m:chr m:val="∑"/>
+              <m:limLoc m:val="undOvr"/>
+              <m:supHide m:val="1"/>
+              <m:ctrlPr>
+                <w:rPr>
+                  <w:rFonts w:ascii="Cambria Math" w:hAnsi="Cambria Math"/>
+                  <w:iCs w:val="0"/>
+                  <w:color w:val="auto"/>
+                  <w:sz w:val="32"/>
+                  <w:szCs w:val="32"/>
+                  <w:lang w:eastAsia="pl-PL"/>
+                </w:rPr>
+              </m:ctrlPr>
+            </m:naryPr>
+            <m:sub>
+              <m:eqArr>
+                <m:eqArrPr>
+                  <m:ctrlPr>
+                    <w:rPr>
+                      <w:rFonts w:ascii="Cambria Math" w:hAnsi="Cambria Math"/>
+                      <w:i w:val="0"/>
+                      <w:sz w:val="32"/>
+                      <w:szCs w:val="32"/>
+                      <w:lang w:eastAsia="pl-PL"/>
+                    </w:rPr>
+                  </m:ctrlPr>
+                </m:eqArrPr>
+                <m:e>
+                  <m:sSup>
+                    <m:sSupPr>
+                      <m:ctrlPr>
+                        <w:rPr>
+                          <w:rFonts w:ascii="Cambria Math" w:hAnsi="Cambria Math"/>
+                          <w:i w:val="0"/>
+                          <w:sz w:val="32"/>
+                          <w:szCs w:val="32"/>
+                          <w:lang w:eastAsia="pl-PL"/>
+                        </w:rPr>
+                      </m:ctrlPr>
+                    </m:sSupPr>
+                    <m:e>
+                      <m:r>
+                        <m:rPr>
+                          <m:sty m:val="p"/>
+                        </m:rPr>
+                        <w:rPr>
+                          <w:rFonts w:ascii="Cambria Math" w:hAnsi="Cambria Math"/>
+                          <w:sz w:val="32"/>
+                          <w:szCs w:val="32"/>
+                          <w:lang w:eastAsia="pl-PL"/>
+                        </w:rPr>
+                        <m:t>x</m:t>
+                      </m:r>
+                    </m:e>
+                    <m:sup>
+                      <m:r>
+                        <m:rPr>
+                          <m:sty m:val="p"/>
+                        </m:rPr>
+                        <w:rPr>
+                          <w:rFonts w:ascii="Cambria Math" w:hAnsi="Cambria Math"/>
+                          <w:sz w:val="32"/>
+                          <w:szCs w:val="32"/>
+                          <w:lang w:eastAsia="pl-PL"/>
+                        </w:rPr>
+                        <m:t>'</m:t>
+                      </m:r>
+                    </m:sup>
+                  </m:sSup>
+                  <m:r>
+                    <m:rPr>
+                      <m:sty m:val="p"/>
+                    </m:rPr>
+                    <w:rPr>
+                      <w:rFonts w:ascii="Cambria Math" w:hAnsi="Cambria Math"/>
+                      <w:sz w:val="32"/>
+                      <w:szCs w:val="32"/>
+                      <w:lang w:eastAsia="pl-PL"/>
+                    </w:rPr>
+                    <m:t>≤x</m:t>
+                  </m:r>
+                </m:e>
+                <m:e>
+                  <m:sSup>
+                    <m:sSupPr>
+                      <m:ctrlPr>
+                        <w:rPr>
+                          <w:rFonts w:ascii="Cambria Math" w:hAnsi="Cambria Math"/>
+                          <w:i w:val="0"/>
+                          <w:sz w:val="32"/>
+                          <w:szCs w:val="32"/>
+                          <w:lang w:eastAsia="pl-PL"/>
+                        </w:rPr>
+                      </m:ctrlPr>
+                    </m:sSupPr>
+                    <m:e>
+                      <m:r>
+                        <m:rPr>
+                          <m:sty m:val="p"/>
+                        </m:rPr>
+                        <w:rPr>
+                          <w:rFonts w:ascii="Cambria Math" w:hAnsi="Cambria Math"/>
+                          <w:sz w:val="32"/>
+                          <w:szCs w:val="32"/>
+                          <w:lang w:eastAsia="pl-PL"/>
+                        </w:rPr>
+                        <m:t>y</m:t>
+                      </m:r>
+                    </m:e>
+                    <m:sup>
+                      <m:r>
+                        <m:rPr>
+                          <m:sty m:val="p"/>
+                        </m:rPr>
+                        <w:rPr>
+                          <w:rFonts w:ascii="Cambria Math" w:hAnsi="Cambria Math"/>
+                          <w:sz w:val="32"/>
+                          <w:szCs w:val="32"/>
+                          <w:lang w:eastAsia="pl-PL"/>
+                        </w:rPr>
+                        <m:t>'</m:t>
+                      </m:r>
+                    </m:sup>
+                  </m:sSup>
+                  <m:r>
+                    <m:rPr>
+                      <m:sty m:val="p"/>
+                    </m:rPr>
+                    <w:rPr>
+                      <w:rFonts w:ascii="Cambria Math" w:hAnsi="Cambria Math"/>
+                      <w:sz w:val="32"/>
+                      <w:szCs w:val="32"/>
+                      <w:lang w:eastAsia="pl-PL"/>
+                    </w:rPr>
+                    <m:t>≤x</m:t>
+                  </m:r>
+                </m:e>
+              </m:eqArr>
+            </m:sub>
+            <m:sup/>
+            <m:e>
+              <m:r>
+                <m:rPr>
+                  <m:sty m:val="p"/>
+                </m:rPr>
+                <w:rPr>
+                  <w:rFonts w:ascii="Cambria Math" w:hAnsi="Cambria Math"/>
+                  <w:sz w:val="32"/>
+                  <w:szCs w:val="32"/>
+                  <w:lang w:eastAsia="pl-PL"/>
+                </w:rPr>
+                <m:t>i</m:t>
+              </m:r>
+              <m:d>
+                <m:dPr>
+                  <m:ctrlPr>
+                    <w:rPr>
+                      <w:rFonts w:ascii="Cambria Math" w:hAnsi="Cambria Math"/>
+                      <w:i w:val="0"/>
+                      <w:sz w:val="32"/>
+                      <w:szCs w:val="32"/>
+                      <w:lang w:eastAsia="pl-PL"/>
+                    </w:rPr>
+                  </m:ctrlPr>
+                </m:dPr>
+                <m:e>
+                  <m:sSup>
+                    <m:sSupPr>
+                      <m:ctrlPr>
+                        <w:rPr>
+                          <w:rFonts w:ascii="Cambria Math" w:hAnsi="Cambria Math"/>
+                          <w:i w:val="0"/>
+                          <w:sz w:val="32"/>
+                          <w:szCs w:val="32"/>
+                          <w:lang w:eastAsia="pl-PL"/>
+                        </w:rPr>
+                      </m:ctrlPr>
+                    </m:sSupPr>
+                    <m:e>
+                      <m:r>
+                        <m:rPr>
+                          <m:sty m:val="p"/>
+                        </m:rPr>
+                        <w:rPr>
+                          <w:rFonts w:ascii="Cambria Math" w:hAnsi="Cambria Math"/>
+                          <w:sz w:val="32"/>
+                          <w:szCs w:val="32"/>
+                          <w:lang w:eastAsia="pl-PL"/>
+                        </w:rPr>
+                        <m:t>x</m:t>
+                      </m:r>
+                    </m:e>
+                    <m:sup>
+                      <m:r>
+                        <m:rPr>
+                          <m:sty m:val="p"/>
+                        </m:rPr>
+                        <w:rPr>
+                          <w:rFonts w:ascii="Cambria Math" w:hAnsi="Cambria Math"/>
+                          <w:sz w:val="32"/>
+                          <w:szCs w:val="32"/>
+                          <w:lang w:eastAsia="pl-PL"/>
+                        </w:rPr>
+                        <m:t>'</m:t>
+                      </m:r>
+                    </m:sup>
+                  </m:sSup>
+                  <m:r>
+                    <m:rPr>
+                      <m:sty m:val="p"/>
+                    </m:rPr>
+                    <w:rPr>
+                      <w:rFonts w:ascii="Cambria Math" w:hAnsi="Cambria Math"/>
+                      <w:sz w:val="32"/>
+                      <w:szCs w:val="32"/>
+                      <w:lang w:eastAsia="pl-PL"/>
+                    </w:rPr>
+                    <m:t xml:space="preserve">, </m:t>
+                  </m:r>
+                  <m:sSup>
+                    <m:sSupPr>
+                      <m:ctrlPr>
+                        <w:rPr>
+                          <w:rFonts w:ascii="Cambria Math" w:hAnsi="Cambria Math"/>
+                          <w:i w:val="0"/>
+                          <w:sz w:val="32"/>
+                          <w:szCs w:val="32"/>
+                          <w:lang w:eastAsia="pl-PL"/>
+                        </w:rPr>
+                      </m:ctrlPr>
+                    </m:sSupPr>
+                    <m:e>
+                      <m:r>
+                        <m:rPr>
+                          <m:sty m:val="p"/>
+                        </m:rPr>
+                        <w:rPr>
+                          <w:rFonts w:ascii="Cambria Math" w:hAnsi="Cambria Math"/>
+                          <w:sz w:val="32"/>
+                          <w:szCs w:val="32"/>
+                          <w:lang w:eastAsia="pl-PL"/>
+                        </w:rPr>
+                        <m:t>y</m:t>
+                      </m:r>
+                    </m:e>
+                    <m:sup>
+                      <m:r>
+                        <m:rPr>
+                          <m:sty m:val="p"/>
+                        </m:rPr>
+                        <w:rPr>
+                          <w:rFonts w:ascii="Cambria Math" w:hAnsi="Cambria Math"/>
+                          <w:sz w:val="32"/>
+                          <w:szCs w:val="32"/>
+                          <w:lang w:eastAsia="pl-PL"/>
+                        </w:rPr>
+                        <m:t>'</m:t>
+                      </m:r>
+                    </m:sup>
+                  </m:sSup>
+                </m:e>
+              </m:d>
+            </m:e>
+          </m:nary>
+          <m:r>
+            <w:rPr>
+              <w:rFonts w:ascii="Cambria Math" w:hAnsi="Cambria Math"/>
+              <w:color w:val="auto"/>
+              <w:sz w:val="32"/>
+              <w:szCs w:val="32"/>
+              <w:lang w:eastAsia="pl-PL"/>
+            </w:rPr>
+            <m:t xml:space="preserve"> (</m:t>
+          </m:r>
+          <m:r>
+            <w:rPr>
+              <w:rFonts w:ascii="Cambria Math" w:hAnsi="Cambria Math"/>
+              <w:iCs w:val="0"/>
+              <w:color w:val="auto"/>
+              <w:sz w:val="32"/>
+              <w:szCs w:val="32"/>
+              <w:lang w:eastAsia="pl-PL"/>
+            </w:rPr>
+            <w:fldChar w:fldCharType="begin"/>
+          </m:r>
+          <m:r>
+            <w:rPr>
+              <w:rFonts w:ascii="Cambria Math" w:hAnsi="Cambria Math"/>
+              <w:color w:val="auto"/>
+              <w:sz w:val="32"/>
+              <w:szCs w:val="32"/>
+              <w:lang w:eastAsia="pl-PL"/>
+            </w:rPr>
+            <m:t xml:space="preserve"> SEQ Równanie \* ARABIC </m:t>
+          </m:r>
+          <m:r>
+            <w:rPr>
+              <w:rFonts w:ascii="Cambria Math" w:hAnsi="Cambria Math"/>
+              <w:iCs w:val="0"/>
+              <w:color w:val="auto"/>
+              <w:sz w:val="32"/>
+              <w:szCs w:val="32"/>
+              <w:lang w:eastAsia="pl-PL"/>
+            </w:rPr>
+            <w:fldChar w:fldCharType="separate"/>
+          </m:r>
+          <m:r>
+            <w:rPr>
+              <w:rFonts w:ascii="Cambria Math" w:hAnsi="Cambria Math"/>
+              <w:noProof/>
+              <w:color w:val="auto"/>
+              <w:sz w:val="32"/>
+              <w:szCs w:val="32"/>
+              <w:lang w:eastAsia="pl-PL"/>
+            </w:rPr>
+            <m:t>1</m:t>
+          </m:r>
+          <m:r>
+            <w:rPr>
+              <w:rFonts w:ascii="Cambria Math" w:hAnsi="Cambria Math"/>
+              <w:iCs w:val="0"/>
+              <w:color w:val="auto"/>
+              <w:sz w:val="32"/>
+              <w:szCs w:val="32"/>
+              <w:lang w:eastAsia="pl-PL"/>
+            </w:rPr>
+            <w:fldChar w:fldCharType="end"/>
+          </m:r>
+          <m:r>
+            <w:rPr>
+              <w:rFonts w:ascii="Cambria Math" w:hAnsi="Cambria Math"/>
+              <w:color w:val="auto"/>
+              <w:sz w:val="32"/>
+              <w:szCs w:val="32"/>
+              <w:lang w:eastAsia="pl-PL"/>
+            </w:rPr>
+            <m:t>)</m:t>
+          </m:r>
+          <m:r>
+            <w:rPr>
+              <w:iCs w:val="0"/>
+              <w:color w:val="auto"/>
+              <w:sz w:val="32"/>
+              <w:szCs w:val="32"/>
+              <w:lang w:eastAsia="pl-PL"/>
+            </w:rPr>
+            <w:br/>
+          </m:r>
+        </m:oMath>
+      </m:oMathPara>
+      <w:r>
+        <w:rPr>
+          <w:iCs w:val="0"/>
+          <w:color w:val="auto"/>
+          <w:sz w:val="32"/>
+          <w:szCs w:val="32"/>
+          <w:lang w:eastAsia="pl-PL"/>
+        </w:rPr>
+        <w:t xml:space="preserve">      </w:t>
+      </w:r>
+      <w:r>
+        <w:rPr>
+          <w:i w:val="0"/>
+          <w:iCs w:val="0"/>
+          <w:color w:val="auto"/>
+          <w:sz w:val="32"/>
+          <w:szCs w:val="32"/>
+          <w:lang w:eastAsia="pl-PL"/>
+        </w:rPr>
+        <w:t xml:space="preserve"> </w:t>
+      </w:r>
+    </w:p>
+    <w:p>
+      <w:pPr>
+        <w:ind w:left="708"/>
+        <w:rPr>
+          <w:lang w:eastAsia="pl-PL"/>
+        </w:rPr>
+      </w:pPr>
+      <w:r>
+        <w:rPr>
+          <w:lang w:eastAsia="pl-PL"/>
+        </w:rPr>
+        <w:t xml:space="preserve">Co więcej, </w:t>
+      </w:r>
+      <w:proofErr w:type="spellStart"/>
+      <w:r>
+        <w:rPr>
+          <w:lang w:eastAsia="pl-PL"/>
+        </w:rPr>
+        <w:t>integral</w:t>
+      </w:r>
+      <w:proofErr w:type="spellEnd"/>
+      <w:r>
+        <w:rPr>
+          <w:lang w:eastAsia="pl-PL"/>
+        </w:rPr>
+        <w:t xml:space="preserve"> image </w:t>
+      </w:r>
+      <w:r>
+        <w:rPr>
+          <w:lang w:eastAsia="pl-PL"/>
+        </w:rPr>
+        <w:t xml:space="preserve"> może zostać obliczon</w:t>
+      </w:r>
+      <w:r>
+        <w:rPr>
+          <w:lang w:eastAsia="pl-PL"/>
+        </w:rPr>
+        <w:t>y</w:t>
+      </w:r>
+      <w:r>
+        <w:rPr>
+          <w:lang w:eastAsia="pl-PL"/>
+        </w:rPr>
+        <w:t xml:space="preserve"> w trackie jednej iteracji po obrazie, korzystając z faktu, że </w:t>
+      </w:r>
+      <w:r>
+        <w:rPr>
+          <w:lang w:eastAsia="pl-PL"/>
+        </w:rPr>
+        <w:t>jego wartość</w:t>
+      </w:r>
+      <w:r>
+        <w:rPr>
+          <w:lang w:eastAsia="pl-PL"/>
+        </w:rPr>
+        <w:t xml:space="preserve"> w punkcie (x, y) to:</w:t>
+      </w:r>
+    </w:p>
+    <w:p>
+      <w:pPr>
+        <w:ind w:left="708"/>
+        <w:rPr>
+          <w:lang w:eastAsia="pl-PL"/>
+        </w:rPr>
+      </w:pPr>
+    </w:p>
+    <w:p>
+      <w:pPr>
+        <w:pStyle w:val="Legenda"/>
+        <w:rPr>
+          <w:sz w:val="32"/>
+          <w:szCs w:val="32"/>
+          <w:lang w:eastAsia="pl-PL"/>
+        </w:rPr>
+      </w:pPr>
+      <m:oMathPara>
+        <m:oMath>
+          <m:r>
+            <m:rPr>
+              <m:sty m:val="p"/>
+            </m:rPr>
+            <w:rPr>
+              <w:rFonts w:ascii="Cambria Math" w:hAnsi="Cambria Math"/>
+              <w:sz w:val="32"/>
+              <w:szCs w:val="32"/>
+              <w:lang w:eastAsia="pl-PL"/>
+            </w:rPr>
+            <m:t>I</m:t>
+          </m:r>
+          <m:d>
+            <m:dPr>
+              <m:ctrlPr>
+                <w:rPr>
+                  <w:rFonts w:ascii="Cambria Math" w:hAnsi="Cambria Math"/>
+                  <w:i w:val="0"/>
+                  <w:sz w:val="32"/>
+                  <w:szCs w:val="32"/>
+                  <w:lang w:eastAsia="pl-PL"/>
+                </w:rPr>
+              </m:ctrlPr>
+            </m:dPr>
+            <m:e>
+              <m:r>
+                <m:rPr>
+                  <m:sty m:val="p"/>
+                </m:rPr>
+                <w:rPr>
+                  <w:rFonts w:ascii="Cambria Math" w:hAnsi="Cambria Math"/>
+                  <w:sz w:val="32"/>
+                  <w:szCs w:val="32"/>
+                  <w:lang w:eastAsia="pl-PL"/>
+                </w:rPr>
+                <m:t>x, y</m:t>
+              </m:r>
+            </m:e>
+          </m:d>
+          <m:r>
+            <m:rPr>
+              <m:sty m:val="p"/>
+            </m:rPr>
+            <w:rPr>
+              <w:rFonts w:ascii="Cambria Math" w:hAnsi="Cambria Math"/>
+              <w:sz w:val="32"/>
+              <w:szCs w:val="32"/>
+              <w:lang w:eastAsia="pl-PL"/>
+            </w:rPr>
+            <m:t>=i</m:t>
+          </m:r>
+          <m:d>
+            <m:dPr>
+              <m:ctrlPr>
+                <w:rPr>
+                  <w:rFonts w:ascii="Cambria Math" w:hAnsi="Cambria Math"/>
+                  <w:i w:val="0"/>
+                  <w:sz w:val="32"/>
+                  <w:szCs w:val="32"/>
+                  <w:lang w:eastAsia="pl-PL"/>
+                </w:rPr>
+              </m:ctrlPr>
+            </m:dPr>
+            <m:e>
+              <m:r>
+                <m:rPr>
+                  <m:sty m:val="p"/>
+                </m:rPr>
+                <w:rPr>
+                  <w:rFonts w:ascii="Cambria Math" w:hAnsi="Cambria Math"/>
+                  <w:sz w:val="32"/>
+                  <w:szCs w:val="32"/>
+                  <w:lang w:eastAsia="pl-PL"/>
+                </w:rPr>
+                <m:t>x, y</m:t>
+              </m:r>
+            </m:e>
+          </m:d>
+          <m:r>
+            <m:rPr>
+              <m:sty m:val="p"/>
+            </m:rPr>
+            <w:rPr>
+              <w:rFonts w:ascii="Cambria Math" w:hAnsi="Cambria Math"/>
+              <w:sz w:val="32"/>
+              <w:szCs w:val="32"/>
+              <w:lang w:eastAsia="pl-PL"/>
+            </w:rPr>
+            <m:t>+I</m:t>
+          </m:r>
+          <m:d>
+            <m:dPr>
+              <m:ctrlPr>
+                <w:rPr>
+                  <w:rFonts w:ascii="Cambria Math" w:hAnsi="Cambria Math"/>
+                  <w:i w:val="0"/>
+                  <w:sz w:val="32"/>
+                  <w:szCs w:val="32"/>
+                  <w:lang w:eastAsia="pl-PL"/>
+                </w:rPr>
+              </m:ctrlPr>
+            </m:dPr>
+            <m:e>
+              <m:r>
+                <m:rPr>
+                  <m:sty m:val="p"/>
+                </m:rPr>
+                <w:rPr>
+                  <w:rFonts w:ascii="Cambria Math" w:hAnsi="Cambria Math"/>
+                  <w:sz w:val="32"/>
+                  <w:szCs w:val="32"/>
+                  <w:lang w:eastAsia="pl-PL"/>
+                </w:rPr>
+                <m:t>x-1,y</m:t>
+              </m:r>
+            </m:e>
+          </m:d>
+          <m:r>
+            <m:rPr>
+              <m:sty m:val="p"/>
+            </m:rPr>
+            <w:rPr>
+              <w:rFonts w:ascii="Cambria Math" w:hAnsi="Cambria Math"/>
+              <w:sz w:val="32"/>
+              <w:szCs w:val="32"/>
+              <w:lang w:eastAsia="pl-PL"/>
+            </w:rPr>
+            <m:t>+I</m:t>
+          </m:r>
+          <m:d>
+            <m:dPr>
+              <m:ctrlPr>
+                <w:rPr>
+                  <w:rFonts w:ascii="Cambria Math" w:hAnsi="Cambria Math"/>
+                  <w:i w:val="0"/>
+                  <w:sz w:val="32"/>
+                  <w:szCs w:val="32"/>
+                  <w:lang w:eastAsia="pl-PL"/>
+                </w:rPr>
+              </m:ctrlPr>
+            </m:dPr>
+            <m:e>
+              <m:r>
+                <m:rPr>
+                  <m:sty m:val="p"/>
+                </m:rPr>
+                <w:rPr>
+                  <w:rFonts w:ascii="Cambria Math" w:hAnsi="Cambria Math"/>
+                  <w:sz w:val="32"/>
+                  <w:szCs w:val="32"/>
+                  <w:lang w:eastAsia="pl-PL"/>
+                </w:rPr>
+                <m:t>x, u-1</m:t>
+              </m:r>
+            </m:e>
+          </m:d>
+          <m:r>
+            <m:rPr>
+              <m:sty m:val="p"/>
+            </m:rPr>
+            <w:rPr>
+              <w:rFonts w:ascii="Cambria Math" w:hAnsi="Cambria Math"/>
+              <w:sz w:val="32"/>
+              <w:szCs w:val="32"/>
+              <w:lang w:eastAsia="pl-PL"/>
+            </w:rPr>
+            <m:t>-</m:t>
+          </m:r>
+          <m:d>
+            <m:dPr>
+              <m:ctrlPr>
+                <w:rPr>
+                  <w:rFonts w:ascii="Cambria Math" w:hAnsi="Cambria Math"/>
+                  <w:i w:val="0"/>
+                  <w:sz w:val="32"/>
+                  <w:szCs w:val="32"/>
+                  <w:lang w:eastAsia="pl-PL"/>
+                </w:rPr>
+              </m:ctrlPr>
+            </m:dPr>
+            <m:e>
+              <m:r>
+                <m:rPr>
+                  <m:sty m:val="p"/>
+                </m:rPr>
+                <w:rPr>
+                  <w:rFonts w:ascii="Cambria Math" w:hAnsi="Cambria Math"/>
+                  <w:sz w:val="32"/>
+                  <w:szCs w:val="32"/>
+                  <w:lang w:eastAsia="pl-PL"/>
+                </w:rPr>
+                <m:t>x-1,y-1</m:t>
+              </m:r>
+            </m:e>
+          </m:d>
+          <m:r>
+            <m:rPr>
+              <m:sty m:val="p"/>
+            </m:rPr>
+            <w:rPr>
+              <w:rFonts w:ascii="Cambria Math" w:hAnsi="Cambria Math"/>
+              <w:sz w:val="32"/>
+              <w:szCs w:val="32"/>
+              <w:lang w:eastAsia="pl-PL"/>
+            </w:rPr>
+            <m:t xml:space="preserve">  </m:t>
+          </m:r>
+          <m:r>
+            <m:rPr>
+              <m:sty m:val="p"/>
+            </m:rPr>
+            <w:rPr>
+              <w:rFonts w:ascii="Cambria Math" w:hAnsi="Cambria Math"/>
+              <w:sz w:val="32"/>
+              <w:szCs w:val="32"/>
+              <w:lang w:eastAsia="pl-PL"/>
+            </w:rPr>
+            <m:t>(</m:t>
+          </m:r>
+          <m:r>
+            <m:rPr>
+              <m:sty m:val="p"/>
+            </m:rPr>
+            <w:rPr>
+              <w:rFonts w:ascii="Cambria Math" w:hAnsi="Cambria Math"/>
+              <w:i w:val="0"/>
+              <w:sz w:val="32"/>
+              <w:szCs w:val="32"/>
+              <w:lang w:eastAsia="pl-PL"/>
+            </w:rPr>
+            <w:fldChar w:fldCharType="begin"/>
+          </m:r>
+          <m:r>
+            <m:rPr>
+              <m:sty m:val="p"/>
+            </m:rPr>
+            <w:rPr>
+              <w:rFonts w:ascii="Cambria Math" w:hAnsi="Cambria Math"/>
+              <w:sz w:val="32"/>
+              <w:szCs w:val="32"/>
+              <w:lang w:eastAsia="pl-PL"/>
+            </w:rPr>
+            <m:t xml:space="preserve"> SEQ Równanie \* ARABIC </m:t>
+          </m:r>
+          <m:r>
+            <m:rPr>
+              <m:sty m:val="p"/>
+            </m:rPr>
+            <w:rPr>
+              <w:rFonts w:ascii="Cambria Math" w:hAnsi="Cambria Math"/>
+              <w:i w:val="0"/>
+              <w:sz w:val="32"/>
+              <w:szCs w:val="32"/>
+              <w:lang w:eastAsia="pl-PL"/>
+            </w:rPr>
+            <w:fldChar w:fldCharType="separate"/>
+          </m:r>
+          <m:r>
+            <m:rPr>
+              <m:sty m:val="p"/>
+            </m:rPr>
+            <w:rPr>
+              <w:rFonts w:ascii="Cambria Math" w:hAnsi="Cambria Math"/>
+              <w:noProof/>
+              <w:sz w:val="32"/>
+              <w:szCs w:val="32"/>
+              <w:lang w:eastAsia="pl-PL"/>
+            </w:rPr>
+            <m:t>2</m:t>
+          </m:r>
+          <m:r>
+            <m:rPr>
+              <m:sty m:val="p"/>
+            </m:rPr>
+            <w:rPr>
+              <w:rFonts w:ascii="Cambria Math" w:hAnsi="Cambria Math"/>
+              <w:i w:val="0"/>
+              <w:sz w:val="32"/>
+              <w:szCs w:val="32"/>
+              <w:lang w:eastAsia="pl-PL"/>
+            </w:rPr>
+            <w:fldChar w:fldCharType="end"/>
+          </m:r>
+          <m:r>
+            <m:rPr>
+              <m:sty m:val="p"/>
+            </m:rPr>
+            <w:rPr>
+              <w:rFonts w:ascii="Cambria Math" w:hAnsi="Cambria Math"/>
+              <w:sz w:val="32"/>
+              <w:szCs w:val="32"/>
+              <w:lang w:eastAsia="pl-PL"/>
+            </w:rPr>
+            <m:t>)</m:t>
+          </m:r>
+        </m:oMath>
+      </m:oMathPara>
+    </w:p>
+    <w:p>
+      <w:pPr>
+        <w:rPr>
+          <w:lang w:eastAsia="pl-PL"/>
+        </w:rPr>
+      </w:pPr>
+      <w:r>
+        <w:rPr>
+          <w:lang w:eastAsia="pl-PL"/>
+        </w:rPr>
+        <w:tab/>
+        <w:t xml:space="preserve">Dzięki temu, obliczanie wartości dowolnego prostokątnego fragmentu obrazu, może być zrealizowane w stałym skończonym czasie z zaledwie czterokrotnym odwołaniem do obrazu. Korzystając z notacji, przedstawionym na rys. 7 suma </w:t>
+      </w:r>
+      <w:r>
+        <w:rPr>
+          <w:lang w:eastAsia="pl-PL"/>
+        </w:rPr>
+        <w:t>prostokąta rozpiętego na punktach A, B, C oraz D to:</w:t>
+      </w:r>
+    </w:p>
+    <w:p>
+      <w:pPr>
+        <w:pStyle w:val="Legenda"/>
+        <w:rPr>
+          <w:sz w:val="32"/>
+          <w:szCs w:val="32"/>
+          <w:lang w:eastAsia="pl-PL"/>
+        </w:rPr>
+      </w:pPr>
+      <m:oMathPara>
+        <m:oMath>
+          <m:nary>
+            <m:naryPr>
+              <m:chr m:val="∑"/>
+              <m:limLoc m:val="undOvr"/>
+              <m:supHide m:val="1"/>
+              <m:ctrlPr>
+                <w:rPr>
+                  <w:rFonts w:ascii="Cambria Math" w:hAnsi="Cambria Math"/>
+                  <w:iCs w:val="0"/>
+                  <w:color w:val="auto"/>
+                  <w:sz w:val="32"/>
+                  <w:szCs w:val="32"/>
+                  <w:lang w:eastAsia="pl-PL"/>
+                </w:rPr>
+              </m:ctrlPr>
+            </m:naryPr>
+            <m:sub>
+              <m:eqArr>
+                <m:eqArrPr>
+                  <m:ctrlPr>
+                    <w:rPr>
+                      <w:rFonts w:ascii="Cambria Math" w:hAnsi="Cambria Math"/>
+                      <w:i w:val="0"/>
+                      <w:sz w:val="32"/>
+                      <w:szCs w:val="32"/>
+                      <w:lang w:eastAsia="pl-PL"/>
+                    </w:rPr>
+                  </m:ctrlPr>
+                </m:eqArrPr>
+                <m:e>
+                  <m:sSub>
+                    <m:sSubPr>
+                      <m:ctrlPr>
+                        <w:rPr>
+                          <w:rFonts w:ascii="Cambria Math" w:hAnsi="Cambria Math"/>
+                          <w:iCs w:val="0"/>
+                          <w:color w:val="auto"/>
+                          <w:sz w:val="32"/>
+                          <w:szCs w:val="32"/>
+                          <w:lang w:eastAsia="pl-PL"/>
+                        </w:rPr>
+                      </m:ctrlPr>
+                    </m:sSubPr>
+                    <m:e>
+                      <m:r>
+                        <m:rPr>
+                          <m:sty m:val="p"/>
+                        </m:rPr>
+                        <w:rPr>
+                          <w:rFonts w:ascii="Cambria Math" w:hAnsi="Cambria Math"/>
+                          <w:sz w:val="32"/>
+                          <w:szCs w:val="32"/>
+                          <w:lang w:eastAsia="pl-PL"/>
+                        </w:rPr>
+                        <m:t>x</m:t>
+                      </m:r>
+                    </m:e>
+                    <m:sub>
+                      <m:r>
+                        <m:rPr>
+                          <m:sty m:val="p"/>
+                        </m:rPr>
+                        <w:rPr>
+                          <w:rFonts w:ascii="Cambria Math" w:hAnsi="Cambria Math"/>
+                          <w:sz w:val="32"/>
+                          <w:szCs w:val="32"/>
+                          <w:lang w:eastAsia="pl-PL"/>
+                        </w:rPr>
+                        <m:t>0</m:t>
+                      </m:r>
+                    </m:sub>
+                  </m:sSub>
+                  <m:r>
+                    <m:rPr>
+                      <m:sty m:val="p"/>
+                    </m:rPr>
+                    <w:rPr>
+                      <w:rFonts w:ascii="Cambria Math" w:hAnsi="Cambria Math"/>
+                      <w:sz w:val="32"/>
+                      <w:szCs w:val="32"/>
+                      <w:lang w:eastAsia="pl-PL"/>
+                    </w:rPr>
+                    <m:t>&lt;x≤</m:t>
+                  </m:r>
+                  <m:sSub>
+                    <m:sSubPr>
+                      <m:ctrlPr>
+                        <w:rPr>
+                          <w:rFonts w:ascii="Cambria Math" w:hAnsi="Cambria Math"/>
+                          <w:iCs w:val="0"/>
+                          <w:color w:val="auto"/>
+                          <w:sz w:val="32"/>
+                          <w:szCs w:val="32"/>
+                          <w:lang w:eastAsia="pl-PL"/>
+                        </w:rPr>
+                      </m:ctrlPr>
+                    </m:sSubPr>
+                    <m:e>
+                      <m:r>
+                        <m:rPr>
+                          <m:sty m:val="p"/>
+                        </m:rPr>
+                        <w:rPr>
+                          <w:rFonts w:ascii="Cambria Math" w:hAnsi="Cambria Math"/>
+                          <w:sz w:val="32"/>
+                          <w:szCs w:val="32"/>
+                          <w:lang w:eastAsia="pl-PL"/>
+                        </w:rPr>
+                        <m:t>x</m:t>
+                      </m:r>
+                    </m:e>
+                    <m:sub>
+                      <m:r>
+                        <m:rPr>
+                          <m:sty m:val="p"/>
+                        </m:rPr>
+                        <w:rPr>
+                          <w:rFonts w:ascii="Cambria Math" w:hAnsi="Cambria Math"/>
+                          <w:sz w:val="32"/>
+                          <w:szCs w:val="32"/>
+                          <w:lang w:eastAsia="pl-PL"/>
+                        </w:rPr>
+                        <m:t>1</m:t>
+                      </m:r>
+                    </m:sub>
+                  </m:sSub>
+                </m:e>
+                <m:e>
+                  <m:sSub>
+                    <m:sSubPr>
+                      <m:ctrlPr>
+                        <w:rPr>
+                          <w:rFonts w:ascii="Cambria Math" w:hAnsi="Cambria Math"/>
+                          <w:iCs w:val="0"/>
+                          <w:color w:val="auto"/>
+                          <w:sz w:val="32"/>
+                          <w:szCs w:val="32"/>
+                          <w:lang w:eastAsia="pl-PL"/>
+                        </w:rPr>
+                      </m:ctrlPr>
+                    </m:sSubPr>
+                    <m:e>
+                      <m:r>
+                        <m:rPr>
+                          <m:sty m:val="p"/>
+                        </m:rPr>
+                        <w:rPr>
+                          <w:rFonts w:ascii="Cambria Math" w:hAnsi="Cambria Math"/>
+                          <w:sz w:val="32"/>
+                          <w:szCs w:val="32"/>
+                          <w:lang w:eastAsia="pl-PL"/>
+                        </w:rPr>
+                        <m:t>y</m:t>
+                      </m:r>
+                    </m:e>
+                    <m:sub>
+                      <m:r>
+                        <m:rPr>
+                          <m:sty m:val="p"/>
+                        </m:rPr>
+                        <w:rPr>
+                          <w:rFonts w:ascii="Cambria Math" w:hAnsi="Cambria Math"/>
+                          <w:sz w:val="32"/>
+                          <w:szCs w:val="32"/>
+                          <w:lang w:eastAsia="pl-PL"/>
+                        </w:rPr>
+                        <m:t>0</m:t>
+                      </m:r>
+                    </m:sub>
+                  </m:sSub>
+                  <m:r>
+                    <m:rPr>
+                      <m:sty m:val="p"/>
+                    </m:rPr>
+                    <w:rPr>
+                      <w:rFonts w:ascii="Cambria Math" w:hAnsi="Cambria Math"/>
+                      <w:sz w:val="32"/>
+                      <w:szCs w:val="32"/>
+                      <w:lang w:eastAsia="pl-PL"/>
+                    </w:rPr>
+                    <m:t>&lt;y≤</m:t>
+                  </m:r>
+                  <m:sSub>
+                    <m:sSubPr>
+                      <m:ctrlPr>
+                        <w:rPr>
+                          <w:rFonts w:ascii="Cambria Math" w:hAnsi="Cambria Math"/>
+                          <w:iCs w:val="0"/>
+                          <w:color w:val="auto"/>
+                          <w:sz w:val="32"/>
+                          <w:szCs w:val="32"/>
+                          <w:lang w:eastAsia="pl-PL"/>
+                        </w:rPr>
+                      </m:ctrlPr>
+                    </m:sSubPr>
+                    <m:e>
+                      <m:r>
+                        <m:rPr>
+                          <m:sty m:val="p"/>
+                        </m:rPr>
+                        <w:rPr>
+                          <w:rFonts w:ascii="Cambria Math" w:hAnsi="Cambria Math"/>
+                          <w:sz w:val="32"/>
+                          <w:szCs w:val="32"/>
+                          <w:lang w:eastAsia="pl-PL"/>
+                        </w:rPr>
+                        <m:t>y</m:t>
+                      </m:r>
+                    </m:e>
+                    <m:sub>
+                      <m:r>
+                        <m:rPr>
+                          <m:sty m:val="p"/>
+                        </m:rPr>
+                        <w:rPr>
+                          <w:rFonts w:ascii="Cambria Math" w:hAnsi="Cambria Math"/>
+                          <w:sz w:val="32"/>
+                          <w:szCs w:val="32"/>
+                          <w:lang w:eastAsia="pl-PL"/>
+                        </w:rPr>
+                        <m:t>1</m:t>
+                      </m:r>
+                    </m:sub>
+                  </m:sSub>
+                </m:e>
+              </m:eqArr>
+            </m:sub>
+            <m:sup/>
+            <m:e>
+              <m:r>
+                <m:rPr>
+                  <m:sty m:val="p"/>
+                </m:rPr>
+                <w:rPr>
+                  <w:rFonts w:ascii="Cambria Math" w:hAnsi="Cambria Math"/>
+                  <w:sz w:val="32"/>
+                  <w:szCs w:val="32"/>
+                  <w:lang w:eastAsia="pl-PL"/>
+                </w:rPr>
+                <m:t>i</m:t>
+              </m:r>
+              <m:d>
+                <m:dPr>
+                  <m:ctrlPr>
+                    <w:rPr>
+                      <w:rFonts w:ascii="Cambria Math" w:hAnsi="Cambria Math"/>
+                      <w:i w:val="0"/>
+                      <w:sz w:val="32"/>
+                      <w:szCs w:val="32"/>
+                      <w:lang w:eastAsia="pl-PL"/>
+                    </w:rPr>
+                  </m:ctrlPr>
+                </m:dPr>
+                <m:e>
+                  <m:r>
+                    <m:rPr>
+                      <m:sty m:val="p"/>
+                    </m:rPr>
+                    <w:rPr>
+                      <w:rFonts w:ascii="Cambria Math" w:hAnsi="Cambria Math"/>
+                      <w:sz w:val="32"/>
+                      <w:szCs w:val="32"/>
+                      <w:lang w:eastAsia="pl-PL"/>
+                    </w:rPr>
+                    <m:t>x, y</m:t>
+                  </m:r>
+                </m:e>
+              </m:d>
+              <m:r>
+                <m:rPr>
+                  <m:sty m:val="p"/>
+                </m:rPr>
+                <w:rPr>
+                  <w:rFonts w:ascii="Cambria Math" w:hAnsi="Cambria Math"/>
+                  <w:sz w:val="32"/>
+                  <w:szCs w:val="32"/>
+                  <w:lang w:eastAsia="pl-PL"/>
+                </w:rPr>
+                <m:t>=I</m:t>
+              </m:r>
+              <m:d>
+                <m:dPr>
+                  <m:ctrlPr>
+                    <w:rPr>
+                      <w:rFonts w:ascii="Cambria Math" w:hAnsi="Cambria Math"/>
+                      <w:i w:val="0"/>
+                      <w:sz w:val="32"/>
+                      <w:szCs w:val="32"/>
+                      <w:lang w:eastAsia="pl-PL"/>
+                    </w:rPr>
+                  </m:ctrlPr>
+                </m:dPr>
+                <m:e>
+                  <m:r>
+                    <m:rPr>
+                      <m:sty m:val="p"/>
+                    </m:rPr>
+                    <w:rPr>
+                      <w:rFonts w:ascii="Cambria Math" w:hAnsi="Cambria Math"/>
+                      <w:sz w:val="32"/>
+                      <w:szCs w:val="32"/>
+                      <w:lang w:eastAsia="pl-PL"/>
+                    </w:rPr>
+                    <m:t>D</m:t>
+                  </m:r>
+                </m:e>
+              </m:d>
+              <m:r>
+                <m:rPr>
+                  <m:sty m:val="p"/>
+                </m:rPr>
+                <w:rPr>
+                  <w:rFonts w:ascii="Cambria Math" w:hAnsi="Cambria Math"/>
+                  <w:sz w:val="32"/>
+                  <w:szCs w:val="32"/>
+                  <w:lang w:eastAsia="pl-PL"/>
+                </w:rPr>
+                <m:t>+I</m:t>
+              </m:r>
+              <m:d>
+                <m:dPr>
+                  <m:ctrlPr>
+                    <w:rPr>
+                      <w:rFonts w:ascii="Cambria Math" w:hAnsi="Cambria Math"/>
+                      <w:i w:val="0"/>
+                      <w:sz w:val="32"/>
+                      <w:szCs w:val="32"/>
+                      <w:lang w:eastAsia="pl-PL"/>
+                    </w:rPr>
+                  </m:ctrlPr>
+                </m:dPr>
+                <m:e>
+                  <m:r>
+                    <m:rPr>
+                      <m:sty m:val="p"/>
+                    </m:rPr>
+                    <w:rPr>
+                      <w:rFonts w:ascii="Cambria Math" w:hAnsi="Cambria Math"/>
+                      <w:sz w:val="32"/>
+                      <w:szCs w:val="32"/>
+                      <w:lang w:eastAsia="pl-PL"/>
+                    </w:rPr>
+                    <m:t>A</m:t>
+                  </m:r>
+                </m:e>
+              </m:d>
+              <m:r>
+                <m:rPr>
+                  <m:sty m:val="p"/>
+                </m:rPr>
+                <w:rPr>
+                  <w:rFonts w:ascii="Cambria Math" w:hAnsi="Cambria Math"/>
+                  <w:sz w:val="32"/>
+                  <w:szCs w:val="32"/>
+                  <w:lang w:eastAsia="pl-PL"/>
+                </w:rPr>
+                <m:t>-I</m:t>
+              </m:r>
+              <m:d>
+                <m:dPr>
+                  <m:ctrlPr>
+                    <w:rPr>
+                      <w:rFonts w:ascii="Cambria Math" w:hAnsi="Cambria Math"/>
+                      <w:i w:val="0"/>
+                      <w:sz w:val="32"/>
+                      <w:szCs w:val="32"/>
+                      <w:lang w:eastAsia="pl-PL"/>
+                    </w:rPr>
+                  </m:ctrlPr>
+                </m:dPr>
+                <m:e>
+                  <m:r>
+                    <m:rPr>
+                      <m:sty m:val="p"/>
+                    </m:rPr>
+                    <w:rPr>
+                      <w:rFonts w:ascii="Cambria Math" w:hAnsi="Cambria Math"/>
+                      <w:sz w:val="32"/>
+                      <w:szCs w:val="32"/>
+                      <w:lang w:eastAsia="pl-PL"/>
+                    </w:rPr>
+                    <m:t>B</m:t>
+                  </m:r>
+                </m:e>
+              </m:d>
+              <m:r>
+                <m:rPr>
+                  <m:sty m:val="p"/>
+                </m:rPr>
+                <w:rPr>
+                  <w:rFonts w:ascii="Cambria Math" w:hAnsi="Cambria Math"/>
+                  <w:sz w:val="32"/>
+                  <w:szCs w:val="32"/>
+                  <w:lang w:eastAsia="pl-PL"/>
+                </w:rPr>
+                <m:t>-I</m:t>
+              </m:r>
+              <m:d>
+                <m:dPr>
+                  <m:ctrlPr>
+                    <w:rPr>
+                      <w:rFonts w:ascii="Cambria Math" w:hAnsi="Cambria Math"/>
+                      <w:i w:val="0"/>
+                      <w:sz w:val="32"/>
+                      <w:szCs w:val="32"/>
+                      <w:lang w:eastAsia="pl-PL"/>
+                    </w:rPr>
+                  </m:ctrlPr>
+                </m:dPr>
+                <m:e>
+                  <m:r>
+                    <m:rPr>
+                      <m:sty m:val="p"/>
+                    </m:rPr>
+                    <w:rPr>
+                      <w:rFonts w:ascii="Cambria Math" w:hAnsi="Cambria Math"/>
+                      <w:sz w:val="32"/>
+                      <w:szCs w:val="32"/>
+                      <w:lang w:eastAsia="pl-PL"/>
+                    </w:rPr>
+                    <m:t>C</m:t>
+                  </m:r>
+                </m:e>
+              </m:d>
+            </m:e>
+          </m:nary>
+          <m:r>
+            <m:rPr>
+              <m:sty m:val="p"/>
+            </m:rPr>
+            <w:rPr>
+              <w:rFonts w:ascii="Cambria Math" w:hAnsi="Cambria Math"/>
+              <w:sz w:val="32"/>
+              <w:szCs w:val="32"/>
+              <w:lang w:eastAsia="pl-PL"/>
+            </w:rPr>
+            <m:t xml:space="preserve"> (</m:t>
+          </m:r>
+          <m:r>
+            <m:rPr>
+              <m:sty m:val="p"/>
+            </m:rPr>
+            <w:rPr>
+              <w:rFonts w:ascii="Cambria Math" w:hAnsi="Cambria Math"/>
+              <w:i w:val="0"/>
+              <w:sz w:val="32"/>
+              <w:szCs w:val="32"/>
+              <w:lang w:eastAsia="pl-PL"/>
+            </w:rPr>
+            <w:fldChar w:fldCharType="begin"/>
+          </m:r>
+          <m:r>
+            <m:rPr>
+              <m:sty m:val="p"/>
+            </m:rPr>
+            <w:rPr>
+              <w:rFonts w:ascii="Cambria Math" w:hAnsi="Cambria Math"/>
+              <w:sz w:val="32"/>
+              <w:szCs w:val="32"/>
+              <w:lang w:eastAsia="pl-PL"/>
+            </w:rPr>
+            <m:t xml:space="preserve"> SEQ Równanie \* ARABIC </m:t>
+          </m:r>
+          <m:r>
+            <m:rPr>
+              <m:sty m:val="p"/>
+            </m:rPr>
+            <w:rPr>
+              <w:rFonts w:ascii="Cambria Math" w:hAnsi="Cambria Math"/>
+              <w:i w:val="0"/>
+              <w:sz w:val="32"/>
+              <w:szCs w:val="32"/>
+              <w:lang w:eastAsia="pl-PL"/>
+            </w:rPr>
+            <w:fldChar w:fldCharType="separate"/>
+          </m:r>
+          <m:r>
+            <m:rPr>
+              <m:sty m:val="p"/>
+            </m:rPr>
+            <w:rPr>
+              <w:rFonts w:ascii="Cambria Math" w:hAnsi="Cambria Math"/>
+              <w:noProof/>
+              <w:sz w:val="32"/>
+              <w:szCs w:val="32"/>
+              <w:lang w:eastAsia="pl-PL"/>
+            </w:rPr>
+            <m:t>3</m:t>
+          </m:r>
+          <m:r>
+            <m:rPr>
+              <m:sty m:val="p"/>
+            </m:rPr>
+            <w:rPr>
+              <w:rFonts w:ascii="Cambria Math" w:hAnsi="Cambria Math"/>
+              <w:i w:val="0"/>
+              <w:sz w:val="32"/>
+              <w:szCs w:val="32"/>
+              <w:lang w:eastAsia="pl-PL"/>
+            </w:rPr>
+            <w:fldChar w:fldCharType="end"/>
+          </m:r>
+          <m:r>
+            <m:rPr>
+              <m:sty m:val="p"/>
+            </m:rPr>
+            <w:rPr>
+              <w:rFonts w:ascii="Cambria Math" w:hAnsi="Cambria Math"/>
+              <w:sz w:val="32"/>
+              <w:szCs w:val="32"/>
+              <w:lang w:eastAsia="pl-PL"/>
+            </w:rPr>
+            <m:t>)</m:t>
+          </m:r>
+        </m:oMath>
+      </m:oMathPara>
+    </w:p>
+    <w:p>
+      <w:pPr>
+        <w:rPr>
+          <w:lang w:eastAsia="pl-PL"/>
+        </w:rPr>
+      </w:pPr>
+      <w:r>
+        <w:rPr>
+          <w:lang w:eastAsia="pl-PL"/>
+        </w:rPr>
+        <w:t>Gdzie:</w:t>
+      </w:r>
+    </w:p>
+    <w:p>
+      <w:pPr>
+        <w:rPr>
+          <w:lang w:eastAsia="pl-PL"/>
+        </w:rPr>
+      </w:pPr>
+      <m:oMath>
+        <m:r>
+          <w:rPr>
+            <w:rFonts w:ascii="Cambria Math" w:hAnsi="Cambria Math"/>
+            <w:lang w:eastAsia="pl-PL"/>
+          </w:rPr>
+          <m:t>A=(</m:t>
+        </m:r>
+        <m:sSub>
+          <m:sSubPr>
+            <m:ctrlPr>
+              <w:rPr>
+                <w:rFonts w:ascii="Cambria Math" w:hAnsi="Cambria Math"/>
+                <w:i/>
+                <w:lang w:eastAsia="pl-PL"/>
+              </w:rPr>
+            </m:ctrlPr>
+          </m:sSubPr>
+          <m:e>
+            <m:r>
+              <w:rPr>
+                <w:rFonts w:ascii="Cambria Math" w:hAnsi="Cambria Math"/>
+                <w:lang w:eastAsia="pl-PL"/>
+              </w:rPr>
+              <m:t>x</m:t>
+            </m:r>
+          </m:e>
+          <m:sub>
+            <m:r>
+              <w:rPr>
+                <w:rFonts w:ascii="Cambria Math" w:hAnsi="Cambria Math"/>
+                <w:lang w:eastAsia="pl-PL"/>
+              </w:rPr>
+              <m:t>0</m:t>
+            </m:r>
+          </m:sub>
+        </m:sSub>
+        <m:r>
+          <w:rPr>
+            <w:rFonts w:ascii="Cambria Math" w:hAnsi="Cambria Math"/>
+            <w:lang w:eastAsia="pl-PL"/>
+          </w:rPr>
+          <m:t xml:space="preserve">, </m:t>
+        </m:r>
+        <m:sSub>
+          <m:sSubPr>
+            <m:ctrlPr>
+              <w:rPr>
+                <w:rFonts w:ascii="Cambria Math" w:hAnsi="Cambria Math"/>
+                <w:i/>
+                <w:lang w:eastAsia="pl-PL"/>
+              </w:rPr>
+            </m:ctrlPr>
+          </m:sSubPr>
+          <m:e>
+            <m:r>
+              <w:rPr>
+                <w:rFonts w:ascii="Cambria Math" w:hAnsi="Cambria Math"/>
+                <w:lang w:eastAsia="pl-PL"/>
+              </w:rPr>
+              <m:t>y</m:t>
+            </m:r>
+          </m:e>
+          <m:sub>
+            <m:r>
+              <w:rPr>
+                <w:rFonts w:ascii="Cambria Math" w:hAnsi="Cambria Math"/>
+                <w:lang w:eastAsia="pl-PL"/>
+              </w:rPr>
+              <m:t>0</m:t>
+            </m:r>
+          </m:sub>
+        </m:sSub>
+        <m:r>
+          <w:rPr>
+            <w:rFonts w:ascii="Cambria Math" w:hAnsi="Cambria Math"/>
+            <w:lang w:eastAsia="pl-PL"/>
+          </w:rPr>
+          <m:t>)</m:t>
+        </m:r>
+      </m:oMath>
+      <w:r>
+        <w:rPr>
+          <w:lang w:eastAsia="pl-PL"/>
+        </w:rPr>
+        <w:t xml:space="preserve"> </w:t>
+      </w:r>
+    </w:p>
+    <w:p>
+      <w:pPr>
+        <w:rPr>
+          <w:lang w:eastAsia="pl-PL"/>
+        </w:rPr>
+      </w:pPr>
+      <m:oMath>
+        <m:r>
+          <w:rPr>
+            <w:rFonts w:ascii="Cambria Math" w:hAnsi="Cambria Math"/>
+            <w:lang w:eastAsia="pl-PL"/>
+          </w:rPr>
+          <m:t>B</m:t>
+        </m:r>
+        <m:r>
+          <w:rPr>
+            <w:rFonts w:ascii="Cambria Math" w:hAnsi="Cambria Math"/>
+            <w:lang w:eastAsia="pl-PL"/>
+          </w:rPr>
+          <m:t>=(</m:t>
+        </m:r>
+        <m:sSub>
+          <m:sSubPr>
+            <m:ctrlPr>
+              <w:rPr>
+                <w:rFonts w:ascii="Cambria Math" w:hAnsi="Cambria Math"/>
+                <w:i/>
+                <w:lang w:eastAsia="pl-PL"/>
+              </w:rPr>
+            </m:ctrlPr>
+          </m:sSubPr>
+          <m:e>
+            <m:r>
+              <w:rPr>
+                <w:rFonts w:ascii="Cambria Math" w:hAnsi="Cambria Math"/>
+                <w:lang w:eastAsia="pl-PL"/>
+              </w:rPr>
+              <m:t>x</m:t>
+            </m:r>
+          </m:e>
+          <m:sub>
+            <m:r>
+              <w:rPr>
+                <w:rFonts w:ascii="Cambria Math" w:hAnsi="Cambria Math"/>
+                <w:lang w:eastAsia="pl-PL"/>
+              </w:rPr>
+              <m:t>1</m:t>
+            </m:r>
+          </m:sub>
+        </m:sSub>
+        <m:r>
+          <w:rPr>
+            <w:rFonts w:ascii="Cambria Math" w:hAnsi="Cambria Math"/>
+            <w:lang w:eastAsia="pl-PL"/>
+          </w:rPr>
+          <m:t xml:space="preserve">, </m:t>
+        </m:r>
+        <m:sSub>
+          <m:sSubPr>
+            <m:ctrlPr>
+              <w:rPr>
+                <w:rFonts w:ascii="Cambria Math" w:hAnsi="Cambria Math"/>
+                <w:i/>
+                <w:lang w:eastAsia="pl-PL"/>
+              </w:rPr>
+            </m:ctrlPr>
+          </m:sSubPr>
+          <m:e>
+            <m:r>
+              <w:rPr>
+                <w:rFonts w:ascii="Cambria Math" w:hAnsi="Cambria Math"/>
+                <w:lang w:eastAsia="pl-PL"/>
+              </w:rPr>
+              <m:t>y</m:t>
+            </m:r>
+          </m:e>
+          <m:sub>
+            <m:r>
+              <w:rPr>
+                <w:rFonts w:ascii="Cambria Math" w:hAnsi="Cambria Math"/>
+                <w:lang w:eastAsia="pl-PL"/>
+              </w:rPr>
+              <m:t>0</m:t>
+            </m:r>
+          </m:sub>
+        </m:sSub>
+        <m:r>
+          <w:rPr>
+            <w:rFonts w:ascii="Cambria Math" w:hAnsi="Cambria Math"/>
+            <w:lang w:eastAsia="pl-PL"/>
+          </w:rPr>
+          <m:t>)</m:t>
+        </m:r>
+      </m:oMath>
+      <w:r>
+        <w:rPr>
+          <w:lang w:eastAsia="pl-PL"/>
+        </w:rPr>
+        <w:t xml:space="preserve"> </w:t>
+      </w:r>
+    </w:p>
+    <w:p>
+      <w:pPr>
+        <w:rPr>
+          <w:lang w:eastAsia="pl-PL"/>
+        </w:rPr>
+      </w:pPr>
+      <m:oMath>
+        <m:r>
+          <w:rPr>
+            <w:rFonts w:ascii="Cambria Math" w:hAnsi="Cambria Math"/>
+            <w:lang w:eastAsia="pl-PL"/>
+          </w:rPr>
+          <m:t>C</m:t>
+        </m:r>
+        <m:r>
+          <w:rPr>
+            <w:rFonts w:ascii="Cambria Math" w:hAnsi="Cambria Math"/>
+            <w:lang w:eastAsia="pl-PL"/>
+          </w:rPr>
+          <m:t>=(</m:t>
+        </m:r>
+        <m:sSub>
+          <m:sSubPr>
+            <m:ctrlPr>
+              <w:rPr>
+                <w:rFonts w:ascii="Cambria Math" w:hAnsi="Cambria Math"/>
+                <w:i/>
+                <w:lang w:eastAsia="pl-PL"/>
+              </w:rPr>
+            </m:ctrlPr>
+          </m:sSubPr>
+          <m:e>
+            <m:r>
+              <w:rPr>
+                <w:rFonts w:ascii="Cambria Math" w:hAnsi="Cambria Math"/>
+                <w:lang w:eastAsia="pl-PL"/>
+              </w:rPr>
+              <m:t>x</m:t>
+            </m:r>
+          </m:e>
+          <m:sub>
+            <m:r>
+              <w:rPr>
+                <w:rFonts w:ascii="Cambria Math" w:hAnsi="Cambria Math"/>
+                <w:lang w:eastAsia="pl-PL"/>
+              </w:rPr>
+              <m:t>0</m:t>
+            </m:r>
+          </m:sub>
+        </m:sSub>
+        <m:r>
+          <w:rPr>
+            <w:rFonts w:ascii="Cambria Math" w:hAnsi="Cambria Math"/>
+            <w:lang w:eastAsia="pl-PL"/>
+          </w:rPr>
+          <m:t xml:space="preserve">, </m:t>
+        </m:r>
+        <m:sSub>
+          <m:sSubPr>
+            <m:ctrlPr>
+              <w:rPr>
+                <w:rFonts w:ascii="Cambria Math" w:hAnsi="Cambria Math"/>
+                <w:i/>
+                <w:lang w:eastAsia="pl-PL"/>
+              </w:rPr>
+            </m:ctrlPr>
+          </m:sSubPr>
+          <m:e>
+            <m:r>
+              <w:rPr>
+                <w:rFonts w:ascii="Cambria Math" w:hAnsi="Cambria Math"/>
+                <w:lang w:eastAsia="pl-PL"/>
+              </w:rPr>
+              <m:t>y</m:t>
+            </m:r>
+          </m:e>
+          <m:sub>
+            <m:r>
+              <w:rPr>
+                <w:rFonts w:ascii="Cambria Math" w:hAnsi="Cambria Math"/>
+                <w:lang w:eastAsia="pl-PL"/>
+              </w:rPr>
+              <m:t>1</m:t>
+            </m:r>
+          </m:sub>
+        </m:sSub>
+        <m:r>
+          <w:rPr>
+            <w:rFonts w:ascii="Cambria Math" w:hAnsi="Cambria Math"/>
+            <w:lang w:eastAsia="pl-PL"/>
+          </w:rPr>
+          <m:t>)</m:t>
+        </m:r>
+      </m:oMath>
+      <w:r>
+        <w:rPr>
+          <w:lang w:eastAsia="pl-PL"/>
+        </w:rPr>
+        <w:t xml:space="preserve"> </w:t>
+      </w:r>
+    </w:p>
+    <w:p>
+      <w:pPr>
+        <w:rPr>
+          <w:lang w:eastAsia="pl-PL"/>
+        </w:rPr>
+      </w:pPr>
+      <m:oMath>
+        <m:r>
+          <w:rPr>
+            <w:rFonts w:ascii="Cambria Math" w:hAnsi="Cambria Math"/>
+            <w:lang w:eastAsia="pl-PL"/>
+          </w:rPr>
+          <m:t>D</m:t>
+        </m:r>
+        <m:r>
+          <w:rPr>
+            <w:rFonts w:ascii="Cambria Math" w:hAnsi="Cambria Math"/>
+            <w:lang w:eastAsia="pl-PL"/>
+          </w:rPr>
+          <m:t>=(</m:t>
+        </m:r>
+        <m:sSub>
+          <m:sSubPr>
+            <m:ctrlPr>
+              <w:rPr>
+                <w:rFonts w:ascii="Cambria Math" w:hAnsi="Cambria Math"/>
+                <w:i/>
+                <w:lang w:eastAsia="pl-PL"/>
+              </w:rPr>
+            </m:ctrlPr>
+          </m:sSubPr>
+          <m:e>
+            <m:r>
+              <w:rPr>
+                <w:rFonts w:ascii="Cambria Math" w:hAnsi="Cambria Math"/>
+                <w:lang w:eastAsia="pl-PL"/>
+              </w:rPr>
+              <m:t>x</m:t>
+            </m:r>
+          </m:e>
+          <m:sub>
+            <m:r>
+              <w:rPr>
+                <w:rFonts w:ascii="Cambria Math" w:hAnsi="Cambria Math"/>
+                <w:lang w:eastAsia="pl-PL"/>
+              </w:rPr>
+              <m:t>1</m:t>
+            </m:r>
+          </m:sub>
+        </m:sSub>
+        <m:r>
+          <w:rPr>
+            <w:rFonts w:ascii="Cambria Math" w:hAnsi="Cambria Math"/>
+            <w:lang w:eastAsia="pl-PL"/>
+          </w:rPr>
+          <m:t xml:space="preserve">, </m:t>
+        </m:r>
+        <m:sSub>
+          <m:sSubPr>
+            <m:ctrlPr>
+              <w:rPr>
+                <w:rFonts w:ascii="Cambria Math" w:hAnsi="Cambria Math"/>
+                <w:i/>
+                <w:lang w:eastAsia="pl-PL"/>
+              </w:rPr>
+            </m:ctrlPr>
+          </m:sSubPr>
+          <m:e>
+            <m:r>
+              <w:rPr>
+                <w:rFonts w:ascii="Cambria Math" w:hAnsi="Cambria Math"/>
+                <w:lang w:eastAsia="pl-PL"/>
+              </w:rPr>
+              <m:t>y</m:t>
+            </m:r>
+          </m:e>
+          <m:sub>
+            <m:r>
+              <w:rPr>
+                <w:rFonts w:ascii="Cambria Math" w:hAnsi="Cambria Math"/>
+                <w:lang w:eastAsia="pl-PL"/>
+              </w:rPr>
+              <m:t>1</m:t>
+            </m:r>
+          </m:sub>
+        </m:sSub>
+        <m:r>
+          <w:rPr>
+            <w:rFonts w:ascii="Cambria Math" w:hAnsi="Cambria Math"/>
+            <w:lang w:eastAsia="pl-PL"/>
+          </w:rPr>
+          <m:t>)</m:t>
+        </m:r>
+      </m:oMath>
+      <w:r>
+        <w:rPr>
+          <w:lang w:eastAsia="pl-PL"/>
+        </w:rPr>
+        <w:t xml:space="preserve"> </w:t>
+      </w:r>
+    </w:p>
+    <w:p>
+      <w:pPr>
+        <w:rPr>
+          <w:lang w:eastAsia="pl-PL"/>
+        </w:rPr>
+      </w:pPr>
+    </w:p>
+    <w:p>
+      <w:pPr>
+        <w:keepNext/>
+        <w:jc w:val="center"/>
+      </w:pPr>
+      <w:r>
+        <w:rPr>
+          <w:noProof/>
+          <w:lang w:eastAsia="pl-PL"/>
+        </w:rPr>
+        <w:drawing>
+          <wp:inline distT="0" distB="0" distL="0" distR="0" wp14:anchorId="7E51F931" wp14:editId="29D1D3D3">
+            <wp:extent cx="3819525" cy="2667000"/>
+            <wp:effectExtent l="0" t="0" r="9525" b="0"/>
+            <wp:docPr id="8" name="Obraz 8"/>
+            <wp:cNvGraphicFramePr>
+              <a:graphicFrameLocks xmlns:a="http://schemas.openxmlformats.org/drawingml/2006/main" noChangeAspect="1"/>
+            </wp:cNvGraphicFramePr>
+            <a:graphic xmlns:a="http://schemas.openxmlformats.org/drawingml/2006/main">
+              <a:graphicData uri="http://schemas.openxmlformats.org/drawingml/2006/picture">
+                <pic:pic xmlns:pic="http://schemas.openxmlformats.org/drawingml/2006/picture">
+                  <pic:nvPicPr>
+                    <pic:cNvPr id="0" name="Picture 5"/>
+                    <pic:cNvPicPr>
+                      <a:picLocks noChangeAspect="1" noChangeArrowheads="1"/>
+                    </pic:cNvPicPr>
+                  </pic:nvPicPr>
+                  <pic:blipFill>
+                    <a:blip r:embed="rId15">
+                      <a:extLst>
+                        <a:ext uri="{28A0092B-C50C-407E-A947-70E740481C1C}">
+                          <a14:useLocalDpi xmlns:a14="http://schemas.microsoft.com/office/drawing/2010/main" val="0"/>
+                        </a:ext>
+                      </a:extLst>
+                    </a:blip>
+                    <a:srcRect/>
+                    <a:stretch>
+                      <a:fillRect/>
+                    </a:stretch>
+                  </pic:blipFill>
+                  <pic:spPr bwMode="auto">
+                    <a:xfrm>
+                      <a:off x="0" y="0"/>
+                      <a:ext cx="3819525" cy="2667000"/>
+                    </a:xfrm>
+                    <a:prstGeom prst="rect">
+                      <a:avLst/>
+                    </a:prstGeom>
+                    <a:noFill/>
+                    <a:ln>
+                      <a:noFill/>
+                    </a:ln>
+                  </pic:spPr>
+                </pic:pic>
+              </a:graphicData>
+            </a:graphic>
+          </wp:inline>
+        </w:drawing>
+      </w:r>
+    </w:p>
+    <w:p>
+      <w:pPr>
+        <w:pStyle w:val="Legenda"/>
+        <w:jc w:val="center"/>
+      </w:pPr>
+      <w:r>
+        <w:t xml:space="preserve">Rysunek </w:t>
+      </w:r>
+      <w:r>
+        <w:fldChar w:fldCharType="begin"/>
+      </w:r>
+      <w:r>
+        <w:instrText xml:space="preserve"> SEQ Rysunek \* ARABIC </w:instrText>
+      </w:r>
+      <w:r>
+        <w:fldChar w:fldCharType="separate"/>
+      </w:r>
+      <w:r>
+        <w:rPr>
+          <w:noProof/>
+        </w:rPr>
+        <w:t>7</w:t>
+      </w:r>
+      <w:r>
+        <w:fldChar w:fldCharType="end"/>
+      </w:r>
+      <w:r>
+        <w:t xml:space="preserve"> Sposób oznaczenia i obliczania sumy wartości pikseli obszaru</w:t>
+      </w:r>
+    </w:p>
+    <w:p>
+      <w:pPr>
+        <w:rPr>
+          <w:lang w:eastAsia="pl-PL"/>
+        </w:rPr>
+      </w:pPr>
+      <w:r>
+        <w:rPr>
+          <w:lang w:eastAsia="pl-PL"/>
+        </w:rPr>
+        <w:t xml:space="preserve">Dzięki zastosowaniu takiego formatu obrazu, wykorzystanie cech do rozpoznawania kształtu staje się rozwiązaniem bardzo wydajnym i skutecznym. Pomimo prymitywnej i ograniczonej budowy cech opartych na funkcjach </w:t>
+      </w:r>
+      <w:proofErr w:type="spellStart"/>
+      <w:r>
+        <w:rPr>
+          <w:lang w:eastAsia="pl-PL"/>
+        </w:rPr>
+        <w:t>Haara</w:t>
+      </w:r>
+      <w:proofErr w:type="spellEnd"/>
+      <w:r>
+        <w:rPr>
+          <w:lang w:eastAsia="pl-PL"/>
+        </w:rPr>
+        <w:t>.</w:t>
+      </w:r>
+      <w:bookmarkStart w:id="13" w:name="_GoBack"/>
       <w:bookmarkEnd w:id="13"/>
     </w:p>
-    <w:p/>
-    <w:p>
-      <w:pPr>
-        <w:ind w:left="360"/>
+    <w:p>
+      <w:pPr>
         <w:rPr>
           <w:lang w:eastAsia="pl-PL"/>
         </w:rPr>
       </w:pPr>
     </w:p>
     <w:sectPr>
-      <w:footerReference w:type="default" r:id="rId12"/>
+      <w:footerReference w:type="default" r:id="rId16"/>
       <w:pgSz w:w="11906" w:h="16838"/>
       <w:pgMar w:top="1417" w:right="1417" w:bottom="1417" w:left="1417" w:header="708" w:footer="708" w:gutter="0"/>
       <w:cols w:space="708"/>
@@ -4116,6 +6843,7 @@
         <w:docPartUnique/>
       </w:docPartObj>
     </w:sdtPr>
+    <w:sdtEndPr/>
     <w:sdtContent>
       <w:p>
         <w:pPr>
@@ -4135,7 +6863,7 @@
           <w:rPr>
             <w:noProof/>
           </w:rPr>
-          <w:t>5</w:t>
+          <w:t>11</w:t>
         </w:r>
         <w:r>
           <w:fldChar w:fldCharType="end"/>
@@ -4179,7 +6907,7 @@
 
 <file path=word/numbering.xml><?xml version="1.0" encoding="utf-8"?>
 <w:numbering xmlns:wpc="http://schemas.microsoft.com/office/word/2010/wordprocessingCanvas" xmlns:mc="http://schemas.openxmlformats.org/markup-compatibility/2006" xmlns:o="urn:schemas-microsoft-com:office:office" xmlns:r="http://schemas.openxmlformats.org/officeDocument/2006/relationships" xmlns:m="http://schemas.openxmlformats.org/officeDocument/2006/math" xmlns:v="urn:schemas-microsoft-com:vml" xmlns:wp14="http://schemas.microsoft.com/office/word/2010/wordprocessingDrawing" xmlns:wp="http://schemas.openxmlformats.org/drawingml/2006/wordprocessingDrawing" xmlns:w10="urn:schemas-microsoft-com:office:word" xmlns:w="http://schemas.openxmlformats.org/wordprocessingml/2006/main" xmlns:w14="http://schemas.microsoft.com/office/word/2010/wordml" xmlns:w15="http://schemas.microsoft.com/office/word/2012/wordml" xmlns:wpg="http://schemas.microsoft.com/office/word/2010/wordprocessingGroup" xmlns:wpi="http://schemas.microsoft.com/office/word/2010/wordprocessingInk" xmlns:wne="http://schemas.microsoft.com/office/word/2006/wordml" xmlns:wps="http://schemas.microsoft.com/office/word/2010/wordprocessingShape" mc:Ignorable="w14 w15 wp14">
-  <w:abstractNum w:abstractNumId="0">
+  <w:abstractNum w:abstractNumId="0" w15:restartNumberingAfterBreak="0">
     <w:nsid w:val="00000001"/>
     <w:multiLevelType w:val="singleLevel"/>
     <w:tmpl w:val="00000001"/>
@@ -4201,7 +6929,7 @@
       </w:rPr>
     </w:lvl>
   </w:abstractNum>
-  <w:abstractNum w:abstractNumId="1">
+  <w:abstractNum w:abstractNumId="1" w15:restartNumberingAfterBreak="0">
     <w:nsid w:val="07847344"/>
     <w:multiLevelType w:val="multilevel"/>
     <w:tmpl w:val="8E8E53AC"/>
@@ -4350,7 +7078,7 @@
       </w:rPr>
     </w:lvl>
   </w:abstractNum>
-  <w:abstractNum w:abstractNumId="2">
+  <w:abstractNum w:abstractNumId="2" w15:restartNumberingAfterBreak="0">
     <w:nsid w:val="110812A5"/>
     <w:multiLevelType w:val="hybridMultilevel"/>
     <w:tmpl w:val="57000A9A"/>
@@ -4439,7 +7167,7 @@
       </w:pPr>
     </w:lvl>
   </w:abstractNum>
-  <w:abstractNum w:abstractNumId="3">
+  <w:abstractNum w:abstractNumId="3" w15:restartNumberingAfterBreak="0">
     <w:nsid w:val="12592523"/>
     <w:multiLevelType w:val="multilevel"/>
     <w:tmpl w:val="CC28A3DA"/>
@@ -4560,7 +7288,7 @@
       </w:rPr>
     </w:lvl>
   </w:abstractNum>
-  <w:abstractNum w:abstractNumId="4">
+  <w:abstractNum w:abstractNumId="4" w15:restartNumberingAfterBreak="0">
     <w:nsid w:val="128F20E5"/>
     <w:multiLevelType w:val="multilevel"/>
     <w:tmpl w:val="0415001F"/>
@@ -4646,7 +7374,7 @@
       </w:pPr>
     </w:lvl>
   </w:abstractNum>
-  <w:abstractNum w:abstractNumId="5">
+  <w:abstractNum w:abstractNumId="5" w15:restartNumberingAfterBreak="0">
     <w:nsid w:val="14F5323E"/>
     <w:multiLevelType w:val="multilevel"/>
     <w:tmpl w:val="0415001F"/>
@@ -4732,7 +7460,7 @@
       </w:pPr>
     </w:lvl>
   </w:abstractNum>
-  <w:abstractNum w:abstractNumId="6">
+  <w:abstractNum w:abstractNumId="6" w15:restartNumberingAfterBreak="0">
     <w:nsid w:val="1DDE7AC0"/>
     <w:multiLevelType w:val="hybridMultilevel"/>
     <w:tmpl w:val="CA74786A"/>
@@ -4845,7 +7573,7 @@
       </w:rPr>
     </w:lvl>
   </w:abstractNum>
-  <w:abstractNum w:abstractNumId="7">
+  <w:abstractNum w:abstractNumId="7" w15:restartNumberingAfterBreak="0">
     <w:nsid w:val="210038A7"/>
     <w:multiLevelType w:val="hybridMultilevel"/>
     <w:tmpl w:val="224E68D6"/>
@@ -4958,7 +7686,7 @@
       </w:rPr>
     </w:lvl>
   </w:abstractNum>
-  <w:abstractNum w:abstractNumId="8">
+  <w:abstractNum w:abstractNumId="8" w15:restartNumberingAfterBreak="0">
     <w:nsid w:val="2B63299A"/>
     <w:multiLevelType w:val="hybridMultilevel"/>
     <w:tmpl w:val="C49E79EA"/>
@@ -5047,7 +7775,7 @@
       </w:pPr>
     </w:lvl>
   </w:abstractNum>
-  <w:abstractNum w:abstractNumId="9">
+  <w:abstractNum w:abstractNumId="9" w15:restartNumberingAfterBreak="0">
     <w:nsid w:val="2E622ADE"/>
     <w:multiLevelType w:val="hybridMultilevel"/>
     <w:tmpl w:val="643EFE3E"/>
@@ -5133,7 +7861,7 @@
       </w:pPr>
     </w:lvl>
   </w:abstractNum>
-  <w:abstractNum w:abstractNumId="10">
+  <w:abstractNum w:abstractNumId="10" w15:restartNumberingAfterBreak="0">
     <w:nsid w:val="2EEA71AD"/>
     <w:multiLevelType w:val="multilevel"/>
     <w:tmpl w:val="730E44D4"/>
@@ -5254,7 +7982,128 @@
       </w:rPr>
     </w:lvl>
   </w:abstractNum>
-  <w:abstractNum w:abstractNumId="11">
+  <w:abstractNum w:abstractNumId="11" w15:restartNumberingAfterBreak="0">
+    <w:nsid w:val="2FBE5193"/>
+    <w:multiLevelType w:val="multilevel"/>
+    <w:tmpl w:val="730E44D4"/>
+    <w:lvl w:ilvl="0">
+      <w:start w:val="1"/>
+      <w:numFmt w:val="decimal"/>
+      <w:lvlText w:val="%1."/>
+      <w:lvlJc w:val="left"/>
+      <w:pPr>
+        <w:ind w:left="720" w:hanging="360"/>
+      </w:pPr>
+      <w:rPr>
+        <w:rFonts w:hint="default"/>
+      </w:rPr>
+    </w:lvl>
+    <w:lvl w:ilvl="1">
+      <w:start w:val="1"/>
+      <w:numFmt w:val="decimal"/>
+      <w:isLgl/>
+      <w:lvlText w:val="%1.%2"/>
+      <w:lvlJc w:val="left"/>
+      <w:pPr>
+        <w:ind w:left="1080" w:hanging="720"/>
+      </w:pPr>
+      <w:rPr>
+        <w:rFonts w:hint="default"/>
+      </w:rPr>
+    </w:lvl>
+    <w:lvl w:ilvl="2">
+      <w:start w:val="1"/>
+      <w:numFmt w:val="decimal"/>
+      <w:isLgl/>
+      <w:lvlText w:val="%1.%2.%3"/>
+      <w:lvlJc w:val="left"/>
+      <w:pPr>
+        <w:ind w:left="1080" w:hanging="720"/>
+      </w:pPr>
+      <w:rPr>
+        <w:rFonts w:hint="default"/>
+      </w:rPr>
+    </w:lvl>
+    <w:lvl w:ilvl="3">
+      <w:start w:val="1"/>
+      <w:numFmt w:val="decimal"/>
+      <w:isLgl/>
+      <w:lvlText w:val="%1.%2.%3.%4"/>
+      <w:lvlJc w:val="left"/>
+      <w:pPr>
+        <w:ind w:left="1440" w:hanging="1080"/>
+      </w:pPr>
+      <w:rPr>
+        <w:rFonts w:hint="default"/>
+      </w:rPr>
+    </w:lvl>
+    <w:lvl w:ilvl="4">
+      <w:start w:val="1"/>
+      <w:numFmt w:val="decimal"/>
+      <w:isLgl/>
+      <w:lvlText w:val="%1.%2.%3.%4.%5"/>
+      <w:lvlJc w:val="left"/>
+      <w:pPr>
+        <w:ind w:left="1800" w:hanging="1440"/>
+      </w:pPr>
+      <w:rPr>
+        <w:rFonts w:hint="default"/>
+      </w:rPr>
+    </w:lvl>
+    <w:lvl w:ilvl="5">
+      <w:start w:val="1"/>
+      <w:numFmt w:val="decimal"/>
+      <w:isLgl/>
+      <w:lvlText w:val="%1.%2.%3.%4.%5.%6"/>
+      <w:lvlJc w:val="left"/>
+      <w:pPr>
+        <w:ind w:left="2160" w:hanging="1800"/>
+      </w:pPr>
+      <w:rPr>
+        <w:rFonts w:hint="default"/>
+      </w:rPr>
+    </w:lvl>
+    <w:lvl w:ilvl="6">
+      <w:start w:val="1"/>
+      <w:numFmt w:val="decimal"/>
+      <w:isLgl/>
+      <w:lvlText w:val="%1.%2.%3.%4.%5.%6.%7"/>
+      <w:lvlJc w:val="left"/>
+      <w:pPr>
+        <w:ind w:left="2160" w:hanging="1800"/>
+      </w:pPr>
+      <w:rPr>
+        <w:rFonts w:hint="default"/>
+      </w:rPr>
+    </w:lvl>
+    <w:lvl w:ilvl="7">
+      <w:start w:val="1"/>
+      <w:numFmt w:val="decimal"/>
+      <w:isLgl/>
+      <w:lvlText w:val="%1.%2.%3.%4.%5.%6.%7.%8"/>
+      <w:lvlJc w:val="left"/>
+      <w:pPr>
+        <w:ind w:left="2520" w:hanging="2160"/>
+      </w:pPr>
+      <w:rPr>
+        <w:rFonts w:hint="default"/>
+      </w:rPr>
+    </w:lvl>
+    <w:lvl w:ilvl="8">
+      <w:start w:val="1"/>
+      <w:numFmt w:val="decimal"/>
+      <w:isLgl/>
+      <w:lvlText w:val="%1.%2.%3.%4.%5.%6.%7.%8.%9"/>
+      <w:lvlJc w:val="left"/>
+      <w:pPr>
+        <w:ind w:left="2880" w:hanging="2520"/>
+      </w:pPr>
+      <w:rPr>
+        <w:rFonts w:hint="default"/>
+      </w:rPr>
+    </w:lvl>
+  </w:abstractNum>
+  <w:abstractNum w:abstractNumId="12" w15:restartNumberingAfterBreak="0">
     <w:nsid w:val="308341CE"/>
     <w:multiLevelType w:val="multilevel"/>
     <w:tmpl w:val="CC28A3DA"/>
@@ -5375,7 +8224,7 @@
       </w:rPr>
     </w:lvl>
   </w:abstractNum>
-  <w:abstractNum w:abstractNumId="12">
+  <w:abstractNum w:abstractNumId="13" w15:restartNumberingAfterBreak="0">
     <w:nsid w:val="332677F1"/>
     <w:multiLevelType w:val="multilevel"/>
     <w:tmpl w:val="33E895E8"/>
@@ -5524,7 +8373,7 @@
       </w:rPr>
     </w:lvl>
   </w:abstractNum>
-  <w:abstractNum w:abstractNumId="13">
+  <w:abstractNum w:abstractNumId="14" w15:restartNumberingAfterBreak="0">
     <w:nsid w:val="36B56F19"/>
     <w:multiLevelType w:val="multilevel"/>
     <w:tmpl w:val="CCA43EA4"/>
@@ -5673,7 +8522,7 @@
       </w:rPr>
     </w:lvl>
   </w:abstractNum>
-  <w:abstractNum w:abstractNumId="14">
+  <w:abstractNum w:abstractNumId="15" w15:restartNumberingAfterBreak="0">
     <w:nsid w:val="37BA0D21"/>
     <w:multiLevelType w:val="hybridMultilevel"/>
     <w:tmpl w:val="FD5C6FC6"/>
@@ -5762,7 +8611,120 @@
       </w:pPr>
     </w:lvl>
   </w:abstractNum>
-  <w:abstractNum w:abstractNumId="15">
+  <w:abstractNum w:abstractNumId="16" w15:restartNumberingAfterBreak="0">
+    <w:nsid w:val="4211445D"/>
+    <w:multiLevelType w:val="hybridMultilevel"/>
+    <w:tmpl w:val="D250F0AE"/>
+    <w:lvl w:ilvl="0" w:tplc="04150001">
+      <w:start w:val="1"/>
+      <w:numFmt w:val="bullet"/>
+      <w:lvlText w:val=""/>
+      <w:lvlJc w:val="left"/>
+      <w:pPr>
+        <w:ind w:left="1080" w:hanging="360"/>
+      </w:pPr>
+      <w:rPr>
+        <w:rFonts w:ascii="Symbol" w:hAnsi="Symbol" w:hint="default"/>
+      </w:rPr>
+    </w:lvl>
+    <w:lvl w:ilvl="1" w:tplc="04150003" w:tentative="1">
+      <w:start w:val="1"/>
+      <w:numFmt w:val="bullet"/>
+      <w:lvlText w:val="o"/>
+      <w:lvlJc w:val="left"/>
+      <w:pPr>
+        <w:ind w:left="1800" w:hanging="360"/>
+      </w:pPr>
+      <w:rPr>
+        <w:rFonts w:ascii="Courier New" w:hAnsi="Courier New" w:cs="Courier New" w:hint="default"/>
+      </w:rPr>
+    </w:lvl>
+    <w:lvl w:ilvl="2" w:tplc="04150005" w:tentative="1">
+      <w:start w:val="1"/>
+      <w:numFmt w:val="bullet"/>
+      <w:lvlText w:val=""/>
+      <w:lvlJc w:val="left"/>
+      <w:pPr>
+        <w:ind w:left="2520" w:hanging="360"/>
+      </w:pPr>
+      <w:rPr>
+        <w:rFonts w:ascii="Wingdings" w:hAnsi="Wingdings" w:hint="default"/>
+      </w:rPr>
+    </w:lvl>
+    <w:lvl w:ilvl="3" w:tplc="04150001" w:tentative="1">
+      <w:start w:val="1"/>
+      <w:numFmt w:val="bullet"/>
+      <w:lvlText w:val=""/>
+      <w:lvlJc w:val="left"/>
+      <w:pPr>
+        <w:ind w:left="3240" w:hanging="360"/>
+      </w:pPr>
+      <w:rPr>
+        <w:rFonts w:ascii="Symbol" w:hAnsi="Symbol" w:hint="default"/>
+      </w:rPr>
+    </w:lvl>
+    <w:lvl w:ilvl="4" w:tplc="04150003" w:tentative="1">
+      <w:start w:val="1"/>
+      <w:numFmt w:val="bullet"/>
+      <w:lvlText w:val="o"/>
+      <w:lvlJc w:val="left"/>
+      <w:pPr>
+        <w:ind w:left="3960" w:hanging="360"/>
+      </w:pPr>
+      <w:rPr>
+        <w:rFonts w:ascii="Courier New" w:hAnsi="Courier New" w:cs="Courier New" w:hint="default"/>
+      </w:rPr>
+    </w:lvl>
+    <w:lvl w:ilvl="5" w:tplc="04150005" w:tentative="1">
+      <w:start w:val="1"/>
+      <w:numFmt w:val="bullet"/>
+      <w:lvlText w:val=""/>
+      <w:lvlJc w:val="left"/>
+      <w:pPr>
+        <w:ind w:left="4680" w:hanging="360"/>
+      </w:pPr>
+      <w:rPr>
+        <w:rFonts w:ascii="Wingdings" w:hAnsi="Wingdings" w:hint="default"/>
+      </w:rPr>
+    </w:lvl>
+    <w:lvl w:ilvl="6" w:tplc="04150001" w:tentative="1">
+      <w:start w:val="1"/>
+      <w:numFmt w:val="bullet"/>
+      <w:lvlText w:val=""/>
+      <w:lvlJc w:val="left"/>
+      <w:pPr>
+        <w:ind w:left="5400" w:hanging="360"/>
+      </w:pPr>
+      <w:rPr>
+        <w:rFonts w:ascii="Symbol" w:hAnsi="Symbol" w:hint="default"/>
+      </w:rPr>
+    </w:lvl>
+    <w:lvl w:ilvl="7" w:tplc="04150003" w:tentative="1">
+      <w:start w:val="1"/>
+      <w:numFmt w:val="bullet"/>
+      <w:lvlText w:val="o"/>
+      <w:lvlJc w:val="left"/>
+      <w:pPr>
+        <w:ind w:left="6120" w:hanging="360"/>
+      </w:pPr>
+      <w:rPr>
+        <w:rFonts w:ascii="Courier New" w:hAnsi="Courier New" w:cs="Courier New" w:hint="default"/>
+      </w:rPr>
+    </w:lvl>
+    <w:lvl w:ilvl="8" w:tplc="04150005" w:tentative="1">
+      <w:start w:val="1"/>
+      <w:numFmt w:val="bullet"/>
+      <w:lvlText w:val=""/>
+      <w:lvlJc w:val="left"/>
+      <w:pPr>
+        <w:ind w:left="6840" w:hanging="360"/>
+      </w:pPr>
+      <w:rPr>
+        <w:rFonts w:ascii="Wingdings" w:hAnsi="Wingdings" w:hint="default"/>
+      </w:rPr>
+    </w:lvl>
+  </w:abstractNum>
+  <w:abstractNum w:abstractNumId="17" w15:restartNumberingAfterBreak="0">
     <w:nsid w:val="43037996"/>
     <w:multiLevelType w:val="hybridMultilevel"/>
     <w:tmpl w:val="FD5C6FC6"/>
@@ -5851,7 +8813,7 @@
       </w:pPr>
     </w:lvl>
   </w:abstractNum>
-  <w:abstractNum w:abstractNumId="16">
+  <w:abstractNum w:abstractNumId="18" w15:restartNumberingAfterBreak="0">
     <w:nsid w:val="4E5C5AEA"/>
     <w:multiLevelType w:val="hybridMultilevel"/>
     <w:tmpl w:val="306AA3E2"/>
@@ -5964,7 +8926,7 @@
       </w:rPr>
     </w:lvl>
   </w:abstractNum>
-  <w:abstractNum w:abstractNumId="17">
+  <w:abstractNum w:abstractNumId="19" w15:restartNumberingAfterBreak="0">
     <w:nsid w:val="51380660"/>
     <w:multiLevelType w:val="hybridMultilevel"/>
     <w:tmpl w:val="9D1E0208"/>
@@ -6077,7 +9039,7 @@
       </w:rPr>
     </w:lvl>
   </w:abstractNum>
-  <w:abstractNum w:abstractNumId="18">
+  <w:abstractNum w:abstractNumId="20" w15:restartNumberingAfterBreak="0">
     <w:nsid w:val="52A0162E"/>
     <w:multiLevelType w:val="hybridMultilevel"/>
     <w:tmpl w:val="09F695AE"/>
@@ -6163,7 +9125,7 @@
       </w:pPr>
     </w:lvl>
   </w:abstractNum>
-  <w:abstractNum w:abstractNumId="19">
+  <w:abstractNum w:abstractNumId="21" w15:restartNumberingAfterBreak="0">
     <w:nsid w:val="575231B6"/>
     <w:multiLevelType w:val="hybridMultilevel"/>
     <w:tmpl w:val="89C6F2B4"/>
@@ -6276,7 +9238,7 @@
       </w:pPr>
     </w:lvl>
   </w:abstractNum>
-  <w:abstractNum w:abstractNumId="20">
+  <w:abstractNum w:abstractNumId="22" w15:restartNumberingAfterBreak="0">
     <w:nsid w:val="5CDE09F3"/>
     <w:multiLevelType w:val="multilevel"/>
     <w:tmpl w:val="D8CA7940"/>
@@ -6389,7 +9351,7 @@
       </w:rPr>
     </w:lvl>
   </w:abstractNum>
-  <w:abstractNum w:abstractNumId="21">
+  <w:abstractNum w:abstractNumId="23" w15:restartNumberingAfterBreak="0">
     <w:nsid w:val="5F9B067C"/>
     <w:multiLevelType w:val="multilevel"/>
     <w:tmpl w:val="0415001F"/>
@@ -6475,7 +9437,7 @@
       </w:pPr>
     </w:lvl>
   </w:abstractNum>
-  <w:abstractNum w:abstractNumId="22">
+  <w:abstractNum w:abstractNumId="24" w15:restartNumberingAfterBreak="0">
     <w:nsid w:val="613500F2"/>
     <w:multiLevelType w:val="multilevel"/>
     <w:tmpl w:val="FA9AA5CC"/>
@@ -6624,7 +9586,7 @@
       </w:rPr>
     </w:lvl>
   </w:abstractNum>
-  <w:abstractNum w:abstractNumId="23">
+  <w:abstractNum w:abstractNumId="25" w15:restartNumberingAfterBreak="0">
     <w:nsid w:val="7BAC52B4"/>
     <w:multiLevelType w:val="multilevel"/>
     <w:tmpl w:val="32066A3A"/>
@@ -6738,7 +9700,7 @@
     </w:lvl>
   </w:abstractNum>
   <w:num w:numId="1">
-    <w:abstractNumId w:val="22"/>
+    <w:abstractNumId w:val="24"/>
   </w:num>
   <w:num w:numId="2">
     <w:abstractNumId w:val="0"/>
@@ -6747,10 +9709,10 @@
     <w:abstractNumId w:val="0"/>
   </w:num>
   <w:num w:numId="4">
-    <w:abstractNumId w:val="17"/>
+    <w:abstractNumId w:val="19"/>
   </w:num>
   <w:num w:numId="5">
-    <w:abstractNumId w:val="11"/>
+    <w:abstractNumId w:val="12"/>
   </w:num>
   <w:num w:numId="6">
     <w:abstractNumId w:val="6"/>
@@ -6759,7 +9721,7 @@
     <w:abstractNumId w:val="9"/>
   </w:num>
   <w:num w:numId="8">
-    <w:abstractNumId w:val="18"/>
+    <w:abstractNumId w:val="20"/>
   </w:num>
   <w:num w:numId="9">
     <w:abstractNumId w:val="2"/>
@@ -6768,13 +9730,13 @@
     <w:abstractNumId w:val="5"/>
   </w:num>
   <w:num w:numId="11">
-    <w:abstractNumId w:val="21"/>
+    <w:abstractNumId w:val="23"/>
   </w:num>
   <w:num w:numId="12">
     <w:abstractNumId w:val="7"/>
   </w:num>
   <w:num w:numId="13">
-    <w:abstractNumId w:val="19"/>
+    <w:abstractNumId w:val="21"/>
     <w:lvlOverride w:ilvl="0">
       <w:startOverride w:val="1"/>
     </w:lvlOverride>
@@ -6804,31 +9766,31 @@
     </w:lvlOverride>
   </w:num>
   <w:num w:numId="14">
-    <w:abstractNumId w:val="16"/>
+    <w:abstractNumId w:val="18"/>
   </w:num>
   <w:num w:numId="15">
-    <w:abstractNumId w:val="20"/>
+    <w:abstractNumId w:val="22"/>
   </w:num>
   <w:num w:numId="16">
-    <w:abstractNumId w:val="23"/>
+    <w:abstractNumId w:val="25"/>
   </w:num>
   <w:num w:numId="17">
     <w:abstractNumId w:val="4"/>
   </w:num>
   <w:num w:numId="18">
-    <w:abstractNumId w:val="13"/>
+    <w:abstractNumId w:val="14"/>
   </w:num>
   <w:num w:numId="19">
     <w:abstractNumId w:val="1"/>
   </w:num>
   <w:num w:numId="20">
-    <w:abstractNumId w:val="12"/>
+    <w:abstractNumId w:val="13"/>
   </w:num>
   <w:num w:numId="21">
-    <w:abstractNumId w:val="15"/>
+    <w:abstractNumId w:val="17"/>
   </w:num>
   <w:num w:numId="22">
-    <w:abstractNumId w:val="14"/>
+    <w:abstractNumId w:val="15"/>
   </w:num>
   <w:num w:numId="23">
     <w:abstractNumId w:val="3"/>
@@ -6865,6 +9827,12 @@
   </w:num>
   <w:num w:numId="25">
     <w:abstractNumId w:val="10"/>
+  </w:num>
+  <w:num w:numId="26">
+    <w:abstractNumId w:val="11"/>
+  </w:num>
+  <w:num w:numId="27">
+    <w:abstractNumId w:val="16"/>
   </w:num>
 </w:numbering>
 </file>
@@ -8140,7 +11108,570 @@
       <w:ind w:left="440"/>
     </w:pPr>
   </w:style>
+  <w:style w:type="character" w:styleId="Tekstzastpczy">
+    <w:name w:val="Placeholder Text"/>
+    <w:basedOn w:val="Domylnaczcionkaakapitu"/>
+    <w:uiPriority w:val="99"/>
+    <w:semiHidden/>
+    <w:rsid w:val="00DB02FB"/>
+    <w:rPr>
+      <w:color w:val="808080"/>
+    </w:rPr>
+  </w:style>
 </w:styles>
+</file>
+
+<file path=word/glossary/document.xml><?xml version="1.0" encoding="utf-8"?>
+<w:glossaryDocument xmlns:wpc="http://schemas.microsoft.com/office/word/2010/wordprocessingCanvas" xmlns:mc="http://schemas.openxmlformats.org/markup-compatibility/2006" xmlns:o="urn:schemas-microsoft-com:office:office" xmlns:r="http://schemas.openxmlformats.org/officeDocument/2006/relationships" xmlns:m="http://schemas.openxmlformats.org/officeDocument/2006/math" xmlns:v="urn:schemas-microsoft-com:vml" xmlns:wp14="http://schemas.microsoft.com/office/word/2010/wordprocessingDrawing" xmlns:wp="http://schemas.openxmlformats.org/drawingml/2006/wordprocessingDrawing" xmlns:w10="urn:schemas-microsoft-com:office:word" xmlns:w="http://schemas.openxmlformats.org/wordprocessingml/2006/main" xmlns:w14="http://schemas.microsoft.com/office/word/2010/wordml" xmlns:w15="http://schemas.microsoft.com/office/word/2012/wordml" xmlns:wpg="http://schemas.microsoft.com/office/word/2010/wordprocessingGroup" xmlns:wpi="http://schemas.microsoft.com/office/word/2010/wordprocessingInk" xmlns:wne="http://schemas.microsoft.com/office/word/2006/wordml" xmlns:wps="http://schemas.microsoft.com/office/word/2010/wordprocessingShape" mc:Ignorable="w14 w15 wp14"/>
+</file>
+
+<file path=word/glossary/fontTable.xml><?xml version="1.0" encoding="utf-8"?>
+<w:fonts xmlns:mc="http://schemas.openxmlformats.org/markup-compatibility/2006" xmlns:r="http://schemas.openxmlformats.org/officeDocument/2006/relationships" xmlns:w="http://schemas.openxmlformats.org/wordprocessingml/2006/main" xmlns:w14="http://schemas.microsoft.com/office/word/2010/wordml" xmlns:w15="http://schemas.microsoft.com/office/word/2012/wordml" mc:Ignorable="w14 w15">
+  <w:font w:name="Wingdings">
+    <w:panose1 w:val="05000000000000000000"/>
+    <w:charset w:val="02"/>
+    <w:family w:val="auto"/>
+    <w:pitch w:val="variable"/>
+    <w:sig w:usb0="00000000" w:usb1="10000000" w:usb2="00000000" w:usb3="00000000" w:csb0="80000000" w:csb1="00000000"/>
+  </w:font>
+  <w:font w:name="Times New Roman">
+    <w:panose1 w:val="02020603050405020304"/>
+    <w:charset w:val="EE"/>
+    <w:family w:val="roman"/>
+    <w:pitch w:val="variable"/>
+    <w:sig w:usb0="E0002EFF" w:usb1="C0007843" w:usb2="00000009" w:usb3="00000000" w:csb0="000001FF" w:csb1="00000000"/>
+  </w:font>
+  <w:font w:name="Symbol">
+    <w:panose1 w:val="05050102010706020507"/>
+    <w:charset w:val="02"/>
+    <w:family w:val="roman"/>
+    <w:pitch w:val="variable"/>
+    <w:sig w:usb0="00000000" w:usb1="10000000" w:usb2="00000000" w:usb3="00000000" w:csb0="80000000" w:csb1="00000000"/>
+  </w:font>
+  <w:font w:name="Courier New">
+    <w:panose1 w:val="02070309020205020404"/>
+    <w:charset w:val="EE"/>
+    <w:family w:val="modern"/>
+    <w:pitch w:val="fixed"/>
+    <w:sig w:usb0="E0002AFF" w:usb1="C0007843" w:usb2="00000009" w:usb3="00000000" w:csb0="000001FF" w:csb1="00000000"/>
+  </w:font>
+  <w:font w:name="Calibri">
+    <w:panose1 w:val="020F0502020204030204"/>
+    <w:charset w:val="EE"/>
+    <w:family w:val="swiss"/>
+    <w:pitch w:val="variable"/>
+    <w:sig w:usb0="E00002FF" w:usb1="4000ACFF" w:usb2="00000001" w:usb3="00000000" w:csb0="0000019F" w:csb1="00000000"/>
+  </w:font>
+  <w:font w:name="Cambria">
+    <w:panose1 w:val="02040503050406030204"/>
+    <w:charset w:val="EE"/>
+    <w:family w:val="roman"/>
+    <w:pitch w:val="variable"/>
+    <w:sig w:usb0="E00002FF" w:usb1="400004FF" w:usb2="00000000" w:usb3="00000000" w:csb0="0000019F" w:csb1="00000000"/>
+  </w:font>
+  <w:font w:name="Tahoma">
+    <w:panose1 w:val="020B0604030504040204"/>
+    <w:charset w:val="EE"/>
+    <w:family w:val="swiss"/>
+    <w:pitch w:val="variable"/>
+    <w:sig w:usb0="E1002EFF" w:usb1="C000605B" w:usb2="00000029" w:usb3="00000000" w:csb0="000101FF" w:csb1="00000000"/>
+  </w:font>
+  <w:font w:name="Calibri Light">
+    <w:panose1 w:val="020F0302020204030204"/>
+    <w:charset w:val="EE"/>
+    <w:family w:val="swiss"/>
+    <w:pitch w:val="variable"/>
+    <w:sig w:usb0="A00002EF" w:usb1="4000207B" w:usb2="00000000" w:usb3="00000000" w:csb0="0000019F" w:csb1="00000000"/>
+  </w:font>
+  <w:font w:name="Cambria Math">
+    <w:panose1 w:val="02040503050406030204"/>
+    <w:charset w:val="EE"/>
+    <w:family w:val="roman"/>
+    <w:pitch w:val="variable"/>
+    <w:sig w:usb0="E00002FF" w:usb1="420024FF" w:usb2="00000000" w:usb3="00000000" w:csb0="0000019F" w:csb1="00000000"/>
+  </w:font>
+</w:fonts>
+</file>
+
+<file path=word/glossary/settings.xml><?xml version="1.0" encoding="utf-8"?>
+<w:settings xmlns:mc="http://schemas.openxmlformats.org/markup-compatibility/2006" xmlns:o="urn:schemas-microsoft-com:office:office" xmlns:r="http://schemas.openxmlformats.org/officeDocument/2006/relationships" xmlns:m="http://schemas.openxmlformats.org/officeDocument/2006/math" xmlns:v="urn:schemas-microsoft-com:vml" xmlns:w10="urn:schemas-microsoft-com:office:word" xmlns:w="http://schemas.openxmlformats.org/wordprocessingml/2006/main" xmlns:w14="http://schemas.microsoft.com/office/word/2010/wordml" xmlns:w15="http://schemas.microsoft.com/office/word/2012/wordml" xmlns:sl="http://schemas.openxmlformats.org/schemaLibrary/2006/main" mc:Ignorable="w14 w15">
+  <w:view w:val="normal"/>
+  <w:defaultTabStop w:val="708"/>
+  <w:hyphenationZone w:val="425"/>
+  <w:characterSpacingControl w:val="doNotCompress"/>
+  <w:compat>
+    <w:useFELayout/>
+    <w:compatSetting w:name="compatibilityMode" w:uri="http://schemas.microsoft.com/office/word" w:val="15"/>
+    <w:compatSetting w:name="overrideTableStyleFontSizeAndJustification" w:uri="http://schemas.microsoft.com/office/word" w:val="1"/>
+    <w:compatSetting w:name="enableOpenTypeFeatures" w:uri="http://schemas.microsoft.com/office/word" w:val="1"/>
+    <w:compatSetting w:name="doNotFlipMirrorIndents" w:uri="http://schemas.microsoft.com/office/word" w:val="1"/>
+    <w:compatSetting w:name="differentiateMultirowTableHeaders" w:uri="http://schemas.microsoft.com/office/word" w:val="1"/>
+  </w:compat>
+  <w:rsids>
+    <w:rsidRoot w:val="000307E7"/>
+    <w:rsid w:val="000307E7"/>
+    <w:rsid w:val="00EF4882"/>
+  </w:rsids>
+  <m:mathPr>
+    <m:mathFont m:val="Cambria Math"/>
+    <m:brkBin m:val="before"/>
+    <m:brkBinSub m:val="--"/>
+    <m:smallFrac m:val="0"/>
+    <m:dispDef/>
+    <m:lMargin m:val="0"/>
+    <m:rMargin m:val="0"/>
+    <m:defJc m:val="centerGroup"/>
+    <m:wrapIndent m:val="1440"/>
+    <m:intLim m:val="subSup"/>
+    <m:naryLim m:val="undOvr"/>
+  </m:mathPr>
+  <w:themeFontLang w:val="pl-PL"/>
+  <w:clrSchemeMapping w:bg1="light1" w:t1="dark1" w:bg2="light2" w:t2="dark2" w:accent1="accent1" w:accent2="accent2" w:accent3="accent3" w:accent4="accent4" w:accent5="accent5" w:accent6="accent6" w:hyperlink="hyperlink" w:followedHyperlink="followedHyperlink"/>
+  <w:decimalSymbol w:val=","/>
+  <w:listSeparator w:val=";"/>
+  <w15:chartTrackingRefBased/>
+</w:settings>
+</file>
+
+<file path=word/glossary/styles.xml><?xml version="1.0" encoding="utf-8"?>
+<w:styles xmlns:mc="http://schemas.openxmlformats.org/markup-compatibility/2006" xmlns:r="http://schemas.openxmlformats.org/officeDocument/2006/relationships" xmlns:w="http://schemas.openxmlformats.org/wordprocessingml/2006/main" xmlns:w14="http://schemas.microsoft.com/office/word/2010/wordml" xmlns:w15="http://schemas.microsoft.com/office/word/2012/wordml" mc:Ignorable="w14 w15">
+  <w:docDefaults>
+    <w:rPrDefault>
+      <w:rPr>
+        <w:rFonts w:asciiTheme="minorHAnsi" w:eastAsiaTheme="minorEastAsia" w:hAnsiTheme="minorHAnsi" w:cstheme="minorBidi"/>
+        <w:sz w:val="22"/>
+        <w:szCs w:val="22"/>
+        <w:lang w:val="pl-PL" w:eastAsia="pl-PL" w:bidi="ar-SA"/>
+      </w:rPr>
+    </w:rPrDefault>
+    <w:pPrDefault>
+      <w:pPr>
+        <w:spacing w:after="160" w:line="259" w:lineRule="auto"/>
+      </w:pPr>
+    </w:pPrDefault>
+  </w:docDefaults>
+  <w:latentStyles w:defLockedState="0" w:defUIPriority="99" w:defSemiHidden="0" w:defUnhideWhenUsed="0" w:defQFormat="0" w:count="371">
+    <w:lsdException w:name="Normal" w:uiPriority="0" w:qFormat="1"/>
+    <w:lsdException w:name="heading 1" w:uiPriority="9" w:qFormat="1"/>
+    <w:lsdException w:name="heading 2" w:semiHidden="1" w:uiPriority="9" w:unhideWhenUsed="1" w:qFormat="1"/>
+    <w:lsdException w:name="heading 3" w:semiHidden="1" w:uiPriority="9" w:unhideWhenUsed="1" w:qFormat="1"/>
+    <w:lsdException w:name="heading 4" w:semiHidden="1" w:uiPriority="9" w:unhideWhenUsed="1" w:qFormat="1"/>
+    <w:lsdException w:name="heading 5" w:semiHidden="1" w:uiPriority="9" w:unhideWhenUsed="1" w:qFormat="1"/>
+    <w:lsdException w:name="heading 6" w:semiHidden="1" w:uiPriority="9" w:unhideWhenUsed="1" w:qFormat="1"/>
+    <w:lsdException w:name="heading 7" w:semiHidden="1" w:uiPriority="9" w:unhideWhenUsed="1" w:qFormat="1"/>
+    <w:lsdException w:name="heading 8" w:semiHidden="1" w:uiPriority="9" w:unhideWhenUsed="1" w:qFormat="1"/>
+    <w:lsdException w:name="heading 9" w:semiHidden="1" w:uiPriority="9" w:unhideWhenUsed="1" w:qFormat="1"/>
+    <w:lsdException w:name="index 1" w:semiHidden="1" w:unhideWhenUsed="1"/>
+    <w:lsdException w:name="index 2" w:semiHidden="1" w:unhideWhenUsed="1"/>
+    <w:lsdException w:name="index 3" w:semiHidden="1" w:unhideWhenUsed="1"/>
+    <w:lsdException w:name="index 4" w:semiHidden="1" w:unhideWhenUsed="1"/>
+    <w:lsdException w:name="index 5" w:semiHidden="1" w:unhideWhenUsed="1"/>
+    <w:lsdException w:name="index 6" w:semiHidden="1" w:unhideWhenUsed="1"/>
+    <w:lsdException w:name="index 7" w:semiHidden="1" w:unhideWhenUsed="1"/>
+    <w:lsdException w:name="index 8" w:semiHidden="1" w:unhideWhenUsed="1"/>
+    <w:lsdException w:name="index 9" w:semiHidden="1" w:unhideWhenUsed="1"/>
+    <w:lsdException w:name="toc 1" w:semiHidden="1" w:uiPriority="39" w:unhideWhenUsed="1"/>
+    <w:lsdException w:name="toc 2" w:semiHidden="1" w:uiPriority="39" w:unhideWhenUsed="1"/>
+    <w:lsdException w:name="toc 3" w:semiHidden="1" w:uiPriority="39" w:unhideWhenUsed="1"/>
+    <w:lsdException w:name="toc 4" w:semiHidden="1" w:uiPriority="39" w:unhideWhenUsed="1"/>
+    <w:lsdException w:name="toc 5" w:semiHidden="1" w:uiPriority="39" w:unhideWhenUsed="1"/>
+    <w:lsdException w:name="toc 6" w:semiHidden="1" w:uiPriority="39" w:unhideWhenUsed="1"/>
+    <w:lsdException w:name="toc 7" w:semiHidden="1" w:uiPriority="39" w:unhideWhenUsed="1"/>
+    <w:lsdException w:name="toc 8" w:semiHidden="1" w:uiPriority="39" w:unhideWhenUsed="1"/>
+    <w:lsdException w:name="toc 9" w:semiHidden="1" w:uiPriority="39" w:unhideWhenUsed="1"/>
+    <w:lsdException w:name="Normal Indent" w:semiHidden="1" w:unhideWhenUsed="1"/>
+    <w:lsdException w:name="footnote text" w:semiHidden="1" w:unhideWhenUsed="1"/>
+    <w:lsdException w:name="annotation text" w:semiHidden="1" w:unhideWhenUsed="1"/>
+    <w:lsdException w:name="header" w:semiHidden="1" w:unhideWhenUsed="1"/>
+    <w:lsdException w:name="footer" w:semiHidden="1" w:unhideWhenUsed="1"/>
+    <w:lsdException w:name="index heading" w:semiHidden="1" w:unhideWhenUsed="1"/>
+    <w:lsdException w:name="caption" w:semiHidden="1" w:uiPriority="35" w:unhideWhenUsed="1" w:qFormat="1"/>
+    <w:lsdException w:name="table of figures" w:semiHidden="1" w:unhideWhenUsed="1"/>
+    <w:lsdException w:name="envelope address" w:semiHidden="1" w:unhideWhenUsed="1"/>
+    <w:lsdException w:name="envelope return" w:semiHidden="1" w:unhideWhenUsed="1"/>
+    <w:lsdException w:name="footnote reference" w:semiHidden="1" w:unhideWhenUsed="1"/>
+    <w:lsdException w:name="annotation reference" w:semiHidden="1" w:unhideWhenUsed="1"/>
+    <w:lsdException w:name="line number" w:semiHidden="1" w:unhideWhenUsed="1"/>
+    <w:lsdException w:name="page number" w:semiHidden="1" w:unhideWhenUsed="1"/>
+    <w:lsdException w:name="endnote reference" w:semiHidden="1" w:unhideWhenUsed="1"/>
+    <w:lsdException w:name="endnote text" w:semiHidden="1" w:unhideWhenUsed="1"/>
+    <w:lsdException w:name="table of authorities" w:semiHidden="1" w:unhideWhenUsed="1"/>
+    <w:lsdException w:name="macro" w:semiHidden="1" w:unhideWhenUsed="1"/>
+    <w:lsdException w:name="toa heading" w:semiHidden="1" w:unhideWhenUsed="1"/>
+    <w:lsdException w:name="List" w:semiHidden="1" w:unhideWhenUsed="1"/>
+    <w:lsdException w:name="List Bullet" w:semiHidden="1" w:unhideWhenUsed="1"/>
+    <w:lsdException w:name="List Number" w:semiHidden="1" w:unhideWhenUsed="1"/>
+    <w:lsdException w:name="List 2" w:semiHidden="1" w:unhideWhenUsed="1"/>
+    <w:lsdException w:name="List 3" w:semiHidden="1" w:unhideWhenUsed="1"/>
+    <w:lsdException w:name="List 4" w:semiHidden="1" w:unhideWhenUsed="1"/>
+    <w:lsdException w:name="List 5" w:semiHidden="1" w:unhideWhenUsed="1"/>
+    <w:lsdException w:name="List Bullet 2" w:semiHidden="1" w:unhideWhenUsed="1"/>
+    <w:lsdException w:name="List Bullet 3" w:semiHidden="1" w:unhideWhenUsed="1"/>
+    <w:lsdException w:name="List Bullet 4" w:semiHidden="1" w:unhideWhenUsed="1"/>
+    <w:lsdException w:name="List Bullet 5" w:semiHidden="1" w:unhideWhenUsed="1"/>
+    <w:lsdException w:name="List Number 2" w:semiHidden="1" w:unhideWhenUsed="1"/>
+    <w:lsdException w:name="List Number 3" w:semiHidden="1" w:unhideWhenUsed="1"/>
+    <w:lsdException w:name="List Number 4" w:semiHidden="1" w:unhideWhenUsed="1"/>
+    <w:lsdException w:name="List Number 5" w:semiHidden="1" w:unhideWhenUsed="1"/>
+    <w:lsdException w:name="Title" w:uiPriority="10" w:qFormat="1"/>
+    <w:lsdException w:name="Closing" w:semiHidden="1" w:unhideWhenUsed="1"/>
+    <w:lsdException w:name="Signature" w:semiHidden="1" w:unhideWhenUsed="1"/>
+    <w:lsdException w:name="Default Paragraph Font" w:semiHidden="1" w:uiPriority="1" w:unhideWhenUsed="1"/>
+    <w:lsdException w:name="Body Text" w:semiHidden="1" w:unhideWhenUsed="1"/>
+    <w:lsdException w:name="Body Text Indent" w:semiHidden="1" w:unhideWhenUsed="1"/>
+    <w:lsdException w:name="List Continue" w:semiHidden="1" w:unhideWhenUsed="1"/>
+    <w:lsdException w:name="List Continue 2" w:semiHidden="1" w:unhideWhenUsed="1"/>
+    <w:lsdException w:name="List Continue 3" w:semiHidden="1" w:unhideWhenUsed="1"/>
+    <w:lsdException w:name="List Continue 4" w:semiHidden="1" w:unhideWhenUsed="1"/>
+    <w:lsdException w:name="List Continue 5" w:semiHidden="1" w:unhideWhenUsed="1"/>
+    <w:lsdException w:name="Message Header" w:semiHidden="1" w:unhideWhenUsed="1"/>
+    <w:lsdException w:name="Subtitle" w:uiPriority="11" w:qFormat="1"/>
+    <w:lsdException w:name="Salutation" w:semiHidden="1" w:unhideWhenUsed="1"/>
+    <w:lsdException w:name="Date" w:semiHidden="1" w:unhideWhenUsed="1"/>
+    <w:lsdException w:name="Body Text First Indent" w:semiHidden="1" w:unhideWhenUsed="1"/>
+    <w:lsdException w:name="Body Text First Indent 2" w:semiHidden="1" w:unhideWhenUsed="1"/>
+    <w:lsdException w:name="Note Heading" w:semiHidden="1" w:unhideWhenUsed="1"/>
+    <w:lsdException w:name="Body Text 2" w:semiHidden="1" w:unhideWhenUsed="1"/>
+    <w:lsdException w:name="Body Text 3" w:semiHidden="1" w:unhideWhenUsed="1"/>
+    <w:lsdException w:name="Body Text Indent 2" w:semiHidden="1" w:unhideWhenUsed="1"/>
+    <w:lsdException w:name="Body Text Indent 3" w:semiHidden="1" w:unhideWhenUsed="1"/>
+    <w:lsdException w:name="Block Text" w:semiHidden="1" w:unhideWhenUsed="1"/>
+    <w:lsdException w:name="Hyperlink" w:semiHidden="1" w:unhideWhenUsed="1"/>
+    <w:lsdException w:name="FollowedHyperlink" w:semiHidden="1" w:unhideWhenUsed="1"/>
+    <w:lsdException w:name="Strong" w:uiPriority="22" w:qFormat="1"/>
+    <w:lsdException w:name="Emphasis" w:uiPriority="20" w:qFormat="1"/>
+    <w:lsdException w:name="Document Map" w:semiHidden="1" w:unhideWhenUsed="1"/>
+    <w:lsdException w:name="Plain Text" w:semiHidden="1" w:unhideWhenUsed="1"/>
+    <w:lsdException w:name="E-mail Signature" w:semiHidden="1" w:unhideWhenUsed="1"/>
+    <w:lsdException w:name="HTML Top of Form" w:semiHidden="1" w:unhideWhenUsed="1"/>
+    <w:lsdException w:name="HTML Bottom of Form" w:semiHidden="1" w:unhideWhenUsed="1"/>
+    <w:lsdException w:name="Normal (Web)" w:semiHidden="1" w:unhideWhenUsed="1"/>
+    <w:lsdException w:name="HTML Acronym" w:semiHidden="1" w:unhideWhenUsed="1"/>
+    <w:lsdException w:name="HTML Address" w:semiHidden="1" w:unhideWhenUsed="1"/>
+    <w:lsdException w:name="HTML Cite" w:semiHidden="1" w:unhideWhenUsed="1"/>
+    <w:lsdException w:name="HTML Code" w:semiHidden="1" w:unhideWhenUsed="1"/>
+    <w:lsdException w:name="HTML Definition" w:semiHidden="1" w:unhideWhenUsed="1"/>
+    <w:lsdException w:name="HTML Keyboard" w:semiHidden="1" w:unhideWhenUsed="1"/>
+    <w:lsdException w:name="HTML Preformatted" w:semiHidden="1" w:unhideWhenUsed="1"/>
+    <w:lsdException w:name="HTML Sample" w:semiHidden="1" w:unhideWhenUsed="1"/>
+    <w:lsdException w:name="HTML Typewriter" w:semiHidden="1" w:unhideWhenUsed="1"/>
+    <w:lsdException w:name="HTML Variable" w:semiHidden="1" w:unhideWhenUsed="1"/>
+    <w:lsdException w:name="Normal Table" w:semiHidden="1" w:unhideWhenUsed="1"/>
+    <w:lsdException w:name="annotation subject" w:semiHidden="1" w:unhideWhenUsed="1"/>
+    <w:lsdException w:name="No List" w:semiHidden="1" w:unhideWhenUsed="1"/>
+    <w:lsdException w:name="Outline List 1" w:semiHidden="1" w:unhideWhenUsed="1"/>
+    <w:lsdException w:name="Outline List 2" w:semiHidden="1" w:unhideWhenUsed="1"/>
+    <w:lsdException w:name="Outline List 3" w:semiHidden="1" w:unhideWhenUsed="1"/>
+    <w:lsdException w:name="Table Simple 1" w:semiHidden="1" w:unhideWhenUsed="1"/>
+    <w:lsdException w:name="Table Simple 2" w:semiHidden="1" w:unhideWhenUsed="1"/>
+    <w:lsdException w:name="Table Simple 3" w:semiHidden="1" w:unhideWhenUsed="1"/>
+    <w:lsdException w:name="Table Classic 1" w:semiHidden="1" w:unhideWhenUsed="1"/>
+    <w:lsdException w:name="Table Classic 2" w:semiHidden="1" w:unhideWhenUsed="1"/>
+    <w:lsdException w:name="Table Classic 3" w:semiHidden="1" w:unhideWhenUsed="1"/>
+    <w:lsdException w:name="Table Classic 4" w:semiHidden="1" w:unhideWhenUsed="1"/>
+    <w:lsdException w:name="Table Colorful 1" w:semiHidden="1" w:unhideWhenUsed="1"/>
+    <w:lsdException w:name="Table Colorful 2" w:semiHidden="1" w:unhideWhenUsed="1"/>
+    <w:lsdException w:name="Table Colorful 3" w:semiHidden="1" w:unhideWhenUsed="1"/>
+    <w:lsdException w:name="Table Columns 1" w:semiHidden="1" w:unhideWhenUsed="1"/>
+    <w:lsdException w:name="Table Columns 2" w:semiHidden="1" w:unhideWhenUsed="1"/>
+    <w:lsdException w:name="Table Columns 3" w:semiHidden="1" w:unhideWhenUsed="1"/>
+    <w:lsdException w:name="Table Columns 4" w:semiHidden="1" w:unhideWhenUsed="1"/>
+    <w:lsdException w:name="Table Columns 5" w:semiHidden="1" w:unhideWhenUsed="1"/>
+    <w:lsdException w:name="Table Grid 1" w:semiHidden="1" w:unhideWhenUsed="1"/>
+    <w:lsdException w:name="Table Grid 2" w:semiHidden="1" w:unhideWhenUsed="1"/>
+    <w:lsdException w:name="Table Grid 3" w:semiHidden="1" w:unhideWhenUsed="1"/>
+    <w:lsdException w:name="Table Grid 4" w:semiHidden="1" w:unhideWhenUsed="1"/>
+    <w:lsdException w:name="Table Grid 5" w:semiHidden="1" w:unhideWhenUsed="1"/>
+    <w:lsdException w:name="Table Grid 6" w:semiHidden="1" w:unhideWhenUsed="1"/>
+    <w:lsdException w:name="Table Grid 7" w:semiHidden="1" w:unhideWhenUsed="1"/>
+    <w:lsdException w:name="Table Grid 8" w:semiHidden="1" w:unhideWhenUsed="1"/>
+    <w:lsdException w:name="Table List 1" w:semiHidden="1" w:unhideWhenUsed="1"/>
+    <w:lsdException w:name="Table List 2" w:semiHidden="1" w:unhideWhenUsed="1"/>
+    <w:lsdException w:name="Table List 3" w:semiHidden="1" w:unhideWhenUsed="1"/>
+    <w:lsdException w:name="Table List 4" w:semiHidden="1" w:unhideWhenUsed="1"/>
+    <w:lsdException w:name="Table List 5" w:semiHidden="1" w:unhideWhenUsed="1"/>
+    <w:lsdException w:name="Table List 6" w:semiHidden="1" w:unhideWhenUsed="1"/>
+    <w:lsdException w:name="Table List 7" w:semiHidden="1" w:unhideWhenUsed="1"/>
+    <w:lsdException w:name="Table List 8" w:semiHidden="1" w:unhideWhenUsed="1"/>
+    <w:lsdException w:name="Table 3D effects 1" w:semiHidden="1" w:unhideWhenUsed="1"/>
+    <w:lsdException w:name="Table 3D effects 2" w:semiHidden="1" w:unhideWhenUsed="1"/>
+    <w:lsdException w:name="Table 3D effects 3" w:semiHidden="1" w:unhideWhenUsed="1"/>
+    <w:lsdException w:name="Table Contemporary" w:semiHidden="1" w:unhideWhenUsed="1"/>
+    <w:lsdException w:name="Table Elegant" w:semiHidden="1" w:unhideWhenUsed="1"/>
+    <w:lsdException w:name="Table Professional" w:semiHidden="1" w:unhideWhenUsed="1"/>
+    <w:lsdException w:name="Table Subtle 1" w:semiHidden="1" w:unhideWhenUsed="1"/>
+    <w:lsdException w:name="Table Subtle 2" w:semiHidden="1" w:unhideWhenUsed="1"/>
+    <w:lsdException w:name="Table Web 1" w:semiHidden="1" w:unhideWhenUsed="1"/>
+    <w:lsdException w:name="Table Web 2" w:semiHidden="1" w:unhideWhenUsed="1"/>
+    <w:lsdException w:name="Table Web 3" w:semiHidden="1" w:unhideWhenUsed="1"/>
+    <w:lsdException w:name="Balloon Text" w:semiHidden="1" w:unhideWhenUsed="1"/>
+    <w:lsdException w:name="Table Grid" w:uiPriority="39"/>
+    <w:lsdException w:name="Table Theme" w:semiHidden="1" w:unhideWhenUsed="1"/>
+    <w:lsdException w:name="Placeholder Text" w:semiHidden="1"/>
+    <w:lsdException w:name="No Spacing" w:uiPriority="1" w:qFormat="1"/>
+    <w:lsdException w:name="Light Shading" w:uiPriority="60"/>
+    <w:lsdException w:name="Light List" w:uiPriority="61"/>
+    <w:lsdException w:name="Light Grid" w:uiPriority="62"/>
+    <w:lsdException w:name="Medium Shading 1" w:uiPriority="63"/>
+    <w:lsdException w:name="Medium Shading 2" w:uiPriority="64"/>
+    <w:lsdException w:name="Medium List 1" w:uiPriority="65"/>
+    <w:lsdException w:name="Medium List 2" w:uiPriority="66"/>
+    <w:lsdException w:name="Medium Grid 1" w:uiPriority="67"/>
+    <w:lsdException w:name="Medium Grid 2" w:uiPriority="68"/>
+    <w:lsdException w:name="Medium Grid 3" w:uiPriority="69"/>
+    <w:lsdException w:name="Dark List" w:uiPriority="70"/>
+    <w:lsdException w:name="Colorful Shading" w:uiPriority="71"/>
+    <w:lsdException w:name="Colorful List" w:uiPriority="72"/>
+    <w:lsdException w:name="Colorful Grid" w:uiPriority="73"/>
+    <w:lsdException w:name="Light Shading Accent 1" w:uiPriority="60"/>
+    <w:lsdException w:name="Light List Accent 1" w:uiPriority="61"/>
+    <w:lsdException w:name="Light Grid Accent 1" w:uiPriority="62"/>
+    <w:lsdException w:name="Medium Shading 1 Accent 1" w:uiPriority="63"/>
+    <w:lsdException w:name="Medium Shading 2 Accent 1" w:uiPriority="64"/>
+    <w:lsdException w:name="Medium List 1 Accent 1" w:uiPriority="65"/>
+    <w:lsdException w:name="Revision" w:semiHidden="1"/>
+    <w:lsdException w:name="List Paragraph" w:uiPriority="34" w:qFormat="1"/>
+    <w:lsdException w:name="Quote" w:uiPriority="29" w:qFormat="1"/>
+    <w:lsdException w:name="Intense Quote" w:uiPriority="30" w:qFormat="1"/>
+    <w:lsdException w:name="Medium List 2 Accent 1" w:uiPriority="66"/>
+    <w:lsdException w:name="Medium Grid 1 Accent 1" w:uiPriority="67"/>
+    <w:lsdException w:name="Medium Grid 2 Accent 1" w:uiPriority="68"/>
+    <w:lsdException w:name="Medium Grid 3 Accent 1" w:uiPriority="69"/>
+    <w:lsdException w:name="Dark List Accent 1" w:uiPriority="70"/>
+    <w:lsdException w:name="Colorful Shading Accent 1" w:uiPriority="71"/>
+    <w:lsdException w:name="Colorful List Accent 1" w:uiPriority="72"/>
+    <w:lsdException w:name="Colorful Grid Accent 1" w:uiPriority="73"/>
+    <w:lsdException w:name="Light Shading Accent 2" w:uiPriority="60"/>
+    <w:lsdException w:name="Light List Accent 2" w:uiPriority="61"/>
+    <w:lsdException w:name="Light Grid Accent 2" w:uiPriority="62"/>
+    <w:lsdException w:name="Medium Shading 1 Accent 2" w:uiPriority="63"/>
+    <w:lsdException w:name="Medium Shading 2 Accent 2" w:uiPriority="64"/>
+    <w:lsdException w:name="Medium List 1 Accent 2" w:uiPriority="65"/>
+    <w:lsdException w:name="Medium List 2 Accent 2" w:uiPriority="66"/>
+    <w:lsdException w:name="Medium Grid 1 Accent 2" w:uiPriority="67"/>
+    <w:lsdException w:name="Medium Grid 2 Accent 2" w:uiPriority="68"/>
+    <w:lsdException w:name="Medium Grid 3 Accent 2" w:uiPriority="69"/>
+    <w:lsdException w:name="Dark List Accent 2" w:uiPriority="70"/>
+    <w:lsdException w:name="Colorful Shading Accent 2" w:uiPriority="71"/>
+    <w:lsdException w:name="Colorful List Accent 2" w:uiPriority="72"/>
+    <w:lsdException w:name="Colorful Grid Accent 2" w:uiPriority="73"/>
+    <w:lsdException w:name="Light Shading Accent 3" w:uiPriority="60"/>
+    <w:lsdException w:name="Light List Accent 3" w:uiPriority="61"/>
+    <w:lsdException w:name="Light Grid Accent 3" w:uiPriority="62"/>
+    <w:lsdException w:name="Medium Shading 1 Accent 3" w:uiPriority="63"/>
+    <w:lsdException w:name="Medium Shading 2 Accent 3" w:uiPriority="64"/>
+    <w:lsdException w:name="Medium List 1 Accent 3" w:uiPriority="65"/>
+    <w:lsdException w:name="Medium List 2 Accent 3" w:uiPriority="66"/>
+    <w:lsdException w:name="Medium Grid 1 Accent 3" w:uiPriority="67"/>
+    <w:lsdException w:name="Medium Grid 2 Accent 3" w:uiPriority="68"/>
+    <w:lsdException w:name="Medium Grid 3 Accent 3" w:uiPriority="69"/>
+    <w:lsdException w:name="Dark List Accent 3" w:uiPriority="70"/>
+    <w:lsdException w:name="Colorful Shading Accent 3" w:uiPriority="71"/>
+    <w:lsdException w:name="Colorful List Accent 3" w:uiPriority="72"/>
+    <w:lsdException w:name="Colorful Grid Accent 3" w:uiPriority="73"/>
+    <w:lsdException w:name="Light Shading Accent 4" w:uiPriority="60"/>
+    <w:lsdException w:name="Light List Accent 4" w:uiPriority="61"/>
+    <w:lsdException w:name="Light Grid Accent 4" w:uiPriority="62"/>
+    <w:lsdException w:name="Medium Shading 1 Accent 4" w:uiPriority="63"/>
+    <w:lsdException w:name="Medium Shading 2 Accent 4" w:uiPriority="64"/>
+    <w:lsdException w:name="Medium List 1 Accent 4" w:uiPriority="65"/>
+    <w:lsdException w:name="Medium List 2 Accent 4" w:uiPriority="66"/>
+    <w:lsdException w:name="Medium Grid 1 Accent 4" w:uiPriority="67"/>
+    <w:lsdException w:name="Medium Grid 2 Accent 4" w:uiPriority="68"/>
+    <w:lsdException w:name="Medium Grid 3 Accent 4" w:uiPriority="69"/>
+    <w:lsdException w:name="Dark List Accent 4" w:uiPriority="70"/>
+    <w:lsdException w:name="Colorful Shading Accent 4" w:uiPriority="71"/>
+    <w:lsdException w:name="Colorful List Accent 4" w:uiPriority="72"/>
+    <w:lsdException w:name="Colorful Grid Accent 4" w:uiPriority="73"/>
+    <w:lsdException w:name="Light Shading Accent 5" w:uiPriority="60"/>
+    <w:lsdException w:name="Light List Accent 5" w:uiPriority="61"/>
+    <w:lsdException w:name="Light Grid Accent 5" w:uiPriority="62"/>
+    <w:lsdException w:name="Medium Shading 1 Accent 5" w:uiPriority="63"/>
+    <w:lsdException w:name="Medium Shading 2 Accent 5" w:uiPriority="64"/>
+    <w:lsdException w:name="Medium List 1 Accent 5" w:uiPriority="65"/>
+    <w:lsdException w:name="Medium List 2 Accent 5" w:uiPriority="66"/>
+    <w:lsdException w:name="Medium Grid 1 Accent 5" w:uiPriority="67"/>
+    <w:lsdException w:name="Medium Grid 2 Accent 5" w:uiPriority="68"/>
+    <w:lsdException w:name="Medium Grid 3 Accent 5" w:uiPriority="69"/>
+    <w:lsdException w:name="Dark List Accent 5" w:uiPriority="70"/>
+    <w:lsdException w:name="Colorful Shading Accent 5" w:uiPriority="71"/>
+    <w:lsdException w:name="Colorful List Accent 5" w:uiPriority="72"/>
+    <w:lsdException w:name="Colorful Grid Accent 5" w:uiPriority="73"/>
+    <w:lsdException w:name="Light Shading Accent 6" w:uiPriority="60"/>
+    <w:lsdException w:name="Light List Accent 6" w:uiPriority="61"/>
+    <w:lsdException w:name="Light Grid Accent 6" w:uiPriority="62"/>
+    <w:lsdException w:name="Medium Shading 1 Accent 6" w:uiPriority="63"/>
+    <w:lsdException w:name="Medium Shading 2 Accent 6" w:uiPriority="64"/>
+    <w:lsdException w:name="Medium List 1 Accent 6" w:uiPriority="65"/>
+    <w:lsdException w:name="Medium List 2 Accent 6" w:uiPriority="66"/>
+    <w:lsdException w:name="Medium Grid 1 Accent 6" w:uiPriority="67"/>
+    <w:lsdException w:name="Medium Grid 2 Accent 6" w:uiPriority="68"/>
+    <w:lsdException w:name="Medium Grid 3 Accent 6" w:uiPriority="69"/>
+    <w:lsdException w:name="Dark List Accent 6" w:uiPriority="70"/>
+    <w:lsdException w:name="Colorful Shading Accent 6" w:uiPriority="71"/>
+    <w:lsdException w:name="Colorful List Accent 6" w:uiPriority="72"/>
+    <w:lsdException w:name="Colorful Grid Accent 6" w:uiPriority="73"/>
+    <w:lsdException w:name="Subtle Emphasis" w:uiPriority="19" w:qFormat="1"/>
+    <w:lsdException w:name="Intense Emphasis" w:uiPriority="21" w:qFormat="1"/>
+    <w:lsdException w:name="Subtle Reference" w:uiPriority="31" w:qFormat="1"/>
+    <w:lsdException w:name="Intense Reference" w:uiPriority="32" w:qFormat="1"/>
+    <w:lsdException w:name="Book Title" w:uiPriority="33" w:qFormat="1"/>
+    <w:lsdException w:name="Bibliography" w:semiHidden="1" w:uiPriority="37" w:unhideWhenUsed="1"/>
+    <w:lsdException w:name="TOC Heading" w:semiHidden="1" w:uiPriority="39" w:unhideWhenUsed="1" w:qFormat="1"/>
+    <w:lsdException w:name="Plain Table 1" w:uiPriority="41"/>
+    <w:lsdException w:name="Plain Table 2" w:uiPriority="42"/>
+    <w:lsdException w:name="Plain Table 3" w:uiPriority="43"/>
+    <w:lsdException w:name="Plain Table 4" w:uiPriority="44"/>
+    <w:lsdException w:name="Plain Table 5" w:uiPriority="45"/>
+    <w:lsdException w:name="Grid Table Light" w:uiPriority="40"/>
+    <w:lsdException w:name="Grid Table 1 Light" w:uiPriority="46"/>
+    <w:lsdException w:name="Grid Table 2" w:uiPriority="47"/>
+    <w:lsdException w:name="Grid Table 3" w:uiPriority="48"/>
+    <w:lsdException w:name="Grid Table 4" w:uiPriority="49"/>
+    <w:lsdException w:name="Grid Table 5 Dark" w:uiPriority="50"/>
+    <w:lsdException w:name="Grid Table 6 Colorful" w:uiPriority="51"/>
+    <w:lsdException w:name="Grid Table 7 Colorful" w:uiPriority="52"/>
+    <w:lsdException w:name="Grid Table 1 Light Accent 1" w:uiPriority="46"/>
+    <w:lsdException w:name="Grid Table 2 Accent 1" w:uiPriority="47"/>
+    <w:lsdException w:name="Grid Table 3 Accent 1" w:uiPriority="48"/>
+    <w:lsdException w:name="Grid Table 4 Accent 1" w:uiPriority="49"/>
+    <w:lsdException w:name="Grid Table 5 Dark Accent 1" w:uiPriority="50"/>
+    <w:lsdException w:name="Grid Table 6 Colorful Accent 1" w:uiPriority="51"/>
+    <w:lsdException w:name="Grid Table 7 Colorful Accent 1" w:uiPriority="52"/>
+    <w:lsdException w:name="Grid Table 1 Light Accent 2" w:uiPriority="46"/>
+    <w:lsdException w:name="Grid Table 2 Accent 2" w:uiPriority="47"/>
+    <w:lsdException w:name="Grid Table 3 Accent 2" w:uiPriority="48"/>
+    <w:lsdException w:name="Grid Table 4 Accent 2" w:uiPriority="49"/>
+    <w:lsdException w:name="Grid Table 5 Dark Accent 2" w:uiPriority="50"/>
+    <w:lsdException w:name="Grid Table 6 Colorful Accent 2" w:uiPriority="51"/>
+    <w:lsdException w:name="Grid Table 7 Colorful Accent 2" w:uiPriority="52"/>
+    <w:lsdException w:name="Grid Table 1 Light Accent 3" w:uiPriority="46"/>
+    <w:lsdException w:name="Grid Table 2 Accent 3" w:uiPriority="47"/>
+    <w:lsdException w:name="Grid Table 3 Accent 3" w:uiPriority="48"/>
+    <w:lsdException w:name="Grid Table 4 Accent 3" w:uiPriority="49"/>
+    <w:lsdException w:name="Grid Table 5 Dark Accent 3" w:uiPriority="50"/>
+    <w:lsdException w:name="Grid Table 6 Colorful Accent 3" w:uiPriority="51"/>
+    <w:lsdException w:name="Grid Table 7 Colorful Accent 3" w:uiPriority="52"/>
+    <w:lsdException w:name="Grid Table 1 Light Accent 4" w:uiPriority="46"/>
+    <w:lsdException w:name="Grid Table 2 Accent 4" w:uiPriority="47"/>
+    <w:lsdException w:name="Grid Table 3 Accent 4" w:uiPriority="48"/>
+    <w:lsdException w:name="Grid Table 4 Accent 4" w:uiPriority="49"/>
+    <w:lsdException w:name="Grid Table 5 Dark Accent 4" w:uiPriority="50"/>
+    <w:lsdException w:name="Grid Table 6 Colorful Accent 4" w:uiPriority="51"/>
+    <w:lsdException w:name="Grid Table 7 Colorful Accent 4" w:uiPriority="52"/>
+    <w:lsdException w:name="Grid Table 1 Light Accent 5" w:uiPriority="46"/>
+    <w:lsdException w:name="Grid Table 2 Accent 5" w:uiPriority="47"/>
+    <w:lsdException w:name="Grid Table 3 Accent 5" w:uiPriority="48"/>
+    <w:lsdException w:name="Grid Table 4 Accent 5" w:uiPriority="49"/>
+    <w:lsdException w:name="Grid Table 5 Dark Accent 5" w:uiPriority="50"/>
+    <w:lsdException w:name="Grid Table 6 Colorful Accent 5" w:uiPriority="51"/>
+    <w:lsdException w:name="Grid Table 7 Colorful Accent 5" w:uiPriority="52"/>
+    <w:lsdException w:name="Grid Table 1 Light Accent 6" w:uiPriority="46"/>
+    <w:lsdException w:name="Grid Table 2 Accent 6" w:uiPriority="47"/>
+    <w:lsdException w:name="Grid Table 3 Accent 6" w:uiPriority="48"/>
+    <w:lsdException w:name="Grid Table 4 Accent 6" w:uiPriority="49"/>
+    <w:lsdException w:name="Grid Table 5 Dark Accent 6" w:uiPriority="50"/>
+    <w:lsdException w:name="Grid Table 6 Colorful Accent 6" w:uiPriority="51"/>
+    <w:lsdException w:name="Grid Table 7 Colorful Accent 6" w:uiPriority="52"/>
+    <w:lsdException w:name="List Table 1 Light" w:uiPriority="46"/>
+    <w:lsdException w:name="List Table 2" w:uiPriority="47"/>
+    <w:lsdException w:name="List Table 3" w:uiPriority="48"/>
+    <w:lsdException w:name="List Table 4" w:uiPriority="49"/>
+    <w:lsdException w:name="List Table 5 Dark" w:uiPriority="50"/>
+    <w:lsdException w:name="List Table 6 Colorful" w:uiPriority="51"/>
+    <w:lsdException w:name="List Table 7 Colorful" w:uiPriority="52"/>
+    <w:lsdException w:name="List Table 1 Light Accent 1" w:uiPriority="46"/>
+    <w:lsdException w:name="List Table 2 Accent 1" w:uiPriority="47"/>
+    <w:lsdException w:name="List Table 3 Accent 1" w:uiPriority="48"/>
+    <w:lsdException w:name="List Table 4 Accent 1" w:uiPriority="49"/>
+    <w:lsdException w:name="List Table 5 Dark Accent 1" w:uiPriority="50"/>
+    <w:lsdException w:name="List Table 6 Colorful Accent 1" w:uiPriority="51"/>
+    <w:lsdException w:name="List Table 7 Colorful Accent 1" w:uiPriority="52"/>
+    <w:lsdException w:name="List Table 1 Light Accent 2" w:uiPriority="46"/>
+    <w:lsdException w:name="List Table 2 Accent 2" w:uiPriority="47"/>
+    <w:lsdException w:name="List Table 3 Accent 2" w:uiPriority="48"/>
+    <w:lsdException w:name="List Table 4 Accent 2" w:uiPriority="49"/>
+    <w:lsdException w:name="List Table 5 Dark Accent 2" w:uiPriority="50"/>
+    <w:lsdException w:name="List Table 6 Colorful Accent 2" w:uiPriority="51"/>
+    <w:lsdException w:name="List Table 7 Colorful Accent 2" w:uiPriority="52"/>
+    <w:lsdException w:name="List Table 1 Light Accent 3" w:uiPriority="46"/>
+    <w:lsdException w:name="List Table 2 Accent 3" w:uiPriority="47"/>
+    <w:lsdException w:name="List Table 3 Accent 3" w:uiPriority="48"/>
+    <w:lsdException w:name="List Table 4 Accent 3" w:uiPriority="49"/>
+    <w:lsdException w:name="List Table 5 Dark Accent 3" w:uiPriority="50"/>
+    <w:lsdException w:name="List Table 6 Colorful Accent 3" w:uiPriority="51"/>
+    <w:lsdException w:name="List Table 7 Colorful Accent 3" w:uiPriority="52"/>
+    <w:lsdException w:name="List Table 1 Light Accent 4" w:uiPriority="46"/>
+    <w:lsdException w:name="List Table 2 Accent 4" w:uiPriority="47"/>
+    <w:lsdException w:name="List Table 3 Accent 4" w:uiPriority="48"/>
+    <w:lsdException w:name="List Table 4 Accent 4" w:uiPriority="49"/>
+    <w:lsdException w:name="List Table 5 Dark Accent 4" w:uiPriority="50"/>
+    <w:lsdException w:name="List Table 6 Colorful Accent 4" w:uiPriority="51"/>
+    <w:lsdException w:name="List Table 7 Colorful Accent 4" w:uiPriority="52"/>
+    <w:lsdException w:name="List Table 1 Light Accent 5" w:uiPriority="46"/>
+    <w:lsdException w:name="List Table 2 Accent 5" w:uiPriority="47"/>
+    <w:lsdException w:name="List Table 3 Accent 5" w:uiPriority="48"/>
+    <w:lsdException w:name="List Table 4 Accent 5" w:uiPriority="49"/>
+    <w:lsdException w:name="List Table 5 Dark Accent 5" w:uiPriority="50"/>
+    <w:lsdException w:name="List Table 6 Colorful Accent 5" w:uiPriority="51"/>
+    <w:lsdException w:name="List Table 7 Colorful Accent 5" w:uiPriority="52"/>
+    <w:lsdException w:name="List Table 1 Light Accent 6" w:uiPriority="46"/>
+    <w:lsdException w:name="List Table 2 Accent 6" w:uiPriority="47"/>
+    <w:lsdException w:name="List Table 3 Accent 6" w:uiPriority="48"/>
+    <w:lsdException w:name="List Table 4 Accent 6" w:uiPriority="49"/>
+    <w:lsdException w:name="List Table 5 Dark Accent 6" w:uiPriority="50"/>
+    <w:lsdException w:name="List Table 6 Colorful Accent 6" w:uiPriority="51"/>
+    <w:lsdException w:name="List Table 7 Colorful Accent 6" w:uiPriority="52"/>
+  </w:latentStyles>
+  <w:style w:type="paragraph" w:default="1" w:styleId="Normalny">
+    <w:name w:val="Normal"/>
+    <w:qFormat/>
+  </w:style>
+  <w:style w:type="character" w:default="1" w:styleId="Domylnaczcionkaakapitu">
+    <w:name w:val="Default Paragraph Font"/>
+    <w:uiPriority w:val="1"/>
+    <w:semiHidden/>
+    <w:unhideWhenUsed/>
+  </w:style>
+  <w:style w:type="table" w:default="1" w:styleId="Standardowy">
+    <w:name w:val="Normal Table"/>
+    <w:uiPriority w:val="99"/>
+    <w:semiHidden/>
+    <w:unhideWhenUsed/>
+    <w:tblPr>
+      <w:tblInd w:w="0" w:type="dxa"/>
+      <w:tblCellMar>
+        <w:top w:w="0" w:type="dxa"/>
+        <w:left w:w="108" w:type="dxa"/>
+        <w:bottom w:w="0" w:type="dxa"/>
+        <w:right w:w="108" w:type="dxa"/>
+      </w:tblCellMar>
+    </w:tblPr>
+  </w:style>
+  <w:style w:type="numbering" w:default="1" w:styleId="Bezlisty">
+    <w:name w:val="No List"/>
+    <w:uiPriority w:val="99"/>
+    <w:semiHidden/>
+    <w:unhideWhenUsed/>
+  </w:style>
+  <w:style w:type="character" w:styleId="Tekstzastpczy">
+    <w:name w:val="Placeholder Text"/>
+    <w:basedOn w:val="Domylnaczcionkaakapitu"/>
+    <w:uiPriority w:val="99"/>
+    <w:semiHidden/>
+    <w:rsid w:val="000307E7"/>
+    <w:rPr>
+      <w:color w:val="808080"/>
+    </w:rPr>
+  </w:style>
+</w:styles>
+</file>
+
+<file path=word/glossary/webSettings.xml><?xml version="1.0" encoding="utf-8"?>
+<w:webSettings xmlns:mc="http://schemas.openxmlformats.org/markup-compatibility/2006" xmlns:r="http://schemas.openxmlformats.org/officeDocument/2006/relationships" xmlns:w="http://schemas.openxmlformats.org/wordprocessingml/2006/main" xmlns:w14="http://schemas.microsoft.com/office/word/2010/wordml" xmlns:w15="http://schemas.microsoft.com/office/word/2012/wordml" mc:Ignorable="w14 w15">
+  <w:optimizeForBrowser/>
+  <w:allowPNG/>
+</w:webSettings>
 </file>
 
 <file path=word/theme/theme1.xml><?xml version="1.0" encoding="utf-8"?>
@@ -8430,7 +11961,7 @@
 </file>
 
 <file path=customXml/itemProps1.xml><?xml version="1.0" encoding="utf-8"?>
-<ds:datastoreItem xmlns:ds="http://schemas.openxmlformats.org/officeDocument/2006/customXml" ds:itemID="{59EAAE9B-83F9-40B8-80BA-6A358198D5C2}">
+<ds:datastoreItem xmlns:ds="http://schemas.openxmlformats.org/officeDocument/2006/customXml" ds:itemID="{1742141A-0263-4747-843A-3EBD28798700}">
   <ds:schemaRefs>
     <ds:schemaRef ds:uri="http://schemas.openxmlformats.org/officeDocument/2006/bibliography"/>
   </ds:schemaRefs>

</xml_diff>

<commit_message>
viola - jones part II
</commit_message>
<xml_diff>
--- a/praca_magisterska.docx
+++ b/praca_magisterska.docx
@@ -185,115 +185,7 @@
           <w:sz w:val="32"/>
           <w:szCs w:val="36"/>
         </w:rPr>
-        <w:t xml:space="preserve">Project of </w:t>
-      </w:r>
-      <w:proofErr w:type="spellStart"/>
-      <w:r>
-        <w:rPr>
-          <w:i/>
-          <w:sz w:val="32"/>
-          <w:szCs w:val="36"/>
-        </w:rPr>
-        <w:t>steering</w:t>
-      </w:r>
-      <w:proofErr w:type="spellEnd"/>
-      <w:r>
-        <w:rPr>
-          <w:i/>
-          <w:sz w:val="32"/>
-          <w:szCs w:val="36"/>
-        </w:rPr>
-        <w:t xml:space="preserve"> system </w:t>
-      </w:r>
-      <w:proofErr w:type="spellStart"/>
-      <w:r>
-        <w:rPr>
-          <w:i/>
-          <w:sz w:val="32"/>
-          <w:szCs w:val="36"/>
-        </w:rPr>
-        <w:t>based</w:t>
-      </w:r>
-      <w:proofErr w:type="spellEnd"/>
-      <w:r>
-        <w:rPr>
-          <w:i/>
-          <w:sz w:val="32"/>
-          <w:szCs w:val="36"/>
-        </w:rPr>
-        <w:t xml:space="preserve"> on </w:t>
-      </w:r>
-      <w:proofErr w:type="spellStart"/>
-      <w:r>
-        <w:rPr>
-          <w:i/>
-          <w:sz w:val="32"/>
-          <w:szCs w:val="36"/>
-        </w:rPr>
-        <w:t>algorithm</w:t>
-      </w:r>
-      <w:proofErr w:type="spellEnd"/>
-      <w:r>
-        <w:rPr>
-          <w:i/>
-          <w:sz w:val="32"/>
-          <w:szCs w:val="36"/>
-        </w:rPr>
-        <w:t xml:space="preserve"> for </w:t>
-      </w:r>
-      <w:proofErr w:type="spellStart"/>
-      <w:r>
-        <w:rPr>
-          <w:i/>
-          <w:sz w:val="32"/>
-          <w:szCs w:val="36"/>
-        </w:rPr>
-        <w:t>images</w:t>
-      </w:r>
-      <w:proofErr w:type="spellEnd"/>
-      <w:r>
-        <w:rPr>
-          <w:i/>
-          <w:sz w:val="32"/>
-          <w:szCs w:val="36"/>
-        </w:rPr>
-        <w:t xml:space="preserve"> of face and </w:t>
-      </w:r>
-      <w:proofErr w:type="spellStart"/>
-      <w:r>
-        <w:rPr>
-          <w:i/>
-          <w:sz w:val="32"/>
-          <w:szCs w:val="36"/>
-        </w:rPr>
-        <w:t>mimcry</w:t>
-      </w:r>
-      <w:proofErr w:type="spellEnd"/>
-      <w:r>
-        <w:rPr>
-          <w:i/>
-          <w:sz w:val="32"/>
-          <w:szCs w:val="36"/>
-        </w:rPr>
-        <w:t xml:space="preserve"> </w:t>
-      </w:r>
-      <w:proofErr w:type="spellStart"/>
-      <w:r>
-        <w:rPr>
-          <w:i/>
-          <w:sz w:val="32"/>
-          <w:szCs w:val="36"/>
-        </w:rPr>
-        <w:t>processing</w:t>
-      </w:r>
-      <w:proofErr w:type="spellEnd"/>
-      <w:r>
-        <w:rPr>
-          <w:i/>
-          <w:sz w:val="32"/>
-          <w:szCs w:val="36"/>
-        </w:rPr>
-        <w:t xml:space="preserve"> </w:t>
+        <w:t xml:space="preserve">Project of steering system based on algorithm for images of face and mimcry processing </w:t>
       </w:r>
       <w:r>
         <w:rPr>
@@ -506,55 +398,7 @@
           <w:szCs w:val="24"/>
           <w:lang w:eastAsia="pl-PL"/>
         </w:rPr>
-        <w:t>Oświadczam, świadomy(-a) odpowiedzialności karnej za poświadczenie nieprawdy, że niniejszą pracę dyplomową wykonałem(-</w:t>
-      </w:r>
-      <w:proofErr w:type="spellStart"/>
-      <w:r>
-        <w:rPr>
-          <w:rFonts w:ascii="Times New Roman" w:eastAsia="Times New Roman" w:hAnsi="Times New Roman"/>
-          <w:i/>
-          <w:iCs/>
-          <w:sz w:val="24"/>
-          <w:szCs w:val="24"/>
-          <w:lang w:eastAsia="pl-PL"/>
-        </w:rPr>
-        <w:t>am</w:t>
-      </w:r>
-      <w:proofErr w:type="spellEnd"/>
-      <w:r>
-        <w:rPr>
-          <w:rFonts w:ascii="Times New Roman" w:eastAsia="Times New Roman" w:hAnsi="Times New Roman"/>
-          <w:i/>
-          <w:iCs/>
-          <w:sz w:val="24"/>
-          <w:szCs w:val="24"/>
-          <w:lang w:eastAsia="pl-PL"/>
-        </w:rPr>
-        <w:t>) osobiście i samodzielnie i że nie korzystałem(-</w:t>
-      </w:r>
-      <w:proofErr w:type="spellStart"/>
-      <w:r>
-        <w:rPr>
-          <w:rFonts w:ascii="Times New Roman" w:eastAsia="Times New Roman" w:hAnsi="Times New Roman"/>
-          <w:i/>
-          <w:iCs/>
-          <w:sz w:val="24"/>
-          <w:szCs w:val="24"/>
-          <w:lang w:eastAsia="pl-PL"/>
-        </w:rPr>
-        <w:t>am</w:t>
-      </w:r>
-      <w:proofErr w:type="spellEnd"/>
-      <w:r>
-        <w:rPr>
-          <w:rFonts w:ascii="Times New Roman" w:eastAsia="Times New Roman" w:hAnsi="Times New Roman"/>
-          <w:i/>
-          <w:iCs/>
-          <w:sz w:val="24"/>
-          <w:szCs w:val="24"/>
-          <w:lang w:eastAsia="pl-PL"/>
-        </w:rPr>
-        <w:t>) ze źródeł innych niż wymienione w pracy.</w:t>
+        <w:t>Oświadczam, świadomy(-a) odpowiedzialności karnej za poświadczenie nieprawdy, że niniejszą pracę dyplomową wykonałem(-am) osobiście i samodzielnie i że nie korzystałem(-am) ze źródeł innych niż wymienione w pracy.</w:t>
       </w:r>
     </w:p>
     <w:p>
@@ -2314,35 +2158,7 @@
         <w:rPr>
           <w:lang w:eastAsia="pl-PL"/>
         </w:rPr>
-        <w:t>wykorzystujące inne drogi komunikacji, oparte na pozostałych zmysłach, a nawet łączące w sposób równoległy wiele sposobów komunikacji człowieka z maszyną. Podejście to określane jest mianem interfejsów multimodalnych (</w:t>
-      </w:r>
-      <w:proofErr w:type="spellStart"/>
-      <w:r>
-        <w:rPr>
-          <w:lang w:eastAsia="pl-PL"/>
-        </w:rPr>
-        <w:t>multimodal</w:t>
-      </w:r>
-      <w:proofErr w:type="spellEnd"/>
-      <w:r>
-        <w:rPr>
-          <w:lang w:eastAsia="pl-PL"/>
-        </w:rPr>
-        <w:t xml:space="preserve"> </w:t>
-      </w:r>
-      <w:proofErr w:type="spellStart"/>
-      <w:r>
-        <w:rPr>
-          <w:lang w:eastAsia="pl-PL"/>
-        </w:rPr>
-        <w:t>interfaces</w:t>
-      </w:r>
-      <w:proofErr w:type="spellEnd"/>
-      <w:r>
-        <w:rPr>
-          <w:lang w:eastAsia="pl-PL"/>
-        </w:rPr>
-        <w:t>).</w:t>
+        <w:t>wykorzystujące inne drogi komunikacji, oparte na pozostałych zmysłach, a nawet łączące w sposób równoległy wiele sposobów komunikacji człowieka z maszyną. Podejście to określane jest mianem interfejsów multimodalnych (multimodal interfaces).</w:t>
       </w:r>
       <w:r>
         <w:rPr>
@@ -2606,55 +2422,7 @@
         <w:t>Do uzyskania zadowalających efektów potrzebna jest znajomość parametrów kamery, spektrum światła generowanego przez źródło, oraz model skóry oferujący uśrednione wartości długości fali odbitej przez skórę koloru w przybliżeniu odpowiadającemu każdej z ras.</w:t>
       </w:r>
       <w:r>
-        <w:t xml:space="preserve"> [Skin </w:t>
-      </w:r>
-      <w:proofErr w:type="spellStart"/>
-      <w:r>
-        <w:t>colour</w:t>
-      </w:r>
-      <w:proofErr w:type="spellEnd"/>
-      <w:r>
-        <w:t xml:space="preserve"> </w:t>
-      </w:r>
-      <w:proofErr w:type="spellStart"/>
-      <w:r>
-        <w:t>detection</w:t>
-      </w:r>
-      <w:proofErr w:type="spellEnd"/>
-      <w:r>
-        <w:t xml:space="preserve"> </w:t>
-      </w:r>
-      <w:proofErr w:type="spellStart"/>
-      <w:r>
-        <w:t>under</w:t>
-      </w:r>
-      <w:proofErr w:type="spellEnd"/>
-      <w:r>
-        <w:t xml:space="preserve"> </w:t>
-      </w:r>
-      <w:proofErr w:type="spellStart"/>
-      <w:r>
-        <w:t>changing</w:t>
-      </w:r>
-      <w:proofErr w:type="spellEnd"/>
-      <w:r>
-        <w:t xml:space="preserve"> </w:t>
-      </w:r>
-      <w:proofErr w:type="spellStart"/>
-      <w:r>
-        <w:t>lighting</w:t>
-      </w:r>
-      <w:proofErr w:type="spellEnd"/>
-      <w:r>
-        <w:t xml:space="preserve"> </w:t>
-      </w:r>
-      <w:proofErr w:type="spellStart"/>
-      <w:r>
-        <w:t>conditions</w:t>
-      </w:r>
-      <w:proofErr w:type="spellEnd"/>
-      <w:r>
-        <w:t>]</w:t>
+        <w:t xml:space="preserve"> [Skin colour detection under changing lighting conditions]</w:t>
       </w:r>
     </w:p>
     <w:p>
@@ -2771,55 +2539,7 @@
         <w:ind w:left="360"/>
       </w:pPr>
       <w:r>
-        <w:t xml:space="preserve">Algorytm wykorzystujący powyższe parametry jest szybki (prosty algorytm wykorzystujący binaryzację) i niewrażliwy na rotację obiektu. Jego wadą natomiast jest wrażliwość na zmieniające się warunki otoczenia oraz konieczność uwzględnienia parametrów sprzętowych. [Skin </w:t>
-      </w:r>
-      <w:proofErr w:type="spellStart"/>
-      <w:r>
-        <w:t>colour</w:t>
-      </w:r>
-      <w:proofErr w:type="spellEnd"/>
-      <w:r>
-        <w:t xml:space="preserve"> </w:t>
-      </w:r>
-      <w:proofErr w:type="spellStart"/>
-      <w:r>
-        <w:t>detection</w:t>
-      </w:r>
-      <w:proofErr w:type="spellEnd"/>
-      <w:r>
-        <w:t xml:space="preserve"> </w:t>
-      </w:r>
-      <w:proofErr w:type="spellStart"/>
-      <w:r>
-        <w:t>under</w:t>
-      </w:r>
-      <w:proofErr w:type="spellEnd"/>
-      <w:r>
-        <w:t xml:space="preserve"> </w:t>
-      </w:r>
-      <w:proofErr w:type="spellStart"/>
-      <w:r>
-        <w:t>changing</w:t>
-      </w:r>
-      <w:proofErr w:type="spellEnd"/>
-      <w:r>
-        <w:t xml:space="preserve"> </w:t>
-      </w:r>
-      <w:proofErr w:type="spellStart"/>
-      <w:r>
-        <w:t>lighting</w:t>
-      </w:r>
-      <w:proofErr w:type="spellEnd"/>
-      <w:r>
-        <w:t xml:space="preserve"> </w:t>
-      </w:r>
-      <w:proofErr w:type="spellStart"/>
-      <w:r>
-        <w:t>conditions</w:t>
-      </w:r>
-      <w:proofErr w:type="spellEnd"/>
-      <w:r>
-        <w:t>]</w:t>
+        <w:t>Algorytm wykorzystujący powyższe parametry jest szybki (prosty algorytm wykorzystujący binaryzację) i niewrażliwy na rotację obiektu. Jego wadą natomiast jest wrażliwość na zmieniające się warunki otoczenia oraz konieczność uwzględnienia parametrów sprzętowych. [Skin colour detection under changing lighting conditions]</w:t>
       </w:r>
     </w:p>
     <w:p/>
@@ -2854,21 +2574,8 @@
       <w:r>
         <w:t xml:space="preserve"> koloru skóry. Jest on jednak wykorzystywany w fazie inicjalizacji. Algorytm wykorzystuje założenie, że tło jest nieruchome. Dzięki temu znacznie łatwiej wyodrębnić poruszające się obiekty w obrębie obserwowanej sceny. Uwzględniając nierównomierny rozkład oświetlenia i korzystający z mechanizmu predykcyjnego pozwalającego w pewnym stopniu przewidzieć kierunek przemieszczania się obiektu otrzymano zadowalające wyniki, nawet w przypadku śledzenia kilku obiektów jednocześnie. [</w:t>
       </w:r>
-      <w:proofErr w:type="spellStart"/>
-      <w:r>
-        <w:t>Tracking</w:t>
-      </w:r>
-      <w:proofErr w:type="spellEnd"/>
-      <w:r>
-        <w:t xml:space="preserve"> Human </w:t>
-      </w:r>
-      <w:proofErr w:type="spellStart"/>
-      <w:r>
-        <w:t>Faces</w:t>
-      </w:r>
-      <w:proofErr w:type="spellEnd"/>
-      <w:r>
-        <w:t xml:space="preserve"> in Real-Time</w:t>
+      <w:r>
+        <w:t>Tracking Human Faces in Real-Time</w:t>
       </w:r>
       <w:r>
         <w:t>]</w:t>
@@ -2884,21 +2591,8 @@
       <w:r>
         <w:t>ziałania, możliwość śledzenia wielu obiektów jednocześnie przy zachowaniu ich odrębności. Wadą natomiast jest ograniczenie dotyczące statycznego tła sceny oraz wrażliwość na skokowe zmiany oświetlenia, lub kolorystki tła. [</w:t>
       </w:r>
-      <w:proofErr w:type="spellStart"/>
-      <w:r>
-        <w:t>Tracking</w:t>
-      </w:r>
-      <w:proofErr w:type="spellEnd"/>
-      <w:r>
-        <w:t xml:space="preserve"> Human </w:t>
-      </w:r>
-      <w:proofErr w:type="spellStart"/>
-      <w:r>
-        <w:t>Faces</w:t>
-      </w:r>
-      <w:proofErr w:type="spellEnd"/>
-      <w:r>
-        <w:t xml:space="preserve"> in Real-Time</w:t>
+      <w:r>
+        <w:t>Tracking Human Faces in Real-Time</w:t>
       </w:r>
       <w:r>
         <w:t>]</w:t>
@@ -2932,98 +2626,22 @@
       </w:pPr>
       <w:r>
         <w:lastRenderedPageBreak/>
-        <w:t xml:space="preserve">Rozwiązania tego typu bazują na bardziej szczegółowych cechach obiektu, takich jak wzajemne położenie struktur, krawędzie[Real-Time Face </w:t>
-      </w:r>
-      <w:proofErr w:type="spellStart"/>
-      <w:r>
-        <w:t>Detection</w:t>
-      </w:r>
-      <w:proofErr w:type="spellEnd"/>
-      <w:r>
-        <w:t xml:space="preserve"> Using </w:t>
-      </w:r>
-      <w:proofErr w:type="spellStart"/>
-      <w:r>
-        <w:t>Edge-Orientation</w:t>
-      </w:r>
-      <w:proofErr w:type="spellEnd"/>
-      <w:r>
-        <w:t xml:space="preserve"> </w:t>
-      </w:r>
-      <w:proofErr w:type="spellStart"/>
-      <w:r>
-        <w:t>Matching</w:t>
-      </w:r>
-      <w:proofErr w:type="spellEnd"/>
-      <w:r>
-        <w:t>], rozpoznawanie struktur na podstawie uczenia maszynowego, lub klasyfikatorów kaskadowych (</w:t>
+        <w:t>Rozwiązania tego typu bazują na bardziej szczegółowych cechach obiektu, takich jak wzajemne położenie struktur, krawędzie[Real-Time Face Detection Using Edge-Orientation Matching], rozpoznawanie struktur na podstawie uczenia maszynowego, lub klasyfikatorów kaskadowych (</w:t>
       </w:r>
       <w:r>
         <w:rPr>
           <w:i/>
         </w:rPr>
-        <w:t xml:space="preserve">ang. </w:t>
-      </w:r>
-      <w:proofErr w:type="spellStart"/>
-      <w:r>
-        <w:rPr>
-          <w:i/>
-        </w:rPr>
-        <w:t>weak</w:t>
-      </w:r>
-      <w:proofErr w:type="spellEnd"/>
-      <w:r>
-        <w:rPr>
-          <w:i/>
-        </w:rPr>
-        <w:t xml:space="preserve"> </w:t>
-      </w:r>
-      <w:proofErr w:type="spellStart"/>
-      <w:r>
-        <w:rPr>
-          <w:i/>
-        </w:rPr>
-        <w:t>classifier</w:t>
-      </w:r>
-      <w:proofErr w:type="spellEnd"/>
-      <w:r>
-        <w:rPr>
-          <w:i/>
-        </w:rPr>
-        <w:t xml:space="preserve"> </w:t>
-      </w:r>
-      <w:proofErr w:type="spellStart"/>
-      <w:r>
-        <w:rPr>
-          <w:i/>
-        </w:rPr>
-        <w:t>cascades</w:t>
-      </w:r>
-      <w:proofErr w:type="spellEnd"/>
-      <w:r>
-        <w:t xml:space="preserve">). Ich złożoność jest o wiele większa niż </w:t>
-      </w:r>
-      <w:proofErr w:type="spellStart"/>
-      <w:r>
-        <w:t>wymienonych</w:t>
-      </w:r>
-      <w:proofErr w:type="spellEnd"/>
-      <w:r>
-        <w:t xml:space="preserve"> w punkcie 2.1.1, jednak ilość informacji, które są w stanie dostarczyć pozwala na budowę użytecznych aplikacji.</w:t>
+        <w:t>ang. weak classifier cascades</w:t>
+      </w:r>
+      <w:r>
+        <w:t>). Ich złożoność jest o wiele większa niż wymienonych w punkcie 2.1.1, jednak ilość informacji, które są w stanie dostarczyć pozwala na budowę użytecznych aplikacji.</w:t>
       </w:r>
       <w:r>
         <w:t xml:space="preserve"> [</w:t>
       </w:r>
       <w:r>
-        <w:t>http://www.cs.rutgers.edu/~</w:t>
-      </w:r>
-      <w:proofErr w:type="spellStart"/>
-      <w:r>
-        <w:t>decarlo</w:t>
-      </w:r>
-      <w:proofErr w:type="spellEnd"/>
-      <w:r>
-        <w:t>/facetrack.html</w:t>
+        <w:t>http://www.cs.rutgers.edu/~decarlo/facetrack.html</w:t>
       </w:r>
       <w:r>
         <w:t>]</w:t>
@@ -3131,15 +2749,7 @@
         <w:t>Model w rozumieniu przetwarzania obrazów twarzy, jest zbiorem punktów reprezentujących uśrednione parametry opisujące: wygląd, kształt, ruch obiektu. [</w:t>
       </w:r>
       <w:r>
-        <w:t>http://www.cs.rutgers.edu/~</w:t>
-      </w:r>
-      <w:proofErr w:type="spellStart"/>
-      <w:r>
-        <w:t>decarlo</w:t>
-      </w:r>
-      <w:proofErr w:type="spellEnd"/>
-      <w:r>
-        <w:t>/facetrack.html</w:t>
+        <w:t>http://www.cs.rutgers.edu/~decarlo/facetrack.html</w:t>
       </w:r>
       <w:r>
         <w:t>]</w:t>
@@ -3263,31 +2873,7 @@
         <w:t>Śledzenie konturów owalu twarzy, oraz kilku cech charakterystycznych w jego obrębie skutkuje otrzymaniem szybkiego algorytmu, o ograniczonej funkcjonalności.</w:t>
       </w:r>
       <w:r>
-        <w:t xml:space="preserve">[Simple and Fast Face </w:t>
-      </w:r>
-      <w:proofErr w:type="spellStart"/>
-      <w:r>
-        <w:t>Detection</w:t>
-      </w:r>
-      <w:proofErr w:type="spellEnd"/>
-      <w:r>
-        <w:t xml:space="preserve"> System </w:t>
-      </w:r>
-      <w:proofErr w:type="spellStart"/>
-      <w:r>
-        <w:t>Based</w:t>
-      </w:r>
-      <w:proofErr w:type="spellEnd"/>
-      <w:r>
-        <w:t xml:space="preserve"> on </w:t>
-      </w:r>
-      <w:proofErr w:type="spellStart"/>
-      <w:r>
-        <w:t>Edges</w:t>
-      </w:r>
-      <w:proofErr w:type="spellEnd"/>
-      <w:r>
-        <w:t>]</w:t>
+        <w:t>[Simple and Fast Face Detection System Based on Edges]</w:t>
       </w:r>
     </w:p>
     <w:p>
@@ -3533,21 +3119,8 @@
           </w:tcPr>
           <w:p>
             <w:r>
-              <w:t xml:space="preserve">Lambda </w:t>
+              <w:t>Lambda Labs – Face recognition</w:t>
             </w:r>
-            <w:proofErr w:type="spellStart"/>
-            <w:r>
-              <w:t>Labs</w:t>
-            </w:r>
-            <w:proofErr w:type="spellEnd"/>
-            <w:r>
-              <w:t xml:space="preserve"> – Face </w:t>
-            </w:r>
-            <w:proofErr w:type="spellStart"/>
-            <w:r>
-              <w:t>recognition</w:t>
-            </w:r>
-            <w:proofErr w:type="spellEnd"/>
           </w:p>
         </w:tc>
         <w:tc>
@@ -3571,13 +3144,8 @@
             <w:pPr>
               <w:cnfStyle w:val="000000100000" w:firstRow="0" w:lastRow="0" w:firstColumn="0" w:lastColumn="0" w:oddVBand="0" w:evenVBand="0" w:oddHBand="1" w:evenHBand="0" w:firstRowFirstColumn="0" w:firstRowLastColumn="0" w:lastRowFirstColumn="0" w:lastRowLastColumn="0"/>
             </w:pPr>
-            <w:proofErr w:type="spellStart"/>
             <w:r>
-              <w:t>iOS</w:t>
-            </w:r>
-            <w:proofErr w:type="spellEnd"/>
-            <w:r>
-              <w:t>, Google Glass</w:t>
+              <w:t>iOS, Google Glass</w:t>
             </w:r>
           </w:p>
         </w:tc>
@@ -3602,11 +3170,9 @@
             <w:tcW w:w="2256" w:type="dxa"/>
           </w:tcPr>
           <w:p>
-            <w:proofErr w:type="spellStart"/>
             <w:r>
               <w:t>FaceR</w:t>
             </w:r>
-            <w:proofErr w:type="spellEnd"/>
           </w:p>
         </w:tc>
         <w:tc>
@@ -3631,15 +3197,7 @@
               <w:cnfStyle w:val="000000000000" w:firstRow="0" w:lastRow="0" w:firstColumn="0" w:lastColumn="0" w:oddVBand="0" w:evenVBand="0" w:oddHBand="0" w:evenHBand="0" w:firstRowFirstColumn="0" w:firstRowLastColumn="0" w:lastRowFirstColumn="0" w:lastRowLastColumn="0"/>
             </w:pPr>
             <w:r>
-              <w:t xml:space="preserve">Java, </w:t>
-            </w:r>
-            <w:proofErr w:type="spellStart"/>
-            <w:r>
-              <w:t>Ruby</w:t>
-            </w:r>
-            <w:proofErr w:type="spellEnd"/>
-            <w:r>
-              <w:t>, PHP</w:t>
+              <w:t>Java, Ruby, PHP</w:t>
             </w:r>
           </w:p>
         </w:tc>
@@ -3667,19 +3225,9 @@
             <w:tcW w:w="2256" w:type="dxa"/>
           </w:tcPr>
           <w:p>
-            <w:proofErr w:type="spellStart"/>
             <w:r>
-              <w:t>Sky</w:t>
+              <w:t>Sky Biometry</w:t>
             </w:r>
-            <w:proofErr w:type="spellEnd"/>
-            <w:r>
-              <w:t xml:space="preserve"> </w:t>
-            </w:r>
-            <w:proofErr w:type="spellStart"/>
-            <w:r>
-              <w:t>Biometry</w:t>
-            </w:r>
-            <w:proofErr w:type="spellEnd"/>
           </w:p>
         </w:tc>
         <w:tc>
@@ -3729,11 +3277,9 @@
             <w:tcW w:w="2256" w:type="dxa"/>
           </w:tcPr>
           <w:p>
-            <w:proofErr w:type="spellStart"/>
             <w:r>
               <w:t>Faceplusplus</w:t>
             </w:r>
-            <w:proofErr w:type="spellEnd"/>
           </w:p>
         </w:tc>
         <w:tc>
@@ -3791,20 +3337,10 @@
             <w:tcW w:w="2256" w:type="dxa"/>
           </w:tcPr>
           <w:p>
-            <w:proofErr w:type="spellStart"/>
             <w:r>
               <w:lastRenderedPageBreak/>
-              <w:t>Eyedea</w:t>
+              <w:t>Eyedea recognition</w:t>
             </w:r>
-            <w:proofErr w:type="spellEnd"/>
-            <w:r>
-              <w:t xml:space="preserve"> </w:t>
-            </w:r>
-            <w:proofErr w:type="spellStart"/>
-            <w:r>
-              <w:t>recognition</w:t>
-            </w:r>
-            <w:proofErr w:type="spellEnd"/>
           </w:p>
         </w:tc>
         <w:tc>
@@ -3815,13 +3351,8 @@
             <w:pPr>
               <w:cnfStyle w:val="000000100000" w:firstRow="0" w:lastRow="0" w:firstColumn="0" w:lastColumn="0" w:oddVBand="0" w:evenVBand="0" w:oddHBand="1" w:evenHBand="0" w:firstRowFirstColumn="0" w:firstRowLastColumn="0" w:lastRowFirstColumn="0" w:lastRowLastColumn="0"/>
             </w:pPr>
-            <w:proofErr w:type="spellStart"/>
             <w:r>
-              <w:t>RESTowe</w:t>
-            </w:r>
-            <w:proofErr w:type="spellEnd"/>
-            <w:r>
-              <w:t xml:space="preserve"> API oferujące wykrywanie twarzy na zdjęciach</w:t>
+              <w:t>RESTowe API oferujące wykrywanie twarzy na zdjęciach</w:t>
             </w:r>
             <w:r>
               <w:t>, wraz z segmentacją na poszczególne struktury</w:t>
@@ -3865,19 +3396,9 @@
             <w:tcW w:w="2256" w:type="dxa"/>
           </w:tcPr>
           <w:p>
-            <w:proofErr w:type="spellStart"/>
             <w:r>
-              <w:t>Visage</w:t>
+              <w:t>Visage Face Track</w:t>
             </w:r>
-            <w:proofErr w:type="spellEnd"/>
-            <w:r>
-              <w:t xml:space="preserve"> Face </w:t>
-            </w:r>
-            <w:proofErr w:type="spellStart"/>
-            <w:r>
-              <w:t>Track</w:t>
-            </w:r>
-            <w:proofErr w:type="spellEnd"/>
           </w:p>
         </w:tc>
         <w:tc>
@@ -3930,13 +3451,8 @@
             <w:tcW w:w="2256" w:type="dxa"/>
           </w:tcPr>
           <w:p>
-            <w:proofErr w:type="spellStart"/>
             <w:r>
-              <w:t>Faceware</w:t>
-            </w:r>
-            <w:proofErr w:type="spellEnd"/>
-            <w:r>
-              <w:t xml:space="preserve"> Analyzer</w:t>
+              <w:t>Faceware Analyzer</w:t>
             </w:r>
           </w:p>
         </w:tc>
@@ -4060,16 +3576,11 @@
         <w:t>Wykrywanie obiektów przy pom</w:t>
       </w:r>
       <w:r>
-        <w:t xml:space="preserve">ocy algorytmu Viola-Jones i </w:t>
-      </w:r>
-      <w:proofErr w:type="spellStart"/>
-      <w:r>
-        <w:t>AdaB</w:t>
+        <w:t>ocy algorytmu Viola-Jones i AdaB</w:t>
       </w:r>
       <w:r>
         <w:t>oost</w:t>
       </w:r>
-      <w:proofErr w:type="spellEnd"/>
     </w:p>
     <w:p>
       <w:pPr>
@@ -4081,116 +3592,16 @@
         <w:ind w:left="360"/>
       </w:pPr>
       <w:r>
-        <w:t xml:space="preserve">Rozwiązanie opisane przez Paula Viola i Michaela </w:t>
-      </w:r>
-      <w:proofErr w:type="spellStart"/>
-      <w:r>
-        <w:t>Jones’a</w:t>
-      </w:r>
-      <w:proofErr w:type="spellEnd"/>
-      <w:r>
-        <w:t xml:space="preserve"> [</w:t>
-      </w:r>
-      <w:proofErr w:type="spellStart"/>
+        <w:t>Rozwiązanie opisane przez Paula Viola i Michaela Jones’a [</w:t>
+      </w:r>
       <w:r>
         <w:rPr>
           <w:b/>
           <w:bCs/>
           <w:color w:val="FF0000"/>
         </w:rPr>
-        <w:t>Rapid</w:t>
-      </w:r>
-      <w:proofErr w:type="spellEnd"/>
-      <w:r>
-        <w:rPr>
-          <w:b/>
-          <w:bCs/>
-          <w:color w:val="FF0000"/>
-        </w:rPr>
-        <w:t xml:space="preserve"> Object </w:t>
-      </w:r>
-      <w:proofErr w:type="spellStart"/>
-      <w:r>
-        <w:rPr>
-          <w:b/>
-          <w:bCs/>
-          <w:color w:val="FF0000"/>
-        </w:rPr>
-        <w:t>Detection</w:t>
-      </w:r>
-      <w:proofErr w:type="spellEnd"/>
-      <w:r>
-        <w:rPr>
-          <w:b/>
-          <w:bCs/>
-          <w:color w:val="FF0000"/>
-        </w:rPr>
-        <w:t xml:space="preserve"> </w:t>
-      </w:r>
-      <w:proofErr w:type="spellStart"/>
-      <w:r>
-        <w:rPr>
-          <w:b/>
-          <w:bCs/>
-          <w:color w:val="FF0000"/>
-        </w:rPr>
-        <w:t>using</w:t>
-      </w:r>
-      <w:proofErr w:type="spellEnd"/>
-      <w:r>
-        <w:rPr>
-          <w:b/>
-          <w:bCs/>
-          <w:color w:val="FF0000"/>
-        </w:rPr>
-        <w:t xml:space="preserve"> a </w:t>
-      </w:r>
-      <w:proofErr w:type="spellStart"/>
-      <w:r>
-        <w:rPr>
-          <w:b/>
-          <w:bCs/>
-          <w:color w:val="FF0000"/>
-        </w:rPr>
-        <w:t>Boosted</w:t>
-      </w:r>
-      <w:proofErr w:type="spellEnd"/>
-      <w:r>
-        <w:rPr>
-          <w:b/>
-          <w:bCs/>
-          <w:color w:val="FF0000"/>
-        </w:rPr>
-        <w:t xml:space="preserve"> </w:t>
-      </w:r>
-      <w:proofErr w:type="spellStart"/>
-      <w:r>
-        <w:rPr>
-          <w:b/>
-          <w:bCs/>
-          <w:color w:val="FF0000"/>
-        </w:rPr>
-        <w:t>Cascade</w:t>
-      </w:r>
-      <w:proofErr w:type="spellEnd"/>
-      <w:r>
-        <w:rPr>
-          <w:b/>
-          <w:bCs/>
-          <w:color w:val="FF0000"/>
-        </w:rPr>
-        <w:t xml:space="preserve"> of Simple </w:t>
-      </w:r>
-      <w:proofErr w:type="spellStart"/>
-      <w:r>
-        <w:rPr>
-          <w:b/>
-          <w:bCs/>
-          <w:color w:val="FF0000"/>
-        </w:rPr>
-        <w:t>Features</w:t>
-      </w:r>
-      <w:proofErr w:type="spellEnd"/>
+        <w:t>Rapid Object Detection using a Boosted Cascade of Simple Features</w:t>
+      </w:r>
       <w:r>
         <w:t xml:space="preserve">] przedstawia podejście wykorzystujące uczenie maszynowe. Pozwala ono na bardzo szybkie przetwarzanie obrazów, z zachowaniem wysokiej skuteczności rozpoznawania obiektów.  </w:t>
       </w:r>
@@ -4216,23 +3627,7 @@
           <w:bCs/>
         </w:rPr>
         <w:lastRenderedPageBreak/>
-        <w:t xml:space="preserve">Przedstawienie obrazu w postaci integralnej(ang. </w:t>
-      </w:r>
-      <w:proofErr w:type="spellStart"/>
-      <w:r>
-        <w:rPr>
-          <w:b/>
-          <w:bCs/>
-        </w:rPr>
-        <w:t>Integral</w:t>
-      </w:r>
-      <w:proofErr w:type="spellEnd"/>
-      <w:r>
-        <w:rPr>
-          <w:b/>
-          <w:bCs/>
-        </w:rPr>
-        <w:t xml:space="preserve"> image) – pozwala na bardzo szybkie przetwarzanie cech obrazów</w:t>
+        <w:t>Przedstawienie obrazu w postaci integralnej(ang. Integral image) – pozwala na bardzo szybkie przetwarzanie cech obrazów</w:t>
       </w:r>
     </w:p>
     <w:p>
@@ -4252,23 +3647,7 @@
           <w:b/>
           <w:bCs/>
         </w:rPr>
-        <w:t xml:space="preserve">Algorytm uczący, bazujący na </w:t>
-      </w:r>
-      <w:proofErr w:type="spellStart"/>
-      <w:r>
-        <w:rPr>
-          <w:b/>
-          <w:bCs/>
-        </w:rPr>
-        <w:t>AdaBoost</w:t>
-      </w:r>
-      <w:proofErr w:type="spellEnd"/>
-      <w:r>
-        <w:rPr>
-          <w:b/>
-          <w:bCs/>
-        </w:rPr>
-        <w:t xml:space="preserve">  - selekcja cech </w:t>
+        <w:t xml:space="preserve">Algorytm uczący, bazujący na AdaBoost  - selekcja cech </w:t>
       </w:r>
     </w:p>
     <w:p>
@@ -4297,15 +3676,7 @@
         <w:ind w:firstLine="360"/>
       </w:pPr>
       <w:r>
-        <w:t xml:space="preserve">3.1.1 Cechy (ang. </w:t>
-      </w:r>
-      <w:proofErr w:type="spellStart"/>
-      <w:r>
-        <w:t>features</w:t>
-      </w:r>
-      <w:proofErr w:type="spellEnd"/>
-      <w:r>
-        <w:t>)</w:t>
+        <w:t>3.1.1 Cechy (ang. features)</w:t>
       </w:r>
     </w:p>
     <w:p>
@@ -4328,15 +3699,7 @@
         <w:t xml:space="preserve"> </w:t>
       </w:r>
       <w:r>
-        <w:t xml:space="preserve">Tego typu struktury, na obrazie zostają przybliżone przy pomocy cech przypominających funkcje bazowe </w:t>
-      </w:r>
-      <w:proofErr w:type="spellStart"/>
-      <w:r>
-        <w:t>Haar’a</w:t>
-      </w:r>
-      <w:proofErr w:type="spellEnd"/>
-      <w:r>
-        <w:t>. W pracy [adnotacja jak powyżej do Viola-Jones]wykorzystano trzy rodzaje cech.</w:t>
+        <w:t>Tego typu struktury, na obrazie zostają przybliżone przy pomocy cech przypominających funkcje bazowe Haar’a. W pracy [adnotacja jak powyżej do Viola-Jones]wykorzystano trzy rodzaje cech.</w:t>
       </w:r>
     </w:p>
     <w:p>
@@ -4353,23 +3716,7 @@
         </w:numPr>
       </w:pPr>
       <w:r>
-        <w:t xml:space="preserve">Cecha dwóch prostokątów (ang. </w:t>
-      </w:r>
-      <w:proofErr w:type="spellStart"/>
-      <w:r>
-        <w:t>two-rectangle</w:t>
-      </w:r>
-      <w:proofErr w:type="spellEnd"/>
-      <w:r>
-        <w:t xml:space="preserve"> </w:t>
-      </w:r>
-      <w:proofErr w:type="spellStart"/>
-      <w:r>
-        <w:t>feature</w:t>
-      </w:r>
-      <w:proofErr w:type="spellEnd"/>
-      <w:r>
-        <w:t>) – różnica pomiędzy sumą pikseli wewnątrz dwóch prostokątnych regionów obrazu, gdzie, oba regiony posiadają taki sam rozmiar i kształt, oraz przylegają do siebie w pionie lub w poziomie</w:t>
+        <w:t>Cecha dwóch prostokątów (ang. two-rectangle feature) – różnica pomiędzy sumą pikseli wewnątrz dwóch prostokątnych regionów obrazu, gdzie, oba regiony posiadają taki sam rozmiar i kształt, oraz przylegają do siebie w pionie lub w poziomie</w:t>
       </w:r>
     </w:p>
     <w:p>
@@ -4381,23 +3728,7 @@
         </w:numPr>
       </w:pPr>
       <w:r>
-        <w:t xml:space="preserve">Cecha trzech prostokątów (ang. </w:t>
-      </w:r>
-      <w:proofErr w:type="spellStart"/>
-      <w:r>
-        <w:t>three-rectangle</w:t>
-      </w:r>
-      <w:proofErr w:type="spellEnd"/>
-      <w:r>
-        <w:t xml:space="preserve"> </w:t>
-      </w:r>
-      <w:proofErr w:type="spellStart"/>
-      <w:r>
-        <w:t>feature</w:t>
-      </w:r>
-      <w:proofErr w:type="spellEnd"/>
-      <w:r>
-        <w:t>) – suma pikseli  dwóch zewnętrznych prostokątów odjęta od sumy pikseli regionu centralnego</w:t>
+        <w:t>Cecha trzech prostokątów (ang. three-rectangle feature) – suma pikseli  dwóch zewnętrznych prostokątów odjęta od sumy pikseli regionu centralnego</w:t>
       </w:r>
     </w:p>
     <w:p>
@@ -4409,23 +3740,7 @@
         </w:numPr>
       </w:pPr>
       <w:r>
-        <w:t xml:space="preserve">Cecha czterech prostokątów (ang. </w:t>
-      </w:r>
-      <w:proofErr w:type="spellStart"/>
-      <w:r>
-        <w:t>four-rectangle</w:t>
-      </w:r>
-      <w:proofErr w:type="spellEnd"/>
-      <w:r>
-        <w:t xml:space="preserve"> </w:t>
-      </w:r>
-      <w:proofErr w:type="spellStart"/>
-      <w:r>
-        <w:t>feature</w:t>
-      </w:r>
-      <w:proofErr w:type="spellEnd"/>
-      <w:r>
-        <w:t xml:space="preserve">) – różnica sum regionów leżących na przekątnej. </w:t>
+        <w:t xml:space="preserve">Cecha czterech prostokątów (ang. four-rectangle feature) – różnica sum regionów leżących na przekątnej. </w:t>
       </w:r>
     </w:p>
     <w:p/>
@@ -4535,15 +3850,12 @@
       <w:r>
         <w:lastRenderedPageBreak/>
         <w:tab/>
-        <w:t xml:space="preserve">Cały zbiór cech wykorzystany w pracy [dalej viola </w:t>
-      </w:r>
-      <w:proofErr w:type="spellStart"/>
-      <w:r>
-        <w:t>jones</w:t>
-      </w:r>
-      <w:proofErr w:type="spellEnd"/>
-      <w:r>
-        <w:t>] przedstawia rys. 5</w:t>
+      </w:r>
+      <w:r>
+        <w:t>Zbiór wybranych</w:t>
+      </w:r>
+      <w:r>
+        <w:t xml:space="preserve"> cech wykorzystany w pracy [dalej viola jones] przedstawia rys. 5</w:t>
       </w:r>
     </w:p>
     <w:p/>
@@ -4634,13 +3946,8 @@
         <w:fldChar w:fldCharType="end"/>
       </w:r>
       <w:r>
-        <w:t xml:space="preserve"> Cechy zastosowane w algorytmie Viola-</w:t>
-      </w:r>
-      <w:proofErr w:type="spellStart"/>
-      <w:r>
-        <w:t>Jone's</w:t>
-      </w:r>
-      <w:proofErr w:type="spellEnd"/>
+        <w:t xml:space="preserve"> Cechy zastosowane w algorytmie Viola-Jone's</w:t>
+      </w:r>
     </w:p>
     <w:p/>
     <w:p>
@@ -4824,15 +4131,7 @@
       </w:pPr>
       <w:r>
         <w:tab/>
-        <w:t xml:space="preserve">3.1.2 Obraz integracyjny (ang. </w:t>
-      </w:r>
-      <w:proofErr w:type="spellStart"/>
-      <w:r>
-        <w:t>Integral</w:t>
-      </w:r>
-      <w:proofErr w:type="spellEnd"/>
-      <w:r>
-        <w:t xml:space="preserve"> Image)</w:t>
+        <w:t>3.1.2 Obraz integracyjny (ang. Integral Image)</w:t>
       </w:r>
     </w:p>
     <w:p>
@@ -4842,19 +4141,11 @@
           <w:lang w:eastAsia="pl-PL"/>
         </w:rPr>
       </w:pPr>
-      <w:proofErr w:type="spellStart"/>
       <w:r>
         <w:rPr>
           <w:lang w:eastAsia="pl-PL"/>
         </w:rPr>
-        <w:t>Integral</w:t>
-      </w:r>
-      <w:proofErr w:type="spellEnd"/>
-      <w:r>
-        <w:rPr>
-          <w:lang w:eastAsia="pl-PL"/>
-        </w:rPr>
-        <w:t xml:space="preserve"> Image  to forma obrazu, której istotą istnienia jest możliwość bardzo szybkiego obliczenia </w:t>
+        <w:t xml:space="preserve">Integral Image  to forma obrazu, której istotą istnienia jest możliwość bardzo szybkiego obliczenia </w:t>
       </w:r>
       <w:r>
         <w:rPr>
@@ -5344,19 +4635,11 @@
         </w:rPr>
         <w:t xml:space="preserve">Co więcej, </w:t>
       </w:r>
-      <w:proofErr w:type="spellStart"/>
       <w:r>
         <w:rPr>
           <w:lang w:eastAsia="pl-PL"/>
         </w:rPr>
-        <w:t>integral</w:t>
-      </w:r>
-      <w:proofErr w:type="spellEnd"/>
-      <w:r>
-        <w:rPr>
-          <w:lang w:eastAsia="pl-PL"/>
-        </w:rPr>
-        <w:t xml:space="preserve"> image </w:t>
+        <w:t xml:space="preserve">integral image </w:t>
       </w:r>
       <w:r>
         <w:rPr>
@@ -5708,6 +4991,7 @@
     </w:p>
     <w:p>
       <w:pPr>
+        <w:ind w:left="705"/>
         <w:rPr>
           <w:lang w:eastAsia="pl-PL"/>
         </w:rPr>
@@ -5716,7 +5000,6 @@
         <w:rPr>
           <w:lang w:eastAsia="pl-PL"/>
         </w:rPr>
-        <w:tab/>
         <w:t xml:space="preserve">Dzięki temu, obliczanie wartości dowolnego prostokątnego fragmentu obrazu, może być zrealizowane w stałym skończonym czasie z zaledwie czterokrotnym odwołaniem do obrazu. Korzystając z notacji, przedstawionym na rys. 7 suma </w:t>
       </w:r>
       <w:r>
@@ -6256,6 +5539,7 @@
     </w:p>
     <w:p>
       <w:pPr>
+        <w:ind w:firstLine="708"/>
         <w:rPr>
           <w:lang w:eastAsia="pl-PL"/>
         </w:rPr>
@@ -6269,6 +5553,7 @@
     </w:p>
     <w:p>
       <w:pPr>
+        <w:ind w:firstLine="708"/>
         <w:rPr>
           <w:lang w:eastAsia="pl-PL"/>
         </w:rPr>
@@ -6363,6 +5648,7 @@
     </w:p>
     <w:p>
       <w:pPr>
+        <w:ind w:firstLine="708"/>
         <w:rPr>
           <w:lang w:eastAsia="pl-PL"/>
         </w:rPr>
@@ -6373,14 +5659,7 @@
             <w:rFonts w:ascii="Cambria Math" w:hAnsi="Cambria Math"/>
             <w:lang w:eastAsia="pl-PL"/>
           </w:rPr>
-          <m:t>B</m:t>
-        </m:r>
-        <m:r>
-          <w:rPr>
-            <w:rFonts w:ascii="Cambria Math" w:hAnsi="Cambria Math"/>
-            <w:lang w:eastAsia="pl-PL"/>
-          </w:rPr>
-          <m:t>=(</m:t>
+          <m:t>B=(</m:t>
         </m:r>
         <m:sSub>
           <m:sSubPr>
@@ -6464,6 +5743,7 @@
     </w:p>
     <w:p>
       <w:pPr>
+        <w:ind w:firstLine="708"/>
         <w:rPr>
           <w:lang w:eastAsia="pl-PL"/>
         </w:rPr>
@@ -6474,14 +5754,7 @@
             <w:rFonts w:ascii="Cambria Math" w:hAnsi="Cambria Math"/>
             <w:lang w:eastAsia="pl-PL"/>
           </w:rPr>
-          <m:t>C</m:t>
-        </m:r>
-        <m:r>
-          <w:rPr>
-            <w:rFonts w:ascii="Cambria Math" w:hAnsi="Cambria Math"/>
-            <w:lang w:eastAsia="pl-PL"/>
-          </w:rPr>
-          <m:t>=(</m:t>
+          <m:t>C=(</m:t>
         </m:r>
         <m:sSub>
           <m:sSubPr>
@@ -6565,6 +5838,7 @@
     </w:p>
     <w:p>
       <w:pPr>
+        <w:ind w:firstLine="708"/>
         <w:rPr>
           <w:lang w:eastAsia="pl-PL"/>
         </w:rPr>
@@ -6575,14 +5849,14 @@
             <w:rFonts w:ascii="Cambria Math" w:hAnsi="Cambria Math"/>
             <w:lang w:eastAsia="pl-PL"/>
           </w:rPr>
-          <m:t>D</m:t>
+          <w:tab/>
         </m:r>
         <m:r>
           <w:rPr>
             <w:rFonts w:ascii="Cambria Math" w:hAnsi="Cambria Math"/>
             <w:lang w:eastAsia="pl-PL"/>
           </w:rPr>
-          <m:t>=(</m:t>
+          <m:t>D=(</m:t>
         </m:r>
         <m:sSub>
           <m:sSubPr>
@@ -6763,6 +6037,7 @@
     </w:p>
     <w:p>
       <w:pPr>
+        <w:ind w:left="708"/>
         <w:rPr>
           <w:lang w:eastAsia="pl-PL"/>
         </w:rPr>
@@ -6771,34 +6046,2066 @@
         <w:rPr>
           <w:lang w:eastAsia="pl-PL"/>
         </w:rPr>
-        <w:t xml:space="preserve">Dzięki zastosowaniu takiego formatu obrazu, wykorzystanie cech do rozpoznawania kształtu staje się rozwiązaniem bardzo wydajnym i skutecznym. Pomimo prymitywnej i ograniczonej budowy cech opartych na funkcjach </w:t>
-      </w:r>
-      <w:proofErr w:type="spellStart"/>
-      <w:r>
+        <w:t>Dzięki zastosowaniu takiego formatu obrazu, wykorzystanie cech do rozpoznawania kształtu staje się rozwiązaniem bardzo wydajnym i skutecznym. Pomimo prymitywnej i ograniczonej budowy cech opartych na funkcjach Haara.</w:t>
+      </w:r>
+    </w:p>
+    <w:p>
+      <w:pPr>
         <w:rPr>
           <w:lang w:eastAsia="pl-PL"/>
         </w:rPr>
-        <w:t>Haara</w:t>
-      </w:r>
-      <w:proofErr w:type="spellEnd"/>
-      <w:r>
+      </w:pPr>
+    </w:p>
+    <w:p>
+      <w:pPr>
         <w:rPr>
           <w:lang w:eastAsia="pl-PL"/>
         </w:rPr>
+      </w:pPr>
+    </w:p>
+    <w:p>
+      <w:pPr>
+        <w:pStyle w:val="Nagwek2"/>
+      </w:pPr>
+      <w:r>
+        <w:lastRenderedPageBreak/>
+        <w:tab/>
+        <w:t>3.1.3 AdaBoost</w:t>
+      </w:r>
+    </w:p>
+    <w:p>
+      <w:pPr>
+        <w:ind w:left="708"/>
+      </w:pPr>
+      <w:r>
+        <w:t>Boosting to nazwa dla metod służących zwiększaniu skuteczności dowolnego algorytmu uczenia. Ideą algorytmu AdaBoost jest tworzenie mocnego i złożonego (kaskadowego) klasyfikatora ze słabych i prostych klasyfikatorów.</w:t>
+      </w:r>
+      <w:r>
+        <w:t xml:space="preserve"> </w:t>
+      </w:r>
+    </w:p>
+    <w:p>
+      <w:pPr>
+        <w:ind w:left="708"/>
+      </w:pPr>
+    </w:p>
+    <w:p>
+      <w:pPr>
+        <w:ind w:left="708"/>
+      </w:pPr>
+      <w:r>
+        <w:t>Trzeba zdać sobie sprawę, że do dyspozycji mamy zbiór ponad 160000 cech. To niejednokrotnie więcej, niż liczba pikseli obrazu. Zadaniem boostingu, jest znalezienie tylko tych cech, które faktycznie przyczyniają się do zlokalizowania obiektu na obrazie, a następnie zbudowaniu z nich klasyfikatora, który skutecznie pozwoli odfiltrować obrazy, na których szukany element faktycznie się znajduje.</w:t>
+      </w:r>
+    </w:p>
+    <w:p>
+      <w:pPr>
+        <w:ind w:left="708"/>
+      </w:pPr>
+    </w:p>
+    <w:p>
+      <w:pPr>
+        <w:pStyle w:val="Legenda"/>
+        <w:rPr>
+          <w:sz w:val="32"/>
+          <w:szCs w:val="32"/>
+        </w:rPr>
+      </w:pPr>
+      <m:oMathPara>
+        <m:oMathParaPr>
+          <m:jc m:val="center"/>
+        </m:oMathParaPr>
+        <m:oMath>
+          <m:r>
+            <m:rPr>
+              <m:sty m:val="p"/>
+            </m:rPr>
+            <w:rPr>
+              <w:rFonts w:ascii="Cambria Math" w:hAnsi="Cambria Math"/>
+              <w:sz w:val="32"/>
+              <w:szCs w:val="32"/>
+            </w:rPr>
+            <m:t>F</m:t>
+          </m:r>
+          <m:d>
+            <m:dPr>
+              <m:ctrlPr>
+                <w:rPr>
+                  <w:rFonts w:ascii="Cambria Math" w:hAnsi="Cambria Math"/>
+                  <w:i w:val="0"/>
+                  <w:sz w:val="32"/>
+                  <w:szCs w:val="32"/>
+                </w:rPr>
+              </m:ctrlPr>
+            </m:dPr>
+            <m:e>
+              <m:r>
+                <m:rPr>
+                  <m:sty m:val="p"/>
+                </m:rPr>
+                <w:rPr>
+                  <w:rFonts w:ascii="Cambria Math" w:hAnsi="Cambria Math"/>
+                  <w:sz w:val="32"/>
+                  <w:szCs w:val="32"/>
+                </w:rPr>
+                <m:t>x</m:t>
+              </m:r>
+            </m:e>
+          </m:d>
+          <m:r>
+            <m:rPr>
+              <m:sty m:val="p"/>
+            </m:rPr>
+            <w:rPr>
+              <w:rFonts w:ascii="Cambria Math" w:hAnsi="Cambria Math"/>
+              <w:sz w:val="32"/>
+              <w:szCs w:val="32"/>
+            </w:rPr>
+            <m:t xml:space="preserve">= </m:t>
+          </m:r>
+          <m:sSub>
+            <m:sSubPr>
+              <m:ctrlPr>
+                <w:rPr>
+                  <w:rFonts w:ascii="Cambria Math" w:hAnsi="Cambria Math"/>
+                  <w:iCs w:val="0"/>
+                  <w:color w:val="auto"/>
+                  <w:sz w:val="32"/>
+                  <w:szCs w:val="32"/>
+                </w:rPr>
+              </m:ctrlPr>
+            </m:sSubPr>
+            <m:e>
+              <m:r>
+                <m:rPr>
+                  <m:sty m:val="p"/>
+                </m:rPr>
+                <w:rPr>
+                  <w:rFonts w:ascii="Cambria Math" w:hAnsi="Cambria Math"/>
+                  <w:sz w:val="32"/>
+                  <w:szCs w:val="32"/>
+                </w:rPr>
+                <m:t>α</m:t>
+              </m:r>
+            </m:e>
+            <m:sub>
+              <m:r>
+                <m:rPr>
+                  <m:sty m:val="p"/>
+                </m:rPr>
+                <w:rPr>
+                  <w:rFonts w:ascii="Cambria Math" w:hAnsi="Cambria Math"/>
+                  <w:sz w:val="32"/>
+                  <w:szCs w:val="32"/>
+                </w:rPr>
+                <m:t>1</m:t>
+              </m:r>
+            </m:sub>
+          </m:sSub>
+          <m:sSub>
+            <m:sSubPr>
+              <m:ctrlPr>
+                <w:rPr>
+                  <w:rFonts w:ascii="Cambria Math" w:hAnsi="Cambria Math"/>
+                  <w:iCs w:val="0"/>
+                  <w:color w:val="auto"/>
+                  <w:sz w:val="32"/>
+                  <w:szCs w:val="32"/>
+                </w:rPr>
+              </m:ctrlPr>
+            </m:sSubPr>
+            <m:e>
+              <m:r>
+                <m:rPr>
+                  <m:sty m:val="p"/>
+                </m:rPr>
+                <w:rPr>
+                  <w:rFonts w:ascii="Cambria Math" w:hAnsi="Cambria Math"/>
+                  <w:sz w:val="32"/>
+                  <w:szCs w:val="32"/>
+                </w:rPr>
+                <m:t>f</m:t>
+              </m:r>
+            </m:e>
+            <m:sub>
+              <m:r>
+                <m:rPr>
+                  <m:sty m:val="p"/>
+                </m:rPr>
+                <w:rPr>
+                  <w:rFonts w:ascii="Cambria Math" w:hAnsi="Cambria Math"/>
+                  <w:sz w:val="32"/>
+                  <w:szCs w:val="32"/>
+                </w:rPr>
+                <m:t>1</m:t>
+              </m:r>
+            </m:sub>
+          </m:sSub>
+          <m:d>
+            <m:dPr>
+              <m:ctrlPr>
+                <w:rPr>
+                  <w:rFonts w:ascii="Cambria Math" w:hAnsi="Cambria Math"/>
+                  <w:i w:val="0"/>
+                  <w:sz w:val="32"/>
+                  <w:szCs w:val="32"/>
+                </w:rPr>
+              </m:ctrlPr>
+            </m:dPr>
+            <m:e>
+              <m:r>
+                <m:rPr>
+                  <m:sty m:val="p"/>
+                </m:rPr>
+                <w:rPr>
+                  <w:rFonts w:ascii="Cambria Math" w:hAnsi="Cambria Math"/>
+                  <w:sz w:val="32"/>
+                  <w:szCs w:val="32"/>
+                </w:rPr>
+                <m:t>x</m:t>
+              </m:r>
+            </m:e>
+          </m:d>
+          <m:r>
+            <m:rPr>
+              <m:sty m:val="p"/>
+            </m:rPr>
+            <w:rPr>
+              <w:rFonts w:ascii="Cambria Math" w:hAnsi="Cambria Math"/>
+              <w:sz w:val="32"/>
+              <w:szCs w:val="32"/>
+            </w:rPr>
+            <m:t xml:space="preserve">+ </m:t>
+          </m:r>
+          <m:sSub>
+            <m:sSubPr>
+              <m:ctrlPr>
+                <w:rPr>
+                  <w:rFonts w:ascii="Cambria Math" w:hAnsi="Cambria Math"/>
+                  <w:iCs w:val="0"/>
+                  <w:color w:val="auto"/>
+                  <w:sz w:val="32"/>
+                  <w:szCs w:val="32"/>
+                </w:rPr>
+              </m:ctrlPr>
+            </m:sSubPr>
+            <m:e>
+              <m:r>
+                <m:rPr>
+                  <m:sty m:val="p"/>
+                </m:rPr>
+                <w:rPr>
+                  <w:rFonts w:ascii="Cambria Math" w:hAnsi="Cambria Math"/>
+                  <w:sz w:val="32"/>
+                  <w:szCs w:val="32"/>
+                </w:rPr>
+                <m:t>α</m:t>
+              </m:r>
+            </m:e>
+            <m:sub>
+              <m:r>
+                <m:rPr>
+                  <m:sty m:val="p"/>
+                </m:rPr>
+                <w:rPr>
+                  <w:rFonts w:ascii="Cambria Math" w:hAnsi="Cambria Math"/>
+                  <w:sz w:val="32"/>
+                  <w:szCs w:val="32"/>
+                </w:rPr>
+                <m:t>2</m:t>
+              </m:r>
+            </m:sub>
+          </m:sSub>
+          <m:sSub>
+            <m:sSubPr>
+              <m:ctrlPr>
+                <w:rPr>
+                  <w:rFonts w:ascii="Cambria Math" w:hAnsi="Cambria Math"/>
+                  <w:iCs w:val="0"/>
+                  <w:color w:val="auto"/>
+                  <w:sz w:val="32"/>
+                  <w:szCs w:val="32"/>
+                </w:rPr>
+              </m:ctrlPr>
+            </m:sSubPr>
+            <m:e>
+              <m:r>
+                <m:rPr>
+                  <m:sty m:val="p"/>
+                </m:rPr>
+                <w:rPr>
+                  <w:rFonts w:ascii="Cambria Math" w:hAnsi="Cambria Math"/>
+                  <w:sz w:val="32"/>
+                  <w:szCs w:val="32"/>
+                </w:rPr>
+                <m:t>f</m:t>
+              </m:r>
+            </m:e>
+            <m:sub>
+              <m:r>
+                <m:rPr>
+                  <m:sty m:val="p"/>
+                </m:rPr>
+                <w:rPr>
+                  <w:rFonts w:ascii="Cambria Math" w:hAnsi="Cambria Math"/>
+                  <w:sz w:val="32"/>
+                  <w:szCs w:val="32"/>
+                </w:rPr>
+                <m:t>2</m:t>
+              </m:r>
+            </m:sub>
+          </m:sSub>
+          <m:d>
+            <m:dPr>
+              <m:ctrlPr>
+                <w:rPr>
+                  <w:rFonts w:ascii="Cambria Math" w:hAnsi="Cambria Math"/>
+                  <w:i w:val="0"/>
+                  <w:sz w:val="32"/>
+                  <w:szCs w:val="32"/>
+                </w:rPr>
+              </m:ctrlPr>
+            </m:dPr>
+            <m:e>
+              <m:r>
+                <m:rPr>
+                  <m:sty m:val="p"/>
+                </m:rPr>
+                <w:rPr>
+                  <w:rFonts w:ascii="Cambria Math" w:hAnsi="Cambria Math"/>
+                  <w:sz w:val="32"/>
+                  <w:szCs w:val="32"/>
+                </w:rPr>
+                <m:t>x</m:t>
+              </m:r>
+            </m:e>
+          </m:d>
+          <m:r>
+            <m:rPr>
+              <m:sty m:val="p"/>
+            </m:rPr>
+            <w:rPr>
+              <w:rFonts w:ascii="Cambria Math" w:hAnsi="Cambria Math"/>
+              <w:sz w:val="32"/>
+              <w:szCs w:val="32"/>
+            </w:rPr>
+            <m:t>+</m:t>
+          </m:r>
+          <m:sSub>
+            <m:sSubPr>
+              <m:ctrlPr>
+                <w:rPr>
+                  <w:rFonts w:ascii="Cambria Math" w:hAnsi="Cambria Math"/>
+                  <w:iCs w:val="0"/>
+                  <w:color w:val="auto"/>
+                  <w:sz w:val="32"/>
+                  <w:szCs w:val="32"/>
+                </w:rPr>
+              </m:ctrlPr>
+            </m:sSubPr>
+            <m:e>
+              <m:r>
+                <m:rPr>
+                  <m:sty m:val="p"/>
+                </m:rPr>
+                <w:rPr>
+                  <w:rFonts w:ascii="Cambria Math" w:hAnsi="Cambria Math"/>
+                  <w:sz w:val="32"/>
+                  <w:szCs w:val="32"/>
+                </w:rPr>
+                <m:t>α</m:t>
+              </m:r>
+            </m:e>
+            <m:sub>
+              <m:r>
+                <m:rPr>
+                  <m:sty m:val="p"/>
+                </m:rPr>
+                <w:rPr>
+                  <w:rFonts w:ascii="Cambria Math" w:hAnsi="Cambria Math"/>
+                  <w:sz w:val="32"/>
+                  <w:szCs w:val="32"/>
+                </w:rPr>
+                <m:t>3</m:t>
+              </m:r>
+            </m:sub>
+          </m:sSub>
+          <m:sSub>
+            <m:sSubPr>
+              <m:ctrlPr>
+                <w:rPr>
+                  <w:rFonts w:ascii="Cambria Math" w:hAnsi="Cambria Math"/>
+                  <w:iCs w:val="0"/>
+                  <w:color w:val="auto"/>
+                  <w:sz w:val="32"/>
+                  <w:szCs w:val="32"/>
+                </w:rPr>
+              </m:ctrlPr>
+            </m:sSubPr>
+            <m:e>
+              <m:r>
+                <m:rPr>
+                  <m:sty m:val="p"/>
+                </m:rPr>
+                <w:rPr>
+                  <w:rFonts w:ascii="Cambria Math" w:hAnsi="Cambria Math"/>
+                  <w:sz w:val="32"/>
+                  <w:szCs w:val="32"/>
+                </w:rPr>
+                <m:t>f</m:t>
+              </m:r>
+            </m:e>
+            <m:sub>
+              <m:r>
+                <m:rPr>
+                  <m:sty m:val="p"/>
+                </m:rPr>
+                <w:rPr>
+                  <w:rFonts w:ascii="Cambria Math" w:hAnsi="Cambria Math"/>
+                  <w:sz w:val="32"/>
+                  <w:szCs w:val="32"/>
+                </w:rPr>
+                <m:t>3</m:t>
+              </m:r>
+            </m:sub>
+          </m:sSub>
+          <m:d>
+            <m:dPr>
+              <m:ctrlPr>
+                <w:rPr>
+                  <w:rFonts w:ascii="Cambria Math" w:hAnsi="Cambria Math"/>
+                  <w:i w:val="0"/>
+                  <w:sz w:val="32"/>
+                  <w:szCs w:val="32"/>
+                </w:rPr>
+              </m:ctrlPr>
+            </m:dPr>
+            <m:e>
+              <m:r>
+                <m:rPr>
+                  <m:sty m:val="p"/>
+                </m:rPr>
+                <w:rPr>
+                  <w:rFonts w:ascii="Cambria Math" w:hAnsi="Cambria Math"/>
+                  <w:sz w:val="32"/>
+                  <w:szCs w:val="32"/>
+                </w:rPr>
+                <m:t>x</m:t>
+              </m:r>
+            </m:e>
+          </m:d>
+          <m:r>
+            <m:rPr>
+              <m:sty m:val="p"/>
+            </m:rPr>
+            <w:rPr>
+              <w:rFonts w:ascii="Cambria Math" w:hAnsi="Cambria Math"/>
+              <w:sz w:val="32"/>
+              <w:szCs w:val="32"/>
+            </w:rPr>
+            <m:t xml:space="preserve">+…+ </m:t>
+          </m:r>
+          <m:sSub>
+            <m:sSubPr>
+              <m:ctrlPr>
+                <w:rPr>
+                  <w:rFonts w:ascii="Cambria Math" w:hAnsi="Cambria Math"/>
+                  <w:iCs w:val="0"/>
+                  <w:color w:val="auto"/>
+                  <w:sz w:val="32"/>
+                  <w:szCs w:val="32"/>
+                </w:rPr>
+              </m:ctrlPr>
+            </m:sSubPr>
+            <m:e>
+              <m:r>
+                <m:rPr>
+                  <m:sty m:val="p"/>
+                </m:rPr>
+                <w:rPr>
+                  <w:rFonts w:ascii="Cambria Math" w:hAnsi="Cambria Math"/>
+                  <w:sz w:val="32"/>
+                  <w:szCs w:val="32"/>
+                </w:rPr>
+                <m:t>α</m:t>
+              </m:r>
+            </m:e>
+            <m:sub>
+              <m:r>
+                <m:rPr>
+                  <m:sty m:val="p"/>
+                </m:rPr>
+                <w:rPr>
+                  <w:rFonts w:ascii="Cambria Math" w:hAnsi="Cambria Math"/>
+                  <w:sz w:val="32"/>
+                  <w:szCs w:val="32"/>
+                </w:rPr>
+                <m:t>n</m:t>
+              </m:r>
+            </m:sub>
+          </m:sSub>
+          <m:sSub>
+            <m:sSubPr>
+              <m:ctrlPr>
+                <w:rPr>
+                  <w:rFonts w:ascii="Cambria Math" w:hAnsi="Cambria Math"/>
+                  <w:iCs w:val="0"/>
+                  <w:color w:val="auto"/>
+                  <w:sz w:val="32"/>
+                  <w:szCs w:val="32"/>
+                </w:rPr>
+              </m:ctrlPr>
+            </m:sSubPr>
+            <m:e>
+              <m:r>
+                <m:rPr>
+                  <m:sty m:val="p"/>
+                </m:rPr>
+                <w:rPr>
+                  <w:rFonts w:ascii="Cambria Math" w:hAnsi="Cambria Math"/>
+                  <w:sz w:val="32"/>
+                  <w:szCs w:val="32"/>
+                </w:rPr>
+                <m:t>f</m:t>
+              </m:r>
+            </m:e>
+            <m:sub>
+              <m:r>
+                <m:rPr>
+                  <m:sty m:val="p"/>
+                </m:rPr>
+                <w:rPr>
+                  <w:rFonts w:ascii="Cambria Math" w:hAnsi="Cambria Math"/>
+                  <w:sz w:val="32"/>
+                  <w:szCs w:val="32"/>
+                </w:rPr>
+                <m:t>n</m:t>
+              </m:r>
+            </m:sub>
+          </m:sSub>
+          <m:d>
+            <m:dPr>
+              <m:ctrlPr>
+                <w:rPr>
+                  <w:rFonts w:ascii="Cambria Math" w:hAnsi="Cambria Math"/>
+                  <w:i w:val="0"/>
+                  <w:sz w:val="32"/>
+                  <w:szCs w:val="32"/>
+                </w:rPr>
+              </m:ctrlPr>
+            </m:dPr>
+            <m:e>
+              <m:r>
+                <m:rPr>
+                  <m:sty m:val="p"/>
+                </m:rPr>
+                <w:rPr>
+                  <w:rFonts w:ascii="Cambria Math" w:hAnsi="Cambria Math"/>
+                  <w:sz w:val="32"/>
+                  <w:szCs w:val="32"/>
+                </w:rPr>
+                <m:t>x</m:t>
+              </m:r>
+            </m:e>
+          </m:d>
+          <m:r>
+            <m:rPr>
+              <m:sty m:val="p"/>
+            </m:rPr>
+            <w:rPr>
+              <w:rFonts w:ascii="Cambria Math" w:hAnsi="Cambria Math"/>
+              <w:sz w:val="32"/>
+              <w:szCs w:val="32"/>
+            </w:rPr>
+            <m:t xml:space="preserve"> </m:t>
+          </m:r>
+          <m:r>
+            <m:rPr>
+              <m:sty m:val="p"/>
+            </m:rPr>
+            <w:rPr>
+              <w:rFonts w:ascii="Cambria Math" w:hAnsi="Cambria Math"/>
+              <w:sz w:val="32"/>
+              <w:szCs w:val="32"/>
+            </w:rPr>
+            <m:t xml:space="preserve"> </m:t>
+          </m:r>
+          <m:r>
+            <m:rPr>
+              <m:sty m:val="p"/>
+            </m:rPr>
+            <w:rPr>
+              <w:rFonts w:ascii="Cambria Math" w:hAnsi="Cambria Math"/>
+              <w:sz w:val="32"/>
+              <w:szCs w:val="32"/>
+            </w:rPr>
+            <m:t>(</m:t>
+          </m:r>
+          <m:r>
+            <m:rPr>
+              <m:sty m:val="p"/>
+            </m:rPr>
+            <w:rPr>
+              <w:rFonts w:ascii="Cambria Math" w:hAnsi="Cambria Math"/>
+              <w:i w:val="0"/>
+              <w:sz w:val="32"/>
+              <w:szCs w:val="32"/>
+            </w:rPr>
+            <w:fldChar w:fldCharType="begin"/>
+          </m:r>
+          <m:r>
+            <m:rPr>
+              <m:sty m:val="p"/>
+            </m:rPr>
+            <w:rPr>
+              <w:rFonts w:ascii="Cambria Math" w:hAnsi="Cambria Math"/>
+              <w:sz w:val="32"/>
+              <w:szCs w:val="32"/>
+            </w:rPr>
+            <m:t xml:space="preserve"> SEQ Równanie \* ARABIC </m:t>
+          </m:r>
+          <m:r>
+            <m:rPr>
+              <m:sty m:val="p"/>
+            </m:rPr>
+            <w:rPr>
+              <w:rFonts w:ascii="Cambria Math" w:hAnsi="Cambria Math"/>
+              <w:i w:val="0"/>
+              <w:sz w:val="32"/>
+              <w:szCs w:val="32"/>
+            </w:rPr>
+            <w:fldChar w:fldCharType="separate"/>
+          </m:r>
+          <m:r>
+            <m:rPr>
+              <m:sty m:val="p"/>
+            </m:rPr>
+            <w:rPr>
+              <w:rFonts w:ascii="Cambria Math" w:hAnsi="Cambria Math"/>
+              <w:noProof/>
+              <w:sz w:val="32"/>
+              <w:szCs w:val="32"/>
+            </w:rPr>
+            <m:t>4</m:t>
+          </m:r>
+          <m:r>
+            <m:rPr>
+              <m:sty m:val="p"/>
+            </m:rPr>
+            <w:rPr>
+              <w:rFonts w:ascii="Cambria Math" w:hAnsi="Cambria Math"/>
+              <w:i w:val="0"/>
+              <w:sz w:val="32"/>
+              <w:szCs w:val="32"/>
+            </w:rPr>
+            <w:fldChar w:fldCharType="end"/>
+          </m:r>
+          <m:r>
+            <m:rPr>
+              <m:sty m:val="p"/>
+            </m:rPr>
+            <w:rPr>
+              <w:rFonts w:ascii="Cambria Math" w:hAnsi="Cambria Math"/>
+              <w:sz w:val="32"/>
+              <w:szCs w:val="32"/>
+            </w:rPr>
+            <m:t>)</m:t>
+          </m:r>
+        </m:oMath>
+      </m:oMathPara>
+    </w:p>
+    <w:p>
+      <w:r>
+        <w:tab/>
+        <w:t xml:space="preserve">Gdzie: F(x) – silny klasyfikator, f(x) – słaby klasyfikator, α – waga </w:t>
+      </w:r>
+    </w:p>
+    <w:p/>
+    <w:p>
+      <w:pPr>
+        <w:ind w:left="705"/>
+      </w:pPr>
+      <w:r>
+        <w:t xml:space="preserve">Klasyfikator jest rozważany, jako warty włączenia do kaskady, jeżeli jego skuteczność jest większa niż losowe oznaczanie obrazów zbioru uczącego jako zawierających szukany element, lub nie.  Ponieważ jest to </w:t>
+      </w:r>
+      <w:r>
+        <w:t>decyzja binarna, błąd nie może osiągać</w:t>
+      </w:r>
+      <w:r>
+        <w:t xml:space="preserve"> 50% względem zbioru uczącego.</w:t>
+      </w:r>
+    </w:p>
+    <w:p>
+      <w:pPr>
+        <w:ind w:left="705"/>
+      </w:pPr>
+    </w:p>
+    <w:p>
+      <w:pPr>
+        <w:ind w:left="705"/>
+      </w:pPr>
+      <w:r>
+        <w:t xml:space="preserve">Na początku, </w:t>
+      </w:r>
+      <w:r>
+        <w:t xml:space="preserve">algorytm przypisuje równe wagi </w:t>
+      </w:r>
+      <w:r>
+        <w:t>dla wszystkich przykładów ze zbioru uczącego, co przedstawia rys. 8.</w:t>
+      </w:r>
+    </w:p>
+    <w:p>
+      <w:pPr>
+        <w:ind w:left="705"/>
+      </w:pPr>
+    </w:p>
+    <w:p>
+      <w:pPr>
+        <w:keepNext/>
+        <w:ind w:left="705"/>
+        <w:jc w:val="center"/>
+      </w:pPr>
+      <w:r>
+        <w:rPr>
+          <w:noProof/>
+          <w:lang w:eastAsia="pl-PL"/>
+        </w:rPr>
+        <w:drawing>
+          <wp:inline distT="0" distB="0" distL="0" distR="0" wp14:anchorId="587760C2" wp14:editId="76C7CC2A">
+            <wp:extent cx="5394960" cy="3200400"/>
+            <wp:effectExtent l="0" t="0" r="0" b="0"/>
+            <wp:docPr id="9" name="Obraz 9"/>
+            <wp:cNvGraphicFramePr>
+              <a:graphicFrameLocks xmlns:a="http://schemas.openxmlformats.org/drawingml/2006/main" noChangeAspect="1"/>
+            </wp:cNvGraphicFramePr>
+            <a:graphic xmlns:a="http://schemas.openxmlformats.org/drawingml/2006/main">
+              <a:graphicData uri="http://schemas.openxmlformats.org/drawingml/2006/picture">
+                <pic:pic xmlns:pic="http://schemas.openxmlformats.org/drawingml/2006/picture">
+                  <pic:nvPicPr>
+                    <pic:cNvPr id="0" name="Picture 6"/>
+                    <pic:cNvPicPr>
+                      <a:picLocks noChangeAspect="1" noChangeArrowheads="1"/>
+                    </pic:cNvPicPr>
+                  </pic:nvPicPr>
+                  <pic:blipFill>
+                    <a:blip r:embed="rId16">
+                      <a:extLst>
+                        <a:ext uri="{28A0092B-C50C-407E-A947-70E740481C1C}">
+                          <a14:useLocalDpi xmlns:a14="http://schemas.microsoft.com/office/drawing/2010/main" val="0"/>
+                        </a:ext>
+                      </a:extLst>
+                    </a:blip>
+                    <a:srcRect/>
+                    <a:stretch>
+                      <a:fillRect/>
+                    </a:stretch>
+                  </pic:blipFill>
+                  <pic:spPr bwMode="auto">
+                    <a:xfrm>
+                      <a:off x="0" y="0"/>
+                      <a:ext cx="5394960" cy="3200400"/>
+                    </a:xfrm>
+                    <a:prstGeom prst="rect">
+                      <a:avLst/>
+                    </a:prstGeom>
+                    <a:noFill/>
+                    <a:ln>
+                      <a:noFill/>
+                    </a:ln>
+                  </pic:spPr>
+                </pic:pic>
+              </a:graphicData>
+            </a:graphic>
+          </wp:inline>
+        </w:drawing>
+      </w:r>
+    </w:p>
+    <w:p>
+      <w:pPr>
+        <w:pStyle w:val="Legenda"/>
+      </w:pPr>
+      <w:r>
+        <w:t xml:space="preserve">Rysunek </w:t>
+      </w:r>
+      <w:r>
+        <w:fldChar w:fldCharType="begin"/>
+      </w:r>
+      <w:r>
+        <w:instrText xml:space="preserve"> SEQ Rysunek \* ARABIC </w:instrText>
+      </w:r>
+      <w:r>
+        <w:fldChar w:fldCharType="separate"/>
+      </w:r>
+      <w:r>
+        <w:rPr>
+          <w:noProof/>
+        </w:rPr>
+        <w:t>8</w:t>
+      </w:r>
+      <w:r>
+        <w:fldChar w:fldCharType="end"/>
+      </w:r>
+      <w:r>
+        <w:t xml:space="preserve"> Wagi przypisane do posczególnych przykładów zbioru uczącego. Niech "+" oznacza obraz zawierający twarz, "-" nie</w:t>
+      </w:r>
+    </w:p>
+    <w:p/>
+    <w:p/>
+    <w:p/>
+    <w:p>
+      <w:pPr>
+        <w:ind w:left="705"/>
+      </w:pPr>
+      <w:r>
+        <w:lastRenderedPageBreak/>
+        <w:t xml:space="preserve">Następnie wybrany klasyfikator jest stosowany dla wszystkich przykładów zbioru. Załóżmy że, dla wszystkich przykładów na lewo od czerwonej linii na rys. 9, klasyfikator uznał, że poszukiwana struktura znajduje się na obrazie. Jak widać, w zbiorze znajdują się również przykłady negatywne. Wówczas dla nich zwiększana jest waga. Ma to na celu, skupieniu większej uwagi kolejnych klasyfikatorów na obrazach które błędnie zostały oznaczone jako pozytywne. </w:t>
+      </w:r>
+    </w:p>
+    <w:p/>
+    <w:p>
+      <w:r>
+        <w:rPr>
+          <w:noProof/>
+        </w:rPr>
+        <mc:AlternateContent>
+          <mc:Choice Requires="wps">
+            <w:drawing>
+              <wp:anchor distT="0" distB="0" distL="114300" distR="114300" simplePos="0" relativeHeight="251661312" behindDoc="0" locked="0" layoutInCell="1" allowOverlap="1" wp14:anchorId="36567854" wp14:editId="2E530582">
+                <wp:simplePos x="0" y="0"/>
+                <wp:positionH relativeFrom="column">
+                  <wp:posOffset>464820</wp:posOffset>
+                </wp:positionH>
+                <wp:positionV relativeFrom="paragraph">
+                  <wp:posOffset>3489325</wp:posOffset>
+                </wp:positionV>
+                <wp:extent cx="5286375" cy="635"/>
+                <wp:effectExtent l="0" t="0" r="0" b="0"/>
+                <wp:wrapTopAndBottom/>
+                <wp:docPr id="11" name="Pole tekstowe 11"/>
+                <wp:cNvGraphicFramePr/>
+                <a:graphic xmlns:a="http://schemas.openxmlformats.org/drawingml/2006/main">
+                  <a:graphicData uri="http://schemas.microsoft.com/office/word/2010/wordprocessingShape">
+                    <wps:wsp>
+                      <wps:cNvSpPr txBox="1"/>
+                      <wps:spPr>
+                        <a:xfrm>
+                          <a:off x="0" y="0"/>
+                          <a:ext cx="5286375" cy="635"/>
+                        </a:xfrm>
+                        <a:prstGeom prst="rect">
+                          <a:avLst/>
+                        </a:prstGeom>
+                        <a:solidFill>
+                          <a:prstClr val="white"/>
+                        </a:solidFill>
+                        <a:ln>
+                          <a:noFill/>
+                        </a:ln>
+                        <a:effectLst/>
+                      </wps:spPr>
+                      <wps:txbx>
+                        <w:txbxContent>
+                          <w:p>
+                            <w:pPr>
+                              <w:pStyle w:val="Legenda"/>
+                              <w:rPr>
+                                <w:noProof/>
+                              </w:rPr>
+                            </w:pPr>
+                            <w:r>
+                              <w:t xml:space="preserve">Rysunek </w:t>
+                            </w:r>
+                            <w:r>
+                              <w:fldChar w:fldCharType="begin"/>
+                            </w:r>
+                            <w:r>
+                              <w:instrText xml:space="preserve"> SEQ Rysunek \* ARABIC </w:instrText>
+                            </w:r>
+                            <w:r>
+                              <w:fldChar w:fldCharType="separate"/>
+                            </w:r>
+                            <w:r>
+                              <w:rPr>
+                                <w:noProof/>
+                              </w:rPr>
+                              <w:t>9</w:t>
+                            </w:r>
+                            <w:r>
+                              <w:fldChar w:fldCharType="end"/>
+                            </w:r>
+                            <w:r>
+                              <w:t xml:space="preserve"> Wynik pracy słabego klasyfikatora</w:t>
+                            </w:r>
+                          </w:p>
+                        </w:txbxContent>
+                      </wps:txbx>
+                      <wps:bodyPr rot="0" spcFirstLastPara="0" vertOverflow="overflow" horzOverflow="overflow" vert="horz" wrap="square" lIns="0" tIns="0" rIns="0" bIns="0" numCol="1" spcCol="0" rtlCol="0" fromWordArt="0" anchor="t" anchorCtr="0" forceAA="0" compatLnSpc="1">
+                        <a:prstTxWarp prst="textNoShape">
+                          <a:avLst/>
+                        </a:prstTxWarp>
+                        <a:spAutoFit/>
+                      </wps:bodyPr>
+                    </wps:wsp>
+                  </a:graphicData>
+                </a:graphic>
+              </wp:anchor>
+            </w:drawing>
+          </mc:Choice>
+          <mc:Fallback>
+            <w:pict>
+              <v:shapetype w14:anchorId="36567854" id="_x0000_t202" coordsize="21600,21600" o:spt="202" path="m,l,21600r21600,l21600,xe">
+                <v:stroke joinstyle="miter"/>
+                <v:path gradientshapeok="t" o:connecttype="rect"/>
+              </v:shapetype>
+              <v:shape id="Pole tekstowe 11" o:spid="_x0000_s1026" type="#_x0000_t202" style="position:absolute;margin-left:36.6pt;margin-top:274.75pt;width:416.25pt;height:.05pt;z-index:251661312;visibility:visible;mso-wrap-style:square;mso-wrap-distance-left:9pt;mso-wrap-distance-top:0;mso-wrap-distance-right:9pt;mso-wrap-distance-bottom:0;mso-position-horizontal:absolute;mso-position-horizontal-relative:text;mso-position-vertical:absolute;mso-position-vertical-relative:text;v-text-anchor:top" o:gfxdata="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" stroked="f">
+                <v:textbox style="mso-fit-shape-to-text:t" inset="0,0,0,0">
+                  <w:txbxContent>
+                    <w:p>
+                      <w:pPr>
+                        <w:pStyle w:val="Legenda"/>
+                        <w:rPr>
+                          <w:noProof/>
+                        </w:rPr>
+                      </w:pPr>
+                      <w:r>
+                        <w:t xml:space="preserve">Rysunek </w:t>
+                      </w:r>
+                      <w:r>
+                        <w:fldChar w:fldCharType="begin"/>
+                      </w:r>
+                      <w:r>
+                        <w:instrText xml:space="preserve"> SEQ Rysunek \* ARABIC </w:instrText>
+                      </w:r>
+                      <w:r>
+                        <w:fldChar w:fldCharType="separate"/>
+                      </w:r>
+                      <w:r>
+                        <w:rPr>
+                          <w:noProof/>
+                        </w:rPr>
+                        <w:t>9</w:t>
+                      </w:r>
+                      <w:r>
+                        <w:fldChar w:fldCharType="end"/>
+                      </w:r>
+                      <w:r>
+                        <w:t xml:space="preserve"> Wynik pracy słabego klasyfikatora</w:t>
+                      </w:r>
+                    </w:p>
+                  </w:txbxContent>
+                </v:textbox>
+                <w10:wrap type="topAndBottom"/>
+              </v:shape>
+            </w:pict>
+          </mc:Fallback>
+        </mc:AlternateContent>
+      </w:r>
+      <w:r>
+        <w:rPr>
+          <w:noProof/>
+          <w:lang w:eastAsia="pl-PL"/>
+        </w:rPr>
+        <w:drawing>
+          <wp:anchor distT="0" distB="0" distL="114300" distR="114300" simplePos="0" relativeHeight="251659264" behindDoc="0" locked="0" layoutInCell="1" allowOverlap="1" wp14:anchorId="4D217032" wp14:editId="16D9FD97">
+            <wp:simplePos x="0" y="0"/>
+            <wp:positionH relativeFrom="margin">
+              <wp:align>right</wp:align>
+            </wp:positionH>
+            <wp:positionV relativeFrom="paragraph">
+              <wp:posOffset>193675</wp:posOffset>
+            </wp:positionV>
+            <wp:extent cx="5286375" cy="3238500"/>
+            <wp:effectExtent l="0" t="0" r="9525" b="0"/>
+            <wp:wrapTopAndBottom/>
+            <wp:docPr id="10" name="Obraz 10"/>
+            <wp:cNvGraphicFramePr>
+              <a:graphicFrameLocks xmlns:a="http://schemas.openxmlformats.org/drawingml/2006/main" noChangeAspect="1"/>
+            </wp:cNvGraphicFramePr>
+            <a:graphic xmlns:a="http://schemas.openxmlformats.org/drawingml/2006/main">
+              <a:graphicData uri="http://schemas.openxmlformats.org/drawingml/2006/picture">
+                <pic:pic xmlns:pic="http://schemas.openxmlformats.org/drawingml/2006/picture">
+                  <pic:nvPicPr>
+                    <pic:cNvPr id="0" name="Picture 7"/>
+                    <pic:cNvPicPr>
+                      <a:picLocks noChangeAspect="1" noChangeArrowheads="1"/>
+                    </pic:cNvPicPr>
+                  </pic:nvPicPr>
+                  <pic:blipFill>
+                    <a:blip r:embed="rId17">
+                      <a:extLst>
+                        <a:ext uri="{28A0092B-C50C-407E-A947-70E740481C1C}">
+                          <a14:useLocalDpi xmlns:a14="http://schemas.microsoft.com/office/drawing/2010/main" val="0"/>
+                        </a:ext>
+                      </a:extLst>
+                    </a:blip>
+                    <a:srcRect/>
+                    <a:stretch>
+                      <a:fillRect/>
+                    </a:stretch>
+                  </pic:blipFill>
+                  <pic:spPr bwMode="auto">
+                    <a:xfrm>
+                      <a:off x="0" y="0"/>
+                      <a:ext cx="5286375" cy="3238500"/>
+                    </a:xfrm>
+                    <a:prstGeom prst="rect">
+                      <a:avLst/>
+                    </a:prstGeom>
+                    <a:noFill/>
+                    <a:ln>
+                      <a:noFill/>
+                    </a:ln>
+                  </pic:spPr>
+                </pic:pic>
+              </a:graphicData>
+            </a:graphic>
+          </wp:anchor>
+        </w:drawing>
+      </w:r>
+    </w:p>
+    <w:p>
+      <w:pPr>
+        <w:ind w:left="705"/>
+      </w:pPr>
+      <w:r>
+        <w:t xml:space="preserve">W kolejnych iteracjach algorytm jest powtarzany, dla kolejnych klasyfikatorów. </w:t>
+      </w:r>
+      <w:r>
+        <w:t>Zakładając, że inny klasyfikator skorygował część błędnych wskazań swojego poprzednika, ale popełnił swoiste błędy, co zostało zobrazowane na rys.10 ponownie zmienią się wagi dla poszczególnych przykładów rys.11 Przypomnieć w tym miejscu należy, że każdy z klasyfikatorów analizuje obrazu pod kątem indywidualnych cech.</w:t>
+      </w:r>
+    </w:p>
+    <w:p>
+      <w:r>
+        <w:tab/>
+      </w:r>
+    </w:p>
+    <w:p>
+      <w:pPr>
+        <w:keepNext/>
+      </w:pPr>
+      <w:r>
+        <w:lastRenderedPageBreak/>
+        <w:tab/>
+      </w:r>
+      <w:r>
+        <w:rPr>
+          <w:noProof/>
+          <w:lang w:eastAsia="pl-PL"/>
+        </w:rPr>
+        <w:drawing>
+          <wp:inline distT="0" distB="0" distL="0" distR="0" wp14:anchorId="05EFD570" wp14:editId="5CDBEB9F">
+            <wp:extent cx="5495925" cy="3429000"/>
+            <wp:effectExtent l="0" t="0" r="9525" b="0"/>
+            <wp:docPr id="12" name="Obraz 12"/>
+            <wp:cNvGraphicFramePr>
+              <a:graphicFrameLocks xmlns:a="http://schemas.openxmlformats.org/drawingml/2006/main" noChangeAspect="1"/>
+            </wp:cNvGraphicFramePr>
+            <a:graphic xmlns:a="http://schemas.openxmlformats.org/drawingml/2006/main">
+              <a:graphicData uri="http://schemas.openxmlformats.org/drawingml/2006/picture">
+                <pic:pic xmlns:pic="http://schemas.openxmlformats.org/drawingml/2006/picture">
+                  <pic:nvPicPr>
+                    <pic:cNvPr id="0" name="Picture 8"/>
+                    <pic:cNvPicPr>
+                      <a:picLocks noChangeAspect="1" noChangeArrowheads="1"/>
+                    </pic:cNvPicPr>
+                  </pic:nvPicPr>
+                  <pic:blipFill>
+                    <a:blip r:embed="rId18">
+                      <a:extLst>
+                        <a:ext uri="{28A0092B-C50C-407E-A947-70E740481C1C}">
+                          <a14:useLocalDpi xmlns:a14="http://schemas.microsoft.com/office/drawing/2010/main" val="0"/>
+                        </a:ext>
+                      </a:extLst>
+                    </a:blip>
+                    <a:srcRect/>
+                    <a:stretch>
+                      <a:fillRect/>
+                    </a:stretch>
+                  </pic:blipFill>
+                  <pic:spPr bwMode="auto">
+                    <a:xfrm>
+                      <a:off x="0" y="0"/>
+                      <a:ext cx="5495925" cy="3429000"/>
+                    </a:xfrm>
+                    <a:prstGeom prst="rect">
+                      <a:avLst/>
+                    </a:prstGeom>
+                    <a:noFill/>
+                    <a:ln>
+                      <a:noFill/>
+                    </a:ln>
+                  </pic:spPr>
+                </pic:pic>
+              </a:graphicData>
+            </a:graphic>
+          </wp:inline>
+        </w:drawing>
+      </w:r>
+    </w:p>
+    <w:p>
+      <w:pPr>
+        <w:pStyle w:val="Legenda"/>
+      </w:pPr>
+      <w:r>
+        <w:t xml:space="preserve">Rysunek </w:t>
+      </w:r>
+      <w:r>
+        <w:fldChar w:fldCharType="begin"/>
+      </w:r>
+      <w:r>
+        <w:instrText xml:space="preserve"> SEQ Rysunek \* ARABIC </w:instrText>
+      </w:r>
+      <w:r>
+        <w:fldChar w:fldCharType="separate"/>
+      </w:r>
+      <w:r>
+        <w:rPr>
+          <w:noProof/>
+        </w:rPr>
+        <w:t>10</w:t>
+      </w:r>
+      <w:r>
+        <w:fldChar w:fldCharType="end"/>
+      </w:r>
+      <w:r>
+        <w:t xml:space="preserve"> Wynik dla kolejnego klasyfikatora</w:t>
+      </w:r>
+    </w:p>
+    <w:p/>
+    <w:p/>
+    <w:p/>
+    <w:p/>
+    <w:p/>
+    <w:p>
+      <w:pPr>
+        <w:keepNext/>
+        <w:jc w:val="center"/>
+      </w:pPr>
+      <w:r>
+        <w:rPr>
+          <w:noProof/>
+          <w:lang w:eastAsia="pl-PL"/>
+        </w:rPr>
+        <w:drawing>
+          <wp:inline distT="0" distB="0" distL="0" distR="0" wp14:anchorId="35D1A240" wp14:editId="464A459F">
+            <wp:extent cx="5219700" cy="3390900"/>
+            <wp:effectExtent l="0" t="0" r="0" b="0"/>
+            <wp:docPr id="13" name="Obraz 13"/>
+            <wp:cNvGraphicFramePr>
+              <a:graphicFrameLocks xmlns:a="http://schemas.openxmlformats.org/drawingml/2006/main" noChangeAspect="1"/>
+            </wp:cNvGraphicFramePr>
+            <a:graphic xmlns:a="http://schemas.openxmlformats.org/drawingml/2006/main">
+              <a:graphicData uri="http://schemas.openxmlformats.org/drawingml/2006/picture">
+                <pic:pic xmlns:pic="http://schemas.openxmlformats.org/drawingml/2006/picture">
+                  <pic:nvPicPr>
+                    <pic:cNvPr id="0" name="Picture 9"/>
+                    <pic:cNvPicPr>
+                      <a:picLocks noChangeAspect="1" noChangeArrowheads="1"/>
+                    </pic:cNvPicPr>
+                  </pic:nvPicPr>
+                  <pic:blipFill>
+                    <a:blip r:embed="rId19">
+                      <a:extLst>
+                        <a:ext uri="{28A0092B-C50C-407E-A947-70E740481C1C}">
+                          <a14:useLocalDpi xmlns:a14="http://schemas.microsoft.com/office/drawing/2010/main" val="0"/>
+                        </a:ext>
+                      </a:extLst>
+                    </a:blip>
+                    <a:srcRect/>
+                    <a:stretch>
+                      <a:fillRect/>
+                    </a:stretch>
+                  </pic:blipFill>
+                  <pic:spPr bwMode="auto">
+                    <a:xfrm>
+                      <a:off x="0" y="0"/>
+                      <a:ext cx="5219700" cy="3390900"/>
+                    </a:xfrm>
+                    <a:prstGeom prst="rect">
+                      <a:avLst/>
+                    </a:prstGeom>
+                    <a:noFill/>
+                    <a:ln>
+                      <a:noFill/>
+                    </a:ln>
+                  </pic:spPr>
+                </pic:pic>
+              </a:graphicData>
+            </a:graphic>
+          </wp:inline>
+        </w:drawing>
+      </w:r>
+    </w:p>
+    <w:p>
+      <w:pPr>
+        <w:pStyle w:val="Legenda"/>
+      </w:pPr>
+      <w:r>
+        <w:t xml:space="preserve">Rysunek </w:t>
+      </w:r>
+      <w:r>
+        <w:fldChar w:fldCharType="begin"/>
+      </w:r>
+      <w:r>
+        <w:instrText xml:space="preserve"> SEQ Rysunek \* ARABIC </w:instrText>
+      </w:r>
+      <w:r>
+        <w:fldChar w:fldCharType="separate"/>
+      </w:r>
+      <w:r>
+        <w:rPr>
+          <w:noProof/>
+        </w:rPr>
+        <w:t>11</w:t>
+      </w:r>
+      <w:r>
+        <w:fldChar w:fldCharType="end"/>
+      </w:r>
+      <w:r>
+        <w:t xml:space="preserve"> Modyfikacja wag na podstawie wyników pracy dwóch klasyfikatorów</w:t>
+      </w:r>
+    </w:p>
+    <w:p/>
+    <w:p>
+      <w:pPr>
+        <w:ind w:left="705"/>
+      </w:pPr>
+      <w:r>
+        <w:lastRenderedPageBreak/>
+        <w:t>Ostatecznie, w wyniku analizy przeprowadzonej pod kątem wszystkich dostępnych cech, określony zostaje zbiór obrazów pozytywnych</w:t>
+      </w:r>
+      <w:r>
+        <w:t>, oraz zbiór klasyfikatorów które przyczyniły się do wyodrębnienia takiego zbioru.</w:t>
+      </w:r>
+    </w:p>
+    <w:p>
+      <w:pPr>
+        <w:ind w:left="705"/>
+      </w:pPr>
+    </w:p>
+    <w:p>
+      <w:pPr>
+        <w:keepNext/>
+        <w:ind w:left="705"/>
+      </w:pPr>
+      <w:r>
+        <w:rPr>
+          <w:noProof/>
+          <w:lang w:eastAsia="pl-PL"/>
+        </w:rPr>
+        <w:drawing>
+          <wp:inline distT="0" distB="0" distL="0" distR="0" wp14:anchorId="244694FD" wp14:editId="42CE76D1">
+            <wp:extent cx="5762625" cy="3467100"/>
+            <wp:effectExtent l="0" t="0" r="9525" b="0"/>
+            <wp:docPr id="14" name="Obraz 14"/>
+            <wp:cNvGraphicFramePr>
+              <a:graphicFrameLocks xmlns:a="http://schemas.openxmlformats.org/drawingml/2006/main" noChangeAspect="1"/>
+            </wp:cNvGraphicFramePr>
+            <a:graphic xmlns:a="http://schemas.openxmlformats.org/drawingml/2006/main">
+              <a:graphicData uri="http://schemas.openxmlformats.org/drawingml/2006/picture">
+                <pic:pic xmlns:pic="http://schemas.openxmlformats.org/drawingml/2006/picture">
+                  <pic:nvPicPr>
+                    <pic:cNvPr id="0" name="Picture 10"/>
+                    <pic:cNvPicPr>
+                      <a:picLocks noChangeAspect="1" noChangeArrowheads="1"/>
+                    </pic:cNvPicPr>
+                  </pic:nvPicPr>
+                  <pic:blipFill>
+                    <a:blip r:embed="rId20">
+                      <a:extLst>
+                        <a:ext uri="{28A0092B-C50C-407E-A947-70E740481C1C}">
+                          <a14:useLocalDpi xmlns:a14="http://schemas.microsoft.com/office/drawing/2010/main" val="0"/>
+                        </a:ext>
+                      </a:extLst>
+                    </a:blip>
+                    <a:srcRect/>
+                    <a:stretch>
+                      <a:fillRect/>
+                    </a:stretch>
+                  </pic:blipFill>
+                  <pic:spPr bwMode="auto">
+                    <a:xfrm>
+                      <a:off x="0" y="0"/>
+                      <a:ext cx="5762625" cy="3467100"/>
+                    </a:xfrm>
+                    <a:prstGeom prst="rect">
+                      <a:avLst/>
+                    </a:prstGeom>
+                    <a:noFill/>
+                    <a:ln>
+                      <a:noFill/>
+                    </a:ln>
+                  </pic:spPr>
+                </pic:pic>
+              </a:graphicData>
+            </a:graphic>
+          </wp:inline>
+        </w:drawing>
+      </w:r>
+    </w:p>
+    <w:p>
+      <w:pPr>
+        <w:pStyle w:val="Legenda"/>
+      </w:pPr>
+      <w:r>
+        <w:t xml:space="preserve">Rysunek </w:t>
+      </w:r>
+      <w:r>
+        <w:fldChar w:fldCharType="begin"/>
+      </w:r>
+      <w:r>
+        <w:instrText xml:space="preserve"> SEQ Rysunek \* ARABIC </w:instrText>
+      </w:r>
+      <w:r>
+        <w:fldChar w:fldCharType="separate"/>
+      </w:r>
+      <w:r>
+        <w:rPr>
+          <w:noProof/>
+        </w:rPr>
+        <w:t>12</w:t>
+      </w:r>
+      <w:r>
+        <w:fldChar w:fldCharType="end"/>
+      </w:r>
+      <w:r>
+        <w:t xml:space="preserve"> Graficzna reprezentacja kombinacji klasyfikatorów wyselekcjonowanych podczas kolejn</w:t>
+      </w:r>
+      <w:r>
+        <w:t>yc</w:t>
+      </w:r>
+      <w:r>
+        <w:t>h iteracji algorytmu</w:t>
+      </w:r>
+      <w:r>
         <w:t>.</w:t>
+      </w:r>
+    </w:p>
+    <w:p/>
+    <w:p>
+      <w:pPr>
+        <w:ind w:firstLine="708"/>
+      </w:pPr>
+      <w:r>
+        <w:t xml:space="preserve">Wynik działania algorytmu można przedstawić przy pomocy równania: </w:t>
+      </w:r>
+    </w:p>
+    <w:p/>
+    <w:p>
+      <w:pPr>
+        <w:pStyle w:val="Legenda"/>
+        <w:rPr>
+          <w:sz w:val="32"/>
+          <w:szCs w:val="32"/>
+        </w:rPr>
+      </w:pPr>
+      <m:oMath>
+        <m:r>
+          <m:rPr>
+            <m:sty m:val="p"/>
+          </m:rPr>
+          <w:rPr>
+            <w:rFonts w:ascii="Cambria Math" w:hAnsi="Cambria Math"/>
+            <w:sz w:val="32"/>
+            <w:szCs w:val="32"/>
+          </w:rPr>
+          <m:t>F</m:t>
+        </m:r>
+        <m:d>
+          <m:dPr>
+            <m:ctrlPr>
+              <w:rPr>
+                <w:rFonts w:ascii="Cambria Math" w:hAnsi="Cambria Math"/>
+                <w:i w:val="0"/>
+                <w:sz w:val="32"/>
+                <w:szCs w:val="32"/>
+              </w:rPr>
+            </m:ctrlPr>
+          </m:dPr>
+          <m:e>
+            <m:r>
+              <m:rPr>
+                <m:sty m:val="p"/>
+              </m:rPr>
+              <w:rPr>
+                <w:rFonts w:ascii="Cambria Math" w:hAnsi="Cambria Math"/>
+                <w:sz w:val="32"/>
+                <w:szCs w:val="32"/>
+              </w:rPr>
+              <m:t>x</m:t>
+            </m:r>
+          </m:e>
+        </m:d>
+        <m:r>
+          <m:rPr>
+            <m:sty m:val="p"/>
+          </m:rPr>
+          <w:rPr>
+            <w:rFonts w:ascii="Cambria Math" w:hAnsi="Cambria Math"/>
+            <w:sz w:val="32"/>
+            <w:szCs w:val="32"/>
+          </w:rPr>
+          <m:t xml:space="preserve">= </m:t>
+        </m:r>
+        <m:d>
+          <m:dPr>
+            <m:begChr m:val="{"/>
+            <m:endChr m:val=""/>
+            <m:ctrlPr>
+              <w:rPr>
+                <w:rFonts w:ascii="Cambria Math" w:hAnsi="Cambria Math"/>
+                <w:iCs w:val="0"/>
+                <w:color w:val="auto"/>
+                <w:sz w:val="32"/>
+                <w:szCs w:val="32"/>
+              </w:rPr>
+            </m:ctrlPr>
+          </m:dPr>
+          <m:e>
+            <m:m>
+              <m:mPr>
+                <m:mcs>
+                  <m:mc>
+                    <m:mcPr>
+                      <m:count m:val="1"/>
+                      <m:mcJc m:val="center"/>
+                    </m:mcPr>
+                  </m:mc>
+                </m:mcs>
+                <m:ctrlPr>
+                  <w:rPr>
+                    <w:rFonts w:ascii="Cambria Math" w:hAnsi="Cambria Math"/>
+                    <w:iCs w:val="0"/>
+                    <w:color w:val="auto"/>
+                    <w:sz w:val="32"/>
+                    <w:szCs w:val="32"/>
+                  </w:rPr>
+                </m:ctrlPr>
+              </m:mPr>
+              <m:mr>
+                <m:e>
+                  <m:r>
+                    <m:rPr>
+                      <m:sty m:val="p"/>
+                    </m:rPr>
+                    <w:rPr>
+                      <w:rFonts w:ascii="Cambria Math" w:hAnsi="Cambria Math"/>
+                      <w:sz w:val="32"/>
+                      <w:szCs w:val="32"/>
+                    </w:rPr>
+                    <m:t xml:space="preserve">1 dla </m:t>
+                  </m:r>
+                  <m:sSub>
+                    <m:sSubPr>
+                      <m:ctrlPr>
+                        <w:rPr>
+                          <w:rFonts w:ascii="Cambria Math" w:hAnsi="Cambria Math"/>
+                          <w:iCs w:val="0"/>
+                          <w:color w:val="auto"/>
+                          <w:sz w:val="32"/>
+                          <w:szCs w:val="32"/>
+                        </w:rPr>
+                      </m:ctrlPr>
+                    </m:sSubPr>
+                    <m:e>
+                      <m:r>
+                        <m:rPr>
+                          <m:sty m:val="p"/>
+                        </m:rPr>
+                        <w:rPr>
+                          <w:rFonts w:ascii="Cambria Math" w:hAnsi="Cambria Math"/>
+                          <w:sz w:val="32"/>
+                          <w:szCs w:val="32"/>
+                        </w:rPr>
+                        <m:t>α</m:t>
+                      </m:r>
+                    </m:e>
+                    <m:sub>
+                      <m:r>
+                        <m:rPr>
+                          <m:sty m:val="p"/>
+                        </m:rPr>
+                        <w:rPr>
+                          <w:rFonts w:ascii="Cambria Math" w:hAnsi="Cambria Math"/>
+                          <w:sz w:val="32"/>
+                          <w:szCs w:val="32"/>
+                        </w:rPr>
+                        <m:t>1</m:t>
+                      </m:r>
+                    </m:sub>
+                  </m:sSub>
+                  <m:sSub>
+                    <m:sSubPr>
+                      <m:ctrlPr>
+                        <w:rPr>
+                          <w:rFonts w:ascii="Cambria Math" w:hAnsi="Cambria Math"/>
+                          <w:iCs w:val="0"/>
+                          <w:color w:val="auto"/>
+                          <w:sz w:val="32"/>
+                          <w:szCs w:val="32"/>
+                        </w:rPr>
+                      </m:ctrlPr>
+                    </m:sSubPr>
+                    <m:e>
+                      <m:r>
+                        <m:rPr>
+                          <m:sty m:val="p"/>
+                        </m:rPr>
+                        <w:rPr>
+                          <w:rFonts w:ascii="Cambria Math" w:hAnsi="Cambria Math"/>
+                          <w:sz w:val="32"/>
+                          <w:szCs w:val="32"/>
+                        </w:rPr>
+                        <m:t>f</m:t>
+                      </m:r>
+                    </m:e>
+                    <m:sub>
+                      <m:r>
+                        <m:rPr>
+                          <m:sty m:val="p"/>
+                        </m:rPr>
+                        <w:rPr>
+                          <w:rFonts w:ascii="Cambria Math" w:hAnsi="Cambria Math"/>
+                          <w:sz w:val="32"/>
+                          <w:szCs w:val="32"/>
+                        </w:rPr>
+                        <m:t>1</m:t>
+                      </m:r>
+                    </m:sub>
+                  </m:sSub>
+                  <m:d>
+                    <m:dPr>
+                      <m:ctrlPr>
+                        <w:rPr>
+                          <w:rFonts w:ascii="Cambria Math" w:hAnsi="Cambria Math"/>
+                          <w:i w:val="0"/>
+                          <w:sz w:val="32"/>
+                          <w:szCs w:val="32"/>
+                        </w:rPr>
+                      </m:ctrlPr>
+                    </m:dPr>
+                    <m:e>
+                      <m:r>
+                        <m:rPr>
+                          <m:sty m:val="p"/>
+                        </m:rPr>
+                        <w:rPr>
+                          <w:rFonts w:ascii="Cambria Math" w:hAnsi="Cambria Math"/>
+                          <w:sz w:val="32"/>
+                          <w:szCs w:val="32"/>
+                        </w:rPr>
+                        <m:t>x</m:t>
+                      </m:r>
+                    </m:e>
+                  </m:d>
+                  <m:r>
+                    <m:rPr>
+                      <m:sty m:val="p"/>
+                    </m:rPr>
+                    <w:rPr>
+                      <w:rFonts w:ascii="Cambria Math" w:hAnsi="Cambria Math"/>
+                      <w:sz w:val="32"/>
+                      <w:szCs w:val="32"/>
+                    </w:rPr>
+                    <m:t>+…+</m:t>
+                  </m:r>
+                  <m:sSub>
+                    <m:sSubPr>
+                      <m:ctrlPr>
+                        <w:rPr>
+                          <w:rFonts w:ascii="Cambria Math" w:hAnsi="Cambria Math"/>
+                          <w:iCs w:val="0"/>
+                          <w:color w:val="auto"/>
+                          <w:sz w:val="32"/>
+                          <w:szCs w:val="32"/>
+                        </w:rPr>
+                      </m:ctrlPr>
+                    </m:sSubPr>
+                    <m:e>
+                      <m:r>
+                        <m:rPr>
+                          <m:sty m:val="p"/>
+                        </m:rPr>
+                        <w:rPr>
+                          <w:rFonts w:ascii="Cambria Math" w:hAnsi="Cambria Math"/>
+                          <w:sz w:val="32"/>
+                          <w:szCs w:val="32"/>
+                        </w:rPr>
+                        <m:t>α</m:t>
+                      </m:r>
+                    </m:e>
+                    <m:sub>
+                      <m:r>
+                        <m:rPr>
+                          <m:sty m:val="p"/>
+                        </m:rPr>
+                        <w:rPr>
+                          <w:rFonts w:ascii="Cambria Math" w:hAnsi="Cambria Math"/>
+                          <w:sz w:val="32"/>
+                          <w:szCs w:val="32"/>
+                        </w:rPr>
+                        <m:t>n</m:t>
+                      </m:r>
+                    </m:sub>
+                  </m:sSub>
+                  <m:sSub>
+                    <m:sSubPr>
+                      <m:ctrlPr>
+                        <w:rPr>
+                          <w:rFonts w:ascii="Cambria Math" w:hAnsi="Cambria Math"/>
+                          <w:iCs w:val="0"/>
+                          <w:color w:val="auto"/>
+                          <w:sz w:val="32"/>
+                          <w:szCs w:val="32"/>
+                        </w:rPr>
+                      </m:ctrlPr>
+                    </m:sSubPr>
+                    <m:e>
+                      <m:r>
+                        <m:rPr>
+                          <m:sty m:val="p"/>
+                        </m:rPr>
+                        <w:rPr>
+                          <w:rFonts w:ascii="Cambria Math" w:hAnsi="Cambria Math"/>
+                          <w:sz w:val="32"/>
+                          <w:szCs w:val="32"/>
+                        </w:rPr>
+                        <m:t>f</m:t>
+                      </m:r>
+                    </m:e>
+                    <m:sub>
+                      <m:r>
+                        <m:rPr>
+                          <m:sty m:val="p"/>
+                        </m:rPr>
+                        <w:rPr>
+                          <w:rFonts w:ascii="Cambria Math" w:hAnsi="Cambria Math"/>
+                          <w:sz w:val="32"/>
+                          <w:szCs w:val="32"/>
+                        </w:rPr>
+                        <m:t>n</m:t>
+                      </m:r>
+                    </m:sub>
+                  </m:sSub>
+                  <m:d>
+                    <m:dPr>
+                      <m:ctrlPr>
+                        <w:rPr>
+                          <w:rFonts w:ascii="Cambria Math" w:hAnsi="Cambria Math"/>
+                          <w:i w:val="0"/>
+                          <w:sz w:val="32"/>
+                          <w:szCs w:val="32"/>
+                        </w:rPr>
+                      </m:ctrlPr>
+                    </m:dPr>
+                    <m:e>
+                      <m:r>
+                        <m:rPr>
+                          <m:sty m:val="p"/>
+                        </m:rPr>
+                        <w:rPr>
+                          <w:rFonts w:ascii="Cambria Math" w:hAnsi="Cambria Math"/>
+                          <w:sz w:val="32"/>
+                          <w:szCs w:val="32"/>
+                        </w:rPr>
+                        <m:t>x</m:t>
+                      </m:r>
+                    </m:e>
+                  </m:d>
+                  <m:r>
+                    <m:rPr>
+                      <m:sty m:val="p"/>
+                    </m:rPr>
+                    <w:rPr>
+                      <w:rFonts w:ascii="Cambria Math" w:hAnsi="Cambria Math"/>
+                      <w:sz w:val="32"/>
+                      <w:szCs w:val="32"/>
+                    </w:rPr>
+                    <m:t xml:space="preserve"> ≥</m:t>
+                  </m:r>
+                  <m:f>
+                    <m:fPr>
+                      <m:ctrlPr>
+                        <w:rPr>
+                          <w:rFonts w:ascii="Cambria Math" w:hAnsi="Cambria Math"/>
+                          <w:iCs w:val="0"/>
+                          <w:color w:val="auto"/>
+                          <w:sz w:val="32"/>
+                          <w:szCs w:val="32"/>
+                        </w:rPr>
+                      </m:ctrlPr>
+                    </m:fPr>
+                    <m:num>
+                      <m:r>
+                        <m:rPr>
+                          <m:sty m:val="p"/>
+                        </m:rPr>
+                        <w:rPr>
+                          <w:rFonts w:ascii="Cambria Math" w:hAnsi="Cambria Math"/>
+                          <w:sz w:val="32"/>
+                          <w:szCs w:val="32"/>
+                        </w:rPr>
+                        <m:t>1</m:t>
+                      </m:r>
+                    </m:num>
+                    <m:den>
+                      <m:r>
+                        <m:rPr>
+                          <m:sty m:val="p"/>
+                        </m:rPr>
+                        <w:rPr>
+                          <w:rFonts w:ascii="Cambria Math" w:hAnsi="Cambria Math"/>
+                          <w:sz w:val="32"/>
+                          <w:szCs w:val="32"/>
+                        </w:rPr>
+                        <m:t>2</m:t>
+                      </m:r>
+                    </m:den>
+                  </m:f>
+                  <m:r>
+                    <m:rPr>
+                      <m:sty m:val="p"/>
+                    </m:rPr>
+                    <w:rPr>
+                      <w:rFonts w:ascii="Cambria Math" w:hAnsi="Cambria Math"/>
+                      <w:sz w:val="32"/>
+                      <w:szCs w:val="32"/>
+                    </w:rPr>
+                    <m:t>(</m:t>
+                  </m:r>
+                  <m:sSub>
+                    <m:sSubPr>
+                      <m:ctrlPr>
+                        <w:rPr>
+                          <w:rFonts w:ascii="Cambria Math" w:hAnsi="Cambria Math"/>
+                          <w:iCs w:val="0"/>
+                          <w:color w:val="auto"/>
+                          <w:sz w:val="32"/>
+                          <w:szCs w:val="32"/>
+                        </w:rPr>
+                      </m:ctrlPr>
+                    </m:sSubPr>
+                    <m:e>
+                      <m:r>
+                        <m:rPr>
+                          <m:sty m:val="p"/>
+                        </m:rPr>
+                        <w:rPr>
+                          <w:rFonts w:ascii="Cambria Math" w:hAnsi="Cambria Math"/>
+                          <w:sz w:val="32"/>
+                          <w:szCs w:val="32"/>
+                        </w:rPr>
+                        <m:t>α</m:t>
+                      </m:r>
+                    </m:e>
+                    <m:sub>
+                      <m:r>
+                        <m:rPr>
+                          <m:sty m:val="p"/>
+                        </m:rPr>
+                        <w:rPr>
+                          <w:rFonts w:ascii="Cambria Math" w:hAnsi="Cambria Math"/>
+                          <w:sz w:val="32"/>
+                          <w:szCs w:val="32"/>
+                        </w:rPr>
+                        <m:t>1</m:t>
+                      </m:r>
+                    </m:sub>
+                  </m:sSub>
+                  <m:r>
+                    <m:rPr>
+                      <m:sty m:val="p"/>
+                    </m:rPr>
+                    <w:rPr>
+                      <w:rFonts w:ascii="Cambria Math" w:hAnsi="Cambria Math"/>
+                      <w:sz w:val="32"/>
+                      <w:szCs w:val="32"/>
+                    </w:rPr>
+                    <m:t>+…+</m:t>
+                  </m:r>
+                  <m:sSub>
+                    <m:sSubPr>
+                      <m:ctrlPr>
+                        <w:rPr>
+                          <w:rFonts w:ascii="Cambria Math" w:hAnsi="Cambria Math"/>
+                          <w:iCs w:val="0"/>
+                          <w:color w:val="auto"/>
+                          <w:sz w:val="32"/>
+                          <w:szCs w:val="32"/>
+                        </w:rPr>
+                      </m:ctrlPr>
+                    </m:sSubPr>
+                    <m:e>
+                      <m:r>
+                        <m:rPr>
+                          <m:sty m:val="p"/>
+                        </m:rPr>
+                        <w:rPr>
+                          <w:rFonts w:ascii="Cambria Math" w:hAnsi="Cambria Math"/>
+                          <w:sz w:val="32"/>
+                          <w:szCs w:val="32"/>
+                        </w:rPr>
+                        <m:t>α</m:t>
+                      </m:r>
+                    </m:e>
+                    <m:sub>
+                      <m:r>
+                        <m:rPr>
+                          <m:sty m:val="p"/>
+                        </m:rPr>
+                        <w:rPr>
+                          <w:rFonts w:ascii="Cambria Math" w:hAnsi="Cambria Math"/>
+                          <w:sz w:val="32"/>
+                          <w:szCs w:val="32"/>
+                        </w:rPr>
+                        <m:t>n</m:t>
+                      </m:r>
+                    </m:sub>
+                  </m:sSub>
+                  <m:r>
+                    <m:rPr>
+                      <m:sty m:val="p"/>
+                    </m:rPr>
+                    <w:rPr>
+                      <w:rFonts w:ascii="Cambria Math" w:hAnsi="Cambria Math"/>
+                      <w:sz w:val="32"/>
+                      <w:szCs w:val="32"/>
+                    </w:rPr>
+                    <m:t>)</m:t>
+                  </m:r>
+                </m:e>
+              </m:mr>
+              <m:mr>
+                <m:e>
+                  <m:r>
+                    <m:rPr>
+                      <m:sty m:val="p"/>
+                    </m:rPr>
+                    <w:rPr>
+                      <w:rFonts w:ascii="Cambria Math" w:hAnsi="Cambria Math"/>
+                      <w:sz w:val="32"/>
+                      <w:szCs w:val="32"/>
+                    </w:rPr>
+                    <m:t xml:space="preserve">0  </m:t>
+                  </m:r>
+                </m:e>
+              </m:mr>
+            </m:m>
+          </m:e>
+        </m:d>
+      </m:oMath>
+      <w:r>
+        <w:rPr>
+          <w:iCs w:val="0"/>
+          <w:color w:val="auto"/>
+          <w:sz w:val="32"/>
+          <w:szCs w:val="32"/>
+        </w:rPr>
+        <w:t xml:space="preserve">  </w:t>
+      </w:r>
+      <w:r>
+        <w:rPr>
+          <w:i w:val="0"/>
+          <w:iCs w:val="0"/>
+          <w:color w:val="auto"/>
+          <w:sz w:val="32"/>
+          <w:szCs w:val="32"/>
+        </w:rPr>
+        <w:t>(</w:t>
+      </w:r>
+      <w:r>
+        <w:rPr>
+          <w:i w:val="0"/>
+          <w:sz w:val="32"/>
+          <w:szCs w:val="32"/>
+        </w:rPr>
+        <w:fldChar w:fldCharType="begin"/>
+      </w:r>
+      <m:oMath>
+        <m:r>
+          <m:rPr>
+            <m:sty m:val="p"/>
+          </m:rPr>
+          <w:rPr>
+            <w:rFonts w:ascii="Cambria Math" w:hAnsi="Cambria Math"/>
+            <w:sz w:val="32"/>
+            <w:szCs w:val="32"/>
+          </w:rPr>
+          <m:t xml:space="preserve"> SEQ Równanie \* ARABIC </m:t>
+        </m:r>
+      </m:oMath>
+      <w:r>
+        <w:rPr>
+          <w:i w:val="0"/>
+          <w:sz w:val="32"/>
+          <w:szCs w:val="32"/>
+        </w:rPr>
+        <w:fldChar w:fldCharType="separate"/>
+      </w:r>
+      <m:oMath>
+        <m:r>
+          <m:rPr>
+            <m:sty m:val="p"/>
+          </m:rPr>
+          <w:rPr>
+            <w:rFonts w:ascii="Cambria Math" w:hAnsi="Cambria Math"/>
+            <w:noProof/>
+            <w:sz w:val="32"/>
+            <w:szCs w:val="32"/>
+          </w:rPr>
+          <m:t>5</m:t>
+        </m:r>
+      </m:oMath>
+      <w:r>
+        <w:rPr>
+          <w:i w:val="0"/>
+          <w:sz w:val="32"/>
+          <w:szCs w:val="32"/>
+        </w:rPr>
+        <w:fldChar w:fldCharType="end"/>
+      </w:r>
+      <w:r>
+        <w:rPr>
+          <w:sz w:val="32"/>
+          <w:szCs w:val="32"/>
+        </w:rPr>
+        <w:t>)</w:t>
+      </w:r>
+    </w:p>
+    <w:p>
+      <w:pPr>
+        <w:ind w:left="708"/>
+      </w:pPr>
+      <w:r>
+        <w:t xml:space="preserve">Pomimo, że poszczególne klasyfikatory prawdopodobnie nie byłby w stanie poprawnie określić zbioru obrazów pozytywnych, ich liniowa kombinacja, przedstawiona równaniem(5) sprawia, że poprawnie interpretują zbiór. Co jednak równie ważne, ilość cech, kluczowych dla danej struktury poszukiwanej na obrazie zostaje drastycznie zredukowana. W [viola jones] wyselekcjonowano </w:t>
+      </w:r>
+      <w:r>
+        <w:t>zbiór</w:t>
+      </w:r>
+      <w:r>
+        <w:t xml:space="preserve"> niezbędnych do wykrycia twarzy w płaszczyźnie czołowej. Ma to ogromny wpływ na wydajność algorytmu.</w:t>
+      </w:r>
+    </w:p>
+    <w:p>
+      <w:pPr>
+        <w:ind w:left="708"/>
+      </w:pPr>
+    </w:p>
+    <w:p>
+      <w:pPr>
+        <w:ind w:left="708"/>
+      </w:pPr>
+      <w:r>
+        <w:t xml:space="preserve">Ponieważ podstawowym założeniem algorytmu opisanego w [viola - jones] jest skanowanie detektorem tego samego obrazu, za każdym razem z inną wielkością okna, należy zwrócić uwagę, na fakt, że nawet przy wielu twarzach (lub innych poszukiwanych strukturach) duża część obrazu, podlegałaby zbędnej analizie, skoro wiadomo, że w pewnych obszarach twarz nie zostanie odnaleziona. Dlatego też, algorytm powinien skupiać się na fragmentach obrazu, które mają przesłanki o tym, że twarz faktycznie może się tam znajdować. </w:t>
+      </w:r>
+      <w:r>
+        <w:t xml:space="preserve">Dlatego też, kaskadowość klasyfikatorów ma tak duże znaczenie. Każdy etap kaskady, zawiera silny klasyfikator(ogół słabych klasyfikatorów pogrupowany jest w kolejnych etapach). Zadaniem </w:t>
+      </w:r>
+      <w:r>
+        <w:lastRenderedPageBreak/>
+        <w:t>każdego z etapów jest określenie, czy w analizowanym fragmencie obrazu może znajdować się twarz. Jeżeli nie, algorytm natychmiast porzuca daną porcję obrazu, nie wykonując na niej analizy przy pomocy kolejnych poziomów kaskady. Taki mechanizm przerywania poszczególnych iteracji w możliwie najwcześniejszej fazie, wpływa pozytywnie na szybkość działania algorytmu.</w:t>
+      </w:r>
+    </w:p>
+    <w:p>
+      <w:pPr>
+        <w:ind w:left="708"/>
+      </w:pPr>
+    </w:p>
+    <w:p>
+      <w:pPr>
+        <w:keepNext/>
+        <w:ind w:left="708"/>
+      </w:pPr>
+      <w:r>
+        <w:rPr>
+          <w:noProof/>
+          <w:lang w:eastAsia="pl-PL"/>
+        </w:rPr>
+        <w:drawing>
+          <wp:inline distT="0" distB="0" distL="0" distR="0" wp14:anchorId="04ED9BB6" wp14:editId="2A7B47C5">
+            <wp:extent cx="5753100" cy="1362075"/>
+            <wp:effectExtent l="0" t="0" r="0" b="9525"/>
+            <wp:docPr id="16" name="Obraz 16"/>
+            <wp:cNvGraphicFramePr>
+              <a:graphicFrameLocks xmlns:a="http://schemas.openxmlformats.org/drawingml/2006/main" noChangeAspect="1"/>
+            </wp:cNvGraphicFramePr>
+            <a:graphic xmlns:a="http://schemas.openxmlformats.org/drawingml/2006/main">
+              <a:graphicData uri="http://schemas.openxmlformats.org/drawingml/2006/picture">
+                <pic:pic xmlns:pic="http://schemas.openxmlformats.org/drawingml/2006/picture">
+                  <pic:nvPicPr>
+                    <pic:cNvPr id="0" name="Picture 12"/>
+                    <pic:cNvPicPr>
+                      <a:picLocks noChangeAspect="1" noChangeArrowheads="1"/>
+                    </pic:cNvPicPr>
+                  </pic:nvPicPr>
+                  <pic:blipFill>
+                    <a:blip r:embed="rId21">
+                      <a:extLst>
+                        <a:ext uri="{28A0092B-C50C-407E-A947-70E740481C1C}">
+                          <a14:useLocalDpi xmlns:a14="http://schemas.microsoft.com/office/drawing/2010/main" val="0"/>
+                        </a:ext>
+                      </a:extLst>
+                    </a:blip>
+                    <a:srcRect/>
+                    <a:stretch>
+                      <a:fillRect/>
+                    </a:stretch>
+                  </pic:blipFill>
+                  <pic:spPr bwMode="auto">
+                    <a:xfrm>
+                      <a:off x="0" y="0"/>
+                      <a:ext cx="5753100" cy="1362075"/>
+                    </a:xfrm>
+                    <a:prstGeom prst="rect">
+                      <a:avLst/>
+                    </a:prstGeom>
+                    <a:noFill/>
+                    <a:ln>
+                      <a:noFill/>
+                    </a:ln>
+                  </pic:spPr>
+                </pic:pic>
+              </a:graphicData>
+            </a:graphic>
+          </wp:inline>
+        </w:drawing>
+      </w:r>
+    </w:p>
+    <w:p>
+      <w:pPr>
+        <w:pStyle w:val="Legenda"/>
+      </w:pPr>
+      <w:r>
+        <w:t xml:space="preserve">Rysunek </w:t>
+      </w:r>
+      <w:r>
+        <w:fldChar w:fldCharType="begin"/>
+      </w:r>
+      <w:r>
+        <w:instrText xml:space="preserve"> SEQ Rysunek \* ARABIC </w:instrText>
+      </w:r>
+      <w:r>
+        <w:fldChar w:fldCharType="separate"/>
+      </w:r>
+      <w:r>
+        <w:rPr>
+          <w:noProof/>
+        </w:rPr>
+        <w:t>13</w:t>
+      </w:r>
+      <w:r>
+        <w:fldChar w:fldCharType="end"/>
+      </w:r>
+      <w:r>
+        <w:t xml:space="preserve"> U</w:t>
       </w:r>
       <w:bookmarkStart w:id="13" w:name="_GoBack"/>
       <w:bookmarkEnd w:id="13"/>
-    </w:p>
-    <w:p>
-      <w:pPr>
-        <w:rPr>
-          <w:lang w:eastAsia="pl-PL"/>
-        </w:rPr>
-      </w:pPr>
+      <w:r>
+        <w:t>proszczony schemat działania algorytmu Viola-Jones</w:t>
+      </w:r>
     </w:p>
     <w:sectPr>
-      <w:footerReference w:type="default" r:id="rId16"/>
+      <w:footerReference w:type="default" r:id="rId22"/>
       <w:pgSz w:w="11906" w:h="16838"/>
       <w:pgMar w:top="1417" w:right="1417" w:bottom="1417" w:left="1417" w:header="708" w:footer="708" w:gutter="0"/>
       <w:cols w:space="708"/>
@@ -6843,7 +8150,6 @@
         <w:docPartUnique/>
       </w:docPartObj>
     </w:sdtPr>
-    <w:sdtEndPr/>
     <w:sdtContent>
       <w:p>
         <w:pPr>
@@ -6863,7 +8169,7 @@
           <w:rPr>
             <w:noProof/>
           </w:rPr>
-          <w:t>11</w:t>
+          <w:t>16</w:t>
         </w:r>
         <w:r>
           <w:fldChar w:fldCharType="end"/>
@@ -11210,7 +12516,6 @@
   <w:rsids>
     <w:rsidRoot w:val="000307E7"/>
     <w:rsid w:val="000307E7"/>
-    <w:rsid w:val="00EF4882"/>
   </w:rsids>
   <m:mathPr>
     <m:mathFont m:val="Cambria Math"/>
@@ -11961,7 +13266,7 @@
 </file>
 
 <file path=customXml/itemProps1.xml><?xml version="1.0" encoding="utf-8"?>
-<ds:datastoreItem xmlns:ds="http://schemas.openxmlformats.org/officeDocument/2006/customXml" ds:itemID="{1742141A-0263-4747-843A-3EBD28798700}">
+<ds:datastoreItem xmlns:ds="http://schemas.openxmlformats.org/officeDocument/2006/customXml" ds:itemID="{1554D529-9AD9-4F34-9A72-420EAEF348B0}">
   <ds:schemaRefs>
     <ds:schemaRef ds:uri="http://schemas.openxmlformats.org/officeDocument/2006/bibliography"/>
   </ds:schemaRefs>

</xml_diff>

<commit_message>
40ty page, lucas kanade optical flow
</commit_message>
<xml_diff>
--- a/praca_magisterska.docx
+++ b/praca_magisterska.docx
@@ -682,7 +682,7 @@
       <w:pPr>
         <w:pStyle w:val="Nagwek1"/>
       </w:pPr>
-      <w:bookmarkStart w:id="0" w:name="_Toc422519823"/>
+      <w:bookmarkStart w:id="0" w:name="_Toc422593935"/>
       <w:r>
         <w:lastRenderedPageBreak/>
         <w:t>Spis treści</w:t>
@@ -710,7 +710,7 @@
       <w:r>
         <w:fldChar w:fldCharType="separate"/>
       </w:r>
-      <w:hyperlink w:anchor="_Toc422519823" w:history="1">
+      <w:hyperlink w:anchor="_Toc422593935" w:history="1">
         <w:r>
           <w:rPr>
             <w:rStyle w:val="Hipercze"/>
@@ -737,7 +737,7 @@
             <w:noProof/>
             <w:webHidden/>
           </w:rPr>
-          <w:instrText xml:space="preserve"> PAGEREF _Toc422519823 \h </w:instrText>
+          <w:instrText xml:space="preserve"> PAGEREF _Toc422593935 \h </w:instrText>
         </w:r>
         <w:r>
           <w:rPr>
@@ -781,7 +781,7 @@
           <w:lang w:eastAsia="pl-PL"/>
         </w:rPr>
       </w:pPr>
-      <w:hyperlink w:anchor="_Toc422519824" w:history="1">
+      <w:hyperlink w:anchor="_Toc422593936" w:history="1">
         <w:r>
           <w:rPr>
             <w:rStyle w:val="Hipercze"/>
@@ -825,7 +825,7 @@
             <w:noProof/>
             <w:webHidden/>
           </w:rPr>
-          <w:instrText xml:space="preserve"> PAGEREF _Toc422519824 \h </w:instrText>
+          <w:instrText xml:space="preserve"> PAGEREF _Toc422593936 \h </w:instrText>
         </w:r>
         <w:r>
           <w:rPr>
@@ -869,7 +869,7 @@
           <w:lang w:eastAsia="pl-PL"/>
         </w:rPr>
       </w:pPr>
-      <w:hyperlink w:anchor="_Toc422519825" w:history="1">
+      <w:hyperlink w:anchor="_Toc422593937" w:history="1">
         <w:r>
           <w:rPr>
             <w:rStyle w:val="Hipercze"/>
@@ -911,7 +911,7 @@
             <w:noProof/>
             <w:webHidden/>
           </w:rPr>
-          <w:instrText xml:space="preserve"> PAGEREF _Toc422519825 \h </w:instrText>
+          <w:instrText xml:space="preserve"> PAGEREF _Toc422593937 \h </w:instrText>
         </w:r>
         <w:r>
           <w:rPr>
@@ -955,7 +955,7 @@
           <w:lang w:eastAsia="pl-PL"/>
         </w:rPr>
       </w:pPr>
-      <w:hyperlink w:anchor="_Toc422519826" w:history="1">
+      <w:hyperlink w:anchor="_Toc422593938" w:history="1">
         <w:r>
           <w:rPr>
             <w:rStyle w:val="Hipercze"/>
@@ -997,7 +997,7 @@
             <w:noProof/>
             <w:webHidden/>
           </w:rPr>
-          <w:instrText xml:space="preserve"> PAGEREF _Toc422519826 \h </w:instrText>
+          <w:instrText xml:space="preserve"> PAGEREF _Toc422593938 \h </w:instrText>
         </w:r>
         <w:r>
           <w:rPr>
@@ -1041,7 +1041,7 @@
           <w:lang w:eastAsia="pl-PL"/>
         </w:rPr>
       </w:pPr>
-      <w:hyperlink w:anchor="_Toc422519827" w:history="1">
+      <w:hyperlink w:anchor="_Toc422593939" w:history="1">
         <w:r>
           <w:rPr>
             <w:rStyle w:val="Hipercze"/>
@@ -1083,7 +1083,7 @@
             <w:noProof/>
             <w:webHidden/>
           </w:rPr>
-          <w:instrText xml:space="preserve"> PAGEREF _Toc422519827 \h </w:instrText>
+          <w:instrText xml:space="preserve"> PAGEREF _Toc422593939 \h </w:instrText>
         </w:r>
         <w:r>
           <w:rPr>
@@ -1127,7 +1127,7 @@
           <w:lang w:eastAsia="pl-PL"/>
         </w:rPr>
       </w:pPr>
-      <w:hyperlink w:anchor="_Toc422519828" w:history="1">
+      <w:hyperlink w:anchor="_Toc422593940" w:history="1">
         <w:r>
           <w:rPr>
             <w:rStyle w:val="Hipercze"/>
@@ -1169,7 +1169,7 @@
             <w:noProof/>
             <w:webHidden/>
           </w:rPr>
-          <w:instrText xml:space="preserve"> PAGEREF _Toc422519828 \h </w:instrText>
+          <w:instrText xml:space="preserve"> PAGEREF _Toc422593940 \h </w:instrText>
         </w:r>
         <w:r>
           <w:rPr>
@@ -1213,7 +1213,7 @@
           <w:lang w:eastAsia="pl-PL"/>
         </w:rPr>
       </w:pPr>
-      <w:hyperlink w:anchor="_Toc422519829" w:history="1">
+      <w:hyperlink w:anchor="_Toc422593941" w:history="1">
         <w:r>
           <w:rPr>
             <w:rStyle w:val="Hipercze"/>
@@ -1255,7 +1255,7 @@
             <w:noProof/>
             <w:webHidden/>
           </w:rPr>
-          <w:instrText xml:space="preserve"> PAGEREF _Toc422519829 \h </w:instrText>
+          <w:instrText xml:space="preserve"> PAGEREF _Toc422593941 \h </w:instrText>
         </w:r>
         <w:r>
           <w:rPr>
@@ -1299,7 +1299,7 @@
           <w:lang w:eastAsia="pl-PL"/>
         </w:rPr>
       </w:pPr>
-      <w:hyperlink w:anchor="_Toc422519830" w:history="1">
+      <w:hyperlink w:anchor="_Toc422593942" w:history="1">
         <w:r>
           <w:rPr>
             <w:rStyle w:val="Hipercze"/>
@@ -1341,7 +1341,7 @@
             <w:noProof/>
             <w:webHidden/>
           </w:rPr>
-          <w:instrText xml:space="preserve"> PAGEREF _Toc422519830 \h </w:instrText>
+          <w:instrText xml:space="preserve"> PAGEREF _Toc422593942 \h </w:instrText>
         </w:r>
         <w:r>
           <w:rPr>
@@ -1385,7 +1385,7 @@
           <w:lang w:eastAsia="pl-PL"/>
         </w:rPr>
       </w:pPr>
-      <w:hyperlink w:anchor="_Toc422519831" w:history="1">
+      <w:hyperlink w:anchor="_Toc422593943" w:history="1">
         <w:r>
           <w:rPr>
             <w:rStyle w:val="Hipercze"/>
@@ -1427,7 +1427,7 @@
             <w:noProof/>
             <w:webHidden/>
           </w:rPr>
-          <w:instrText xml:space="preserve"> PAGEREF _Toc422519831 \h </w:instrText>
+          <w:instrText xml:space="preserve"> PAGEREF _Toc422593943 \h </w:instrText>
         </w:r>
         <w:r>
           <w:rPr>
@@ -1471,7 +1471,7 @@
           <w:lang w:eastAsia="pl-PL"/>
         </w:rPr>
       </w:pPr>
-      <w:hyperlink w:anchor="_Toc422519832" w:history="1">
+      <w:hyperlink w:anchor="_Toc422593944" w:history="1">
         <w:r>
           <w:rPr>
             <w:rStyle w:val="Hipercze"/>
@@ -1513,7 +1513,7 @@
             <w:noProof/>
             <w:webHidden/>
           </w:rPr>
-          <w:instrText xml:space="preserve"> PAGEREF _Toc422519832 \h </w:instrText>
+          <w:instrText xml:space="preserve"> PAGEREF _Toc422593944 \h </w:instrText>
         </w:r>
         <w:r>
           <w:rPr>
@@ -1557,7 +1557,7 @@
           <w:lang w:eastAsia="pl-PL"/>
         </w:rPr>
       </w:pPr>
-      <w:hyperlink w:anchor="_Toc422519833" w:history="1">
+      <w:hyperlink w:anchor="_Toc422593945" w:history="1">
         <w:r>
           <w:rPr>
             <w:rStyle w:val="Hipercze"/>
@@ -1599,7 +1599,7 @@
             <w:noProof/>
             <w:webHidden/>
           </w:rPr>
-          <w:instrText xml:space="preserve"> PAGEREF _Toc422519833 \h </w:instrText>
+          <w:instrText xml:space="preserve"> PAGEREF _Toc422593945 \h </w:instrText>
         </w:r>
         <w:r>
           <w:rPr>
@@ -1643,7 +1643,7 @@
           <w:lang w:eastAsia="pl-PL"/>
         </w:rPr>
       </w:pPr>
-      <w:hyperlink w:anchor="_Toc422519834" w:history="1">
+      <w:hyperlink w:anchor="_Toc422593946" w:history="1">
         <w:r>
           <w:rPr>
             <w:rStyle w:val="Hipercze"/>
@@ -1685,7 +1685,7 @@
             <w:noProof/>
             <w:webHidden/>
           </w:rPr>
-          <w:instrText xml:space="preserve"> PAGEREF _Toc422519834 \h </w:instrText>
+          <w:instrText xml:space="preserve"> PAGEREF _Toc422593946 \h </w:instrText>
         </w:r>
         <w:r>
           <w:rPr>
@@ -1729,7 +1729,7 @@
           <w:lang w:eastAsia="pl-PL"/>
         </w:rPr>
       </w:pPr>
-      <w:hyperlink w:anchor="_Toc422519835" w:history="1">
+      <w:hyperlink w:anchor="_Toc422593947" w:history="1">
         <w:r>
           <w:rPr>
             <w:rStyle w:val="Hipercze"/>
@@ -1771,7 +1771,7 @@
             <w:noProof/>
             <w:webHidden/>
           </w:rPr>
-          <w:instrText xml:space="preserve"> PAGEREF _Toc422519835 \h </w:instrText>
+          <w:instrText xml:space="preserve"> PAGEREF _Toc422593947 \h </w:instrText>
         </w:r>
         <w:r>
           <w:rPr>
@@ -1815,7 +1815,7 @@
           <w:lang w:eastAsia="pl-PL"/>
         </w:rPr>
       </w:pPr>
-      <w:hyperlink w:anchor="_Toc422519836" w:history="1">
+      <w:hyperlink w:anchor="_Toc422593948" w:history="1">
         <w:r>
           <w:rPr>
             <w:rStyle w:val="Hipercze"/>
@@ -1857,7 +1857,7 @@
             <w:noProof/>
             <w:webHidden/>
           </w:rPr>
-          <w:instrText xml:space="preserve"> PAGEREF _Toc422519836 \h </w:instrText>
+          <w:instrText xml:space="preserve"> PAGEREF _Toc422593948 \h </w:instrText>
         </w:r>
         <w:r>
           <w:rPr>
@@ -1900,7 +1900,7 @@
           <w:lang w:eastAsia="pl-PL"/>
         </w:rPr>
       </w:pPr>
-      <w:hyperlink w:anchor="_Toc422519837" w:history="1">
+      <w:hyperlink w:anchor="_Toc422593949" w:history="1">
         <w:r>
           <w:rPr>
             <w:rStyle w:val="Hipercze"/>
@@ -1927,7 +1927,7 @@
             <w:noProof/>
             <w:webHidden/>
           </w:rPr>
-          <w:instrText xml:space="preserve"> PAGEREF _Toc422519837 \h </w:instrText>
+          <w:instrText xml:space="preserve"> PAGEREF _Toc422593949 \h </w:instrText>
         </w:r>
         <w:r>
           <w:rPr>
@@ -1970,7 +1970,7 @@
           <w:lang w:eastAsia="pl-PL"/>
         </w:rPr>
       </w:pPr>
-      <w:hyperlink w:anchor="_Toc422519838" w:history="1">
+      <w:hyperlink w:anchor="_Toc422593950" w:history="1">
         <w:r>
           <w:rPr>
             <w:rStyle w:val="Hipercze"/>
@@ -1997,7 +1997,7 @@
             <w:noProof/>
             <w:webHidden/>
           </w:rPr>
-          <w:instrText xml:space="preserve"> PAGEREF _Toc422519838 \h </w:instrText>
+          <w:instrText xml:space="preserve"> PAGEREF _Toc422593950 \h </w:instrText>
         </w:r>
         <w:r>
           <w:rPr>
@@ -2040,7 +2040,7 @@
           <w:lang w:eastAsia="pl-PL"/>
         </w:rPr>
       </w:pPr>
-      <w:hyperlink w:anchor="_Toc422519839" w:history="1">
+      <w:hyperlink w:anchor="_Toc422593951" w:history="1">
         <w:r>
           <w:rPr>
             <w:rStyle w:val="Hipercze"/>
@@ -2067,7 +2067,7 @@
             <w:noProof/>
             <w:webHidden/>
           </w:rPr>
-          <w:instrText xml:space="preserve"> PAGEREF _Toc422519839 \h </w:instrText>
+          <w:instrText xml:space="preserve"> PAGEREF _Toc422593951 \h </w:instrText>
         </w:r>
         <w:r>
           <w:rPr>
@@ -2111,7 +2111,7 @@
           <w:lang w:eastAsia="pl-PL"/>
         </w:rPr>
       </w:pPr>
-      <w:hyperlink w:anchor="_Toc422519840" w:history="1">
+      <w:hyperlink w:anchor="_Toc422593952" w:history="1">
         <w:r>
           <w:rPr>
             <w:rStyle w:val="Hipercze"/>
@@ -2153,7 +2153,7 @@
             <w:noProof/>
             <w:webHidden/>
           </w:rPr>
-          <w:instrText xml:space="preserve"> PAGEREF _Toc422519840 \h </w:instrText>
+          <w:instrText xml:space="preserve"> PAGEREF _Toc422593952 \h </w:instrText>
         </w:r>
         <w:r>
           <w:rPr>
@@ -2197,7 +2197,7 @@
           <w:lang w:eastAsia="pl-PL"/>
         </w:rPr>
       </w:pPr>
-      <w:hyperlink w:anchor="_Toc422519841" w:history="1">
+      <w:hyperlink w:anchor="_Toc422593953" w:history="1">
         <w:r>
           <w:rPr>
             <w:rStyle w:val="Hipercze"/>
@@ -2239,7 +2239,7 @@
             <w:noProof/>
             <w:webHidden/>
           </w:rPr>
-          <w:instrText xml:space="preserve"> PAGEREF _Toc422519841 \h </w:instrText>
+          <w:instrText xml:space="preserve"> PAGEREF _Toc422593953 \h </w:instrText>
         </w:r>
         <w:r>
           <w:rPr>
@@ -2283,7 +2283,7 @@
           <w:lang w:eastAsia="pl-PL"/>
         </w:rPr>
       </w:pPr>
-      <w:hyperlink w:anchor="_Toc422519842" w:history="1">
+      <w:hyperlink w:anchor="_Toc422593954" w:history="1">
         <w:r>
           <w:rPr>
             <w:rStyle w:val="Hipercze"/>
@@ -2325,7 +2325,7 @@
             <w:noProof/>
             <w:webHidden/>
           </w:rPr>
-          <w:instrText xml:space="preserve"> PAGEREF _Toc422519842 \h </w:instrText>
+          <w:instrText xml:space="preserve"> PAGEREF _Toc422593954 \h </w:instrText>
         </w:r>
         <w:r>
           <w:rPr>
@@ -2369,7 +2369,7 @@
           <w:lang w:eastAsia="pl-PL"/>
         </w:rPr>
       </w:pPr>
-      <w:hyperlink w:anchor="_Toc422519843" w:history="1">
+      <w:hyperlink w:anchor="_Toc422593955" w:history="1">
         <w:r>
           <w:rPr>
             <w:rStyle w:val="Hipercze"/>
@@ -2411,7 +2411,7 @@
             <w:noProof/>
             <w:webHidden/>
           </w:rPr>
-          <w:instrText xml:space="preserve"> PAGEREF _Toc422519843 \h </w:instrText>
+          <w:instrText xml:space="preserve"> PAGEREF _Toc422593955 \h </w:instrText>
         </w:r>
         <w:r>
           <w:rPr>
@@ -2455,7 +2455,7 @@
           <w:lang w:eastAsia="pl-PL"/>
         </w:rPr>
       </w:pPr>
-      <w:hyperlink w:anchor="_Toc422519844" w:history="1">
+      <w:hyperlink w:anchor="_Toc422593956" w:history="1">
         <w:r>
           <w:rPr>
             <w:rStyle w:val="Hipercze"/>
@@ -2497,7 +2497,7 @@
             <w:noProof/>
             <w:webHidden/>
           </w:rPr>
-          <w:instrText xml:space="preserve"> PAGEREF _Toc422519844 \h </w:instrText>
+          <w:instrText xml:space="preserve"> PAGEREF _Toc422593956 \h </w:instrText>
         </w:r>
         <w:r>
           <w:rPr>
@@ -2541,7 +2541,7 @@
           <w:lang w:eastAsia="pl-PL"/>
         </w:rPr>
       </w:pPr>
-      <w:hyperlink w:anchor="_Toc422519845" w:history="1">
+      <w:hyperlink w:anchor="_Toc422593957" w:history="1">
         <w:r>
           <w:rPr>
             <w:rStyle w:val="Hipercze"/>
@@ -2583,7 +2583,7 @@
             <w:noProof/>
             <w:webHidden/>
           </w:rPr>
-          <w:instrText xml:space="preserve"> PAGEREF _Toc422519845 \h </w:instrText>
+          <w:instrText xml:space="preserve"> PAGEREF _Toc422593957 \h </w:instrText>
         </w:r>
         <w:r>
           <w:rPr>
@@ -2626,7 +2626,7 @@
           <w:lang w:eastAsia="pl-PL"/>
         </w:rPr>
       </w:pPr>
-      <w:hyperlink w:anchor="_Toc422519846" w:history="1">
+      <w:hyperlink w:anchor="_Toc422593958" w:history="1">
         <w:r>
           <w:rPr>
             <w:rStyle w:val="Hipercze"/>
@@ -2653,7 +2653,7 @@
             <w:noProof/>
             <w:webHidden/>
           </w:rPr>
-          <w:instrText xml:space="preserve"> PAGEREF _Toc422519846 \h </w:instrText>
+          <w:instrText xml:space="preserve"> PAGEREF _Toc422593958 \h </w:instrText>
         </w:r>
         <w:r>
           <w:rPr>
@@ -2697,7 +2697,7 @@
           <w:lang w:eastAsia="pl-PL"/>
         </w:rPr>
       </w:pPr>
-      <w:hyperlink w:anchor="_Toc422519847" w:history="1">
+      <w:hyperlink w:anchor="_Toc422593959" w:history="1">
         <w:r>
           <w:rPr>
             <w:rStyle w:val="Hipercze"/>
@@ -2739,7 +2739,7 @@
             <w:noProof/>
             <w:webHidden/>
           </w:rPr>
-          <w:instrText xml:space="preserve"> PAGEREF _Toc422519847 \h </w:instrText>
+          <w:instrText xml:space="preserve"> PAGEREF _Toc422593959 \h </w:instrText>
         </w:r>
         <w:r>
           <w:rPr>
@@ -2783,7 +2783,7 @@
           <w:lang w:eastAsia="pl-PL"/>
         </w:rPr>
       </w:pPr>
-      <w:hyperlink w:anchor="_Toc422519848" w:history="1">
+      <w:hyperlink w:anchor="_Toc422593960" w:history="1">
         <w:r>
           <w:rPr>
             <w:rStyle w:val="Hipercze"/>
@@ -2825,7 +2825,7 @@
             <w:noProof/>
             <w:webHidden/>
           </w:rPr>
-          <w:instrText xml:space="preserve"> PAGEREF _Toc422519848 \h </w:instrText>
+          <w:instrText xml:space="preserve"> PAGEREF _Toc422593960 \h </w:instrText>
         </w:r>
         <w:r>
           <w:rPr>
@@ -2868,7 +2868,7 @@
           <w:lang w:eastAsia="pl-PL"/>
         </w:rPr>
       </w:pPr>
-      <w:hyperlink w:anchor="_Toc422519849" w:history="1">
+      <w:hyperlink w:anchor="_Toc422593961" w:history="1">
         <w:r>
           <w:rPr>
             <w:rStyle w:val="Hipercze"/>
@@ -2895,7 +2895,7 @@
             <w:noProof/>
             <w:webHidden/>
           </w:rPr>
-          <w:instrText xml:space="preserve"> PAGEREF _Toc422519849 \h </w:instrText>
+          <w:instrText xml:space="preserve"> PAGEREF _Toc422593961 \h </w:instrText>
         </w:r>
         <w:r>
           <w:rPr>
@@ -2939,7 +2939,7 @@
           <w:lang w:eastAsia="pl-PL"/>
         </w:rPr>
       </w:pPr>
-      <w:hyperlink w:anchor="_Toc422519850" w:history="1">
+      <w:hyperlink w:anchor="_Toc422593962" w:history="1">
         <w:r>
           <w:rPr>
             <w:rStyle w:val="Hipercze"/>
@@ -2981,7 +2981,7 @@
             <w:noProof/>
             <w:webHidden/>
           </w:rPr>
-          <w:instrText xml:space="preserve"> PAGEREF _Toc422519850 \h </w:instrText>
+          <w:instrText xml:space="preserve"> PAGEREF _Toc422593962 \h </w:instrText>
         </w:r>
         <w:r>
           <w:rPr>
@@ -3001,7 +3001,7 @@
             <w:noProof/>
             <w:webHidden/>
           </w:rPr>
-          <w:t>31</w:t>
+          <w:t>32</w:t>
         </w:r>
         <w:r>
           <w:rPr>
@@ -3025,7 +3025,7 @@
           <w:lang w:eastAsia="pl-PL"/>
         </w:rPr>
       </w:pPr>
-      <w:hyperlink w:anchor="_Toc422519851" w:history="1">
+      <w:hyperlink w:anchor="_Toc422593963" w:history="1">
         <w:r>
           <w:rPr>
             <w:rStyle w:val="Hipercze"/>
@@ -3067,7 +3067,7 @@
             <w:noProof/>
             <w:webHidden/>
           </w:rPr>
-          <w:instrText xml:space="preserve"> PAGEREF _Toc422519851 \h </w:instrText>
+          <w:instrText xml:space="preserve"> PAGEREF _Toc422593963 \h </w:instrText>
         </w:r>
         <w:r>
           <w:rPr>
@@ -3330,7 +3330,7 @@
           <w:lang w:eastAsia="pl-PL"/>
         </w:rPr>
       </w:pPr>
-      <w:bookmarkStart w:id="1" w:name="_Toc422519824"/>
+      <w:bookmarkStart w:id="1" w:name="_Toc422593936"/>
       <w:r>
         <w:rPr>
           <w:rFonts w:ascii="Calibri" w:hAnsi="Calibri"/>
@@ -3508,7 +3508,7 @@
           <w:szCs w:val="28"/>
         </w:rPr>
       </w:pPr>
-      <w:bookmarkStart w:id="2" w:name="_Toc422519825"/>
+      <w:bookmarkStart w:id="2" w:name="_Toc422593937"/>
       <w:r>
         <w:rPr>
           <w:szCs w:val="28"/>
@@ -3706,7 +3706,7 @@
           <w:szCs w:val="44"/>
         </w:rPr>
       </w:pPr>
-      <w:bookmarkStart w:id="3" w:name="_Toc422519826"/>
+      <w:bookmarkStart w:id="3" w:name="_Toc422593938"/>
       <w:r>
         <w:rPr>
           <w:sz w:val="44"/>
@@ -3746,7 +3746,7 @@
           <w:numId w:val="25"/>
         </w:numPr>
       </w:pPr>
-      <w:bookmarkStart w:id="4" w:name="_Toc422519827"/>
+      <w:bookmarkStart w:id="4" w:name="_Toc422593939"/>
       <w:r>
         <w:t>Techniki</w:t>
       </w:r>
@@ -3794,7 +3794,7 @@
           <w:numId w:val="25"/>
         </w:numPr>
       </w:pPr>
-      <w:bookmarkStart w:id="5" w:name="_Toc422519828"/>
+      <w:bookmarkStart w:id="5" w:name="_Toc422593940"/>
       <w:r>
         <w:t>Wykrywanie twarzy na obrazach ze statycznym tłem sceny</w:t>
       </w:r>
@@ -3833,7 +3833,7 @@
           <w:szCs w:val="28"/>
         </w:rPr>
       </w:pPr>
-      <w:bookmarkStart w:id="6" w:name="_Toc422519829"/>
+      <w:bookmarkStart w:id="6" w:name="_Toc422593941"/>
       <w:r>
         <w:rPr>
           <w:sz w:val="28"/>
@@ -4025,7 +4025,7 @@
           <w:szCs w:val="28"/>
         </w:rPr>
       </w:pPr>
-      <w:bookmarkStart w:id="7" w:name="_Toc422519830"/>
+      <w:bookmarkStart w:id="7" w:name="_Toc422593942"/>
       <w:r>
         <w:rPr>
           <w:sz w:val="28"/>
@@ -4111,7 +4111,7 @@
       <w:r>
         <w:t xml:space="preserve"> </w:t>
       </w:r>
-      <w:bookmarkStart w:id="8" w:name="_Toc422519831"/>
+      <w:bookmarkStart w:id="8" w:name="_Toc422593943"/>
       <w:r>
         <w:t>Wykrywanie twarzy na obrazach z niekontrolowanym tłem</w:t>
       </w:r>
@@ -4182,7 +4182,7 @@
           <w:szCs w:val="28"/>
         </w:rPr>
       </w:pPr>
-      <w:bookmarkStart w:id="9" w:name="_Toc422519832"/>
+      <w:bookmarkStart w:id="9" w:name="_Toc422593944"/>
       <w:r>
         <w:rPr>
           <w:rFonts w:eastAsia="Calibri"/>
@@ -4397,7 +4397,7 @@
           <w:szCs w:val="28"/>
         </w:rPr>
       </w:pPr>
-      <w:bookmarkStart w:id="10" w:name="_Toc422519833"/>
+      <w:bookmarkStart w:id="10" w:name="_Toc422593945"/>
       <w:r>
         <w:rPr>
           <w:sz w:val="28"/>
@@ -4554,7 +4554,7 @@
           <w:numId w:val="25"/>
         </w:numPr>
       </w:pPr>
-      <w:bookmarkStart w:id="11" w:name="_Toc422519834"/>
+      <w:bookmarkStart w:id="11" w:name="_Toc422593946"/>
       <w:r>
         <w:t>Dostępne rozwiązania</w:t>
       </w:r>
@@ -5346,7 +5346,7 @@
         </w:rPr>
       </w:pPr>
       <w:bookmarkStart w:id="12" w:name="_Toc418635205"/>
-      <w:bookmarkStart w:id="13" w:name="_Toc422519835"/>
+      <w:bookmarkStart w:id="13" w:name="_Toc422593947"/>
       <w:r>
         <w:rPr>
           <w:sz w:val="44"/>
@@ -5363,7 +5363,7 @@
         <w:pStyle w:val="Nagwek2"/>
         <w:ind w:left="1416" w:hanging="981"/>
       </w:pPr>
-      <w:bookmarkStart w:id="14" w:name="_Toc422519836"/>
+      <w:bookmarkStart w:id="14" w:name="_Toc422593948"/>
       <w:r>
         <w:t>3.1</w:t>
       </w:r>
@@ -5485,7 +5485,7 @@
         <w:pStyle w:val="Nagwek2"/>
         <w:ind w:firstLine="360"/>
       </w:pPr>
-      <w:bookmarkStart w:id="15" w:name="_Toc422519837"/>
+      <w:bookmarkStart w:id="15" w:name="_Toc422593949"/>
       <w:r>
         <w:t>3.1.1 Cechy (ang. features)</w:t>
       </w:r>
@@ -6010,7 +6010,7 @@
       <w:r>
         <w:tab/>
       </w:r>
-      <w:bookmarkStart w:id="16" w:name="_Toc422519838"/>
+      <w:bookmarkStart w:id="16" w:name="_Toc422593950"/>
       <w:r>
         <w:t>3.1.2 Obraz integracyjny (ang. Integral Image)</w:t>
       </w:r>
@@ -7841,7 +7841,7 @@
       <w:r>
         <w:tab/>
       </w:r>
-      <w:bookmarkStart w:id="17" w:name="_Toc422519839"/>
+      <w:bookmarkStart w:id="17" w:name="_Toc422593951"/>
       <w:r>
         <w:t>3.1.3 AdaBoost</w:t>
       </w:r>
@@ -9823,7 +9823,7 @@
         <w:pStyle w:val="Nagwek2"/>
         <w:ind w:firstLine="360"/>
       </w:pPr>
-      <w:bookmarkStart w:id="18" w:name="_Toc422519840"/>
+      <w:bookmarkStart w:id="18" w:name="_Toc422593952"/>
       <w:r>
         <w:t>3.2</w:t>
       </w:r>
@@ -9998,7 +9998,7 @@
         <w:pStyle w:val="Nagwek2"/>
         <w:ind w:firstLine="360"/>
       </w:pPr>
-      <w:bookmarkStart w:id="19" w:name="_Toc422519841"/>
+      <w:bookmarkStart w:id="19" w:name="_Toc422593953"/>
       <w:r>
         <w:t>3.2.1</w:t>
       </w:r>
@@ -10087,7 +10087,7 @@
           <w:numId w:val="31"/>
         </w:numPr>
       </w:pPr>
-      <w:bookmarkStart w:id="20" w:name="_Toc422519842"/>
+      <w:bookmarkStart w:id="20" w:name="_Toc422593954"/>
       <w:r>
         <w:t>Active Shape Model</w:t>
       </w:r>
@@ -10919,7 +10919,7 @@
           <w:numId w:val="31"/>
         </w:numPr>
       </w:pPr>
-      <w:bookmarkStart w:id="21" w:name="_Toc422519843"/>
+      <w:bookmarkStart w:id="21" w:name="_Toc422593955"/>
       <w:r>
         <w:t>Statyczny Model Tekstury</w:t>
       </w:r>
@@ -11654,7 +11654,7 @@
         <w:pStyle w:val="Nagwek2"/>
         <w:ind w:firstLine="360"/>
       </w:pPr>
-      <w:bookmarkStart w:id="22" w:name="_Toc422519844"/>
+      <w:bookmarkStart w:id="22" w:name="_Toc422593956"/>
       <w:r>
         <w:t>3.2.2</w:t>
       </w:r>
@@ -13048,7 +13048,7 @@
           <w:rFonts w:eastAsiaTheme="minorEastAsia"/>
         </w:rPr>
       </w:pPr>
-      <w:bookmarkStart w:id="23" w:name="_Toc422519845"/>
+      <w:bookmarkStart w:id="23" w:name="_Toc422593957"/>
       <w:r>
         <w:rPr>
           <w:rFonts w:eastAsiaTheme="minorEastAsia"/>
@@ -14872,7 +14872,7 @@
         <w:pStyle w:val="Nagwek2"/>
         <w:ind w:left="708"/>
       </w:pPr>
-      <w:bookmarkStart w:id="24" w:name="_Toc422519846"/>
+      <w:bookmarkStart w:id="24" w:name="_Toc422593958"/>
       <w:r>
         <w:t xml:space="preserve">3.2.4 </w:t>
       </w:r>
@@ -24491,7 +24491,7 @@
           <w:numId w:val="31"/>
         </w:numPr>
       </w:pPr>
-      <w:bookmarkStart w:id="25" w:name="_Toc422519847"/>
+      <w:bookmarkStart w:id="25" w:name="_Toc422593959"/>
       <w:r>
         <w:t>Podsumowanie</w:t>
       </w:r>
@@ -24640,7 +24640,7 @@
           <w:szCs w:val="32"/>
         </w:rPr>
       </w:pPr>
-      <w:bookmarkStart w:id="26" w:name="_Toc422519848"/>
+      <w:bookmarkStart w:id="26" w:name="_Toc422593960"/>
       <w:r>
         <w:rPr>
           <w:sz w:val="32"/>
@@ -24656,7 +24656,7 @@
         <w:pStyle w:val="Nagwek2"/>
         <w:ind w:left="708"/>
       </w:pPr>
-      <w:bookmarkStart w:id="27" w:name="_Toc422519849"/>
+      <w:bookmarkStart w:id="27" w:name="_Toc422593961"/>
       <w:r>
         <w:t>4.1 Wykorzystane narzędzia</w:t>
       </w:r>
@@ -24668,74 +24668,143 @@
     <w:p>
       <w:pPr>
         <w:ind w:left="705"/>
-      </w:pPr>
-      <w:r>
+        <w:rPr>
+          <w:sz w:val="24"/>
+        </w:rPr>
+      </w:pPr>
+      <w:r>
+        <w:rPr>
+          <w:sz w:val="24"/>
+        </w:rPr>
         <w:t xml:space="preserve">Ponieważ niniejsza praca w założeniu nie miała ograniczyć się jedynie do teoretycznego rozważenia problemu i analizy stanu wiedzy na ten temat, konieczny okazał się wybór technologii i narzędzi. </w:t>
       </w:r>
       <w:r>
+        <w:rPr>
+          <w:sz w:val="24"/>
+        </w:rPr>
         <w:t xml:space="preserve">Zazwyczaj, w </w:t>
       </w:r>
       <w:r>
+        <w:rPr>
+          <w:sz w:val="24"/>
+        </w:rPr>
         <w:t>pracach naukowych, badaniach algorytmy, testy rozwiązań, złożone obliczenia wykonywane są środowisku MatLab. Dostarcza ono mnóstwo narzędzi, niezwykle rozbudowany aparat matematyczny i bogatą dokumentację co znacznie ułatwia realizowanie takich zadań. Warto jednak zwrócić uwagę, że komercyjne aplikacje wymagają języka kompilowanego, dzięki czemu aplikacje mogą działać bez względu na obecność konkretnego środowiska na maszynie. W założeniu, niniejsza praca powinna powstać jako aplikacja, która może stanowić podstawę produktu, skierowanego do szerokiego grona odbiorców.</w:t>
       </w:r>
     </w:p>
     <w:p>
       <w:pPr>
         <w:ind w:left="705"/>
+        <w:rPr>
+          <w:sz w:val="24"/>
+        </w:rPr>
       </w:pPr>
     </w:p>
     <w:p>
       <w:pPr>
         <w:ind w:left="705"/>
-      </w:pPr>
-      <w:r>
+        <w:rPr>
+          <w:sz w:val="24"/>
+        </w:rPr>
+      </w:pPr>
+      <w:r>
+        <w:rPr>
+          <w:sz w:val="24"/>
+        </w:rPr>
         <w:t>Biorąc pod uwagę założenia, oraz charakterystykę projektu, zdecydowano, że językiem implementacji aplikacji będzie język C oraz C++.</w:t>
       </w:r>
     </w:p>
     <w:p>
       <w:pPr>
         <w:ind w:left="705"/>
-      </w:pPr>
-      <w:r>
+        <w:rPr>
+          <w:sz w:val="24"/>
+        </w:rPr>
+      </w:pPr>
+      <w:r>
+        <w:rPr>
+          <w:sz w:val="24"/>
+        </w:rPr>
         <w:t>Ma to praktyczne uzasadnienie – złożoność obliczeniowa przekształceń wykorzystywanych przy przetwarzaniu obrazów jest bardzo duża, dlatego wymagane jest sprawne zarządzanie pamięcią. Język C++ oferuje taką możliwość dzięki zastosowaniu wskaźników, oraz swobodzie w wywoływaniu destruktorów. Ponadto biorąc pod uwagę wiek, i czas istnienia na rynku, można się spodziewać, że wiele bibliotek oferujących gotowe rozwiązania w dziedzinie przetwarzania obrazów i przekształceń matematycznych będzie dostępna.</w:t>
       </w:r>
     </w:p>
     <w:p>
       <w:pPr>
         <w:ind w:left="705"/>
+        <w:rPr>
+          <w:sz w:val="24"/>
+        </w:rPr>
       </w:pPr>
     </w:p>
     <w:p>
       <w:pPr>
         <w:ind w:left="705"/>
-      </w:pPr>
-      <w:r>
+        <w:rPr>
+          <w:sz w:val="24"/>
+        </w:rPr>
+      </w:pPr>
+      <w:r>
+        <w:rPr>
+          <w:sz w:val="24"/>
+        </w:rPr>
         <w:t xml:space="preserve">Jako podstawowe narzędzie pracy </w:t>
       </w:r>
       <w:r>
-        <w:t>z obrazami wybrano bibliotekę OpenCV 2.4.11. Jest to najczęściej wybierana biblioteka, z pośród dostępnych na licencji open source. Posiada ona bogate API, oraz skupia wokół siebie dużą społeczność. Decydując się na taki wybór, trzeba jednak mieć na uwadze, że dokumentacja jest uboga, a kody błędów niejasne, co może powodować problemy zarówno podczas tworzenia, jak i debuggowania aplikacji.</w:t>
+        <w:rPr>
+          <w:sz w:val="24"/>
+        </w:rPr>
+        <w:t xml:space="preserve">z obrazami wybrano bibliotekę OpenCV 2.4.11. Jest to najczęściej wybierana biblioteka, z pośród dostępnych na licencji open source. Posiada ona bogate API, oraz skupia wokół siebie dużą społeczność. Decydując się na taki wybór, trzeba jednak mieć na uwadze, że dokumentacja jest uboga, a kody </w:t>
+      </w:r>
+      <w:r>
+        <w:rPr>
+          <w:sz w:val="24"/>
+        </w:rPr>
+        <w:lastRenderedPageBreak/>
+        <w:t>błędów niejasne, co może powodować problemy zarówno podczas tworzenia, jak i debuggowania aplikacji.</w:t>
       </w:r>
     </w:p>
     <w:p>
       <w:pPr>
         <w:ind w:left="705"/>
+        <w:rPr>
+          <w:sz w:val="24"/>
+        </w:rPr>
       </w:pPr>
     </w:p>
     <w:p>
       <w:pPr>
         <w:ind w:left="705"/>
-      </w:pPr>
-      <w:r>
-        <w:t xml:space="preserve">W aplikacji pojawiają się elementy i zagadnienia korzystające z modeli 3D. W związku z tym, niezbędne jest zastosowanie narzędzia potrafiącego obsłużyć oraz wyświetlić tego rodzaju </w:t>
-      </w:r>
-      <w:r>
-        <w:lastRenderedPageBreak/>
-        <w:t xml:space="preserve">grafikę. W niniejszej pracy autor zastosował bibliotekę OpenGL, z modułem glut32. Pozwala ona na odwzorowanie cech obrazu na model 3D, oraz wizualizację zmian położenia obiektu w przestrzeni, co prezentuje dalsza część pracy. Ponadto, </w:t>
-      </w:r>
-      <w:r>
+        <w:rPr>
+          <w:sz w:val="24"/>
+        </w:rPr>
+      </w:pPr>
+      <w:r>
+        <w:rPr>
+          <w:sz w:val="24"/>
+        </w:rPr>
+        <w:t xml:space="preserve">W </w:t>
+      </w:r>
+      <w:r>
+        <w:rPr>
+          <w:sz w:val="24"/>
+        </w:rPr>
+        <w:t>pracy</w:t>
+      </w:r>
+      <w:r>
+        <w:rPr>
+          <w:sz w:val="24"/>
+        </w:rPr>
+        <w:t xml:space="preserve"> pojawiają się elementy i zagadnienia korzystające z modeli 3D. W związku z tym, niezbędne jest zastosowanie narzędzia potrafiącego obsłużyć oraz wyświetlić tego rodzaju grafikę. W niniejszej pracy autor zastosował bibliotekę OpenGL, z modułem glut32. Pozwala ona na odwzorowanie cech obrazu na model 3D, oraz wizualizację zmian położenia obiektu w przestrzeni, co prezentuje dalsza część pracy. Ponadto, </w:t>
+      </w:r>
+      <w:r>
+        <w:rPr>
+          <w:sz w:val="24"/>
+        </w:rPr>
         <w:t>OpenGL wykorzystano do stworzenia pętli zdarzeń, która reaguje w zależności od zmian na obrazie.</w:t>
       </w:r>
       <w:r>
+        <w:rPr>
+          <w:sz w:val="24"/>
+        </w:rPr>
         <w:t xml:space="preserve"> </w:t>
       </w:r>
     </w:p>
@@ -24748,13 +24817,21 @@
       <w:pPr>
         <w:pStyle w:val="Nagwek2"/>
         <w:ind w:left="708"/>
-      </w:pPr>
-      <w:bookmarkStart w:id="28" w:name="_Toc422519850"/>
+        <w:rPr>
+          <w:sz w:val="32"/>
+        </w:rPr>
+      </w:pPr>
+      <w:bookmarkStart w:id="28" w:name="_Toc422593962"/>
       <w:r>
         <w:t>4.2</w:t>
       </w:r>
       <w:r>
         <w:tab/>
+      </w:r>
+      <w:r>
+        <w:rPr>
+          <w:sz w:val="32"/>
+        </w:rPr>
         <w:t>Detekcja twarzy i oczu</w:t>
       </w:r>
       <w:bookmarkEnd w:id="28"/>
@@ -24762,16 +24839,20 @@
     <w:p>
       <w:pPr>
         <w:ind w:left="708"/>
+        <w:rPr>
+          <w:sz w:val="24"/>
+        </w:rPr>
       </w:pPr>
       <w:r>
         <w:rPr>
           <w:noProof/>
+          <w:sz w:val="24"/>
           <w:lang w:eastAsia="pl-PL"/>
         </w:rPr>
         <mc:AlternateContent>
           <mc:Choice Requires="wps">
             <w:drawing>
-              <wp:anchor distT="0" distB="0" distL="114300" distR="114300" simplePos="0" relativeHeight="251667456" behindDoc="0" locked="0" layoutInCell="1" allowOverlap="1" wp14:anchorId="1266B8D7" wp14:editId="09CDD378">
+              <wp:anchor distT="0" distB="0" distL="114300" distR="114300" simplePos="0" relativeHeight="251667456" behindDoc="0" locked="0" layoutInCell="1" allowOverlap="1" wp14:anchorId="4EC0D29F" wp14:editId="565CFB1F">
                 <wp:simplePos x="0" y="0"/>
                 <wp:positionH relativeFrom="column">
                   <wp:posOffset>2070735</wp:posOffset>
@@ -24833,7 +24914,7 @@
           </mc:Choice>
           <mc:Fallback>
             <w:pict>
-              <v:shape w14:anchorId="1266B8D7" id="Pole tekstowe 24" o:spid="_x0000_s1028" type="#_x0000_t202" style="position:absolute;left:0;text-align:left;margin-left:163.05pt;margin-top:387.65pt;width:127.3pt;height:.05pt;z-index:251667456;visibility:visible;mso-wrap-style:square;mso-wrap-distance-left:9pt;mso-wrap-distance-top:0;mso-wrap-distance-right:9pt;mso-wrap-distance-bottom:0;mso-position-horizontal:absolute;mso-position-horizontal-relative:text;mso-position-vertical:absolute;mso-position-vertical-relative:text;v-text-anchor:top" o:gfxdata="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" stroked="f">
+              <v:shape w14:anchorId="4EC0D29F" id="Pole tekstowe 24" o:spid="_x0000_s1028" type="#_x0000_t202" style="position:absolute;left:0;text-align:left;margin-left:163.05pt;margin-top:387.65pt;width:127.3pt;height:.05pt;z-index:251667456;visibility:visible;mso-wrap-style:square;mso-wrap-distance-left:9pt;mso-wrap-distance-top:0;mso-wrap-distance-right:9pt;mso-wrap-distance-bottom:0;mso-position-horizontal:absolute;mso-position-horizontal-relative:text;mso-position-vertical:absolute;mso-position-vertical-relative:text;v-text-anchor:top" o:gfxdata="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" stroked="f">
                 <v:textbox style="mso-fit-shape-to-text:t" inset="0,0,0,0">
                   <w:txbxContent>
                     <w:p>
@@ -24858,10 +24939,11 @@
       <w:r>
         <w:rPr>
           <w:noProof/>
+          <w:sz w:val="24"/>
           <w:lang w:eastAsia="pl-PL"/>
         </w:rPr>
         <w:drawing>
-          <wp:anchor distT="0" distB="0" distL="114300" distR="114300" simplePos="0" relativeHeight="251665408" behindDoc="0" locked="0" layoutInCell="1" allowOverlap="1" wp14:anchorId="1ADC6655" wp14:editId="144E961D">
+          <wp:anchor distT="0" distB="0" distL="114300" distR="114300" simplePos="0" relativeHeight="251665408" behindDoc="0" locked="0" layoutInCell="1" allowOverlap="1" wp14:anchorId="481ABA8A" wp14:editId="447317A6">
             <wp:simplePos x="0" y="0"/>
             <wp:positionH relativeFrom="margin">
               <wp:align>center</wp:align>
@@ -24924,43 +25006,79 @@
         </w:drawing>
       </w:r>
       <w:r>
+        <w:rPr>
+          <w:sz w:val="24"/>
+        </w:rPr>
         <w:tab/>
         <w:t xml:space="preserve">Pierwszym krokiem, </w:t>
       </w:r>
       <w:r>
+        <w:rPr>
+          <w:sz w:val="24"/>
+        </w:rPr>
         <w:t>oraz podstawą działania algorytmu, jest wykrycie na obrazie twarzy, a następnie oczu. W tym celu wykorzystano metodę opisaną w pracy {VIOLA JONES}, o której wspomniano również w rozdziale 3.1. Jest to najpopularniejsza metoda, wykorzystywana do wykrywania twarzy. Jej zaletami są szybkość działania, oraz skuteczność, chociaż oczywiście nie jest pozbawiona wad. Jak wspomniano w rozdziale 3.1 algorytm wykorzystuje klasyfikatory, w oparciu o które, następuje detekcja. W pierwszej kolejności wykrywany jest obszar twarzy na obrazie. Dzięki</w:t>
       </w:r>
       <w:r>
+        <w:rPr>
+          <w:sz w:val="24"/>
+        </w:rPr>
         <w:t xml:space="preserve"> temu, z całego obrazu wyodrębniona zostaje część, która może zawierać inne cechy, istotne dla działania programu. Ma to duże znaczenie dla wydajności i skuteczności działania algorytmu. Dzięki zawężeniu obszaru, kolejne klasyfikatory – w tym wypadku poszukujące oczu na obrazie, nie musze przeszukiwać wszystkich pikseli obrazu, a jedynie obszar wyodrębniony przez pierwszy stopień kwalifikacji. </w:t>
       </w:r>
       <w:r>
+        <w:rPr>
+          <w:sz w:val="24"/>
+        </w:rPr>
         <w:t>Jednak oznaczenie obszaru twarzy na obrazie</w:t>
       </w:r>
       <w:r>
+        <w:rPr>
+          <w:sz w:val="24"/>
+        </w:rPr>
         <w:t xml:space="preserve">, </w:t>
       </w:r>
       <w:r>
-        <w:t>nie jest jednoznaczne z tym, że faktycznie twarz się na ni znajduje. Wpływ oświetlenia jest na tyle duży, że może dawać fałszywe wyniki.</w:t>
-      </w:r>
-      <w:r>
+        <w:rPr>
+          <w:sz w:val="24"/>
+        </w:rPr>
+        <w:t xml:space="preserve">nie jest jednoznaczne z tym, że faktycznie twarz się na ni znajduje. Wpływ oświetlenia jest na tyle duży, że może dawać fałszywe </w:t>
+      </w:r>
+      <w:r>
+        <w:rPr>
+          <w:sz w:val="24"/>
+        </w:rPr>
+        <w:lastRenderedPageBreak/>
+        <w:t>wyniki.</w:t>
+      </w:r>
+      <w:r>
+        <w:rPr>
+          <w:sz w:val="24"/>
+        </w:rPr>
         <w:t xml:space="preserve"> </w:t>
       </w:r>
       <w:r>
+        <w:rPr>
+          <w:sz w:val="24"/>
+        </w:rPr>
         <w:t>Przykład niekorzystnego oświetlenia, które na pewno zaburzy ocenę przedstawiono na rys. 20.</w:t>
       </w:r>
     </w:p>
     <w:p>
       <w:pPr>
         <w:ind w:left="708"/>
-      </w:pPr>
-      <w:r>
-        <w:t xml:space="preserve">Dlatego też, oprócz tego, w wyodrębnionym obszarze obrazu poszukiwane są oczy. Jak już wspomniano, takie rozwiązanie wpływa pozytywnie na szybkość działania i pozwala wyeliminować błędy, które mogłyby powodować wykrycie poszukiwanych struktur rozsianych po obrazie, niekoniecznie mających związek z twarzą. Aby usprawnić działanie, i zaoszczędzić czas, zdecydowano się na przeszukiwanie tylko górnej połowy obrazu. Ma to związek ściśle z budową ludzkiej twarzy. Oczy muszę znajdować się powyżej nosa i ust (oczywiście w neutralnej, pionowej pozycji głowy). Dzięki temu, wiemy, że przeszukiwanie </w:t>
-      </w:r>
-      <w:r>
-        <w:lastRenderedPageBreak/>
-        <w:t xml:space="preserve">całego fragmentu obrazu jest zbędne. Jeżeli w górnej </w:t>
-      </w:r>
-      <w:r>
+        <w:rPr>
+          <w:sz w:val="24"/>
+        </w:rPr>
+      </w:pPr>
+      <w:r>
+        <w:rPr>
+          <w:sz w:val="24"/>
+        </w:rPr>
+        <w:t xml:space="preserve">Dlatego też, oprócz tego, w wyodrębnionym obszarze obrazu poszukiwane są oczy. Jak już wspomniano, takie rozwiązanie wpływa pozytywnie na szybkość działania i pozwala wyeliminować błędy, które mogłyby powodować wykrycie poszukiwanych struktur rozsianych po obrazie, niekoniecznie mających związek z twarzą. Aby usprawnić działanie, i zaoszczędzić czas, zdecydowano się na przeszukiwanie tylko górnej połowy obrazu. Ma to związek ściśle z budową ludzkiej twarzy. Oczy muszę znajdować się powyżej nosa i ust (oczywiście w neutralnej, pionowej pozycji głowy). Dzięki temu, wiemy, że przeszukiwanie całego fragmentu obrazu jest zbędne. Jeżeli w górnej </w:t>
+      </w:r>
+      <w:r>
+        <w:rPr>
+          <w:sz w:val="24"/>
+        </w:rPr>
         <w:t>połowie obrazu, zostało wykryte oboje oczu, będących na tym samym poziomie, można stwierdzić że, twarz faktycznie została wykryta. Ponadto twarz została podzielona na lewą i prawą stronę, co będzie wykorzystane w dalszej części pracy.</w:t>
       </w:r>
     </w:p>
@@ -25085,9 +25203,22 @@
           <w:ilvl w:val="0"/>
           <w:numId w:val="34"/>
         </w:numPr>
-      </w:pPr>
-      <w:r>
-        <w:t>Przeszukanie pobranego obrazu pod kątem wykrycia twarzy, przy pomocy kaskadowych klasyfikatorów, efektem jest znalezienie wszystkich potencjalnych twarzy na obrazie. Odrzucone zostają wszystkie, poza największą czyli potencjalnie osoby siedzącej najbliżej kamery.</w:t>
+        <w:rPr>
+          <w:sz w:val="24"/>
+        </w:rPr>
+      </w:pPr>
+      <w:r>
+        <w:rPr>
+          <w:sz w:val="24"/>
+        </w:rPr>
+        <w:t xml:space="preserve">Przeszukanie pobranego obrazu pod kątem wykrycia twarzy, przy pomocy kaskadowych klasyfikatorów, efektem jest znalezienie wszystkich </w:t>
+      </w:r>
+      <w:r>
+        <w:rPr>
+          <w:sz w:val="24"/>
+        </w:rPr>
+        <w:lastRenderedPageBreak/>
+        <w:t>potencjalnych twarzy na obrazie. Odrzucone zostają wszystkie, poza największą czyli potencjalnie osoby siedzącej najbliżej kamery.</w:t>
       </w:r>
     </w:p>
     <w:p>
@@ -25097,11 +25228,20 @@
           <w:ilvl w:val="0"/>
           <w:numId w:val="34"/>
         </w:numPr>
-      </w:pPr>
-      <w:r>
+        <w:rPr>
+          <w:sz w:val="24"/>
+        </w:rPr>
+      </w:pPr>
+      <w:r>
+        <w:rPr>
+          <w:sz w:val="24"/>
+        </w:rPr>
         <w:t>Wyodrębniony obszar w punkcie 1 zostaje poddany analizie przy użyciu kolejnego klasyfikatora, tym razem wyszukującego</w:t>
       </w:r>
       <w:r>
+        <w:rPr>
+          <w:sz w:val="24"/>
+        </w:rPr>
         <w:t xml:space="preserve"> obszar oka. Aby ograniczyć zapotrzebowanie na zasoby, przeszukuje górną połowę wyodrębnionego obrazu.</w:t>
       </w:r>
     </w:p>
@@ -25112,8 +25252,14 @@
           <w:ilvl w:val="0"/>
           <w:numId w:val="34"/>
         </w:numPr>
-      </w:pPr>
-      <w:r>
+        <w:rPr>
+          <w:sz w:val="24"/>
+        </w:rPr>
+      </w:pPr>
+      <w:r>
+        <w:rPr>
+          <w:sz w:val="24"/>
+        </w:rPr>
         <w:t xml:space="preserve">Analiza wzajemnego położenia oczu i twarzy, ocena czy na obrazie faktycznie znajduje się twarz, podzielenie twarzy na część lewą i prawą. </w:t>
       </w:r>
     </w:p>
@@ -25142,10 +25288,10 @@
             <v:path o:extrusionok="f" gradientshapeok="t" o:connecttype="rect"/>
             <o:lock v:ext="edit" aspectratio="t"/>
           </v:shapetype>
-          <v:shape id="_x0000_i1025" type="#_x0000_t75" style="width:453.75pt;height:380.25pt" o:ole="">
+          <v:shape id="_x0000_i1025" type="#_x0000_t75" style="width:454pt;height:380.25pt" o:ole="">
             <v:imagedata r:id="rId30" o:title=""/>
           </v:shape>
-          <o:OLEObject Type="Embed" ProgID="Visio.Drawing.15" ShapeID="_x0000_i1025" DrawAspect="Content" ObjectID="_1496262761" r:id="rId31"/>
+          <o:OLEObject Type="Embed" ProgID="Visio.Drawing.15" ShapeID="_x0000_i1025" DrawAspect="Content" ObjectID="_1496336631" r:id="rId31"/>
         </w:object>
       </w:r>
     </w:p>
@@ -25202,7 +25348,7 @@
       <w:r>
         <w:t xml:space="preserve">  </w:t>
       </w:r>
-      <w:bookmarkStart w:id="29" w:name="_Toc422519851"/>
+      <w:bookmarkStart w:id="29" w:name="_Toc422593963"/>
       <w:r>
         <w:t>Śledzenie cech charakterystycznych</w:t>
       </w:r>
@@ -25211,32 +25357,74 @@
     <w:p>
       <w:pPr>
         <w:ind w:left="708"/>
-      </w:pPr>
-      <w:r>
-        <w:t>Jak opisano w rozdziale 3.2, zestaw cech pozwala na śledzenie ruchów głowy. Metoda ta została uznana za adekwatną, ze względu na stosunkowo niewielkie zużycie zasobów sprzętowych, co ma kluczowe znaczenie dla aplikacji działającej w czasie rzeczywistym. W niniejszej pracy, zdecydowano się jednak na zastosowanie rozszerzonego algorytmu, opisanego w [ping kanane]. Powodem takiej decyzji, jest fakt,  że standardowy algorytm AAM, nie jest przystosowany do śledzenia cech, których położenie może się zmieniać w znacznym stopniu na kolejnych obrazach.</w:t>
-      </w:r>
-      <w:r>
-        <w:t xml:space="preserve"> Algorytm [ping kanane] najlepiej działa, jeżeli śledzone punkty znajdują się w miejscach występowania krawędzi ostrych. </w:t>
+        <w:rPr>
+          <w:sz w:val="24"/>
+        </w:rPr>
+      </w:pPr>
+      <w:r>
+        <w:rPr>
+          <w:sz w:val="24"/>
+        </w:rPr>
+        <w:t xml:space="preserve">Jak opisano w rozdziale 3.2, zestaw cech pozwala na śledzenie ruchów głowy. Metoda ta została uznana za adekwatną, ze względu na stosunkowo niewielkie zużycie zasobów sprzętowych, co ma kluczowe znaczenie dla aplikacji działającej w czasie rzeczywistym. W niniejszej pracy, zdecydowano się jednak na zastosowanie </w:t>
+      </w:r>
+      <w:r>
+        <w:rPr>
+          <w:sz w:val="24"/>
+        </w:rPr>
+        <w:lastRenderedPageBreak/>
+        <w:t>rozszerzonego algorytmu, opisanego w [ping kanane]. Powodem takiej decyzji, jest fakt,  że standardowy algorytm AAM, nie jest przystosowany do śledzenia cech, których położenie może się zmieniać w znacznym stopniu na kolejnych obrazach.</w:t>
+      </w:r>
+      <w:r>
+        <w:rPr>
+          <w:sz w:val="24"/>
+        </w:rPr>
+        <w:t xml:space="preserve"> </w:t>
+      </w:r>
+      <w:r>
+        <w:rPr>
+          <w:sz w:val="24"/>
+        </w:rPr>
+        <w:t>Ma to związek z tym, że przy dużym obrocie głowy, większość cech znika z obrazu, przez co AAM nie jest w stanie poprawnie określić pozycji. Wówczas do czasu ponownej inicjalizacji, program całkowicie straciłby swoją funkcjonalność. Aby przywrócić jego działanie, twarz musi powrócić do pozycji neutralnej i musi zostać wykonana ponowna inicjalizacja.</w:t>
+      </w:r>
+      <w:r>
+        <w:rPr>
+          <w:sz w:val="24"/>
+        </w:rPr>
+        <w:t xml:space="preserve">Algorytm [ping kanane] najlepiej działa, jeżeli śledzone punkty znajdują się w miejscach występowania krawędzi ostrych. </w:t>
       </w:r>
     </w:p>
     <w:p>
       <w:pPr>
         <w:ind w:left="708"/>
-      </w:pPr>
-      <w:r>
+        <w:rPr>
+          <w:sz w:val="24"/>
+        </w:rPr>
+      </w:pPr>
+      <w:r>
+        <w:rPr>
+          <w:sz w:val="24"/>
+        </w:rPr>
         <w:t xml:space="preserve">Krawędzie na obrazie można wyznaczyć dzięki macierzy pochodnych drugiego stopnia intensywności obrazu – tzn. hesjanów. </w:t>
       </w:r>
     </w:p>
     <w:p>
       <w:pPr>
+        <w:rPr>
+          <w:sz w:val="24"/>
+        </w:rPr>
+      </w:pPr>
+    </w:p>
+    <w:p>
+      <w:pPr>
         <w:ind w:left="708"/>
-      </w:pPr>
-    </w:p>
-    <w:p>
-      <w:pPr>
-        <w:ind w:left="708"/>
-      </w:pPr>
-      <w:r>
+        <w:rPr>
+          <w:sz w:val="24"/>
+        </w:rPr>
+      </w:pPr>
+      <w:r>
+        <w:rPr>
+          <w:sz w:val="24"/>
+        </w:rPr>
         <w:t>Hesjan w punkcie p(x, y) można przedstawić w następujący sposób:</w:t>
       </w:r>
     </w:p>
@@ -25255,7 +25443,6 @@
             <w:rPr>
               <w:rFonts w:ascii="Cambria Math" w:hAnsi="Cambria Math"/>
             </w:rPr>
-            <w:lastRenderedPageBreak/>
             <m:t>H</m:t>
           </m:r>
           <m:d>
@@ -25685,24 +25872,66 @@
     <w:p>
       <w:pPr>
         <w:ind w:left="708"/>
-      </w:pPr>
-      <w:r>
-        <w:t>Jednak to, co sprawia, że algorytm działa znacznie lepiej, dotyczy połączenia AAM z cylindrycznym modelem głowy.</w:t>
+        <w:rPr>
+          <w:sz w:val="24"/>
+        </w:rPr>
+      </w:pPr>
+      <w:r>
+        <w:rPr>
+          <w:sz w:val="24"/>
+        </w:rPr>
+        <w:t xml:space="preserve">Jednak to, co sprawia, że algorytm </w:t>
+      </w:r>
+      <w:r>
+        <w:rPr>
+          <w:sz w:val="24"/>
+        </w:rPr>
+        <w:t>znacznym usprawnieniem</w:t>
+      </w:r>
+      <w:r>
+        <w:rPr>
+          <w:sz w:val="24"/>
+        </w:rPr>
+        <w:t>, dotyczy połączenia AAM z cylindrycznym modelem głowy.</w:t>
       </w:r>
     </w:p>
     <w:p>
       <w:pPr>
         <w:ind w:left="708"/>
-      </w:pPr>
-      <w:r>
-        <w:t xml:space="preserve">Dzięki temu globalne przemieszczenia, uzyskiwane są dzięki modelowi cylindrycznemu. Te z kolei, używane są jako wytyczne dla parametrów AAM przy obliczaniu lokalnych pozycji parametrów, lub jako wskazówka do ponownej inicjalizacji. </w:t>
+        <w:rPr>
+          <w:sz w:val="24"/>
+        </w:rPr>
+      </w:pPr>
+      <w:r>
+        <w:rPr>
+          <w:sz w:val="24"/>
+        </w:rPr>
+        <w:t xml:space="preserve">Dzięki temu globalne przemieszczenia, uzyskiwane są dzięki modelowi cylindrycznemu. Te z kolei, używane są jako wytyczne dla parametrów AAM przy obliczaniu lokalnych pozycji parametrów, lub jako </w:t>
+      </w:r>
+      <w:r>
+        <w:rPr>
+          <w:sz w:val="24"/>
+        </w:rPr>
+        <w:t>wskazanie</w:t>
+      </w:r>
+      <w:r>
+        <w:rPr>
+          <w:sz w:val="24"/>
+        </w:rPr>
+        <w:t xml:space="preserve"> do ponownej inicjalizacji. </w:t>
       </w:r>
     </w:p>
     <w:p>
       <w:pPr>
         <w:ind w:left="708"/>
-      </w:pPr>
-      <w:r>
+        <w:rPr>
+          <w:sz w:val="24"/>
+        </w:rPr>
+      </w:pPr>
+      <w:r>
+        <w:rPr>
+          <w:sz w:val="24"/>
+        </w:rPr>
         <w:t>Przebieg algorytmu wygląda następująco:</w:t>
       </w:r>
     </w:p>
@@ -25742,10 +25971,13 @@
           <w:numId w:val="36"/>
         </w:numPr>
         <w:rPr>
-          <w:sz w:val="28"/>
-        </w:rPr>
-      </w:pPr>
-      <w:r>
+          <w:sz w:val="32"/>
+        </w:rPr>
+      </w:pPr>
+      <w:r>
+        <w:rPr>
+          <w:sz w:val="24"/>
+        </w:rPr>
         <w:t>Wyznaczenie obszaru zainteresowania. Obszar jest ograniczony poprzez poprzedni etap działania aplikacji (wyszukiwanie twarzy na obrazie). Z wybranego obszaru, wykluczone zostają obszary zawierające oczy. Ma to na celu wyeliminowanie zakłóceń generowanych przez ruchy gałek ocznych.</w:t>
       </w:r>
     </w:p>
@@ -25757,10 +25989,13 @@
           <w:numId w:val="36"/>
         </w:numPr>
         <w:rPr>
-          <w:sz w:val="28"/>
-        </w:rPr>
-      </w:pPr>
-      <w:r>
+          <w:sz w:val="32"/>
+        </w:rPr>
+      </w:pPr>
+      <w:r>
+        <w:rPr>
+          <w:sz w:val="24"/>
+        </w:rPr>
         <w:t>Wyznaczanie cech</w:t>
       </w:r>
     </w:p>
@@ -25772,7 +26007,21 @@
           <w:numId w:val="36"/>
         </w:numPr>
         <w:rPr>
-          <w:sz w:val="28"/>
+          <w:sz w:val="24"/>
+        </w:rPr>
+      </w:pPr>
+      <w:r>
+        <w:rPr>
+          <w:sz w:val="24"/>
+        </w:rPr>
+        <w:t>Eliminacja cech, leżących zbyt blisko siebie</w:t>
+      </w:r>
+    </w:p>
+    <w:p>
+      <w:pPr>
+        <w:ind w:left="705"/>
+        <w:rPr>
+          <w:sz w:val="32"/>
         </w:rPr>
       </w:pPr>
       <w:r>
@@ -25780,14 +26029,15 @@
           <w:noProof/>
           <w:lang w:eastAsia="pl-PL"/>
         </w:rPr>
+        <w:lastRenderedPageBreak/>
         <w:drawing>
-          <wp:anchor distT="0" distB="0" distL="114300" distR="114300" simplePos="0" relativeHeight="251669504" behindDoc="0" locked="0" layoutInCell="1" allowOverlap="1" wp14:anchorId="49049C8A" wp14:editId="50F62B6E">
+          <wp:anchor distT="0" distB="0" distL="114300" distR="114300" simplePos="0" relativeHeight="251669504" behindDoc="0" locked="0" layoutInCell="1" allowOverlap="1" wp14:anchorId="7A816FBC" wp14:editId="52A872E9">
             <wp:simplePos x="0" y="0"/>
             <wp:positionH relativeFrom="margin">
               <wp:align>center</wp:align>
             </wp:positionH>
             <wp:positionV relativeFrom="paragraph">
-              <wp:posOffset>254000</wp:posOffset>
+              <wp:posOffset>468630</wp:posOffset>
             </wp:positionV>
             <wp:extent cx="3848100" cy="3468370"/>
             <wp:effectExtent l="0" t="0" r="0" b="0"/>
@@ -25838,9 +26088,13 @@
           </wp:anchor>
         </w:drawing>
       </w:r>
-      <w:r>
-        <w:t>Eliminacja cech, leżących zbyt blisko siebie</w:t>
-      </w:r>
+    </w:p>
+    <w:p>
+      <w:pPr>
+        <w:rPr>
+          <w:sz w:val="28"/>
+        </w:rPr>
+      </w:pPr>
     </w:p>
     <w:p>
       <w:pPr>
@@ -25868,21 +26122,30 @@
     <w:p>
       <w:pPr>
         <w:ind w:left="708"/>
-      </w:pPr>
-      <w:r>
+        <w:rPr>
+          <w:sz w:val="24"/>
+        </w:rPr>
+      </w:pPr>
+      <w:r>
+        <w:rPr>
+          <w:sz w:val="24"/>
+        </w:rPr>
         <w:t xml:space="preserve">Chociaż w [Kanade] model głowy został przybliżony modelem cylindrycznym, istnieje lepsze przybliżenie, bardziej odpowiednie dla specyficznego zastosowania. Mowa tu o siatce sinusoidalnej. </w:t>
       </w:r>
       <w:r>
+        <w:rPr>
+          <w:sz w:val="24"/>
+        </w:rPr>
         <w:t xml:space="preserve">Stanowi ona znaczne uproszczenie modelu twarzy, jednak ze względu na </w:t>
       </w:r>
       <w:r>
         <w:rPr>
           <w:noProof/>
+          <w:sz w:val="24"/>
           <w:lang w:eastAsia="pl-PL"/>
         </w:rPr>
-        <w:lastRenderedPageBreak/>
         <w:drawing>
-          <wp:anchor distT="0" distB="0" distL="114300" distR="114300" simplePos="0" relativeHeight="251668480" behindDoc="0" locked="0" layoutInCell="1" allowOverlap="1" wp14:anchorId="2F03A73F" wp14:editId="3A33DA9A">
+          <wp:anchor distT="0" distB="0" distL="114300" distR="114300" simplePos="0" relativeHeight="251668480" behindDoc="0" locked="0" layoutInCell="1" allowOverlap="1" wp14:anchorId="1B2F7283" wp14:editId="0648C13E">
             <wp:simplePos x="0" y="0"/>
             <wp:positionH relativeFrom="column">
               <wp:posOffset>1805305</wp:posOffset>
@@ -25939,9 +26202,15 @@
         </w:drawing>
       </w:r>
       <w:r>
+        <w:rPr>
+          <w:sz w:val="24"/>
+        </w:rPr>
         <w:t xml:space="preserve">kształt sinusoidy, lepiej oddaje kształt nosa, niż model cylindryczny. </w:t>
       </w:r>
       <w:r>
+        <w:rPr>
+          <w:sz w:val="24"/>
+        </w:rPr>
         <w:t>Co może mieć znaczenie przy dużym skręceniu głowy.</w:t>
       </w:r>
     </w:p>
@@ -25952,30 +26221,6 @@
         <w:jc w:val="center"/>
       </w:pPr>
     </w:p>
-    <w:p>
-      <w:pPr>
-        <w:pStyle w:val="Legenda"/>
-        <w:jc w:val="center"/>
-      </w:pPr>
-      <w:r>
-        <w:t>Rysunek 23</w:t>
-      </w:r>
-      <w:r>
-        <w:fldChar w:fldCharType="begin"/>
-      </w:r>
-      <w:r>
-        <w:instrText xml:space="preserve"> SEQ Rysunek \* ARABIC </w:instrText>
-      </w:r>
-      <w:r>
-        <w:fldChar w:fldCharType="separate"/>
-      </w:r>
-      <w:r>
-        <w:fldChar w:fldCharType="end"/>
-      </w:r>
-      <w:r>
-        <w:t xml:space="preserve"> Sinusoidalny model głowy</w:t>
-      </w:r>
-    </w:p>
     <w:p/>
     <w:p>
       <w:pPr>
@@ -25987,6 +26232,7 @@
           <w:noProof/>
           <w:lang w:eastAsia="pl-PL"/>
         </w:rPr>
+        <w:lastRenderedPageBreak/>
         <w:drawing>
           <wp:inline distT="0" distB="0" distL="0" distR="0" wp14:anchorId="7F3B6B17" wp14:editId="258849EB">
             <wp:extent cx="2924175" cy="1524000"/>
@@ -26056,19 +26302,34 @@
     <w:p>
       <w:pPr>
         <w:ind w:left="708"/>
-      </w:pPr>
-      <w:r>
+        <w:rPr>
+          <w:sz w:val="24"/>
+        </w:rPr>
+      </w:pPr>
+      <w:r>
+        <w:rPr>
+          <w:sz w:val="24"/>
+        </w:rPr>
         <w:t>Mapowanie cech twarzy wyznaczonych na płaszczyźnie (2D) na model sinusoidalny (3D) odbywa się z założeniem, że podczas inicjalizacji twarz użytkownika znajduje się na wprost kamery, w pozycji neutralnej</w:t>
       </w:r>
       <w:r>
+        <w:rPr>
+          <w:sz w:val="24"/>
+        </w:rPr>
         <w:t xml:space="preserve"> (głowa ułożona prosto, wzdłuż linii tułowia, wszystkie elementy twarzy widoczne, oświetlenie neutralne). Pomimo pewnych ograniczeń, jest to metoda skuteczna i wydajna, pozwalająca na wyznaczenie mniejszej liczby parametrów, niż modele które w sposób szczegółowy odzwierciedlają wyszukiwaną strukturę. Ponadto w takim przypadku inicjalizacja musiała by odbywać się manualnie, co praktycznie wyklucza taki program z użycia, ze względu na wymaganą precyzję takiego procesu, oraz wiedzę, którą musiałby posiadać użytkownik, aby przebrnąć przez ten proces.</w:t>
       </w:r>
     </w:p>
     <w:p>
       <w:pPr>
         <w:ind w:left="708"/>
-      </w:pPr>
-      <w:r>
+        <w:rPr>
+          <w:sz w:val="24"/>
+        </w:rPr>
+      </w:pPr>
+      <w:r>
+        <w:rPr>
+          <w:sz w:val="24"/>
+        </w:rPr>
         <w:t xml:space="preserve">Dlatego też w przypadku uproszczonego modelu, inicjalizacja przebiega automatycznie. Na fragment obrazu, wyodrębniony przez algorytm Viola-Jones (obszar twarzy) nałożony zostaje sinusoidalny model twarzy. Sam proces polega na znalezieniu relacji punktów 2D z punktami 3D modelu. </w:t>
       </w:r>
     </w:p>
@@ -26157,40 +26418,1065 @@
         <w:rPr>
           <w:noProof/>
         </w:rPr>
-        <w:t>2</w:t>
-      </w:r>
+        <w:t>19</w:t>
+      </w:r>
+      <w:r>
+        <w:fldChar w:fldCharType="end"/>
+      </w:r>
+      <w:r>
+        <w:t xml:space="preserve"> </w:t>
+      </w:r>
+      <w:r>
+        <w:t>Wyznaczanie relacji pomiędzy punktami 2D a cylindrycznym modelem głowy</w:t>
+      </w:r>
+    </w:p>
+    <w:p/>
+    <w:p>
+      <w:pPr>
+        <w:ind w:left="708"/>
+        <w:rPr>
+          <w:sz w:val="24"/>
+        </w:rPr>
+      </w:pPr>
+      <w:r>
+        <w:rPr>
+          <w:sz w:val="24"/>
+        </w:rPr>
+        <w:t xml:space="preserve">Rys. 25 Przedstawia cylinder w układzie współrzędnych kamery (x,y,z) oraz jego rzut na płaszczyznę obrazu t (u,v). Proces rzutowania, ze względu na swoją trudność wykracza poza zakres tej pracy, i nie zostanie szczegółowo omówiony. </w:t>
+      </w:r>
+    </w:p>
+    <w:p>
+      <w:pPr>
+        <w:ind w:left="708"/>
+        <w:rPr>
+          <w:sz w:val="24"/>
+        </w:rPr>
+      </w:pPr>
+    </w:p>
+    <w:p>
+      <w:pPr>
+        <w:ind w:left="708"/>
+        <w:rPr>
+          <w:sz w:val="24"/>
+        </w:rPr>
+      </w:pPr>
+      <w:r>
+        <w:rPr>
+          <w:sz w:val="24"/>
+        </w:rPr>
+        <w:t>Dotychczas w pracy, wielokrotnie wspominano o śledzeniu punktów czyli cech obrazu. Jednak by faktycznie tak się działo, odpowiedzialny jest przepływ optyczny (ang. optical flow). W pracy zastosowano algorytm Lucas-Kanade opisany w [</w:t>
+      </w:r>
+      <w:r>
+        <w:rPr>
+          <w:b/>
+          <w:bCs/>
+          <w:sz w:val="24"/>
+        </w:rPr>
+        <w:t>An Iterative Image Registration Technique with an Application to Stereo Vision</w:t>
+      </w:r>
+      <w:r>
+        <w:rPr>
+          <w:sz w:val="24"/>
+        </w:rPr>
+        <w:t xml:space="preserve">]. </w:t>
+      </w:r>
+    </w:p>
+    <w:p>
+      <w:pPr>
+        <w:ind w:left="708"/>
+        <w:rPr>
+          <w:sz w:val="24"/>
+        </w:rPr>
+      </w:pPr>
+    </w:p>
+    <w:p>
+      <w:pPr>
+        <w:ind w:left="708"/>
+        <w:rPr>
+          <w:sz w:val="24"/>
+        </w:rPr>
+      </w:pPr>
+      <w:r>
+        <w:rPr>
+          <w:sz w:val="24"/>
+        </w:rPr>
+        <w:t xml:space="preserve">Przepływ optyczny </w:t>
+      </w:r>
+      <w:r>
+        <w:rPr>
+          <w:sz w:val="24"/>
+        </w:rPr>
+        <w:t>to pole wektorów ruchu wyznaczone pomiędzy dwoma obrazami sekwencji wideo. Umożliwia on przekształcenie jednego obrazu w kolejny poprzez przemieszczenie między nimi odpowiednich obszarów zgodnie z wektorami pola. Początek i koniec każdego z wektorów odpowiadają jednemu przesuniętemu punktowi.  Istotną informacją jest, w którą stronę przemieszcza się dany piksel oraz z jaką prędkością. Dlatego ważne jest aby wyznaczyć kierunek i zwrot wektora.</w:t>
+      </w:r>
+    </w:p>
+    <w:p>
+      <w:pPr>
+        <w:ind w:left="708"/>
+        <w:rPr>
+          <w:sz w:val="24"/>
+        </w:rPr>
+      </w:pPr>
+      <w:r>
+        <w:rPr>
+          <w:sz w:val="24"/>
+        </w:rPr>
+        <w:t>Wektor prędkości, dla przypadku 2D ma postać:</w:t>
+      </w:r>
+    </w:p>
+    <w:p>
+      <w:pPr>
+        <w:ind w:left="708"/>
+        <w:rPr>
+          <w:sz w:val="24"/>
+        </w:rPr>
+      </w:pPr>
+    </w:p>
+    <w:p>
+      <w:pPr>
+        <w:ind w:left="708"/>
+        <w:rPr>
+          <w:sz w:val="24"/>
+        </w:rPr>
+      </w:pPr>
+    </w:p>
+    <w:p>
+      <w:pPr>
+        <w:ind w:left="708"/>
+        <w:rPr>
+          <w:sz w:val="24"/>
+        </w:rPr>
+      </w:pPr>
+    </w:p>
+    <w:p>
+      <w:pPr>
+        <w:ind w:left="708"/>
+        <w:rPr>
+          <w:bCs/>
+          <w:sz w:val="32"/>
+        </w:rPr>
+      </w:pPr>
+      <m:oMathPara>
+        <m:oMath>
+          <m:r>
+            <w:rPr>
+              <w:rFonts w:ascii="Cambria Math" w:hAnsi="Cambria Math"/>
+              <w:sz w:val="32"/>
+            </w:rPr>
+            <w:lastRenderedPageBreak/>
+            <m:t>c=</m:t>
+          </m:r>
+          <m:d>
+            <m:dPr>
+              <m:ctrlPr>
+                <w:rPr>
+                  <w:rFonts w:ascii="Cambria Math" w:hAnsi="Cambria Math"/>
+                  <w:bCs/>
+                  <w:i/>
+                  <w:sz w:val="32"/>
+                </w:rPr>
+              </m:ctrlPr>
+            </m:dPr>
+            <m:e>
+              <m:f>
+                <m:fPr>
+                  <m:ctrlPr>
+                    <w:rPr>
+                      <w:rFonts w:ascii="Cambria Math" w:hAnsi="Cambria Math"/>
+                      <w:bCs/>
+                      <w:i/>
+                      <w:sz w:val="32"/>
+                    </w:rPr>
+                  </m:ctrlPr>
+                </m:fPr>
+                <m:num>
+                  <m:r>
+                    <w:rPr>
+                      <w:rFonts w:ascii="Cambria Math" w:hAnsi="Cambria Math"/>
+                      <w:sz w:val="32"/>
+                    </w:rPr>
+                    <m:t>dx</m:t>
+                  </m:r>
+                </m:num>
+                <m:den>
+                  <m:r>
+                    <w:rPr>
+                      <w:rFonts w:ascii="Cambria Math" w:hAnsi="Cambria Math"/>
+                      <w:sz w:val="32"/>
+                    </w:rPr>
+                    <m:t>dt</m:t>
+                  </m:r>
+                </m:den>
+              </m:f>
+              <m:r>
+                <w:rPr>
+                  <w:rFonts w:ascii="Cambria Math" w:hAnsi="Cambria Math"/>
+                  <w:sz w:val="32"/>
+                </w:rPr>
+                <m:t xml:space="preserve">, </m:t>
+              </m:r>
+              <m:f>
+                <m:fPr>
+                  <m:ctrlPr>
+                    <w:rPr>
+                      <w:rFonts w:ascii="Cambria Math" w:hAnsi="Cambria Math"/>
+                      <w:bCs/>
+                      <w:i/>
+                      <w:sz w:val="32"/>
+                    </w:rPr>
+                  </m:ctrlPr>
+                </m:fPr>
+                <m:num>
+                  <m:r>
+                    <w:rPr>
+                      <w:rFonts w:ascii="Cambria Math" w:hAnsi="Cambria Math"/>
+                      <w:sz w:val="32"/>
+                    </w:rPr>
+                    <m:t>dy</m:t>
+                  </m:r>
+                </m:num>
+                <m:den>
+                  <m:r>
+                    <w:rPr>
+                      <w:rFonts w:ascii="Cambria Math" w:hAnsi="Cambria Math"/>
+                      <w:sz w:val="32"/>
+                    </w:rPr>
+                    <m:t>dt</m:t>
+                  </m:r>
+                </m:den>
+              </m:f>
+            </m:e>
+          </m:d>
+        </m:oMath>
+      </m:oMathPara>
+    </w:p>
+    <w:p>
+      <w:pPr>
+        <w:ind w:left="708"/>
+        <w:rPr>
+          <w:bCs/>
+          <w:sz w:val="32"/>
+        </w:rPr>
+      </w:pPr>
+    </w:p>
+    <w:p>
+      <w:pPr>
+        <w:ind w:left="708"/>
+        <w:rPr>
+          <w:bCs/>
+          <w:sz w:val="24"/>
+        </w:rPr>
+      </w:pPr>
+      <w:r>
+        <w:rPr>
+          <w:bCs/>
+          <w:sz w:val="24"/>
+        </w:rPr>
+        <w:t xml:space="preserve">Gdzie </w:t>
+      </w:r>
+    </w:p>
+    <w:p>
+      <w:pPr>
+        <w:ind w:left="708"/>
+        <w:rPr>
+          <w:bCs/>
+          <w:sz w:val="24"/>
+        </w:rPr>
+      </w:pPr>
+      <w:r>
+        <w:rPr>
+          <w:bCs/>
+          <w:sz w:val="24"/>
+        </w:rPr>
+        <w:t>dx – przesunięcie piksela w kierunku OX,</w:t>
+      </w:r>
+    </w:p>
+    <w:p>
+      <w:pPr>
+        <w:ind w:left="708"/>
+        <w:rPr>
+          <w:bCs/>
+          <w:sz w:val="24"/>
+        </w:rPr>
+      </w:pPr>
+      <w:r>
+        <w:rPr>
+          <w:bCs/>
+          <w:sz w:val="24"/>
+        </w:rPr>
+        <w:t>dy – przesunięcie piksela w kierunku OY,</w:t>
+      </w:r>
+    </w:p>
+    <w:p>
+      <w:pPr>
+        <w:ind w:left="708"/>
+        <w:rPr>
+          <w:bCs/>
+          <w:sz w:val="24"/>
+        </w:rPr>
+      </w:pPr>
+      <w:r>
+        <w:rPr>
+          <w:bCs/>
+          <w:sz w:val="24"/>
+        </w:rPr>
+        <w:t>dt – czas pomiędzy obrazami w sekwencji.</w:t>
+      </w:r>
+    </w:p>
+    <w:p>
+      <w:pPr>
+        <w:ind w:left="708"/>
+        <w:rPr>
+          <w:bCs/>
+          <w:sz w:val="24"/>
+        </w:rPr>
+      </w:pPr>
+    </w:p>
+    <w:p>
+      <w:pPr>
+        <w:ind w:left="708"/>
+        <w:rPr>
+          <w:bCs/>
+          <w:sz w:val="24"/>
+        </w:rPr>
+      </w:pPr>
+      <w:r>
+        <w:rPr>
+          <w:bCs/>
+          <w:sz w:val="24"/>
+        </w:rPr>
+        <w:t>Przykład wyznaczonego wektora, na podstawie kolejnych obrazów w sekwencji przedstawiony został na rys. 26</w:t>
+      </w:r>
+    </w:p>
+    <w:p>
+      <w:pPr>
+        <w:keepNext/>
+      </w:pPr>
+    </w:p>
+    <w:p>
+      <w:pPr>
+        <w:keepNext/>
+        <w:jc w:val="center"/>
+      </w:pPr>
       <w:r>
         <w:rPr>
           <w:noProof/>
-        </w:rPr>
-        <w:t xml:space="preserve">5 </w:t>
-      </w:r>
-      <w:r>
-        <w:fldChar w:fldCharType="end"/>
-      </w:r>
-      <w:r>
-        <w:t xml:space="preserve"> </w:t>
-      </w:r>
-      <w:r>
-        <w:t>Wyznaczanie relacji pomiędzy punktami 2D a cylindrycznym modelem głowy</w:t>
-      </w:r>
-    </w:p>
-    <w:p/>
-    <w:p>
-      <w:pPr>
-        <w:ind w:left="708"/>
-      </w:pPr>
-      <w:r>
-        <w:t>Rys. 25 Przedstawia cylinder w układzie współrzędnych kamery (x,y,z) oraz jego rzut na płaszczyznę obrazu t (u,v). Proces rzutowania, ze względu na swoją trudność wykracza poza zakres tej pracy, i nie zo</w:t>
+          <w:lang w:eastAsia="pl-PL"/>
+        </w:rPr>
+        <w:drawing>
+          <wp:inline distT="0" distB="0" distL="0" distR="0" wp14:anchorId="71E8397A" wp14:editId="74F1F1C2">
+            <wp:extent cx="4724400" cy="2190750"/>
+            <wp:effectExtent l="0" t="0" r="0" b="0"/>
+            <wp:docPr id="28" name="Obraz 28" descr="https://upload.wikimedia.org/wikipedia/en/1/10/Optical_flow_example_v2.png"/>
+            <wp:cNvGraphicFramePr>
+              <a:graphicFrameLocks xmlns:a="http://schemas.openxmlformats.org/drawingml/2006/main" noChangeAspect="1"/>
+            </wp:cNvGraphicFramePr>
+            <a:graphic xmlns:a="http://schemas.openxmlformats.org/drawingml/2006/main">
+              <a:graphicData uri="http://schemas.openxmlformats.org/drawingml/2006/picture">
+                <pic:pic xmlns:pic="http://schemas.openxmlformats.org/drawingml/2006/picture">
+                  <pic:nvPicPr>
+                    <pic:cNvPr id="0" name="Picture 2" descr="https://upload.wikimedia.org/wikipedia/en/1/10/Optical_flow_example_v2.png"/>
+                    <pic:cNvPicPr>
+                      <a:picLocks noChangeAspect="1" noChangeArrowheads="1"/>
+                    </pic:cNvPicPr>
+                  </pic:nvPicPr>
+                  <pic:blipFill>
+                    <a:blip r:embed="rId36">
+                      <a:extLst>
+                        <a:ext uri="{28A0092B-C50C-407E-A947-70E740481C1C}">
+                          <a14:useLocalDpi xmlns:a14="http://schemas.microsoft.com/office/drawing/2010/main" val="0"/>
+                        </a:ext>
+                      </a:extLst>
+                    </a:blip>
+                    <a:srcRect/>
+                    <a:stretch>
+                      <a:fillRect/>
+                    </a:stretch>
+                  </pic:blipFill>
+                  <pic:spPr bwMode="auto">
+                    <a:xfrm>
+                      <a:off x="0" y="0"/>
+                      <a:ext cx="4724400" cy="2190750"/>
+                    </a:xfrm>
+                    <a:prstGeom prst="rect">
+                      <a:avLst/>
+                    </a:prstGeom>
+                    <a:noFill/>
+                    <a:ln>
+                      <a:noFill/>
+                    </a:ln>
+                  </pic:spPr>
+                </pic:pic>
+              </a:graphicData>
+            </a:graphic>
+          </wp:inline>
+        </w:drawing>
+      </w:r>
+    </w:p>
+    <w:p>
+      <w:pPr>
+        <w:keepNext/>
+      </w:pPr>
+    </w:p>
+    <w:p>
+      <w:pPr>
+        <w:pStyle w:val="Legenda"/>
+        <w:jc w:val="center"/>
+        <w:rPr>
+          <w:bCs/>
+          <w:sz w:val="24"/>
+        </w:rPr>
+      </w:pPr>
+      <w:r>
+        <w:t>Rysunek 26 Wektor przepływu optycznego</w:t>
+      </w:r>
+    </w:p>
+    <w:p>
+      <w:pPr>
+        <w:ind w:firstLine="708"/>
+        <w:rPr>
+          <w:bCs/>
+          <w:sz w:val="24"/>
+        </w:rPr>
+      </w:pPr>
+      <w:r>
+        <w:rPr>
+          <w:bCs/>
+          <w:sz w:val="24"/>
+        </w:rPr>
+        <w:t>W metodzie Lucas-Kanade zakłada się, że:</w:t>
+      </w:r>
+    </w:p>
+    <w:p>
+      <w:pPr>
+        <w:pStyle w:val="Akapitzlist"/>
+        <w:numPr>
+          <w:ilvl w:val="0"/>
+          <w:numId w:val="38"/>
+        </w:numPr>
+        <w:rPr>
+          <w:bCs/>
+          <w:sz w:val="24"/>
+        </w:rPr>
+      </w:pPr>
+      <w:r>
+        <w:rPr>
+          <w:bCs/>
+          <w:sz w:val="24"/>
+        </w:rPr>
+        <w:t>P</w:t>
+      </w:r>
+      <w:r>
+        <w:rPr>
+          <w:bCs/>
+          <w:sz w:val="24"/>
+        </w:rPr>
+        <w:t>rzemieszczenie</w:t>
+      </w:r>
+      <w:r>
+        <w:rPr>
+          <w:bCs/>
+          <w:sz w:val="24"/>
+        </w:rPr>
+        <w:t xml:space="preserve"> najbliższego </w:t>
+      </w:r>
+      <w:r>
+        <w:rPr>
+          <w:bCs/>
+          <w:sz w:val="24"/>
+        </w:rPr>
+        <w:t xml:space="preserve">otoczenia punktu(piksela), wraz z tym pikselem jest stałe. </w:t>
+      </w:r>
+    </w:p>
+    <w:p>
+      <w:pPr>
+        <w:pStyle w:val="Akapitzlist"/>
+        <w:numPr>
+          <w:ilvl w:val="0"/>
+          <w:numId w:val="38"/>
+        </w:numPr>
+        <w:rPr>
+          <w:bCs/>
+          <w:sz w:val="24"/>
+        </w:rPr>
+      </w:pPr>
+      <w:r>
+        <w:rPr>
+          <w:bCs/>
+          <w:sz w:val="24"/>
+        </w:rPr>
+        <w:t>Prędkość ruchów na obrazie jest niewielka.</w:t>
+      </w:r>
+    </w:p>
+    <w:p>
+      <w:pPr>
+        <w:pStyle w:val="Akapitzlist"/>
+        <w:numPr>
+          <w:ilvl w:val="0"/>
+          <w:numId w:val="38"/>
+        </w:numPr>
+        <w:rPr>
+          <w:bCs/>
+          <w:sz w:val="24"/>
+        </w:rPr>
+      </w:pPr>
+      <w:r>
+        <w:rPr>
+          <w:bCs/>
+          <w:sz w:val="24"/>
+        </w:rPr>
+        <w:t>Jasność obrazów w sekwencji nie ulega dużym zmianom</w:t>
+      </w:r>
+      <w:r>
+        <w:rPr>
+          <w:bCs/>
+          <w:sz w:val="24"/>
+        </w:rPr>
+        <w:t>.</w:t>
+      </w:r>
+    </w:p>
+    <w:p>
+      <w:pPr>
+        <w:ind w:firstLine="708"/>
+        <w:rPr>
+          <w:bCs/>
+          <w:sz w:val="24"/>
+        </w:rPr>
+      </w:pPr>
+      <w:r>
+        <w:rPr>
+          <w:bCs/>
+          <w:sz w:val="24"/>
+        </w:rPr>
+        <w:t>Jasność obrazu określona jest funkcją zależną od czasu.</w:t>
+      </w:r>
+    </w:p>
+    <w:p>
+      <w:pPr>
+        <w:ind w:firstLine="708"/>
+        <w:rPr>
+          <w:bCs/>
+          <w:sz w:val="32"/>
+        </w:rPr>
+      </w:pPr>
+      <m:oMathPara>
+        <m:oMath>
+          <m:r>
+            <w:rPr>
+              <w:rFonts w:ascii="Cambria Math" w:hAnsi="Cambria Math"/>
+              <w:sz w:val="32"/>
+            </w:rPr>
+            <m:t>f</m:t>
+          </m:r>
+          <m:d>
+            <m:dPr>
+              <m:ctrlPr>
+                <w:rPr>
+                  <w:rFonts w:ascii="Cambria Math" w:hAnsi="Cambria Math"/>
+                  <w:bCs/>
+                  <w:i/>
+                  <w:sz w:val="32"/>
+                </w:rPr>
+              </m:ctrlPr>
+            </m:dPr>
+            <m:e>
+              <m:r>
+                <w:rPr>
+                  <w:rFonts w:ascii="Cambria Math" w:hAnsi="Cambria Math"/>
+                  <w:sz w:val="32"/>
+                </w:rPr>
+                <m:t>x,y,t</m:t>
+              </m:r>
+            </m:e>
+          </m:d>
+          <m:r>
+            <w:rPr>
+              <w:rFonts w:ascii="Cambria Math" w:hAnsi="Cambria Math"/>
+              <w:sz w:val="32"/>
+            </w:rPr>
+            <m:t>=I(x</m:t>
+          </m:r>
+          <m:d>
+            <m:dPr>
+              <m:ctrlPr>
+                <w:rPr>
+                  <w:rFonts w:ascii="Cambria Math" w:hAnsi="Cambria Math"/>
+                  <w:bCs/>
+                  <w:i/>
+                  <w:sz w:val="32"/>
+                </w:rPr>
+              </m:ctrlPr>
+            </m:dPr>
+            <m:e>
+              <m:r>
+                <w:rPr>
+                  <w:rFonts w:ascii="Cambria Math" w:hAnsi="Cambria Math"/>
+                  <w:sz w:val="32"/>
+                </w:rPr>
+                <m:t>t</m:t>
+              </m:r>
+            </m:e>
+          </m:d>
+          <m:r>
+            <w:rPr>
+              <w:rFonts w:ascii="Cambria Math" w:hAnsi="Cambria Math"/>
+              <w:sz w:val="32"/>
+            </w:rPr>
+            <m:t>, y</m:t>
+          </m:r>
+          <m:d>
+            <m:dPr>
+              <m:ctrlPr>
+                <w:rPr>
+                  <w:rFonts w:ascii="Cambria Math" w:hAnsi="Cambria Math"/>
+                  <w:bCs/>
+                  <w:i/>
+                  <w:sz w:val="32"/>
+                </w:rPr>
+              </m:ctrlPr>
+            </m:dPr>
+            <m:e>
+              <m:r>
+                <w:rPr>
+                  <w:rFonts w:ascii="Cambria Math" w:hAnsi="Cambria Math"/>
+                  <w:sz w:val="32"/>
+                </w:rPr>
+                <m:t>t</m:t>
+              </m:r>
+            </m:e>
+          </m:d>
+          <m:r>
+            <w:rPr>
+              <w:rFonts w:ascii="Cambria Math" w:hAnsi="Cambria Math"/>
+              <w:sz w:val="32"/>
+            </w:rPr>
+            <m:t>, t)</m:t>
+          </m:r>
+        </m:oMath>
+      </m:oMathPara>
+    </w:p>
+    <w:p>
+      <w:pPr>
+        <w:ind w:firstLine="708"/>
+        <w:rPr>
+          <w:bCs/>
+          <w:sz w:val="32"/>
+        </w:rPr>
+      </w:pPr>
+    </w:p>
+    <w:p>
+      <w:pPr>
+        <w:rPr>
+          <w:bCs/>
+          <w:sz w:val="24"/>
+        </w:rPr>
+      </w:pPr>
+      <w:r>
+        <w:rPr>
+          <w:bCs/>
+          <w:sz w:val="24"/>
+        </w:rPr>
+        <w:tab/>
+      </w:r>
+      <w:r>
+        <w:rPr>
+          <w:bCs/>
+          <w:sz w:val="24"/>
+        </w:rPr>
+        <w:t>Założenie, że jasność obrazu nie zmienia się znacząco w czasie określa równanie:</w:t>
+      </w:r>
+    </w:p>
+    <w:p>
+      <w:pPr>
+        <w:rPr>
+          <w:bCs/>
+          <w:sz w:val="32"/>
+        </w:rPr>
+      </w:pPr>
+      <m:oMathPara>
+        <m:oMath>
+          <m:r>
+            <w:rPr>
+              <w:rFonts w:ascii="Cambria Math" w:hAnsi="Cambria Math"/>
+              <w:sz w:val="32"/>
+            </w:rPr>
+            <m:t>I</m:t>
+          </m:r>
+          <m:d>
+            <m:dPr>
+              <m:ctrlPr>
+                <w:rPr>
+                  <w:rFonts w:ascii="Cambria Math" w:hAnsi="Cambria Math"/>
+                  <w:bCs/>
+                  <w:i/>
+                  <w:sz w:val="32"/>
+                </w:rPr>
+              </m:ctrlPr>
+            </m:dPr>
+            <m:e>
+              <m:r>
+                <w:rPr>
+                  <w:rFonts w:ascii="Cambria Math" w:hAnsi="Cambria Math"/>
+                  <w:sz w:val="32"/>
+                </w:rPr>
+                <m:t>x</m:t>
+              </m:r>
+              <m:d>
+                <m:dPr>
+                  <m:ctrlPr>
+                    <w:rPr>
+                      <w:rFonts w:ascii="Cambria Math" w:hAnsi="Cambria Math"/>
+                      <w:bCs/>
+                      <w:i/>
+                      <w:sz w:val="32"/>
+                    </w:rPr>
+                  </m:ctrlPr>
+                </m:dPr>
+                <m:e>
+                  <m:r>
+                    <w:rPr>
+                      <w:rFonts w:ascii="Cambria Math" w:hAnsi="Cambria Math"/>
+                      <w:sz w:val="32"/>
+                    </w:rPr>
+                    <m:t>t</m:t>
+                  </m:r>
+                </m:e>
+              </m:d>
+              <m:r>
+                <w:rPr>
+                  <w:rFonts w:ascii="Cambria Math" w:hAnsi="Cambria Math"/>
+                  <w:sz w:val="32"/>
+                </w:rPr>
+                <m:t>, y</m:t>
+              </m:r>
+              <m:d>
+                <m:dPr>
+                  <m:ctrlPr>
+                    <w:rPr>
+                      <w:rFonts w:ascii="Cambria Math" w:hAnsi="Cambria Math"/>
+                      <w:bCs/>
+                      <w:i/>
+                      <w:sz w:val="32"/>
+                    </w:rPr>
+                  </m:ctrlPr>
+                </m:dPr>
+                <m:e>
+                  <m:r>
+                    <w:rPr>
+                      <w:rFonts w:ascii="Cambria Math" w:hAnsi="Cambria Math"/>
+                      <w:sz w:val="32"/>
+                    </w:rPr>
+                    <m:t>t</m:t>
+                  </m:r>
+                </m:e>
+              </m:d>
+              <m:r>
+                <w:rPr>
+                  <w:rFonts w:ascii="Cambria Math" w:hAnsi="Cambria Math"/>
+                  <w:sz w:val="32"/>
+                </w:rPr>
+                <m:t>, t</m:t>
+              </m:r>
+            </m:e>
+          </m:d>
+          <m:r>
+            <w:rPr>
+              <w:rFonts w:ascii="Cambria Math" w:hAnsi="Cambria Math"/>
+              <w:sz w:val="32"/>
+            </w:rPr>
+            <m:t>= I(x</m:t>
+          </m:r>
+          <m:d>
+            <m:dPr>
+              <m:ctrlPr>
+                <w:rPr>
+                  <w:rFonts w:ascii="Cambria Math" w:hAnsi="Cambria Math"/>
+                  <w:bCs/>
+                  <w:i/>
+                  <w:sz w:val="32"/>
+                </w:rPr>
+              </m:ctrlPr>
+            </m:dPr>
+            <m:e>
+              <m:r>
+                <w:rPr>
+                  <w:rFonts w:ascii="Cambria Math" w:hAnsi="Cambria Math"/>
+                  <w:sz w:val="32"/>
+                </w:rPr>
+                <m:t>t+dt</m:t>
+              </m:r>
+            </m:e>
+          </m:d>
+          <m:r>
+            <w:rPr>
+              <w:rFonts w:ascii="Cambria Math" w:hAnsi="Cambria Math"/>
+              <w:sz w:val="32"/>
+            </w:rPr>
+            <m:t>, y</m:t>
+          </m:r>
+          <m:d>
+            <m:dPr>
+              <m:ctrlPr>
+                <w:rPr>
+                  <w:rFonts w:ascii="Cambria Math" w:hAnsi="Cambria Math"/>
+                  <w:bCs/>
+                  <w:i/>
+                  <w:sz w:val="32"/>
+                </w:rPr>
+              </m:ctrlPr>
+            </m:dPr>
+            <m:e>
+              <m:r>
+                <w:rPr>
+                  <w:rFonts w:ascii="Cambria Math" w:hAnsi="Cambria Math"/>
+                  <w:sz w:val="32"/>
+                </w:rPr>
+                <m:t>t+dt</m:t>
+              </m:r>
+            </m:e>
+          </m:d>
+          <m:r>
+            <w:rPr>
+              <w:rFonts w:ascii="Cambria Math" w:hAnsi="Cambria Math"/>
+              <w:sz w:val="32"/>
+            </w:rPr>
+            <m:t>, t+dt)</m:t>
+          </m:r>
+        </m:oMath>
+      </m:oMathPara>
+    </w:p>
+    <w:p>
+      <w:pPr>
+        <w:rPr>
+          <w:bCs/>
+          <w:sz w:val="32"/>
+        </w:rPr>
+      </w:pPr>
+    </w:p>
+    <w:p>
+      <w:pPr>
+        <w:rPr>
+          <w:bCs/>
+          <w:sz w:val="24"/>
+        </w:rPr>
+      </w:pPr>
+      <w:r>
+        <w:rPr>
+          <w:bCs/>
+          <w:sz w:val="24"/>
+        </w:rPr>
+        <w:tab/>
+        <w:t>Wynika stąd, że intensywność piksela nie zmienia się w czasie.</w:t>
+      </w:r>
+    </w:p>
+    <w:p>
+      <w:pPr>
+        <w:rPr>
+          <w:bCs/>
+          <w:sz w:val="24"/>
+        </w:rPr>
+      </w:pPr>
+      <w:r>
+        <w:rPr>
+          <w:bCs/>
+          <w:sz w:val="24"/>
+        </w:rPr>
+        <w:t>Warunek przepływu optycznego można zapisać następująco:</w:t>
+      </w:r>
+    </w:p>
+    <w:p>
+      <w:pPr>
+        <w:rPr>
+          <w:bCs/>
+          <w:sz w:val="24"/>
+        </w:rPr>
+      </w:pPr>
+      <m:oMathPara>
+        <m:oMath>
+          <m:r>
+            <w:rPr>
+              <w:rFonts w:ascii="Cambria Math" w:hAnsi="Cambria Math"/>
+              <w:sz w:val="24"/>
+            </w:rPr>
+            <m:t>-</m:t>
+          </m:r>
+          <m:f>
+            <m:fPr>
+              <m:ctrlPr>
+                <w:rPr>
+                  <w:rFonts w:ascii="Cambria Math" w:hAnsi="Cambria Math"/>
+                  <w:bCs/>
+                  <w:i/>
+                  <w:sz w:val="24"/>
+                </w:rPr>
+              </m:ctrlPr>
+            </m:fPr>
+            <m:num>
+              <m:r>
+                <w:rPr>
+                  <w:rFonts w:ascii="Cambria Math" w:hAnsi="Cambria Math"/>
+                  <w:sz w:val="24"/>
+                </w:rPr>
+                <m:t>∂I</m:t>
+              </m:r>
+            </m:num>
+            <m:den>
+              <m:r>
+                <w:rPr>
+                  <w:rFonts w:ascii="Cambria Math" w:hAnsi="Cambria Math"/>
+                  <w:sz w:val="24"/>
+                </w:rPr>
+                <m:t>∂t</m:t>
+              </m:r>
+            </m:den>
+          </m:f>
+          <m:r>
+            <w:rPr>
+              <w:rFonts w:ascii="Cambria Math" w:hAnsi="Cambria Math"/>
+              <w:sz w:val="24"/>
+            </w:rPr>
+            <m:t>=-</m:t>
+          </m:r>
+          <m:f>
+            <m:fPr>
+              <m:ctrlPr>
+                <w:rPr>
+                  <w:rFonts w:ascii="Cambria Math" w:hAnsi="Cambria Math"/>
+                  <w:bCs/>
+                  <w:i/>
+                  <w:sz w:val="24"/>
+                </w:rPr>
+              </m:ctrlPr>
+            </m:fPr>
+            <m:num>
+              <m:r>
+                <w:rPr>
+                  <w:rFonts w:ascii="Cambria Math" w:hAnsi="Cambria Math"/>
+                  <w:sz w:val="24"/>
+                </w:rPr>
+                <m:t>∂</m:t>
+              </m:r>
+              <m:r>
+                <w:rPr>
+                  <w:rFonts w:ascii="Cambria Math" w:hAnsi="Cambria Math"/>
+                  <w:sz w:val="24"/>
+                </w:rPr>
+                <m:t>I</m:t>
+              </m:r>
+            </m:num>
+            <m:den>
+              <m:r>
+                <w:rPr>
+                  <w:rFonts w:ascii="Cambria Math" w:hAnsi="Cambria Math"/>
+                  <w:sz w:val="24"/>
+                </w:rPr>
+                <m:t>∂</m:t>
+              </m:r>
+              <m:r>
+                <w:rPr>
+                  <w:rFonts w:ascii="Cambria Math" w:hAnsi="Cambria Math"/>
+                  <w:sz w:val="24"/>
+                </w:rPr>
+                <m:t>x</m:t>
+              </m:r>
+            </m:den>
+          </m:f>
+          <m:r>
+            <w:rPr>
+              <w:rFonts w:ascii="Cambria Math" w:hAnsi="Cambria Math"/>
+              <w:sz w:val="24"/>
+            </w:rPr>
+            <m:t>u+</m:t>
+          </m:r>
+          <m:f>
+            <m:fPr>
+              <m:ctrlPr>
+                <w:rPr>
+                  <w:rFonts w:ascii="Cambria Math" w:hAnsi="Cambria Math"/>
+                  <w:bCs/>
+                  <w:i/>
+                  <w:sz w:val="24"/>
+                </w:rPr>
+              </m:ctrlPr>
+            </m:fPr>
+            <m:num>
+              <m:r>
+                <w:rPr>
+                  <w:rFonts w:ascii="Cambria Math" w:hAnsi="Cambria Math"/>
+                  <w:sz w:val="24"/>
+                </w:rPr>
+                <m:t>∂I</m:t>
+              </m:r>
+            </m:num>
+            <m:den>
+              <m:r>
+                <w:rPr>
+                  <w:rFonts w:ascii="Cambria Math" w:hAnsi="Cambria Math"/>
+                  <w:sz w:val="24"/>
+                </w:rPr>
+                <m:t>∂</m:t>
+              </m:r>
+              <m:r>
+                <w:rPr>
+                  <w:rFonts w:ascii="Cambria Math" w:hAnsi="Cambria Math"/>
+                  <w:sz w:val="24"/>
+                </w:rPr>
+                <m:t>y</m:t>
+              </m:r>
+            </m:den>
+          </m:f>
+          <m:r>
+            <w:rPr>
+              <w:rFonts w:ascii="Cambria Math" w:hAnsi="Cambria Math"/>
+              <w:sz w:val="24"/>
+            </w:rPr>
+            <m:t>v</m:t>
+          </m:r>
+        </m:oMath>
+      </m:oMathPara>
+    </w:p>
+    <w:p>
+      <w:pPr>
+        <w:rPr>
+          <w:bCs/>
+          <w:sz w:val="24"/>
+        </w:rPr>
+      </w:pPr>
+      <w:r>
+        <w:rPr>
+          <w:bCs/>
+          <w:sz w:val="24"/>
+        </w:rPr>
+        <w:lastRenderedPageBreak/>
+        <w:t xml:space="preserve">Jest to równanie z dwoma niewiadomymi. Do jego rozwiązania wykorzystywane jest jedno z założeń metody – punkt i jego otoczenie przemieszczają się podobnie. Dzięki temu, równanie rozwiązuje się wykorzystując piksele otaczające interesujący nas punkt. Do rozwiązania powstałego układu równań wykorzystuje się metodę najmniejszych kwadratów. </w:t>
+      </w:r>
+    </w:p>
+    <w:p>
+      <w:pPr>
+        <w:rPr>
+          <w:bCs/>
+          <w:sz w:val="24"/>
+        </w:rPr>
+      </w:pPr>
+    </w:p>
+    <w:p>
+      <w:pPr>
+        <w:rPr>
+          <w:bCs/>
+          <w:sz w:val="24"/>
+        </w:rPr>
+      </w:pPr>
+      <w:r>
+        <w:rPr>
+          <w:bCs/>
+          <w:sz w:val="24"/>
+        </w:rPr>
+        <w:t>Wadą tej metody, jest fakt, że pozwala ona na wykrycie niewielkiego ruchu między obrazami sekwencji. Aby poprawić jej skuteczność algorytm jest stosowany na kolejnych wersjach obrazu w sekwencji zmniejszając jego rozdzielczość.</w:t>
       </w:r>
       <w:bookmarkStart w:id="30" w:name="_GoBack"/>
       <w:bookmarkEnd w:id="30"/>
-      <w:r>
-        <w:t xml:space="preserve">stanie szczegółowo omówiony. </w:t>
-      </w:r>
     </w:p>
     <w:sectPr>
-      <w:footerReference w:type="default" r:id="rId36"/>
+      <w:footerReference w:type="default" r:id="rId37"/>
       <w:pgSz w:w="11906" w:h="16838"/>
       <w:pgMar w:top="1417" w:right="1417" w:bottom="1417" w:left="1417" w:header="708" w:footer="708" w:gutter="0"/>
       <w:cols w:space="708"/>
@@ -26254,7 +27540,7 @@
           <w:rPr>
             <w:noProof/>
           </w:rPr>
-          <w:t>37</w:t>
+          <w:t>40</w:t>
         </w:r>
         <w:r>
           <w:fldChar w:fldCharType="end"/>
@@ -29059,16 +30345,16 @@
     </w:lvl>
   </w:abstractNum>
   <w:abstractNum w:abstractNumId="26" w15:restartNumberingAfterBreak="0">
-    <w:nsid w:val="5A663320"/>
+    <w:nsid w:val="5A37261E"/>
     <w:multiLevelType w:val="hybridMultilevel"/>
-    <w:tmpl w:val="14568684"/>
+    <w:tmpl w:val="13C2456C"/>
     <w:lvl w:ilvl="0" w:tplc="04150001">
       <w:start w:val="1"/>
       <w:numFmt w:val="bullet"/>
       <w:lvlText w:val=""/>
       <w:lvlJc w:val="left"/>
       <w:pPr>
-        <w:ind w:left="1425" w:hanging="360"/>
+        <w:ind w:left="1068" w:hanging="360"/>
       </w:pPr>
       <w:rPr>
         <w:rFonts w:ascii="Symbol" w:hAnsi="Symbol" w:hint="default"/>
@@ -29080,7 +30366,7 @@
       <w:lvlText w:val="o"/>
       <w:lvlJc w:val="left"/>
       <w:pPr>
-        <w:ind w:left="2145" w:hanging="360"/>
+        <w:ind w:left="1788" w:hanging="360"/>
       </w:pPr>
       <w:rPr>
         <w:rFonts w:ascii="Courier New" w:hAnsi="Courier New" w:cs="Courier New" w:hint="default"/>
@@ -29092,7 +30378,7 @@
       <w:lvlText w:val=""/>
       <w:lvlJc w:val="left"/>
       <w:pPr>
-        <w:ind w:left="2865" w:hanging="360"/>
+        <w:ind w:left="2508" w:hanging="360"/>
       </w:pPr>
       <w:rPr>
         <w:rFonts w:ascii="Wingdings" w:hAnsi="Wingdings" w:hint="default"/>
@@ -29104,7 +30390,7 @@
       <w:lvlText w:val=""/>
       <w:lvlJc w:val="left"/>
       <w:pPr>
-        <w:ind w:left="3585" w:hanging="360"/>
+        <w:ind w:left="3228" w:hanging="360"/>
       </w:pPr>
       <w:rPr>
         <w:rFonts w:ascii="Symbol" w:hAnsi="Symbol" w:hint="default"/>
@@ -29116,7 +30402,7 @@
       <w:lvlText w:val="o"/>
       <w:lvlJc w:val="left"/>
       <w:pPr>
-        <w:ind w:left="4305" w:hanging="360"/>
+        <w:ind w:left="3948" w:hanging="360"/>
       </w:pPr>
       <w:rPr>
         <w:rFonts w:ascii="Courier New" w:hAnsi="Courier New" w:cs="Courier New" w:hint="default"/>
@@ -29128,7 +30414,7 @@
       <w:lvlText w:val=""/>
       <w:lvlJc w:val="left"/>
       <w:pPr>
-        <w:ind w:left="5025" w:hanging="360"/>
+        <w:ind w:left="4668" w:hanging="360"/>
       </w:pPr>
       <w:rPr>
         <w:rFonts w:ascii="Wingdings" w:hAnsi="Wingdings" w:hint="default"/>
@@ -29140,7 +30426,7 @@
       <w:lvlText w:val=""/>
       <w:lvlJc w:val="left"/>
       <w:pPr>
-        <w:ind w:left="5745" w:hanging="360"/>
+        <w:ind w:left="5388" w:hanging="360"/>
       </w:pPr>
       <w:rPr>
         <w:rFonts w:ascii="Symbol" w:hAnsi="Symbol" w:hint="default"/>
@@ -29152,7 +30438,7 @@
       <w:lvlText w:val="o"/>
       <w:lvlJc w:val="left"/>
       <w:pPr>
-        <w:ind w:left="6465" w:hanging="360"/>
+        <w:ind w:left="6108" w:hanging="360"/>
       </w:pPr>
       <w:rPr>
         <w:rFonts w:ascii="Courier New" w:hAnsi="Courier New" w:cs="Courier New" w:hint="default"/>
@@ -29164,7 +30450,7 @@
       <w:lvlText w:val=""/>
       <w:lvlJc w:val="left"/>
       <w:pPr>
-        <w:ind w:left="7185" w:hanging="360"/>
+        <w:ind w:left="6828" w:hanging="360"/>
       </w:pPr>
       <w:rPr>
         <w:rFonts w:ascii="Wingdings" w:hAnsi="Wingdings" w:hint="default"/>
@@ -29172,6 +30458,119 @@
     </w:lvl>
   </w:abstractNum>
   <w:abstractNum w:abstractNumId="27" w15:restartNumberingAfterBreak="0">
+    <w:nsid w:val="5A663320"/>
+    <w:multiLevelType w:val="hybridMultilevel"/>
+    <w:tmpl w:val="14568684"/>
+    <w:lvl w:ilvl="0" w:tplc="04150001">
+      <w:start w:val="1"/>
+      <w:numFmt w:val="bullet"/>
+      <w:lvlText w:val=""/>
+      <w:lvlJc w:val="left"/>
+      <w:pPr>
+        <w:ind w:left="1425" w:hanging="360"/>
+      </w:pPr>
+      <w:rPr>
+        <w:rFonts w:ascii="Symbol" w:hAnsi="Symbol" w:hint="default"/>
+      </w:rPr>
+    </w:lvl>
+    <w:lvl w:ilvl="1" w:tplc="04150003" w:tentative="1">
+      <w:start w:val="1"/>
+      <w:numFmt w:val="bullet"/>
+      <w:lvlText w:val="o"/>
+      <w:lvlJc w:val="left"/>
+      <w:pPr>
+        <w:ind w:left="2145" w:hanging="360"/>
+      </w:pPr>
+      <w:rPr>
+        <w:rFonts w:ascii="Courier New" w:hAnsi="Courier New" w:cs="Courier New" w:hint="default"/>
+      </w:rPr>
+    </w:lvl>
+    <w:lvl w:ilvl="2" w:tplc="04150005" w:tentative="1">
+      <w:start w:val="1"/>
+      <w:numFmt w:val="bullet"/>
+      <w:lvlText w:val=""/>
+      <w:lvlJc w:val="left"/>
+      <w:pPr>
+        <w:ind w:left="2865" w:hanging="360"/>
+      </w:pPr>
+      <w:rPr>
+        <w:rFonts w:ascii="Wingdings" w:hAnsi="Wingdings" w:hint="default"/>
+      </w:rPr>
+    </w:lvl>
+    <w:lvl w:ilvl="3" w:tplc="04150001" w:tentative="1">
+      <w:start w:val="1"/>
+      <w:numFmt w:val="bullet"/>
+      <w:lvlText w:val=""/>
+      <w:lvlJc w:val="left"/>
+      <w:pPr>
+        <w:ind w:left="3585" w:hanging="360"/>
+      </w:pPr>
+      <w:rPr>
+        <w:rFonts w:ascii="Symbol" w:hAnsi="Symbol" w:hint="default"/>
+      </w:rPr>
+    </w:lvl>
+    <w:lvl w:ilvl="4" w:tplc="04150003" w:tentative="1">
+      <w:start w:val="1"/>
+      <w:numFmt w:val="bullet"/>
+      <w:lvlText w:val="o"/>
+      <w:lvlJc w:val="left"/>
+      <w:pPr>
+        <w:ind w:left="4305" w:hanging="360"/>
+      </w:pPr>
+      <w:rPr>
+        <w:rFonts w:ascii="Courier New" w:hAnsi="Courier New" w:cs="Courier New" w:hint="default"/>
+      </w:rPr>
+    </w:lvl>
+    <w:lvl w:ilvl="5" w:tplc="04150005" w:tentative="1">
+      <w:start w:val="1"/>
+      <w:numFmt w:val="bullet"/>
+      <w:lvlText w:val=""/>
+      <w:lvlJc w:val="left"/>
+      <w:pPr>
+        <w:ind w:left="5025" w:hanging="360"/>
+      </w:pPr>
+      <w:rPr>
+        <w:rFonts w:ascii="Wingdings" w:hAnsi="Wingdings" w:hint="default"/>
+      </w:rPr>
+    </w:lvl>
+    <w:lvl w:ilvl="6" w:tplc="04150001" w:tentative="1">
+      <w:start w:val="1"/>
+      <w:numFmt w:val="bullet"/>
+      <w:lvlText w:val=""/>
+      <w:lvlJc w:val="left"/>
+      <w:pPr>
+        <w:ind w:left="5745" w:hanging="360"/>
+      </w:pPr>
+      <w:rPr>
+        <w:rFonts w:ascii="Symbol" w:hAnsi="Symbol" w:hint="default"/>
+      </w:rPr>
+    </w:lvl>
+    <w:lvl w:ilvl="7" w:tplc="04150003" w:tentative="1">
+      <w:start w:val="1"/>
+      <w:numFmt w:val="bullet"/>
+      <w:lvlText w:val="o"/>
+      <w:lvlJc w:val="left"/>
+      <w:pPr>
+        <w:ind w:left="6465" w:hanging="360"/>
+      </w:pPr>
+      <w:rPr>
+        <w:rFonts w:ascii="Courier New" w:hAnsi="Courier New" w:cs="Courier New" w:hint="default"/>
+      </w:rPr>
+    </w:lvl>
+    <w:lvl w:ilvl="8" w:tplc="04150005" w:tentative="1">
+      <w:start w:val="1"/>
+      <w:numFmt w:val="bullet"/>
+      <w:lvlText w:val=""/>
+      <w:lvlJc w:val="left"/>
+      <w:pPr>
+        <w:ind w:left="7185" w:hanging="360"/>
+      </w:pPr>
+      <w:rPr>
+        <w:rFonts w:ascii="Wingdings" w:hAnsi="Wingdings" w:hint="default"/>
+      </w:rPr>
+    </w:lvl>
+  </w:abstractNum>
+  <w:abstractNum w:abstractNumId="28" w15:restartNumberingAfterBreak="0">
     <w:nsid w:val="5CDE09F3"/>
     <w:multiLevelType w:val="multilevel"/>
     <w:tmpl w:val="D8CA7940"/>
@@ -29284,7 +30683,7 @@
       </w:rPr>
     </w:lvl>
   </w:abstractNum>
-  <w:abstractNum w:abstractNumId="28" w15:restartNumberingAfterBreak="0">
+  <w:abstractNum w:abstractNumId="29" w15:restartNumberingAfterBreak="0">
     <w:nsid w:val="5F9B067C"/>
     <w:multiLevelType w:val="multilevel"/>
     <w:tmpl w:val="0415001F"/>
@@ -29370,7 +30769,7 @@
       </w:pPr>
     </w:lvl>
   </w:abstractNum>
-  <w:abstractNum w:abstractNumId="29" w15:restartNumberingAfterBreak="0">
+  <w:abstractNum w:abstractNumId="30" w15:restartNumberingAfterBreak="0">
     <w:nsid w:val="613500F2"/>
     <w:multiLevelType w:val="multilevel"/>
     <w:tmpl w:val="FA9AA5CC"/>
@@ -29519,7 +30918,7 @@
       </w:rPr>
     </w:lvl>
   </w:abstractNum>
-  <w:abstractNum w:abstractNumId="30" w15:restartNumberingAfterBreak="0">
+  <w:abstractNum w:abstractNumId="31" w15:restartNumberingAfterBreak="0">
     <w:nsid w:val="61722E7F"/>
     <w:multiLevelType w:val="hybridMultilevel"/>
     <w:tmpl w:val="016CE5F8"/>
@@ -29632,7 +31031,7 @@
       </w:rPr>
     </w:lvl>
   </w:abstractNum>
-  <w:abstractNum w:abstractNumId="31" w15:restartNumberingAfterBreak="0">
+  <w:abstractNum w:abstractNumId="32" w15:restartNumberingAfterBreak="0">
     <w:nsid w:val="74C03A68"/>
     <w:multiLevelType w:val="hybridMultilevel"/>
     <w:tmpl w:val="86B8E270"/>
@@ -29722,7 +31121,7 @@
       </w:pPr>
     </w:lvl>
   </w:abstractNum>
-  <w:abstractNum w:abstractNumId="32" w15:restartNumberingAfterBreak="0">
+  <w:abstractNum w:abstractNumId="33" w15:restartNumberingAfterBreak="0">
     <w:nsid w:val="75354F48"/>
     <w:multiLevelType w:val="hybridMultilevel"/>
     <w:tmpl w:val="6AC47666"/>
@@ -29808,7 +31207,7 @@
       </w:pPr>
     </w:lvl>
   </w:abstractNum>
-  <w:abstractNum w:abstractNumId="33" w15:restartNumberingAfterBreak="0">
+  <w:abstractNum w:abstractNumId="34" w15:restartNumberingAfterBreak="0">
     <w:nsid w:val="7BAC52B4"/>
     <w:multiLevelType w:val="multilevel"/>
     <w:tmpl w:val="32066A3A"/>
@@ -29921,7 +31320,7 @@
       </w:rPr>
     </w:lvl>
   </w:abstractNum>
-  <w:abstractNum w:abstractNumId="34" w15:restartNumberingAfterBreak="0">
+  <w:abstractNum w:abstractNumId="35" w15:restartNumberingAfterBreak="0">
     <w:nsid w:val="7D696F03"/>
     <w:multiLevelType w:val="hybridMultilevel"/>
     <w:tmpl w:val="37041BC2"/>
@@ -30007,7 +31406,7 @@
       </w:pPr>
     </w:lvl>
   </w:abstractNum>
-  <w:abstractNum w:abstractNumId="35" w15:restartNumberingAfterBreak="0">
+  <w:abstractNum w:abstractNumId="36" w15:restartNumberingAfterBreak="0">
     <w:nsid w:val="7FD42AEF"/>
     <w:multiLevelType w:val="multilevel"/>
     <w:tmpl w:val="AA8E9992"/>
@@ -30121,7 +31520,7 @@
     </w:lvl>
   </w:abstractNum>
   <w:num w:numId="1">
-    <w:abstractNumId w:val="29"/>
+    <w:abstractNumId w:val="30"/>
   </w:num>
   <w:num w:numId="2">
     <w:abstractNumId w:val="0"/>
@@ -30151,7 +31550,7 @@
     <w:abstractNumId w:val="5"/>
   </w:num>
   <w:num w:numId="11">
-    <w:abstractNumId w:val="28"/>
+    <w:abstractNumId w:val="29"/>
   </w:num>
   <w:num w:numId="12">
     <w:abstractNumId w:val="7"/>
@@ -30190,10 +31589,10 @@
     <w:abstractNumId w:val="21"/>
   </w:num>
   <w:num w:numId="15">
-    <w:abstractNumId w:val="27"/>
+    <w:abstractNumId w:val="28"/>
   </w:num>
   <w:num w:numId="16">
-    <w:abstractNumId w:val="33"/>
+    <w:abstractNumId w:val="34"/>
   </w:num>
   <w:num w:numId="17">
     <w:abstractNumId w:val="4"/>
@@ -30259,31 +31658,34 @@
     <w:abstractNumId w:val="24"/>
   </w:num>
   <w:num w:numId="29">
-    <w:abstractNumId w:val="30"/>
+    <w:abstractNumId w:val="31"/>
   </w:num>
   <w:num w:numId="30">
     <w:abstractNumId w:val="20"/>
   </w:num>
   <w:num w:numId="31">
+    <w:abstractNumId w:val="36"/>
+  </w:num>
+  <w:num w:numId="32">
+    <w:abstractNumId w:val="27"/>
+  </w:num>
+  <w:num w:numId="33">
     <w:abstractNumId w:val="35"/>
   </w:num>
-  <w:num w:numId="32">
-    <w:abstractNumId w:val="26"/>
-  </w:num>
-  <w:num w:numId="33">
-    <w:abstractNumId w:val="34"/>
-  </w:num>
   <w:num w:numId="34">
-    <w:abstractNumId w:val="32"/>
+    <w:abstractNumId w:val="33"/>
   </w:num>
   <w:num w:numId="35">
-    <w:abstractNumId w:val="31"/>
+    <w:abstractNumId w:val="32"/>
   </w:num>
   <w:num w:numId="36">
     <w:abstractNumId w:val="15"/>
   </w:num>
   <w:num w:numId="37">
     <w:abstractNumId w:val="19"/>
+  </w:num>
+  <w:num w:numId="38">
+    <w:abstractNumId w:val="26"/>
   </w:num>
 </w:numbering>
 </file>
@@ -31660,6 +33062,7 @@
   </w:compat>
   <w:rsids>
     <w:rsidRoot w:val="00CD7F8F"/>
+    <w:rsid w:val="00A70CC8"/>
     <w:rsid w:val="00CD7F8F"/>
   </w:rsids>
   <m:mathPr>
@@ -32109,7 +33512,7 @@
     <w:basedOn w:val="Domylnaczcionkaakapitu"/>
     <w:uiPriority w:val="99"/>
     <w:semiHidden/>
-    <w:rsid w:val="00CD7F8F"/>
+    <w:rsid w:val="00A70CC8"/>
     <w:rPr>
       <w:color w:val="808080"/>
     </w:rPr>
@@ -32411,7 +33814,7 @@
 </file>
 
 <file path=customXml/itemProps1.xml><?xml version="1.0" encoding="utf-8"?>
-<ds:datastoreItem xmlns:ds="http://schemas.openxmlformats.org/officeDocument/2006/customXml" ds:itemID="{D45BF681-64F4-4595-8591-9C2B7A3ED831}">
+<ds:datastoreItem xmlns:ds="http://schemas.openxmlformats.org/officeDocument/2006/customXml" ds:itemID="{4C246F9D-C97B-4DED-A280-A49CFF9D9D2A}">
   <ds:schemaRefs>
     <ds:schemaRef ds:uri="http://schemas.openxmlformats.org/officeDocument/2006/bibliography"/>
   </ds:schemaRefs>

</xml_diff>

<commit_message>
biblio changes, minor fixes
</commit_message>
<xml_diff>
--- a/praca_magisterska.docx
+++ b/praca_magisterska.docx
@@ -1023,7 +1023,7 @@
           <w:rFonts w:ascii="Times New Roman" w:hAnsi="Times New Roman"/>
         </w:rPr>
       </w:pPr>
-      <w:bookmarkStart w:id="0" w:name="_Toc423051049"/>
+      <w:bookmarkStart w:id="0" w:name="_Toc423189197"/>
       <w:r>
         <w:rPr>
           <w:rFonts w:ascii="Times New Roman" w:hAnsi="Times New Roman"/>
@@ -1063,7 +1063,7 @@
         </w:rPr>
         <w:fldChar w:fldCharType="separate"/>
       </w:r>
-      <w:hyperlink w:anchor="_Toc423051049" w:history="1">
+      <w:hyperlink w:anchor="_Toc423189197" w:history="1">
         <w:r>
           <w:rPr>
             <w:rStyle w:val="Hipercze"/>
@@ -1091,7 +1091,7 @@
             <w:noProof/>
             <w:webHidden/>
           </w:rPr>
-          <w:instrText xml:space="preserve"> PAGEREF _Toc423051049 \h </w:instrText>
+          <w:instrText xml:space="preserve"> PAGEREF _Toc423189197 \h </w:instrText>
         </w:r>
         <w:r>
           <w:rPr>
@@ -1135,7 +1135,7 @@
           <w:lang w:eastAsia="pl-PL"/>
         </w:rPr>
       </w:pPr>
-      <w:hyperlink w:anchor="_Toc423051050" w:history="1">
+      <w:hyperlink w:anchor="_Toc423189198" w:history="1">
         <w:r>
           <w:rPr>
             <w:rStyle w:val="Hipercze"/>
@@ -1181,7 +1181,7 @@
             <w:noProof/>
             <w:webHidden/>
           </w:rPr>
-          <w:instrText xml:space="preserve"> PAGEREF _Toc423051050 \h </w:instrText>
+          <w:instrText xml:space="preserve"> PAGEREF _Toc423189198 \h </w:instrText>
         </w:r>
         <w:r>
           <w:rPr>
@@ -1225,7 +1225,7 @@
           <w:lang w:eastAsia="pl-PL"/>
         </w:rPr>
       </w:pPr>
-      <w:hyperlink w:anchor="_Toc423051051" w:history="1">
+      <w:hyperlink w:anchor="_Toc423189199" w:history="1">
         <w:r>
           <w:rPr>
             <w:rStyle w:val="Hipercze"/>
@@ -1267,7 +1267,7 @@
             <w:noProof/>
             <w:webHidden/>
           </w:rPr>
-          <w:instrText xml:space="preserve"> PAGEREF _Toc423051051 \h </w:instrText>
+          <w:instrText xml:space="preserve"> PAGEREF _Toc423189199 \h </w:instrText>
         </w:r>
         <w:r>
           <w:rPr>
@@ -1311,7 +1311,7 @@
           <w:lang w:eastAsia="pl-PL"/>
         </w:rPr>
       </w:pPr>
-      <w:hyperlink w:anchor="_Toc423051052" w:history="1">
+      <w:hyperlink w:anchor="_Toc423189200" w:history="1">
         <w:r>
           <w:rPr>
             <w:rStyle w:val="Hipercze"/>
@@ -1355,7 +1355,7 @@
             <w:noProof/>
             <w:webHidden/>
           </w:rPr>
-          <w:instrText xml:space="preserve"> PAGEREF _Toc423051052 \h </w:instrText>
+          <w:instrText xml:space="preserve"> PAGEREF _Toc423189200 \h </w:instrText>
         </w:r>
         <w:r>
           <w:rPr>
@@ -1399,7 +1399,7 @@
           <w:lang w:eastAsia="pl-PL"/>
         </w:rPr>
       </w:pPr>
-      <w:hyperlink w:anchor="_Toc423051053" w:history="1">
+      <w:hyperlink w:anchor="_Toc423189201" w:history="1">
         <w:r>
           <w:rPr>
             <w:rStyle w:val="Hipercze"/>
@@ -1441,7 +1441,7 @@
             <w:noProof/>
             <w:webHidden/>
           </w:rPr>
-          <w:instrText xml:space="preserve"> PAGEREF _Toc423051053 \h </w:instrText>
+          <w:instrText xml:space="preserve"> PAGEREF _Toc423189201 \h </w:instrText>
         </w:r>
         <w:r>
           <w:rPr>
@@ -1485,7 +1485,7 @@
           <w:lang w:eastAsia="pl-PL"/>
         </w:rPr>
       </w:pPr>
-      <w:hyperlink w:anchor="_Toc423051054" w:history="1">
+      <w:hyperlink w:anchor="_Toc423189202" w:history="1">
         <w:r>
           <w:rPr>
             <w:rStyle w:val="Hipercze"/>
@@ -1527,7 +1527,7 @@
             <w:noProof/>
             <w:webHidden/>
           </w:rPr>
-          <w:instrText xml:space="preserve"> PAGEREF _Toc423051054 \h </w:instrText>
+          <w:instrText xml:space="preserve"> PAGEREF _Toc423189202 \h </w:instrText>
         </w:r>
         <w:r>
           <w:rPr>
@@ -1571,7 +1571,7 @@
           <w:lang w:eastAsia="pl-PL"/>
         </w:rPr>
       </w:pPr>
-      <w:hyperlink w:anchor="_Toc423051055" w:history="1">
+      <w:hyperlink w:anchor="_Toc423189203" w:history="1">
         <w:r>
           <w:rPr>
             <w:rStyle w:val="Hipercze"/>
@@ -1613,7 +1613,7 @@
             <w:noProof/>
             <w:webHidden/>
           </w:rPr>
-          <w:instrText xml:space="preserve"> PAGEREF _Toc423051055 \h </w:instrText>
+          <w:instrText xml:space="preserve"> PAGEREF _Toc423189203 \h </w:instrText>
         </w:r>
         <w:r>
           <w:rPr>
@@ -1657,7 +1657,7 @@
           <w:lang w:eastAsia="pl-PL"/>
         </w:rPr>
       </w:pPr>
-      <w:hyperlink w:anchor="_Toc423051056" w:history="1">
+      <w:hyperlink w:anchor="_Toc423189204" w:history="1">
         <w:r>
           <w:rPr>
             <w:rStyle w:val="Hipercze"/>
@@ -1699,7 +1699,7 @@
             <w:noProof/>
             <w:webHidden/>
           </w:rPr>
-          <w:instrText xml:space="preserve"> PAGEREF _Toc423051056 \h </w:instrText>
+          <w:instrText xml:space="preserve"> PAGEREF _Toc423189204 \h </w:instrText>
         </w:r>
         <w:r>
           <w:rPr>
@@ -1743,7 +1743,7 @@
           <w:lang w:eastAsia="pl-PL"/>
         </w:rPr>
       </w:pPr>
-      <w:hyperlink w:anchor="_Toc423051057" w:history="1">
+      <w:hyperlink w:anchor="_Toc423189205" w:history="1">
         <w:r>
           <w:rPr>
             <w:rStyle w:val="Hipercze"/>
@@ -1785,7 +1785,7 @@
             <w:noProof/>
             <w:webHidden/>
           </w:rPr>
-          <w:instrText xml:space="preserve"> PAGEREF _Toc423051057 \h </w:instrText>
+          <w:instrText xml:space="preserve"> PAGEREF _Toc423189205 \h </w:instrText>
         </w:r>
         <w:r>
           <w:rPr>
@@ -1829,7 +1829,7 @@
           <w:lang w:eastAsia="pl-PL"/>
         </w:rPr>
       </w:pPr>
-      <w:hyperlink w:anchor="_Toc423051058" w:history="1">
+      <w:hyperlink w:anchor="_Toc423189206" w:history="1">
         <w:r>
           <w:rPr>
             <w:rStyle w:val="Hipercze"/>
@@ -1871,7 +1871,7 @@
             <w:noProof/>
             <w:webHidden/>
           </w:rPr>
-          <w:instrText xml:space="preserve"> PAGEREF _Toc423051058 \h </w:instrText>
+          <w:instrText xml:space="preserve"> PAGEREF _Toc423189206 \h </w:instrText>
         </w:r>
         <w:r>
           <w:rPr>
@@ -1915,7 +1915,7 @@
           <w:lang w:eastAsia="pl-PL"/>
         </w:rPr>
       </w:pPr>
-      <w:hyperlink w:anchor="_Toc423051059" w:history="1">
+      <w:hyperlink w:anchor="_Toc423189207" w:history="1">
         <w:r>
           <w:rPr>
             <w:rStyle w:val="Hipercze"/>
@@ -1957,7 +1957,7 @@
             <w:noProof/>
             <w:webHidden/>
           </w:rPr>
-          <w:instrText xml:space="preserve"> PAGEREF _Toc423051059 \h </w:instrText>
+          <w:instrText xml:space="preserve"> PAGEREF _Toc423189207 \h </w:instrText>
         </w:r>
         <w:r>
           <w:rPr>
@@ -2001,7 +2001,7 @@
           <w:lang w:eastAsia="pl-PL"/>
         </w:rPr>
       </w:pPr>
-      <w:hyperlink w:anchor="_Toc423051060" w:history="1">
+      <w:hyperlink w:anchor="_Toc423189208" w:history="1">
         <w:r>
           <w:rPr>
             <w:rStyle w:val="Hipercze"/>
@@ -2043,7 +2043,7 @@
             <w:noProof/>
             <w:webHidden/>
           </w:rPr>
-          <w:instrText xml:space="preserve"> PAGEREF _Toc423051060 \h </w:instrText>
+          <w:instrText xml:space="preserve"> PAGEREF _Toc423189208 \h </w:instrText>
         </w:r>
         <w:r>
           <w:rPr>
@@ -2063,7 +2063,7 @@
             <w:noProof/>
             <w:webHidden/>
           </w:rPr>
-          <w:t>10</w:t>
+          <w:t>9</w:t>
         </w:r>
         <w:r>
           <w:rPr>
@@ -2087,7 +2087,7 @@
           <w:lang w:eastAsia="pl-PL"/>
         </w:rPr>
       </w:pPr>
-      <w:hyperlink w:anchor="_Toc423051061" w:history="1">
+      <w:hyperlink w:anchor="_Toc423189209" w:history="1">
         <w:r>
           <w:rPr>
             <w:rStyle w:val="Hipercze"/>
@@ -2131,7 +2131,7 @@
             <w:noProof/>
             <w:webHidden/>
           </w:rPr>
-          <w:instrText xml:space="preserve"> PAGEREF _Toc423051061 \h </w:instrText>
+          <w:instrText xml:space="preserve"> PAGEREF _Toc423189209 \h </w:instrText>
         </w:r>
         <w:r>
           <w:rPr>
@@ -2175,7 +2175,7 @@
           <w:lang w:eastAsia="pl-PL"/>
         </w:rPr>
       </w:pPr>
-      <w:hyperlink w:anchor="_Toc423051062" w:history="1">
+      <w:hyperlink w:anchor="_Toc423189210" w:history="1">
         <w:r>
           <w:rPr>
             <w:rStyle w:val="Hipercze"/>
@@ -2217,7 +2217,7 @@
             <w:noProof/>
             <w:webHidden/>
           </w:rPr>
-          <w:instrText xml:space="preserve"> PAGEREF _Toc423051062 \h </w:instrText>
+          <w:instrText xml:space="preserve"> PAGEREF _Toc423189210 \h </w:instrText>
         </w:r>
         <w:r>
           <w:rPr>
@@ -2260,7 +2260,7 @@
           <w:lang w:eastAsia="pl-PL"/>
         </w:rPr>
       </w:pPr>
-      <w:hyperlink w:anchor="_Toc423051063" w:history="1">
+      <w:hyperlink w:anchor="_Toc423189211" w:history="1">
         <w:r>
           <w:rPr>
             <w:rStyle w:val="Hipercze"/>
@@ -2287,7 +2287,7 @@
             <w:noProof/>
             <w:webHidden/>
           </w:rPr>
-          <w:instrText xml:space="preserve"> PAGEREF _Toc423051063 \h </w:instrText>
+          <w:instrText xml:space="preserve"> PAGEREF _Toc423189211 \h </w:instrText>
         </w:r>
         <w:r>
           <w:rPr>
@@ -2330,7 +2330,7 @@
           <w:lang w:eastAsia="pl-PL"/>
         </w:rPr>
       </w:pPr>
-      <w:hyperlink w:anchor="_Toc423051064" w:history="1">
+      <w:hyperlink w:anchor="_Toc423189212" w:history="1">
         <w:r>
           <w:rPr>
             <w:rStyle w:val="Hipercze"/>
@@ -2357,7 +2357,7 @@
             <w:noProof/>
             <w:webHidden/>
           </w:rPr>
-          <w:instrText xml:space="preserve"> PAGEREF _Toc423051064 \h </w:instrText>
+          <w:instrText xml:space="preserve"> PAGEREF _Toc423189212 \h </w:instrText>
         </w:r>
         <w:r>
           <w:rPr>
@@ -2400,7 +2400,7 @@
           <w:lang w:eastAsia="pl-PL"/>
         </w:rPr>
       </w:pPr>
-      <w:hyperlink w:anchor="_Toc423051065" w:history="1">
+      <w:hyperlink w:anchor="_Toc423189213" w:history="1">
         <w:r>
           <w:rPr>
             <w:rStyle w:val="Hipercze"/>
@@ -2427,7 +2427,7 @@
             <w:noProof/>
             <w:webHidden/>
           </w:rPr>
-          <w:instrText xml:space="preserve"> PAGEREF _Toc423051065 \h </w:instrText>
+          <w:instrText xml:space="preserve"> PAGEREF _Toc423189213 \h </w:instrText>
         </w:r>
         <w:r>
           <w:rPr>
@@ -2471,7 +2471,7 @@
           <w:lang w:eastAsia="pl-PL"/>
         </w:rPr>
       </w:pPr>
-      <w:hyperlink w:anchor="_Toc423051066" w:history="1">
+      <w:hyperlink w:anchor="_Toc423189214" w:history="1">
         <w:r>
           <w:rPr>
             <w:rStyle w:val="Hipercze"/>
@@ -2513,7 +2513,7 @@
             <w:noProof/>
             <w:webHidden/>
           </w:rPr>
-          <w:instrText xml:space="preserve"> PAGEREF _Toc423051066 \h </w:instrText>
+          <w:instrText xml:space="preserve"> PAGEREF _Toc423189214 \h </w:instrText>
         </w:r>
         <w:r>
           <w:rPr>
@@ -2557,7 +2557,7 @@
           <w:lang w:eastAsia="pl-PL"/>
         </w:rPr>
       </w:pPr>
-      <w:hyperlink w:anchor="_Toc423051067" w:history="1">
+      <w:hyperlink w:anchor="_Toc423189215" w:history="1">
         <w:r>
           <w:rPr>
             <w:rStyle w:val="Hipercze"/>
@@ -2599,7 +2599,7 @@
             <w:noProof/>
             <w:webHidden/>
           </w:rPr>
-          <w:instrText xml:space="preserve"> PAGEREF _Toc423051067 \h </w:instrText>
+          <w:instrText xml:space="preserve"> PAGEREF _Toc423189215 \h </w:instrText>
         </w:r>
         <w:r>
           <w:rPr>
@@ -2643,7 +2643,7 @@
           <w:lang w:eastAsia="pl-PL"/>
         </w:rPr>
       </w:pPr>
-      <w:hyperlink w:anchor="_Toc423051068" w:history="1">
+      <w:hyperlink w:anchor="_Toc423189216" w:history="1">
         <w:r>
           <w:rPr>
             <w:rStyle w:val="Hipercze"/>
@@ -2685,7 +2685,7 @@
             <w:noProof/>
             <w:webHidden/>
           </w:rPr>
-          <w:instrText xml:space="preserve"> PAGEREF _Toc423051068 \h </w:instrText>
+          <w:instrText xml:space="preserve"> PAGEREF _Toc423189216 \h </w:instrText>
         </w:r>
         <w:r>
           <w:rPr>
@@ -2729,7 +2729,7 @@
           <w:lang w:eastAsia="pl-PL"/>
         </w:rPr>
       </w:pPr>
-      <w:hyperlink w:anchor="_Toc423051069" w:history="1">
+      <w:hyperlink w:anchor="_Toc423189217" w:history="1">
         <w:r>
           <w:rPr>
             <w:rStyle w:val="Hipercze"/>
@@ -2771,7 +2771,7 @@
             <w:noProof/>
             <w:webHidden/>
           </w:rPr>
-          <w:instrText xml:space="preserve"> PAGEREF _Toc423051069 \h </w:instrText>
+          <w:instrText xml:space="preserve"> PAGEREF _Toc423189217 \h </w:instrText>
         </w:r>
         <w:r>
           <w:rPr>
@@ -2815,7 +2815,7 @@
           <w:lang w:eastAsia="pl-PL"/>
         </w:rPr>
       </w:pPr>
-      <w:hyperlink w:anchor="_Toc423051070" w:history="1">
+      <w:hyperlink w:anchor="_Toc423189218" w:history="1">
         <w:r>
           <w:rPr>
             <w:rStyle w:val="Hipercze"/>
@@ -2857,7 +2857,7 @@
             <w:noProof/>
             <w:webHidden/>
           </w:rPr>
-          <w:instrText xml:space="preserve"> PAGEREF _Toc423051070 \h </w:instrText>
+          <w:instrText xml:space="preserve"> PAGEREF _Toc423189218 \h </w:instrText>
         </w:r>
         <w:r>
           <w:rPr>
@@ -2901,7 +2901,7 @@
           <w:lang w:eastAsia="pl-PL"/>
         </w:rPr>
       </w:pPr>
-      <w:hyperlink w:anchor="_Toc423051071" w:history="1">
+      <w:hyperlink w:anchor="_Toc423189219" w:history="1">
         <w:r>
           <w:rPr>
             <w:rStyle w:val="Hipercze"/>
@@ -2943,7 +2943,7 @@
             <w:noProof/>
             <w:webHidden/>
           </w:rPr>
-          <w:instrText xml:space="preserve"> PAGEREF _Toc423051071 \h </w:instrText>
+          <w:instrText xml:space="preserve"> PAGEREF _Toc423189219 \h </w:instrText>
         </w:r>
         <w:r>
           <w:rPr>
@@ -2986,7 +2986,7 @@
           <w:lang w:eastAsia="pl-PL"/>
         </w:rPr>
       </w:pPr>
-      <w:hyperlink w:anchor="_Toc423051072" w:history="1">
+      <w:hyperlink w:anchor="_Toc423189220" w:history="1">
         <w:r>
           <w:rPr>
             <w:rStyle w:val="Hipercze"/>
@@ -3013,7 +3013,7 @@
             <w:noProof/>
             <w:webHidden/>
           </w:rPr>
-          <w:instrText xml:space="preserve"> PAGEREF _Toc423051072 \h </w:instrText>
+          <w:instrText xml:space="preserve"> PAGEREF _Toc423189220 \h </w:instrText>
         </w:r>
         <w:r>
           <w:rPr>
@@ -3057,7 +3057,7 @@
           <w:lang w:eastAsia="pl-PL"/>
         </w:rPr>
       </w:pPr>
-      <w:hyperlink w:anchor="_Toc423051073" w:history="1">
+      <w:hyperlink w:anchor="_Toc423189221" w:history="1">
         <w:r>
           <w:rPr>
             <w:rStyle w:val="Hipercze"/>
@@ -3099,7 +3099,7 @@
             <w:noProof/>
             <w:webHidden/>
           </w:rPr>
-          <w:instrText xml:space="preserve"> PAGEREF _Toc423051073 \h </w:instrText>
+          <w:instrText xml:space="preserve"> PAGEREF _Toc423189221 \h </w:instrText>
         </w:r>
         <w:r>
           <w:rPr>
@@ -3143,7 +3143,7 @@
           <w:lang w:eastAsia="pl-PL"/>
         </w:rPr>
       </w:pPr>
-      <w:hyperlink w:anchor="_Toc423051074" w:history="1">
+      <w:hyperlink w:anchor="_Toc423189222" w:history="1">
         <w:r>
           <w:rPr>
             <w:rStyle w:val="Hipercze"/>
@@ -3187,7 +3187,7 @@
             <w:noProof/>
             <w:webHidden/>
           </w:rPr>
-          <w:instrText xml:space="preserve"> PAGEREF _Toc423051074 \h </w:instrText>
+          <w:instrText xml:space="preserve"> PAGEREF _Toc423189222 \h </w:instrText>
         </w:r>
         <w:r>
           <w:rPr>
@@ -3230,7 +3230,7 @@
           <w:lang w:eastAsia="pl-PL"/>
         </w:rPr>
       </w:pPr>
-      <w:hyperlink w:anchor="_Toc423051075" w:history="1">
+      <w:hyperlink w:anchor="_Toc423189223" w:history="1">
         <w:r>
           <w:rPr>
             <w:rStyle w:val="Hipercze"/>
@@ -3257,7 +3257,7 @@
             <w:noProof/>
             <w:webHidden/>
           </w:rPr>
-          <w:instrText xml:space="preserve"> PAGEREF _Toc423051075 \h </w:instrText>
+          <w:instrText xml:space="preserve"> PAGEREF _Toc423189223 \h </w:instrText>
         </w:r>
         <w:r>
           <w:rPr>
@@ -3301,7 +3301,7 @@
           <w:lang w:eastAsia="pl-PL"/>
         </w:rPr>
       </w:pPr>
-      <w:hyperlink w:anchor="_Toc423051076" w:history="1">
+      <w:hyperlink w:anchor="_Toc423189224" w:history="1">
         <w:r>
           <w:rPr>
             <w:rStyle w:val="Hipercze"/>
@@ -3343,7 +3343,7 @@
             <w:noProof/>
             <w:webHidden/>
           </w:rPr>
-          <w:instrText xml:space="preserve"> PAGEREF _Toc423051076 \h </w:instrText>
+          <w:instrText xml:space="preserve"> PAGEREF _Toc423189224 \h </w:instrText>
         </w:r>
         <w:r>
           <w:rPr>
@@ -3387,7 +3387,7 @@
           <w:lang w:eastAsia="pl-PL"/>
         </w:rPr>
       </w:pPr>
-      <w:hyperlink w:anchor="_Toc423051077" w:history="1">
+      <w:hyperlink w:anchor="_Toc423189225" w:history="1">
         <w:r>
           <w:rPr>
             <w:rStyle w:val="Hipercze"/>
@@ -3429,7 +3429,7 @@
             <w:noProof/>
             <w:webHidden/>
           </w:rPr>
-          <w:instrText xml:space="preserve"> PAGEREF _Toc423051077 \h </w:instrText>
+          <w:instrText xml:space="preserve"> PAGEREF _Toc423189225 \h </w:instrText>
         </w:r>
         <w:r>
           <w:rPr>
@@ -3473,7 +3473,7 @@
           <w:lang w:eastAsia="pl-PL"/>
         </w:rPr>
       </w:pPr>
-      <w:hyperlink w:anchor="_Toc423051078" w:history="1">
+      <w:hyperlink w:anchor="_Toc423189226" w:history="1">
         <w:r>
           <w:rPr>
             <w:rStyle w:val="Hipercze"/>
@@ -3515,7 +3515,7 @@
             <w:noProof/>
             <w:webHidden/>
           </w:rPr>
-          <w:instrText xml:space="preserve"> PAGEREF _Toc423051078 \h </w:instrText>
+          <w:instrText xml:space="preserve"> PAGEREF _Toc423189226 \h </w:instrText>
         </w:r>
         <w:r>
           <w:rPr>
@@ -3559,7 +3559,7 @@
           <w:lang w:eastAsia="pl-PL"/>
         </w:rPr>
       </w:pPr>
-      <w:hyperlink w:anchor="_Toc423051079" w:history="1">
+      <w:hyperlink w:anchor="_Toc423189227" w:history="1">
         <w:r>
           <w:rPr>
             <w:rStyle w:val="Hipercze"/>
@@ -3580,7 +3580,7 @@
             <w:rStyle w:val="Hipercze"/>
             <w:noProof/>
           </w:rPr>
-          <w:t>Ekstrakcja informacji o rotacji</w:t>
+          <w:t>Pozyskiwanie informacji o rotacji</w:t>
         </w:r>
         <w:r>
           <w:rPr>
@@ -3601,7 +3601,7 @@
             <w:noProof/>
             <w:webHidden/>
           </w:rPr>
-          <w:instrText xml:space="preserve"> PAGEREF _Toc423051079 \h </w:instrText>
+          <w:instrText xml:space="preserve"> PAGEREF _Toc423189227 \h </w:instrText>
         </w:r>
         <w:r>
           <w:rPr>
@@ -3645,7 +3645,7 @@
           <w:lang w:eastAsia="pl-PL"/>
         </w:rPr>
       </w:pPr>
-      <w:hyperlink w:anchor="_Toc423051080" w:history="1">
+      <w:hyperlink w:anchor="_Toc423189228" w:history="1">
         <w:r>
           <w:rPr>
             <w:rStyle w:val="Hipercze"/>
@@ -3687,7 +3687,7 @@
             <w:noProof/>
             <w:webHidden/>
           </w:rPr>
-          <w:instrText xml:space="preserve"> PAGEREF _Toc423051080 \h </w:instrText>
+          <w:instrText xml:space="preserve"> PAGEREF _Toc423189228 \h </w:instrText>
         </w:r>
         <w:r>
           <w:rPr>
@@ -3731,7 +3731,7 @@
           <w:lang w:eastAsia="pl-PL"/>
         </w:rPr>
       </w:pPr>
-      <w:hyperlink w:anchor="_Toc423051081" w:history="1">
+      <w:hyperlink w:anchor="_Toc423189229" w:history="1">
         <w:r>
           <w:rPr>
             <w:rStyle w:val="Hipercze"/>
@@ -3773,7 +3773,7 @@
             <w:noProof/>
             <w:webHidden/>
           </w:rPr>
-          <w:instrText xml:space="preserve"> PAGEREF _Toc423051081 \h </w:instrText>
+          <w:instrText xml:space="preserve"> PAGEREF _Toc423189229 \h </w:instrText>
         </w:r>
         <w:r>
           <w:rPr>
@@ -3817,7 +3817,7 @@
           <w:lang w:eastAsia="pl-PL"/>
         </w:rPr>
       </w:pPr>
-      <w:hyperlink w:anchor="_Toc423051082" w:history="1">
+      <w:hyperlink w:anchor="_Toc423189230" w:history="1">
         <w:r>
           <w:rPr>
             <w:rStyle w:val="Hipercze"/>
@@ -3859,7 +3859,7 @@
             <w:noProof/>
             <w:webHidden/>
           </w:rPr>
-          <w:instrText xml:space="preserve"> PAGEREF _Toc423051082 \h </w:instrText>
+          <w:instrText xml:space="preserve"> PAGEREF _Toc423189230 \h </w:instrText>
         </w:r>
         <w:r>
           <w:rPr>
@@ -3903,7 +3903,7 @@
           <w:lang w:eastAsia="pl-PL"/>
         </w:rPr>
       </w:pPr>
-      <w:hyperlink w:anchor="_Toc423051083" w:history="1">
+      <w:hyperlink w:anchor="_Toc423189231" w:history="1">
         <w:r>
           <w:rPr>
             <w:rStyle w:val="Hipercze"/>
@@ -3945,7 +3945,7 @@
             <w:noProof/>
             <w:webHidden/>
           </w:rPr>
-          <w:instrText xml:space="preserve"> PAGEREF _Toc423051083 \h </w:instrText>
+          <w:instrText xml:space="preserve"> PAGEREF _Toc423189231 \h </w:instrText>
         </w:r>
         <w:r>
           <w:rPr>
@@ -3989,7 +3989,7 @@
           <w:lang w:eastAsia="pl-PL"/>
         </w:rPr>
       </w:pPr>
-      <w:hyperlink w:anchor="_Toc423051084" w:history="1">
+      <w:hyperlink w:anchor="_Toc423189232" w:history="1">
         <w:r>
           <w:rPr>
             <w:rStyle w:val="Hipercze"/>
@@ -4031,7 +4031,7 @@
             <w:noProof/>
             <w:webHidden/>
           </w:rPr>
-          <w:instrText xml:space="preserve"> PAGEREF _Toc423051084 \h </w:instrText>
+          <w:instrText xml:space="preserve"> PAGEREF _Toc423189232 \h </w:instrText>
         </w:r>
         <w:r>
           <w:rPr>
@@ -4075,7 +4075,7 @@
           <w:lang w:eastAsia="pl-PL"/>
         </w:rPr>
       </w:pPr>
-      <w:hyperlink w:anchor="_Toc423051085" w:history="1">
+      <w:hyperlink w:anchor="_Toc423189233" w:history="1">
         <w:r>
           <w:rPr>
             <w:rStyle w:val="Hipercze"/>
@@ -4119,7 +4119,7 @@
             <w:noProof/>
             <w:webHidden/>
           </w:rPr>
-          <w:instrText xml:space="preserve"> PAGEREF _Toc423051085 \h </w:instrText>
+          <w:instrText xml:space="preserve"> PAGEREF _Toc423189233 \h </w:instrText>
         </w:r>
         <w:r>
           <w:rPr>
@@ -4162,7 +4162,7 @@
           <w:lang w:eastAsia="pl-PL"/>
         </w:rPr>
       </w:pPr>
-      <w:hyperlink w:anchor="_Toc423051086" w:history="1">
+      <w:hyperlink w:anchor="_Toc423189234" w:history="1">
         <w:r>
           <w:rPr>
             <w:rStyle w:val="Hipercze"/>
@@ -4189,7 +4189,7 @@
             <w:noProof/>
             <w:webHidden/>
           </w:rPr>
-          <w:instrText xml:space="preserve"> PAGEREF _Toc423051086 \h </w:instrText>
+          <w:instrText xml:space="preserve"> PAGEREF _Toc423189234 \h </w:instrText>
         </w:r>
         <w:r>
           <w:rPr>
@@ -4232,7 +4232,7 @@
           <w:lang w:eastAsia="pl-PL"/>
         </w:rPr>
       </w:pPr>
-      <w:hyperlink w:anchor="_Toc423051087" w:history="1">
+      <w:hyperlink w:anchor="_Toc423189235" w:history="1">
         <w:r>
           <w:rPr>
             <w:rStyle w:val="Hipercze"/>
@@ -4259,7 +4259,7 @@
             <w:noProof/>
             <w:webHidden/>
           </w:rPr>
-          <w:instrText xml:space="preserve"> PAGEREF _Toc423051087 \h </w:instrText>
+          <w:instrText xml:space="preserve"> PAGEREF _Toc423189235 \h </w:instrText>
         </w:r>
         <w:r>
           <w:rPr>
@@ -4303,7 +4303,7 @@
           <w:lang w:eastAsia="pl-PL"/>
         </w:rPr>
       </w:pPr>
-      <w:hyperlink w:anchor="_Toc423051088" w:history="1">
+      <w:hyperlink w:anchor="_Toc423189236" w:history="1">
         <w:r>
           <w:rPr>
             <w:rStyle w:val="Hipercze"/>
@@ -4345,7 +4345,7 @@
             <w:noProof/>
             <w:webHidden/>
           </w:rPr>
-          <w:instrText xml:space="preserve"> PAGEREF _Toc423051088 \h </w:instrText>
+          <w:instrText xml:space="preserve"> PAGEREF _Toc423189236 \h </w:instrText>
         </w:r>
         <w:r>
           <w:rPr>
@@ -4389,7 +4389,7 @@
           <w:lang w:eastAsia="pl-PL"/>
         </w:rPr>
       </w:pPr>
-      <w:hyperlink w:anchor="_Toc423051089" w:history="1">
+      <w:hyperlink w:anchor="_Toc423189237" w:history="1">
         <w:r>
           <w:rPr>
             <w:rStyle w:val="Hipercze"/>
@@ -4433,7 +4433,7 @@
             <w:noProof/>
             <w:webHidden/>
           </w:rPr>
-          <w:instrText xml:space="preserve"> PAGEREF _Toc423051089 \h </w:instrText>
+          <w:instrText xml:space="preserve"> PAGEREF _Toc423189237 \h </w:instrText>
         </w:r>
         <w:r>
           <w:rPr>
@@ -4466,6 +4466,77 @@
     </w:p>
     <w:p>
       <w:pPr>
+        <w:pStyle w:val="Spistreci1"/>
+        <w:tabs>
+          <w:tab w:val="right" w:leader="dot" w:pos="9062"/>
+        </w:tabs>
+        <w:rPr>
+          <w:rFonts w:asciiTheme="minorHAnsi" w:eastAsiaTheme="minorEastAsia" w:hAnsiTheme="minorHAnsi" w:cstheme="minorBidi"/>
+          <w:noProof/>
+          <w:lang w:eastAsia="pl-PL"/>
+        </w:rPr>
+      </w:pPr>
+      <w:hyperlink w:anchor="_Toc423189238" w:history="1">
+        <w:r>
+          <w:rPr>
+            <w:rStyle w:val="Hipercze"/>
+            <w:rFonts w:ascii="Times New Roman" w:hAnsi="Times New Roman"/>
+            <w:noProof/>
+          </w:rPr>
+          <w:t>Bibliografia</w:t>
+        </w:r>
+        <w:r>
+          <w:rPr>
+            <w:noProof/>
+            <w:webHidden/>
+          </w:rPr>
+          <w:tab/>
+        </w:r>
+        <w:r>
+          <w:rPr>
+            <w:noProof/>
+            <w:webHidden/>
+          </w:rPr>
+          <w:fldChar w:fldCharType="begin"/>
+        </w:r>
+        <w:r>
+          <w:rPr>
+            <w:noProof/>
+            <w:webHidden/>
+          </w:rPr>
+          <w:instrText xml:space="preserve"> PAGEREF _Toc423189238 \h </w:instrText>
+        </w:r>
+        <w:r>
+          <w:rPr>
+            <w:noProof/>
+            <w:webHidden/>
+          </w:rPr>
+        </w:r>
+        <w:r>
+          <w:rPr>
+            <w:noProof/>
+            <w:webHidden/>
+          </w:rPr>
+          <w:fldChar w:fldCharType="separate"/>
+        </w:r>
+        <w:r>
+          <w:rPr>
+            <w:noProof/>
+            <w:webHidden/>
+          </w:rPr>
+          <w:t>60</w:t>
+        </w:r>
+        <w:r>
+          <w:rPr>
+            <w:noProof/>
+            <w:webHidden/>
+          </w:rPr>
+          <w:fldChar w:fldCharType="end"/>
+        </w:r>
+      </w:hyperlink>
+    </w:p>
+    <w:p>
+      <w:pPr>
         <w:rPr>
           <w:rFonts w:ascii="Times New Roman" w:hAnsi="Times New Roman"/>
         </w:rPr>
@@ -4786,7 +4857,7 @@
           <w:lang w:eastAsia="pl-PL"/>
         </w:rPr>
       </w:pPr>
-      <w:bookmarkStart w:id="1" w:name="_Toc423051050"/>
+      <w:bookmarkStart w:id="1" w:name="_Toc423189198"/>
       <w:r>
         <w:rPr>
           <w:rFonts w:ascii="Times New Roman" w:hAnsi="Times New Roman"/>
@@ -5113,7 +5184,7 @@
           <w:szCs w:val="28"/>
         </w:rPr>
       </w:pPr>
-      <w:bookmarkStart w:id="2" w:name="_Toc423051051"/>
+      <w:bookmarkStart w:id="2" w:name="_Toc423189199"/>
       <w:r>
         <w:rPr>
           <w:szCs w:val="28"/>
@@ -5571,7 +5642,7 @@
           <w:szCs w:val="44"/>
         </w:rPr>
       </w:pPr>
-      <w:bookmarkStart w:id="3" w:name="_Toc423051052"/>
+      <w:bookmarkStart w:id="3" w:name="_Toc423189200"/>
       <w:r>
         <w:rPr>
           <w:rFonts w:ascii="Times New Roman" w:hAnsi="Times New Roman"/>
@@ -5651,7 +5722,7 @@
           <w:numId w:val="25"/>
         </w:numPr>
       </w:pPr>
-      <w:bookmarkStart w:id="4" w:name="_Toc423051053"/>
+      <w:bookmarkStart w:id="4" w:name="_Toc423189201"/>
       <w:r>
         <w:t>Techniki</w:t>
       </w:r>
@@ -5705,7 +5776,7 @@
           <w:numId w:val="25"/>
         </w:numPr>
       </w:pPr>
-      <w:bookmarkStart w:id="5" w:name="_Toc423051054"/>
+      <w:bookmarkStart w:id="5" w:name="_Toc423189202"/>
       <w:r>
         <w:t>Wykrywanie twarzy na obrazach ze statycznym tłem sceny</w:t>
       </w:r>
@@ -5749,7 +5820,7 @@
           <w:szCs w:val="28"/>
         </w:rPr>
       </w:pPr>
-      <w:bookmarkStart w:id="6" w:name="_Toc423051055"/>
+      <w:bookmarkStart w:id="6" w:name="_Toc423189203"/>
       <w:r>
         <w:rPr>
           <w:sz w:val="28"/>
@@ -6027,7 +6098,7 @@
           <w:szCs w:val="28"/>
         </w:rPr>
       </w:pPr>
-      <w:bookmarkStart w:id="7" w:name="_Toc423051056"/>
+      <w:bookmarkStart w:id="7" w:name="_Toc423189204"/>
       <w:r>
         <w:rPr>
           <w:sz w:val="28"/>
@@ -6196,7 +6267,7 @@
       <w:r>
         <w:t xml:space="preserve"> </w:t>
       </w:r>
-      <w:bookmarkStart w:id="8" w:name="_Toc423051057"/>
+      <w:bookmarkStart w:id="8" w:name="_Toc423189205"/>
       <w:r>
         <w:t>Wykrywanie twarzy na obrazach z niekontrolowanym tłem</w:t>
       </w:r>
@@ -6421,7 +6492,7 @@
           <w:szCs w:val="28"/>
         </w:rPr>
       </w:pPr>
-      <w:bookmarkStart w:id="9" w:name="_Toc423051058"/>
+      <w:bookmarkStart w:id="9" w:name="_Toc423189206"/>
       <w:r>
         <w:rPr>
           <w:rFonts w:eastAsia="Calibri"/>
@@ -6727,7 +6798,7 @@
           <w:szCs w:val="28"/>
         </w:rPr>
       </w:pPr>
-      <w:bookmarkStart w:id="10" w:name="_Toc423051059"/>
+      <w:bookmarkStart w:id="10" w:name="_Toc423189207"/>
       <w:r>
         <w:rPr>
           <w:sz w:val="28"/>
@@ -6965,7 +7036,7 @@
           <w:numId w:val="25"/>
         </w:numPr>
       </w:pPr>
-      <w:bookmarkStart w:id="11" w:name="_Toc423051060"/>
+      <w:bookmarkStart w:id="11" w:name="_Toc423189208"/>
       <w:r>
         <w:t>Dostępne rozwiązania</w:t>
       </w:r>
@@ -8633,7 +8704,7 @@
         </w:rPr>
       </w:pPr>
       <w:bookmarkStart w:id="12" w:name="_Toc418635205"/>
-      <w:bookmarkStart w:id="13" w:name="_Toc423051061"/>
+      <w:bookmarkStart w:id="13" w:name="_Toc423189209"/>
       <w:r>
         <w:rPr>
           <w:rFonts w:ascii="Times New Roman" w:hAnsi="Times New Roman"/>
@@ -8658,7 +8729,7 @@
         <w:pStyle w:val="Nagwek2"/>
         <w:ind w:left="1416" w:hanging="981"/>
       </w:pPr>
-      <w:bookmarkStart w:id="14" w:name="_Toc423051062"/>
+      <w:bookmarkStart w:id="14" w:name="_Toc423189210"/>
       <w:r>
         <w:t>3.1</w:t>
       </w:r>
@@ -8747,7 +8818,16 @@
           <w:sz w:val="24"/>
           <w:szCs w:val="24"/>
         </w:rPr>
-        <w:t xml:space="preserve">Przedstawienie obrazu w postaci integralnej(ang. </w:t>
+        <w:t>Przedstawienie obr</w:t>
+      </w:r>
+      <w:r>
+        <w:rPr>
+          <w:rFonts w:ascii="Times New Roman" w:hAnsi="Times New Roman"/>
+          <w:bCs/>
+          <w:sz w:val="24"/>
+          <w:szCs w:val="24"/>
+        </w:rPr>
+        <w:t xml:space="preserve">azu w postaci integralnej(ang. </w:t>
       </w:r>
       <w:proofErr w:type="spellStart"/>
       <w:r>
@@ -8757,7 +8837,16 @@
           <w:sz w:val="24"/>
           <w:szCs w:val="24"/>
         </w:rPr>
-        <w:t>Integral</w:t>
+        <w:t>i</w:t>
+      </w:r>
+      <w:r>
+        <w:rPr>
+          <w:rFonts w:ascii="Times New Roman" w:hAnsi="Times New Roman"/>
+          <w:bCs/>
+          <w:sz w:val="24"/>
+          <w:szCs w:val="24"/>
+        </w:rPr>
+        <w:t>ntegral</w:t>
       </w:r>
       <w:proofErr w:type="spellEnd"/>
       <w:r>
@@ -8843,7 +8932,7 @@
         <w:pStyle w:val="Nagwek2"/>
         <w:ind w:firstLine="360"/>
       </w:pPr>
-      <w:bookmarkStart w:id="15" w:name="_Toc423051063"/>
+      <w:bookmarkStart w:id="15" w:name="_Toc423189211"/>
       <w:r>
         <w:t xml:space="preserve">3.1.1 Cechy (ang. </w:t>
       </w:r>
@@ -9552,6 +9641,14 @@
         </w:rPr>
         <w:t>stosunek kolorów nie zmieni się, wraz ze spadkiem jakości obrazu.</w:t>
       </w:r>
+      <w:r>
+        <w:rPr>
+          <w:rFonts w:ascii="Times New Roman" w:hAnsi="Times New Roman"/>
+          <w:sz w:val="24"/>
+          <w:lang w:eastAsia="pl-PL"/>
+        </w:rPr>
+        <w:t xml:space="preserve"> Cechy przedstawione na rys.5 można również obracać, aby stworzyć nowy bardziej rozbudowany klasyfikator.</w:t>
+      </w:r>
     </w:p>
     <w:p>
       <w:pPr>
@@ -9586,7 +9683,6 @@
           <w:noProof/>
           <w:lang w:eastAsia="pl-PL"/>
         </w:rPr>
-        <w:lastRenderedPageBreak/>
         <w:drawing>
           <wp:inline distT="0" distB="0" distL="0" distR="0" wp14:anchorId="7C89B13C" wp14:editId="49614BE6">
             <wp:extent cx="3181350" cy="1933575"/>
@@ -9708,7 +9804,7 @@
       <w:r>
         <w:tab/>
       </w:r>
-      <w:bookmarkStart w:id="16" w:name="_Toc423051064"/>
+      <w:bookmarkStart w:id="16" w:name="_Toc423189212"/>
       <w:r>
         <w:t xml:space="preserve">3.1.2 Obraz integracyjny (ang. </w:t>
       </w:r>
@@ -10223,31 +10319,29 @@
         </w:rPr>
         <w:t xml:space="preserve">Co więcej, </w:t>
       </w:r>
-      <w:proofErr w:type="spellStart"/>
-      <w:r>
-        <w:rPr>
-          <w:rFonts w:ascii="Times New Roman" w:hAnsi="Times New Roman"/>
-          <w:sz w:val="24"/>
-          <w:lang w:eastAsia="pl-PL"/>
-        </w:rPr>
-        <w:t>integral</w:t>
-      </w:r>
-      <w:proofErr w:type="spellEnd"/>
-      <w:r>
-        <w:rPr>
-          <w:rFonts w:ascii="Times New Roman" w:hAnsi="Times New Roman"/>
-          <w:sz w:val="24"/>
-          <w:lang w:eastAsia="pl-PL"/>
-        </w:rPr>
-        <w:t xml:space="preserve"> image </w:t>
-      </w:r>
-      <w:r>
-        <w:rPr>
-          <w:rFonts w:ascii="Times New Roman" w:hAnsi="Times New Roman"/>
-          <w:sz w:val="24"/>
-          <w:lang w:eastAsia="pl-PL"/>
-        </w:rPr>
-        <w:t xml:space="preserve"> może zostać obliczon</w:t>
+      <w:r>
+        <w:rPr>
+          <w:rFonts w:ascii="Times New Roman" w:hAnsi="Times New Roman"/>
+          <w:sz w:val="24"/>
+          <w:lang w:eastAsia="pl-PL"/>
+        </w:rPr>
+        <w:t>obraz integracyjny</w:t>
+      </w:r>
+      <w:r>
+        <w:rPr>
+          <w:rFonts w:ascii="Times New Roman" w:hAnsi="Times New Roman"/>
+          <w:sz w:val="24"/>
+          <w:lang w:eastAsia="pl-PL"/>
+        </w:rPr>
+        <w:t xml:space="preserve"> </w:t>
+      </w:r>
+      <w:r>
+        <w:rPr>
+          <w:rFonts w:ascii="Times New Roman" w:hAnsi="Times New Roman"/>
+          <w:sz w:val="24"/>
+          <w:lang w:eastAsia="pl-PL"/>
+        </w:rPr>
+        <w:t>może zostać obliczon</w:t>
       </w:r>
       <w:r>
         <w:rPr>
@@ -10263,7 +10357,15 @@
           <w:sz w:val="24"/>
           <w:lang w:eastAsia="pl-PL"/>
         </w:rPr>
-        <w:t xml:space="preserve"> w trackie jednej iteracji po obrazie, korzystając z faktu, że </w:t>
+        <w:t xml:space="preserve"> w trakc</w:t>
+      </w:r>
+      <w:r>
+        <w:rPr>
+          <w:rFonts w:ascii="Times New Roman" w:hAnsi="Times New Roman"/>
+          <w:sz w:val="24"/>
+          <w:lang w:eastAsia="pl-PL"/>
+        </w:rPr>
+        <w:t xml:space="preserve">ie jednej iteracji po obrazie, korzystając z faktu, że </w:t>
       </w:r>
       <w:r>
         <w:rPr>
@@ -11280,6 +11382,7 @@
             <w:sz w:val="24"/>
             <w:lang w:eastAsia="pl-PL"/>
           </w:rPr>
+          <w:lastRenderedPageBreak/>
           <m:t>C=(</m:t>
         </m:r>
         <m:sSub>
@@ -11388,7 +11491,6 @@
             <w:sz w:val="24"/>
             <w:lang w:eastAsia="pl-PL"/>
           </w:rPr>
-          <w:lastRenderedPageBreak/>
           <m:t>D=(</m:t>
         </m:r>
         <m:sSub>
@@ -11666,7 +11768,7 @@
       <w:r>
         <w:tab/>
       </w:r>
-      <w:bookmarkStart w:id="17" w:name="_Toc423051065"/>
+      <w:bookmarkStart w:id="17" w:name="_Toc423189213"/>
       <w:r>
         <w:t xml:space="preserve">3.1.3 </w:t>
       </w:r>
@@ -11715,7 +11817,21 @@
           <w:rFonts w:ascii="Times New Roman" w:hAnsi="Times New Roman"/>
           <w:sz w:val="24"/>
         </w:rPr>
-        <w:t xml:space="preserve"> jest tworzenie mocnego i złożonego (kaskadowego) klasyfikatora ze słabych i prostych klasyfikatorów.</w:t>
+        <w:t xml:space="preserve"> jest tworzenie mocnego i złożonego (kaskadowego) klasyfikatora ze słabych i prostych klasyfikatorów</w:t>
+      </w:r>
+      <w:r>
+        <w:rPr>
+          <w:rFonts w:ascii="Times New Roman" w:hAnsi="Times New Roman"/>
+          <w:sz w:val="24"/>
+        </w:rPr>
+        <w:t>[20]</w:t>
+      </w:r>
+      <w:r>
+        <w:rPr>
+          <w:rFonts w:ascii="Times New Roman" w:hAnsi="Times New Roman"/>
+          <w:sz w:val="24"/>
+        </w:rPr>
+        <w:t>.</w:t>
       </w:r>
       <w:r>
         <w:rPr>
@@ -12515,20 +12631,6 @@
       <w:pPr>
         <w:rPr>
           <w:rFonts w:ascii="Times New Roman" w:hAnsi="Times New Roman"/>
-        </w:rPr>
-      </w:pPr>
-    </w:p>
-    <w:p>
-      <w:pPr>
-        <w:rPr>
-          <w:rFonts w:ascii="Times New Roman" w:hAnsi="Times New Roman"/>
-        </w:rPr>
-      </w:pPr>
-    </w:p>
-    <w:p>
-      <w:pPr>
-        <w:rPr>
-          <w:rFonts w:ascii="Times New Roman" w:hAnsi="Times New Roman"/>
           <w:sz w:val="24"/>
         </w:rPr>
       </w:pPr>
@@ -12544,55 +12646,19 @@
       <w:r>
         <w:rPr>
           <w:rFonts w:ascii="Times New Roman" w:hAnsi="Times New Roman"/>
-          <w:sz w:val="24"/>
-        </w:rPr>
-        <w:t>Następnie wybrany klasyfikator jest stosowany dla wszystkic</w:t>
-      </w:r>
-      <w:r>
-        <w:rPr>
-          <w:rFonts w:ascii="Times New Roman" w:hAnsi="Times New Roman"/>
-          <w:sz w:val="24"/>
-        </w:rPr>
-        <w:t>h przykładów zbioru. Załóżmy, że</w:t>
-      </w:r>
-      <w:r>
-        <w:rPr>
-          <w:rFonts w:ascii="Times New Roman" w:hAnsi="Times New Roman"/>
-          <w:sz w:val="24"/>
-        </w:rPr>
-        <w:t xml:space="preserve"> dla wszystkich przykładów na lewo od czerwonej linii na rys. 9, klasyfikator uznał, że poszukiwana struktura znajduje się na obrazie. Jak widać, w zbiorze znajdują się również przykłady negatywne. Wówczas dla nich zwiększana jest waga. Ma to na celu, skupieniu większej uwagi kolejnych klasyfikatorów na obrazach które błędnie zostały oznaczone jako pozytywne. </w:t>
-      </w:r>
-    </w:p>
-    <w:p>
-      <w:pPr>
-        <w:rPr>
-          <w:rFonts w:ascii="Times New Roman" w:hAnsi="Times New Roman"/>
-        </w:rPr>
-      </w:pPr>
-    </w:p>
-    <w:p>
-      <w:pPr>
-        <w:rPr>
-          <w:rFonts w:ascii="Times New Roman" w:hAnsi="Times New Roman"/>
-        </w:rPr>
-      </w:pPr>
-      <w:r>
-        <w:rPr>
-          <w:rFonts w:ascii="Times New Roman" w:hAnsi="Times New Roman"/>
           <w:noProof/>
           <w:lang w:eastAsia="pl-PL"/>
         </w:rPr>
-        <w:lastRenderedPageBreak/>
         <mc:AlternateContent>
           <mc:Choice Requires="wps">
             <w:drawing>
-              <wp:anchor distT="0" distB="0" distL="114300" distR="114300" simplePos="0" relativeHeight="251661312" behindDoc="0" locked="0" layoutInCell="1" allowOverlap="1" wp14:anchorId="36567854" wp14:editId="2E530582">
+              <wp:anchor distT="0" distB="0" distL="114300" distR="114300" simplePos="0" relativeHeight="251661312" behindDoc="0" locked="0" layoutInCell="1" allowOverlap="1" wp14:anchorId="1F2CB4D4" wp14:editId="1121F48C">
                 <wp:simplePos x="0" y="0"/>
                 <wp:positionH relativeFrom="column">
-                  <wp:posOffset>464820</wp:posOffset>
+                  <wp:posOffset>568337</wp:posOffset>
                 </wp:positionH>
                 <wp:positionV relativeFrom="paragraph">
-                  <wp:posOffset>3489325</wp:posOffset>
+                  <wp:posOffset>4213321</wp:posOffset>
                 </wp:positionV>
                 <wp:extent cx="5286375" cy="635"/>
                 <wp:effectExtent l="0" t="0" r="0" b="0"/>
@@ -12631,27 +12697,14 @@
                             <w:r>
                               <w:t xml:space="preserve">Rysunek </w:t>
                             </w:r>
-                            <w:r>
-                              <w:fldChar w:fldCharType="begin"/>
-                            </w:r>
-                            <w:r>
-                              <w:instrText xml:space="preserve"> SEQ Rysunek \* ARABIC </w:instrText>
-                            </w:r>
-                            <w:r>
-                              <w:fldChar w:fldCharType="separate"/>
-                            </w:r>
-                            <w:r>
-                              <w:rPr>
-                                <w:noProof/>
-                              </w:rPr>
-                              <w:t>9</w:t>
-                            </w:r>
-                            <w:r>
-                              <w:rPr>
-                                <w:noProof/>
-                              </w:rPr>
-                              <w:fldChar w:fldCharType="end"/>
-                            </w:r>
+                            <w:fldSimple w:instr=" SEQ Rysunek \* ARABIC ">
+                              <w:r>
+                                <w:rPr>
+                                  <w:noProof/>
+                                </w:rPr>
+                                <w:t>9</w:t>
+                              </w:r>
+                            </w:fldSimple>
                             <w:r>
                               <w:t xml:space="preserve"> Wynik pracy słabego klasyfikatora</w:t>
                             </w:r>
@@ -12672,11 +12725,11 @@
           </mc:Choice>
           <mc:Fallback>
             <w:pict>
-              <v:shapetype w14:anchorId="36567854" id="_x0000_t202" coordsize="21600,21600" o:spt="202" path="m,l,21600r21600,l21600,xe">
+              <v:shapetype w14:anchorId="1F2CB4D4" id="_x0000_t202" coordsize="21600,21600" o:spt="202" path="m,l,21600r21600,l21600,xe">
                 <v:stroke joinstyle="miter"/>
                 <v:path gradientshapeok="t" o:connecttype="rect"/>
               </v:shapetype>
-              <v:shape id="Pole tekstowe 11" o:spid="_x0000_s1026" type="#_x0000_t202" style="position:absolute;margin-left:36.6pt;margin-top:274.75pt;width:416.25pt;height:.05pt;z-index:251661312;visibility:visible;mso-wrap-style:square;mso-wrap-distance-left:9pt;mso-wrap-distance-top:0;mso-wrap-distance-right:9pt;mso-wrap-distance-bottom:0;mso-position-horizontal:absolute;mso-position-horizontal-relative:text;mso-position-vertical:absolute;mso-position-vertical-relative:text;v-text-anchor:top" o:gfxdata="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" stroked="f">
+              <v:shape id="Pole tekstowe 11" o:spid="_x0000_s1026" type="#_x0000_t202" style="position:absolute;left:0;text-align:left;margin-left:44.75pt;margin-top:331.75pt;width:416.25pt;height:.05pt;z-index:251661312;visibility:visible;mso-wrap-style:square;mso-wrap-distance-left:9pt;mso-wrap-distance-top:0;mso-wrap-distance-right:9pt;mso-wrap-distance-bottom:0;mso-position-horizontal:absolute;mso-position-horizontal-relative:text;mso-position-vertical:absolute;mso-position-vertical-relative:text;v-text-anchor:top" o:gfxdata="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" stroked="f">
                 <v:textbox style="mso-fit-shape-to-text:t" inset="0,0,0,0">
                   <w:txbxContent>
                     <w:p>
@@ -12729,13 +12782,13 @@
           <w:lang w:eastAsia="pl-PL"/>
         </w:rPr>
         <w:drawing>
-          <wp:anchor distT="0" distB="0" distL="114300" distR="114300" simplePos="0" relativeHeight="251659264" behindDoc="0" locked="0" layoutInCell="1" allowOverlap="1" wp14:anchorId="4D217032" wp14:editId="16D9FD97">
+          <wp:anchor distT="0" distB="0" distL="114300" distR="114300" simplePos="0" relativeHeight="251659264" behindDoc="0" locked="0" layoutInCell="1" allowOverlap="1" wp14:anchorId="3BE33629" wp14:editId="16A199D0">
             <wp:simplePos x="0" y="0"/>
             <wp:positionH relativeFrom="margin">
               <wp:align>right</wp:align>
             </wp:positionH>
             <wp:positionV relativeFrom="paragraph">
-              <wp:posOffset>193675</wp:posOffset>
+              <wp:posOffset>1247320</wp:posOffset>
             </wp:positionV>
             <wp:extent cx="5286375" cy="3238500"/>
             <wp:effectExtent l="0" t="0" r="9525" b="0"/>
@@ -12785,6 +12838,41 @@
           </wp:anchor>
         </w:drawing>
       </w:r>
+      <w:r>
+        <w:rPr>
+          <w:rFonts w:ascii="Times New Roman" w:hAnsi="Times New Roman"/>
+          <w:sz w:val="24"/>
+        </w:rPr>
+        <w:t>Następnie wybrany klasyfikator jest stosowany dla wszystkic</w:t>
+      </w:r>
+      <w:r>
+        <w:rPr>
+          <w:rFonts w:ascii="Times New Roman" w:hAnsi="Times New Roman"/>
+          <w:sz w:val="24"/>
+        </w:rPr>
+        <w:t>h przykładów zbioru. Załóżmy, że</w:t>
+      </w:r>
+      <w:r>
+        <w:rPr>
+          <w:rFonts w:ascii="Times New Roman" w:hAnsi="Times New Roman"/>
+          <w:sz w:val="24"/>
+        </w:rPr>
+        <w:t xml:space="preserve"> dla wszystkich przykładów na lewo od czerwonej linii na rys. 9, klasyfikator uznał, że poszukiwana struktura znajduje się na obrazie. Jak widać, w zbiorze znajdują się również przykłady negatywne. Wówczas dla nich zwiększana jest waga. Ma to na celu, skupieniu większej uwagi kolejnych klasyfikatorów na obrazach które błędnie zostały oznaczone jako pozytywne. </w:t>
+      </w:r>
+    </w:p>
+    <w:p>
+      <w:pPr>
+        <w:rPr>
+          <w:rFonts w:ascii="Times New Roman" w:hAnsi="Times New Roman"/>
+        </w:rPr>
+      </w:pPr>
+    </w:p>
+    <w:p>
+      <w:pPr>
+        <w:rPr>
+          <w:rFonts w:ascii="Times New Roman" w:hAnsi="Times New Roman"/>
+        </w:rPr>
+      </w:pPr>
     </w:p>
     <w:p>
       <w:pPr>
@@ -12842,7 +12930,7 @@
           <w:lang w:eastAsia="pl-PL"/>
         </w:rPr>
         <w:drawing>
-          <wp:inline distT="0" distB="0" distL="0" distR="0" wp14:anchorId="05EFD570" wp14:editId="5CDBEB9F">
+          <wp:inline distT="0" distB="0" distL="0" distR="0" wp14:anchorId="695DFEA8" wp14:editId="55FF6179">
             <wp:extent cx="5495925" cy="3429000"/>
             <wp:effectExtent l="0" t="0" r="9525" b="0"/>
             <wp:docPr id="12" name="Obraz 12"/>
@@ -12901,101 +12989,21 @@
       <w:r>
         <w:rPr>
           <w:rFonts w:ascii="Times New Roman" w:hAnsi="Times New Roman"/>
-        </w:rPr>
-        <w:t xml:space="preserve">Rysunek </w:t>
-      </w:r>
-      <w:r>
-        <w:rPr>
-          <w:rFonts w:ascii="Times New Roman" w:hAnsi="Times New Roman"/>
-        </w:rPr>
-        <w:fldChar w:fldCharType="begin"/>
-      </w:r>
-      <w:r>
-        <w:rPr>
-          <w:rFonts w:ascii="Times New Roman" w:hAnsi="Times New Roman"/>
-        </w:rPr>
-        <w:instrText xml:space="preserve"> SEQ Rysunek \* ARABIC </w:instrText>
-      </w:r>
-      <w:r>
-        <w:rPr>
-          <w:rFonts w:ascii="Times New Roman" w:hAnsi="Times New Roman"/>
-        </w:rPr>
-        <w:fldChar w:fldCharType="separate"/>
-      </w:r>
-      <w:r>
-        <w:rPr>
-          <w:rFonts w:ascii="Times New Roman" w:hAnsi="Times New Roman"/>
           <w:noProof/>
-        </w:rPr>
-        <w:t>10</w:t>
-      </w:r>
-      <w:r>
-        <w:rPr>
-          <w:rFonts w:ascii="Times New Roman" w:hAnsi="Times New Roman"/>
-          <w:noProof/>
-        </w:rPr>
-        <w:fldChar w:fldCharType="end"/>
-      </w:r>
-      <w:r>
-        <w:rPr>
-          <w:rFonts w:ascii="Times New Roman" w:hAnsi="Times New Roman"/>
-        </w:rPr>
-        <w:t xml:space="preserve"> Wynik dla kolejnego klasyfikatora</w:t>
-      </w:r>
-    </w:p>
-    <w:p>
-      <w:pPr>
-        <w:rPr>
-          <w:rFonts w:ascii="Times New Roman" w:hAnsi="Times New Roman"/>
-        </w:rPr>
-      </w:pPr>
-    </w:p>
-    <w:p>
-      <w:pPr>
-        <w:rPr>
-          <w:rFonts w:ascii="Times New Roman" w:hAnsi="Times New Roman"/>
-        </w:rPr>
-      </w:pPr>
-    </w:p>
-    <w:p>
-      <w:pPr>
-        <w:rPr>
-          <w:rFonts w:ascii="Times New Roman" w:hAnsi="Times New Roman"/>
-        </w:rPr>
-      </w:pPr>
-    </w:p>
-    <w:p>
-      <w:pPr>
-        <w:rPr>
-          <w:rFonts w:ascii="Times New Roman" w:hAnsi="Times New Roman"/>
-        </w:rPr>
-      </w:pPr>
-    </w:p>
-    <w:p>
-      <w:pPr>
-        <w:rPr>
-          <w:rFonts w:ascii="Times New Roman" w:hAnsi="Times New Roman"/>
-        </w:rPr>
-      </w:pPr>
-    </w:p>
-    <w:p>
-      <w:pPr>
-        <w:keepNext/>
-        <w:jc w:val="center"/>
-        <w:rPr>
-          <w:rFonts w:ascii="Times New Roman" w:hAnsi="Times New Roman"/>
-        </w:rPr>
-      </w:pPr>
-      <w:r>
-        <w:rPr>
-          <w:rFonts w:ascii="Times New Roman" w:hAnsi="Times New Roman"/>
-          <w:noProof/>
           <w:lang w:eastAsia="pl-PL"/>
         </w:rPr>
         <w:drawing>
-          <wp:inline distT="0" distB="0" distL="0" distR="0" wp14:anchorId="35D1A240" wp14:editId="464A459F">
+          <wp:anchor distT="0" distB="0" distL="114300" distR="114300" simplePos="0" relativeHeight="251683840" behindDoc="0" locked="0" layoutInCell="1" allowOverlap="1" wp14:anchorId="52FF1BB7" wp14:editId="1FD7243C">
+            <wp:simplePos x="0" y="0"/>
+            <wp:positionH relativeFrom="margin">
+              <wp:align>right</wp:align>
+            </wp:positionH>
+            <wp:positionV relativeFrom="paragraph">
+              <wp:posOffset>169054</wp:posOffset>
+            </wp:positionV>
             <wp:extent cx="5219700" cy="3390900"/>
             <wp:effectExtent l="0" t="0" r="0" b="0"/>
+            <wp:wrapTopAndBottom/>
             <wp:docPr id="13" name="Obraz 13"/>
             <wp:cNvGraphicFramePr>
               <a:graphicFrameLocks xmlns:a="http://schemas.openxmlformats.org/drawingml/2006/main" noChangeAspect="1"/>
@@ -13038,9 +13046,62 @@
                 </pic:pic>
               </a:graphicData>
             </a:graphic>
-          </wp:inline>
+          </wp:anchor>
         </w:drawing>
       </w:r>
+      <w:r>
+        <w:rPr>
+          <w:rFonts w:ascii="Times New Roman" w:hAnsi="Times New Roman"/>
+        </w:rPr>
+        <w:t xml:space="preserve">Rysunek </w:t>
+      </w:r>
+      <w:r>
+        <w:rPr>
+          <w:rFonts w:ascii="Times New Roman" w:hAnsi="Times New Roman"/>
+        </w:rPr>
+        <w:fldChar w:fldCharType="begin"/>
+      </w:r>
+      <w:r>
+        <w:rPr>
+          <w:rFonts w:ascii="Times New Roman" w:hAnsi="Times New Roman"/>
+        </w:rPr>
+        <w:instrText xml:space="preserve"> SEQ Rysunek \* ARABIC </w:instrText>
+      </w:r>
+      <w:r>
+        <w:rPr>
+          <w:rFonts w:ascii="Times New Roman" w:hAnsi="Times New Roman"/>
+        </w:rPr>
+        <w:fldChar w:fldCharType="separate"/>
+      </w:r>
+      <w:r>
+        <w:rPr>
+          <w:rFonts w:ascii="Times New Roman" w:hAnsi="Times New Roman"/>
+          <w:noProof/>
+        </w:rPr>
+        <w:t>10</w:t>
+      </w:r>
+      <w:r>
+        <w:rPr>
+          <w:rFonts w:ascii="Times New Roman" w:hAnsi="Times New Roman"/>
+          <w:noProof/>
+        </w:rPr>
+        <w:fldChar w:fldCharType="end"/>
+      </w:r>
+      <w:r>
+        <w:rPr>
+          <w:rFonts w:ascii="Times New Roman" w:hAnsi="Times New Roman"/>
+        </w:rPr>
+        <w:t xml:space="preserve"> Wynik dla kolejnego klasyfikatora</w:t>
+      </w:r>
+    </w:p>
+    <w:p>
+      <w:pPr>
+        <w:keepNext/>
+        <w:jc w:val="center"/>
+        <w:rPr>
+          <w:rFonts w:ascii="Times New Roman" w:hAnsi="Times New Roman"/>
+        </w:rPr>
+      </w:pPr>
     </w:p>
     <w:p>
       <w:pPr>
@@ -13147,7 +13208,6 @@
           <w:noProof/>
           <w:lang w:eastAsia="pl-PL"/>
         </w:rPr>
-        <w:lastRenderedPageBreak/>
         <w:drawing>
           <wp:inline distT="0" distB="0" distL="0" distR="0" wp14:anchorId="244694FD" wp14:editId="42CE76D1">
             <wp:extent cx="5762625" cy="3467100"/>
@@ -13932,14 +13992,7 @@
           <w:rFonts w:ascii="Times New Roman" w:hAnsi="Times New Roman"/>
           <w:sz w:val="24"/>
         </w:rPr>
-        <w:t xml:space="preserve">jest skanowanie detektorem tego samego obrazu, za każdym razem z inną wielkością okna, należy zwrócić uwagę, na fakt, że nawet przy wielu twarzach (lub innych poszukiwanych strukturach) duża część obrazu, podlegałaby zbędnej analizie, skoro wiadomo, że w pewnych obszarach twarz nie zostanie odnaleziona. Dlatego też, algorytm powinien skupiać się na fragmentach obrazu, które mają przesłanki o tym, że twarz faktycznie może się tam znajdować. </w:t>
-      </w:r>
-      <w:r>
-        <w:rPr>
-          <w:rFonts w:ascii="Times New Roman" w:hAnsi="Times New Roman"/>
-          <w:sz w:val="24"/>
-        </w:rPr>
-        <w:t xml:space="preserve">Dlatego też, kaskadowość klasyfikatorów ma tak duże znaczenie. Każdy etap kaskady, zawiera silny klasyfikator(ogół słabych klasyfikatorów pogrupowany jest w kolejnych etapach). Zadaniem każdego z etapów jest określenie, czy w analizowanym fragmencie obrazu może znajdować się twarz. Jeżeli nie, algorytm natychmiast porzuca daną porcję obrazu, nie wykonując na niej analizy przy pomocy kolejnych poziomów kaskady. Taki mechanizm przerywania </w:t>
+        <w:t xml:space="preserve">jest skanowanie detektorem tego samego obrazu, za każdym razem z inną wielkością okna, należy zwrócić uwagę, na fakt, że nawet przy wielu twarzach (lub innych poszukiwanych strukturach) duża część obrazu, podlegałaby zbędnej analizie, skoro wiadomo, że w pewnych obszarach twarz nie zostanie odnaleziona. Dlatego też, algorytm powinien </w:t>
       </w:r>
       <w:r>
         <w:rPr>
@@ -13947,7 +14000,14 @@
           <w:sz w:val="24"/>
         </w:rPr>
         <w:lastRenderedPageBreak/>
-        <w:t>poszczególnych iteracji w możliwie najwcześniejszej fazie, wpływa pozytywnie na szybkość działania algorytmu.</w:t>
+        <w:t xml:space="preserve">skupiać się na fragmentach obrazu, które mają przesłanki o tym, że twarz faktycznie może się tam znajdować. </w:t>
+      </w:r>
+      <w:r>
+        <w:rPr>
+          <w:rFonts w:ascii="Times New Roman" w:hAnsi="Times New Roman"/>
+          <w:sz w:val="24"/>
+        </w:rPr>
+        <w:t>Dlatego też, kaskadowość klasyfikatorów ma tak duże znaczenie. Każdy etap kaskady, zawiera silny klasyfikator(ogół słabych klasyfikatorów pogrupowany jest w kolejnych etapach). Zadaniem każdego z etapów jest określenie, czy w analizowanym fragmencie obrazu może znajdować się twarz. Jeżeli nie, algorytm natychmiast porzuca daną porcję obrazu, nie wykonując na niej analizy przy pomocy kolejnych poziomów kaskady. Taki mechanizm przerywania poszczególnych iteracji w możliwie najwcześniejszej fazie, wpływa pozytywnie na szybkość działania algorytmu.</w:t>
       </w:r>
     </w:p>
     <w:p>
@@ -14087,7 +14147,7 @@
         <w:pStyle w:val="Nagwek2"/>
         <w:ind w:firstLine="360"/>
       </w:pPr>
-      <w:bookmarkStart w:id="18" w:name="_Toc423051066"/>
+      <w:bookmarkStart w:id="18" w:name="_Toc423189214"/>
       <w:r>
         <w:t>3.2</w:t>
       </w:r>
@@ -14365,7 +14425,15 @@
           <w:rFonts w:ascii="Times New Roman" w:hAnsi="Times New Roman"/>
           <w:sz w:val="24"/>
         </w:rPr>
-        <w:t xml:space="preserve">Grupa metod oparta na cechach charakterystycznych twarzy zakłada, że istnieje relacja pomiędzy pozycją 3D głowy a własnościami obrazu twarzy. Zależności te, zostają wyznaczone w etapie treningowym, w którym sieć neuronowa zostaje wytrenowana na podstawie dużych zbiorów danych, zawierających zdjęcia twarzy w znanej pozycji. </w:t>
+        <w:t xml:space="preserve">Grupa metod oparta na cechach charakterystycznych twarzy zakłada, że istnieje relacja pomiędzy pozycją 3D głowy a własnościami obrazu twarzy. Zależności te, zostają </w:t>
+      </w:r>
+      <w:r>
+        <w:rPr>
+          <w:rFonts w:ascii="Times New Roman" w:hAnsi="Times New Roman"/>
+          <w:sz w:val="24"/>
+        </w:rPr>
+        <w:lastRenderedPageBreak/>
+        <w:t xml:space="preserve">wyznaczone w etapie treningowym, w którym sieć neuronowa zostaje wytrenowana na podstawie dużych zbiorów danych, zawierających zdjęcia twarzy w znanej pozycji. </w:t>
       </w:r>
     </w:p>
     <w:p>
@@ -14428,9 +14496,8 @@
         <w:pStyle w:val="Nagwek2"/>
         <w:ind w:firstLine="360"/>
       </w:pPr>
-      <w:bookmarkStart w:id="19" w:name="_Toc423051067"/>
-      <w:r>
-        <w:lastRenderedPageBreak/>
+      <w:bookmarkStart w:id="19" w:name="_Toc423189215"/>
+      <w:r>
         <w:t>3.2.1</w:t>
       </w:r>
       <w:r>
@@ -14506,7 +14573,21 @@
           <w:rFonts w:ascii="Times New Roman" w:hAnsi="Times New Roman"/>
           <w:sz w:val="24"/>
         </w:rPr>
-        <w:t xml:space="preserve">Dlatego też, AAM wykorzystywany jest w wielu dziedzinach skojarzonych z obrazami, od segmentacji obrazów medycznych aż po śledzenie głowy. Dzięki temu, że jest to algorytm oparty na danych – brak konieczności doboru parametrów, które określają działanie. Zamiast tego, algorytm automatycznie dostraja się do danych podczas inicjalizacji. Jest to wygodne z punktu widzenia użytkownika, jednak może to powodować wadliwe działanie. Przyczyną tego jest fakt, że algorytm bardzo silnie bazuje na zbiorze uczącym. Oznacza to, że w zastosowaniu wobec obrazów nie pochodzących ze zbioru uczącego jego skuteczność wyraźnie spada. Można temu zapobiec, dołączając indywidualne dane użytkownika do zbioru, jednak wówczas atut braku konieczności doboru parametrów jest niwelowany przez żmudny proces tworzenia danych do zbioru treningowego. Oczywiście jest możliwość automatyzacji nanoszenia danych na </w:t>
+        <w:t xml:space="preserve">Dlatego też, AAM wykorzystywany jest w wielu dziedzinach skojarzonych z obrazami, od segmentacji obrazów medycznych aż po śledzenie głowy. Dzięki temu, że jest to algorytm oparty na danych – brak konieczności doboru parametrów, które określają działanie. Zamiast tego, algorytm automatycznie dostraja się do danych podczas inicjalizacji. Jest to wygodne z punktu widzenia użytkownika, jednak może to powodować wadliwe działanie. Przyczyną tego jest fakt, że algorytm bardzo silnie bazuje na zbiorze uczącym. Oznacza to, że w zastosowaniu wobec obrazów nie pochodzących ze zbioru uczącego jego skuteczność wyraźnie spada. Można temu zapobiec, dołączając indywidualne dane użytkownika do zbioru, jednak wówczas atut braku konieczności doboru parametrów jest niwelowany przez żmudny proces tworzenia danych do zbioru treningowego. Oczywiście </w:t>
+      </w:r>
+      <w:r>
+        <w:rPr>
+          <w:rFonts w:ascii="Times New Roman" w:hAnsi="Times New Roman"/>
+          <w:sz w:val="24"/>
+        </w:rPr>
+        <w:t>istnieje</w:t>
+      </w:r>
+      <w:r>
+        <w:rPr>
+          <w:rFonts w:ascii="Times New Roman" w:hAnsi="Times New Roman"/>
+          <w:sz w:val="24"/>
+        </w:rPr>
+        <w:t xml:space="preserve"> możliwość automatyzacji nanoszenia danych na </w:t>
       </w:r>
       <w:r>
         <w:rPr>
@@ -14553,7 +14634,7 @@
           <w:numId w:val="31"/>
         </w:numPr>
       </w:pPr>
-      <w:bookmarkStart w:id="20" w:name="_Toc423051068"/>
+      <w:bookmarkStart w:id="20" w:name="_Toc423189216"/>
       <w:r>
         <w:t xml:space="preserve">Active </w:t>
       </w:r>
@@ -14631,7 +14712,35 @@
           <w:rFonts w:ascii="Times New Roman" w:hAnsi="Times New Roman"/>
           <w:sz w:val="24"/>
         </w:rPr>
-        <w:t xml:space="preserve"> na obrazy, jesteśmy narażenie na błędy, wynikające z bardzo dużego prawdopodobieństwa pomyłki kolejności lub lokalizacji punktów.  </w:t>
+        <w:t xml:space="preserve"> na obrazy, </w:t>
+      </w:r>
+      <w:r>
+        <w:rPr>
+          <w:rFonts w:ascii="Times New Roman" w:hAnsi="Times New Roman"/>
+          <w:sz w:val="24"/>
+        </w:rPr>
+        <w:t>może spowodować liczne</w:t>
+      </w:r>
+      <w:r>
+        <w:rPr>
+          <w:rFonts w:ascii="Times New Roman" w:hAnsi="Times New Roman"/>
+          <w:sz w:val="24"/>
+        </w:rPr>
+        <w:t xml:space="preserve"> błędy</w:t>
+      </w:r>
+      <w:r>
+        <w:rPr>
+          <w:rFonts w:ascii="Times New Roman" w:hAnsi="Times New Roman"/>
+          <w:sz w:val="24"/>
+        </w:rPr>
+        <w:t xml:space="preserve"> i rozbieżności</w:t>
+      </w:r>
+      <w:r>
+        <w:rPr>
+          <w:rFonts w:ascii="Times New Roman" w:hAnsi="Times New Roman"/>
+          <w:sz w:val="24"/>
+        </w:rPr>
+        <w:t xml:space="preserve">, wynikające z bardzo dużego prawdopodobieństwa pomyłki kolejności lub lokalizacji punktów.  </w:t>
       </w:r>
     </w:p>
     <w:p>
@@ -15220,7 +15329,35 @@
           <w:rFonts w:ascii="Times New Roman" w:hAnsi="Times New Roman"/>
           <w:sz w:val="24"/>
         </w:rPr>
-        <w:t xml:space="preserve">Zbiór danych uczących jest podawany normalizacji, a następnie wyznaczane się jego </w:t>
+        <w:t>Zbiór danych uczących jest pod</w:t>
+      </w:r>
+      <w:r>
+        <w:rPr>
+          <w:rFonts w:ascii="Times New Roman" w:hAnsi="Times New Roman"/>
+          <w:sz w:val="24"/>
+        </w:rPr>
+        <w:t>d</w:t>
+      </w:r>
+      <w:r>
+        <w:rPr>
+          <w:rFonts w:ascii="Times New Roman" w:hAnsi="Times New Roman"/>
+          <w:sz w:val="24"/>
+        </w:rPr>
+        <w:t>awany normalizacji, a nast</w:t>
+      </w:r>
+      <w:r>
+        <w:rPr>
+          <w:rFonts w:ascii="Times New Roman" w:hAnsi="Times New Roman"/>
+          <w:sz w:val="24"/>
+        </w:rPr>
+        <w:t>ępnie wyznaczane są</w:t>
+      </w:r>
+      <w:r>
+        <w:rPr>
+          <w:rFonts w:ascii="Times New Roman" w:hAnsi="Times New Roman"/>
+          <w:sz w:val="24"/>
+        </w:rPr>
+        <w:t xml:space="preserve"> jego </w:t>
       </w:r>
       <w:r>
         <w:rPr>
@@ -15532,7 +15669,7 @@
           <w:numId w:val="31"/>
         </w:numPr>
       </w:pPr>
-      <w:bookmarkStart w:id="21" w:name="_Toc423051069"/>
+      <w:bookmarkStart w:id="21" w:name="_Toc423189217"/>
       <w:r>
         <w:t>Statyczny Model Tekstury</w:t>
       </w:r>
@@ -15616,23 +15753,7 @@
           <w:rFonts w:ascii="Times New Roman" w:hAnsi="Times New Roman"/>
           <w:sz w:val="24"/>
         </w:rPr>
-        <w:t xml:space="preserve">na zbiorze punktów charakterystycznych. </w:t>
-      </w:r>
-    </w:p>
-    <w:p>
-      <w:pPr>
-        <w:ind w:left="360"/>
-        <w:rPr>
-          <w:rFonts w:ascii="Times New Roman" w:hAnsi="Times New Roman"/>
-          <w:sz w:val="24"/>
-        </w:rPr>
-      </w:pPr>
-      <w:r>
-        <w:rPr>
-          <w:rFonts w:ascii="Times New Roman" w:hAnsi="Times New Roman"/>
-          <w:sz w:val="24"/>
-        </w:rPr>
-        <w:t xml:space="preserve">Triangulacja </w:t>
+        <w:t xml:space="preserve">na zbiorze punktów charakterystycznych. Triangulacja </w:t>
       </w:r>
       <w:proofErr w:type="spellStart"/>
       <w:r>
@@ -15648,7 +15769,21 @@
           <w:rFonts w:ascii="Times New Roman" w:hAnsi="Times New Roman"/>
           <w:sz w:val="24"/>
         </w:rPr>
-        <w:t xml:space="preserve"> maksymalizuje minimalne kąty w trójkątach ponieważ podczas w czasie tr</w:t>
+        <w:t xml:space="preserve"> maksymalizuje minimalne kąty w trój</w:t>
+      </w:r>
+      <w:r>
+        <w:rPr>
+          <w:rFonts w:ascii="Times New Roman" w:hAnsi="Times New Roman"/>
+          <w:sz w:val="24"/>
+        </w:rPr>
+        <w:t>kątach ponieważ podczas</w:t>
+      </w:r>
+      <w:r>
+        <w:rPr>
+          <w:rFonts w:ascii="Times New Roman" w:hAnsi="Times New Roman"/>
+          <w:sz w:val="24"/>
+        </w:rPr>
+        <w:t xml:space="preserve"> tr</w:t>
       </w:r>
       <w:r>
         <w:rPr>
@@ -16218,27 +16353,14 @@
                             <w:r>
                               <w:t xml:space="preserve">Rysunek </w:t>
                             </w:r>
-                            <w:r>
-                              <w:fldChar w:fldCharType="begin"/>
-                            </w:r>
-                            <w:r>
-                              <w:instrText xml:space="preserve"> SEQ Rysunek \* ARABIC </w:instrText>
-                            </w:r>
-                            <w:r>
-                              <w:fldChar w:fldCharType="separate"/>
-                            </w:r>
-                            <w:r>
-                              <w:rPr>
-                                <w:noProof/>
-                              </w:rPr>
-                              <w:t>17</w:t>
-                            </w:r>
-                            <w:r>
-                              <w:rPr>
-                                <w:noProof/>
-                              </w:rPr>
-                              <w:fldChar w:fldCharType="end"/>
-                            </w:r>
+                            <w:fldSimple w:instr=" SEQ Rysunek \* ARABIC ">
+                              <w:r>
+                                <w:rPr>
+                                  <w:noProof/>
+                                </w:rPr>
+                                <w:t>17</w:t>
+                              </w:r>
+                            </w:fldSimple>
                             <w:r>
                               <w:t xml:space="preserve"> Błąd dopasowania cech do obrazu.</w:t>
                             </w:r>
@@ -16483,7 +16605,7 @@
         <w:pStyle w:val="Nagwek2"/>
         <w:ind w:firstLine="360"/>
       </w:pPr>
-      <w:bookmarkStart w:id="22" w:name="_Toc423051070"/>
+      <w:bookmarkStart w:id="22" w:name="_Toc423189218"/>
       <w:r>
         <w:lastRenderedPageBreak/>
         <w:t>3.2.2</w:t>
@@ -16542,7 +16664,35 @@
           <w:rFonts w:ascii="Times New Roman" w:hAnsi="Times New Roman"/>
           <w:sz w:val="24"/>
         </w:rPr>
-        <w:t>Zadaniem algorytmu jest obliczenie macierzy rotacji oraz wektora translacji obiektu. Macierz rotacji R obiektu, składa się z wierszy, które zawierają współrzędne wektorów jednostkowych i, j, k układu współrzędnych kamery, wyrażonych w układzie współrzędnych obiektu(</w:t>
+        <w:t xml:space="preserve">Zadaniem algorytmu </w:t>
+      </w:r>
+      <w:r>
+        <w:rPr>
+          <w:rFonts w:ascii="Times New Roman" w:hAnsi="Times New Roman"/>
+          <w:sz w:val="24"/>
+        </w:rPr>
+        <w:t>POSIT</w:t>
+      </w:r>
+      <w:r>
+        <w:rPr>
+          <w:rFonts w:ascii="Times New Roman" w:hAnsi="Times New Roman"/>
+          <w:sz w:val="24"/>
+        </w:rPr>
+        <w:t>,</w:t>
+      </w:r>
+      <w:r>
+        <w:rPr>
+          <w:rFonts w:ascii="Times New Roman" w:hAnsi="Times New Roman"/>
+          <w:sz w:val="24"/>
+        </w:rPr>
+        <w:t xml:space="preserve"> </w:t>
+      </w:r>
+      <w:r>
+        <w:rPr>
+          <w:rFonts w:ascii="Times New Roman" w:hAnsi="Times New Roman"/>
+          <w:sz w:val="24"/>
+        </w:rPr>
+        <w:t>jest obliczenie macierzy rotacji oraz wektora translacji obiektu. Macierz rotacji R obiektu, składa się z wierszy, które zawierają współrzędne wektorów jednostkowych i, j, k układu współrzędnych kamery, wyrażonych w układzie współrzędnych obiektu(</w:t>
       </w:r>
       <m:oMath>
         <m:sSub>
@@ -16719,7 +16869,23 @@
           <w:rFonts w:ascii="Times New Roman" w:eastAsiaTheme="minorEastAsia" w:hAnsi="Times New Roman"/>
           <w:sz w:val="24"/>
         </w:rPr>
-        <w:t xml:space="preserve"> do współrzędnych zdefiniowanych w układzie współrzędnych kamery. Wynik działania: </w:t>
+        <w:t xml:space="preserve"> do współr</w:t>
+      </w:r>
+      <w:proofErr w:type="spellStart"/>
+      <w:r>
+        <w:rPr>
+          <w:rFonts w:ascii="Times New Roman" w:eastAsiaTheme="minorEastAsia" w:hAnsi="Times New Roman"/>
+          <w:sz w:val="24"/>
+        </w:rPr>
+        <w:t>zędnych</w:t>
+      </w:r>
+      <w:proofErr w:type="spellEnd"/>
+      <w:r>
+        <w:rPr>
+          <w:rFonts w:ascii="Times New Roman" w:eastAsiaTheme="minorEastAsia" w:hAnsi="Times New Roman"/>
+          <w:sz w:val="24"/>
+        </w:rPr>
+        <w:t xml:space="preserve"> zdefiniowanych w układzie współrzędnych kamery. Wynik działania: </w:t>
       </w:r>
       <m:oMath>
         <m:sSub>
@@ -17944,7 +18110,7 @@
           <w:rFonts w:eastAsiaTheme="minorEastAsia"/>
         </w:rPr>
       </w:pPr>
-      <w:bookmarkStart w:id="23" w:name="_Toc423051071"/>
+      <w:bookmarkStart w:id="23" w:name="_Toc423189219"/>
       <w:proofErr w:type="spellStart"/>
       <w:r>
         <w:rPr>
@@ -18104,7 +18270,21 @@
           <w:rFonts w:ascii="Times New Roman" w:eastAsiaTheme="minorEastAsia" w:hAnsi="Times New Roman"/>
           <w:sz w:val="24"/>
         </w:rPr>
-        <w:t xml:space="preserve"> od punktu </w:t>
+        <w:t xml:space="preserve"> </w:t>
+      </w:r>
+      <w:r>
+        <w:rPr>
+          <w:rFonts w:ascii="Times New Roman" w:eastAsiaTheme="minorEastAsia" w:hAnsi="Times New Roman"/>
+          <w:sz w:val="24"/>
+        </w:rPr>
+        <w:t xml:space="preserve">to odległość </w:t>
+      </w:r>
+      <w:r>
+        <w:rPr>
+          <w:rFonts w:ascii="Times New Roman" w:eastAsiaTheme="minorEastAsia" w:hAnsi="Times New Roman"/>
+          <w:sz w:val="24"/>
+        </w:rPr>
+        <w:t xml:space="preserve">od punktu </w:t>
       </w:r>
       <m:oMath>
         <m:sSub>
@@ -19840,7 +20020,7 @@
         <w:pStyle w:val="Nagwek2"/>
         <w:ind w:left="708"/>
       </w:pPr>
-      <w:bookmarkStart w:id="24" w:name="_Toc423051072"/>
+      <w:bookmarkStart w:id="24" w:name="_Toc423189220"/>
       <w:r>
         <w:t xml:space="preserve">3.2.4 </w:t>
       </w:r>
@@ -20348,7 +20528,28 @@
           <w:rFonts w:ascii="Times New Roman" w:hAnsi="Times New Roman"/>
           <w:sz w:val="24"/>
         </w:rPr>
-        <w:t xml:space="preserve"> wektora translacji, w kontekście znanych współrzędnych wektora </w:t>
+        <w:t xml:space="preserve"> wektora translacji</w:t>
+      </w:r>
+      <w:r>
+        <w:rPr>
+          <w:rFonts w:ascii="Times New Roman" w:hAnsi="Times New Roman"/>
+          <w:sz w:val="24"/>
+        </w:rPr>
+        <w:t xml:space="preserve"> </w:t>
+      </w:r>
+      <w:r>
+        <w:rPr>
+          <w:rFonts w:ascii="Times New Roman" w:hAnsi="Times New Roman"/>
+          <w:sz w:val="24"/>
+        </w:rPr>
+        <w:t>w</w:t>
+      </w:r>
+      <w:r>
+        <w:rPr>
+          <w:rFonts w:ascii="Times New Roman" w:hAnsi="Times New Roman"/>
+          <w:sz w:val="24"/>
+        </w:rPr>
+        <w:t xml:space="preserve"> kontekście znanych współrzędnych wektora </w:t>
       </w:r>
       <m:oMath>
         <m:sSub>
@@ -21916,7 +22117,21 @@
           <w:rFonts w:ascii="Times New Roman" w:hAnsi="Times New Roman"/>
           <w:sz w:val="24"/>
         </w:rPr>
-        <w:t xml:space="preserve"> rzut na płaszczyznę K w </w:t>
+        <w:t xml:space="preserve"> rzut na płaszczyznę K w</w:t>
+      </w:r>
+      <w:r>
+        <w:rPr>
+          <w:rFonts w:ascii="Times New Roman" w:hAnsi="Times New Roman"/>
+          <w:sz w:val="24"/>
+        </w:rPr>
+        <w:t xml:space="preserve"> punkcie</w:t>
+      </w:r>
+      <w:r>
+        <w:rPr>
+          <w:rFonts w:ascii="Times New Roman" w:hAnsi="Times New Roman"/>
+          <w:sz w:val="24"/>
+        </w:rPr>
+        <w:t xml:space="preserve"> </w:t>
       </w:r>
       <m:oMath>
         <m:sSub>
@@ -21954,7 +22169,14 @@
           <w:rFonts w:ascii="Times New Roman" w:hAnsi="Times New Roman"/>
           <w:sz w:val="24"/>
         </w:rPr>
-        <w:t xml:space="preserve"> -   wektor </w:t>
+        <w:t xml:space="preserve"> - </w:t>
+      </w:r>
+      <w:r>
+        <w:rPr>
+          <w:rFonts w:ascii="Times New Roman" w:hAnsi="Times New Roman"/>
+          <w:sz w:val="24"/>
+        </w:rPr>
+        <w:t xml:space="preserve">wektor </w:t>
       </w:r>
       <m:oMath>
         <m:sSub>
@@ -22509,7 +22731,83 @@
           <w:rFonts w:ascii="Times New Roman" w:eastAsiaTheme="minorEastAsia" w:hAnsi="Times New Roman"/>
           <w:sz w:val="24"/>
         </w:rPr>
-        <w:t xml:space="preserve">oraz jego obraz m0mi są proporcjonalne w stosunku </w:t>
+        <w:t xml:space="preserve">oraz jego obraz </w:t>
+      </w:r>
+      <m:oMath>
+        <m:sSub>
+          <m:sSubPr>
+            <m:ctrlPr>
+              <w:rPr>
+                <w:rFonts w:ascii="Cambria Math" w:hAnsi="Cambria Math"/>
+                <w:i/>
+                <w:sz w:val="24"/>
+                <w:szCs w:val="32"/>
+              </w:rPr>
+            </m:ctrlPr>
+          </m:sSubPr>
+          <m:e>
+            <m:r>
+              <w:rPr>
+                <w:rFonts w:ascii="Cambria Math" w:hAnsi="Cambria Math"/>
+                <w:sz w:val="24"/>
+                <w:szCs w:val="32"/>
+              </w:rPr>
+              <m:t>m</m:t>
+            </m:r>
+          </m:e>
+          <m:sub>
+            <m:r>
+              <m:rPr>
+                <m:sty m:val="p"/>
+              </m:rPr>
+              <w:rPr>
+                <w:rFonts w:ascii="Cambria Math" w:hAnsi="Cambria Math"/>
+                <w:sz w:val="24"/>
+                <w:szCs w:val="32"/>
+              </w:rPr>
+              <m:t>0</m:t>
+            </m:r>
+          </m:sub>
+        </m:sSub>
+        <m:sSub>
+          <m:sSubPr>
+            <m:ctrlPr>
+              <w:rPr>
+                <w:rFonts w:ascii="Cambria Math" w:hAnsi="Cambria Math"/>
+                <w:i/>
+                <w:sz w:val="24"/>
+                <w:szCs w:val="32"/>
+              </w:rPr>
+            </m:ctrlPr>
+          </m:sSubPr>
+          <m:e>
+            <m:r>
+              <w:rPr>
+                <w:rFonts w:ascii="Cambria Math" w:hAnsi="Cambria Math"/>
+                <w:sz w:val="24"/>
+                <w:szCs w:val="32"/>
+              </w:rPr>
+              <m:t>m</m:t>
+            </m:r>
+          </m:e>
+          <m:sub>
+            <m:r>
+              <w:rPr>
+                <w:rFonts w:ascii="Cambria Math" w:hAnsi="Cambria Math"/>
+                <w:sz w:val="24"/>
+                <w:szCs w:val="32"/>
+              </w:rPr>
+              <m:t>i</m:t>
+            </m:r>
+          </m:sub>
+        </m:sSub>
+      </m:oMath>
+      <w:r>
+        <w:rPr>
+          <w:rFonts w:ascii="Times New Roman" w:eastAsiaTheme="minorEastAsia" w:hAnsi="Times New Roman"/>
+          <w:sz w:val="24"/>
+        </w:rPr>
+        <w:t xml:space="preserve"> są proporcjonalne w stosunku </w:t>
       </w:r>
       <m:oMath>
         <m:f>
@@ -22954,23 +23252,7 @@
           <w:rFonts w:ascii="Times New Roman" w:eastAsiaTheme="minorEastAsia" w:hAnsi="Times New Roman"/>
           <w:sz w:val="24"/>
         </w:rPr>
-        <w:t>. Suma tych trzech w</w:t>
-      </w:r>
-      <w:proofErr w:type="spellStart"/>
-      <w:r>
-        <w:rPr>
-          <w:rFonts w:ascii="Times New Roman" w:eastAsiaTheme="minorEastAsia" w:hAnsi="Times New Roman"/>
-          <w:sz w:val="24"/>
-        </w:rPr>
-        <w:t>ektorów</w:t>
-      </w:r>
-      <w:proofErr w:type="spellEnd"/>
-      <w:r>
-        <w:rPr>
-          <w:rFonts w:ascii="Times New Roman" w:eastAsiaTheme="minorEastAsia" w:hAnsi="Times New Roman"/>
-          <w:sz w:val="24"/>
-        </w:rPr>
-        <w:t xml:space="preserve"> może być wyrażona jako:</w:t>
+        <w:t>. Suma tych trzech wektorów może być wyrażona jako:</w:t>
       </w:r>
     </w:p>
     <w:p>
@@ -23524,17 +23806,29 @@
           <w:rFonts w:ascii="Times New Roman" w:hAnsi="Times New Roman"/>
           <w:sz w:val="24"/>
         </w:rPr>
-        <w:t xml:space="preserve">Następnie obliczamy Iloczyn skalarny </w:t>
-      </w:r>
-      <w:proofErr w:type="spellStart"/>
-      <w:r>
-        <w:rPr>
-          <w:rFonts w:ascii="Times New Roman" w:hAnsi="Times New Roman"/>
-          <w:sz w:val="24"/>
-        </w:rPr>
-        <w:t>równiania</w:t>
-      </w:r>
-      <w:proofErr w:type="spellEnd"/>
+        <w:t xml:space="preserve">Następnie obliczamy </w:t>
+      </w:r>
+      <w:r>
+        <w:rPr>
+          <w:rFonts w:ascii="Times New Roman" w:hAnsi="Times New Roman"/>
+          <w:sz w:val="24"/>
+        </w:rPr>
+        <w:t>i</w:t>
+      </w:r>
+      <w:r>
+        <w:rPr>
+          <w:rFonts w:ascii="Times New Roman" w:hAnsi="Times New Roman"/>
+          <w:sz w:val="24"/>
+        </w:rPr>
+        <w:t xml:space="preserve">loczyn skalarny </w:t>
+      </w:r>
+      <w:r>
+        <w:rPr>
+          <w:rFonts w:ascii="Times New Roman" w:hAnsi="Times New Roman"/>
+          <w:sz w:val="24"/>
+        </w:rPr>
+        <w:t>równania</w:t>
+      </w:r>
       <w:r>
         <w:rPr>
           <w:rFonts w:ascii="Times New Roman" w:hAnsi="Times New Roman"/>
@@ -23554,7 +23848,22 @@
           <w:rFonts w:ascii="Times New Roman" w:hAnsi="Times New Roman"/>
           <w:sz w:val="24"/>
         </w:rPr>
-        <w:t xml:space="preserve"> i wektora jednostkowego i układu współrzędnych kamery. Iloczyn skalarny </w:t>
+        <w:t xml:space="preserve"> i wektora jednostkowego </w:t>
+      </w:r>
+      <w:r>
+        <w:rPr>
+          <w:rFonts w:ascii="Times New Roman" w:hAnsi="Times New Roman"/>
+          <w:i/>
+          <w:sz w:val="24"/>
+        </w:rPr>
+        <w:t xml:space="preserve">i </w:t>
+      </w:r>
+      <w:r>
+        <w:rPr>
+          <w:rFonts w:ascii="Times New Roman" w:hAnsi="Times New Roman"/>
+          <w:sz w:val="24"/>
+        </w:rPr>
+        <w:t xml:space="preserve">układu współrzędnych kamery. Iloczyn skalarny </w:t>
       </w:r>
       <m:oMath>
         <m:sSub>
@@ -29790,7 +30099,7 @@
           <w:numId w:val="31"/>
         </w:numPr>
       </w:pPr>
-      <w:bookmarkStart w:id="25" w:name="_Toc423051073"/>
+      <w:bookmarkStart w:id="25" w:name="_Toc423189221"/>
       <w:r>
         <w:t>Podsumowanie</w:t>
       </w:r>
@@ -29928,390 +30237,6 @@
         </w:rPr>
         <w:t xml:space="preserve">który pozwala na estymację pozycji głowy w 3D, poprzez określenie macierzy rotacji i wektora translacji. Aby uzyskać pozycję konieczne jest wyznaczenie co najmniej czterech punktów, które nie leżą na jednej płaszczyźnie i należą do powierzchni obiektu. Działanie algorytmu składa się na dwie części – wstępnej estymacji pozycji (POS) oraz drugiej w której dochodzi do iteracyjnej poprawki wyniku. </w:t>
       </w:r>
-    </w:p>
-    <w:p>
-      <w:pPr>
-        <w:ind w:left="708"/>
-        <w:rPr>
-          <w:rFonts w:ascii="Times New Roman" w:hAnsi="Times New Roman"/>
-        </w:rPr>
-      </w:pPr>
-    </w:p>
-    <w:p>
-      <w:pPr>
-        <w:ind w:left="708"/>
-        <w:rPr>
-          <w:rFonts w:ascii="Times New Roman" w:hAnsi="Times New Roman"/>
-        </w:rPr>
-      </w:pPr>
-    </w:p>
-    <w:p>
-      <w:pPr>
-        <w:ind w:left="708"/>
-        <w:rPr>
-          <w:rFonts w:ascii="Times New Roman" w:hAnsi="Times New Roman"/>
-        </w:rPr>
-      </w:pPr>
-    </w:p>
-    <w:p>
-      <w:pPr>
-        <w:ind w:left="708"/>
-        <w:rPr>
-          <w:rFonts w:ascii="Times New Roman" w:hAnsi="Times New Roman"/>
-        </w:rPr>
-      </w:pPr>
-    </w:p>
-    <w:p>
-      <w:pPr>
-        <w:ind w:left="708"/>
-        <w:rPr>
-          <w:rFonts w:ascii="Times New Roman" w:hAnsi="Times New Roman"/>
-        </w:rPr>
-      </w:pPr>
-    </w:p>
-    <w:p>
-      <w:pPr>
-        <w:ind w:left="708"/>
-        <w:rPr>
-          <w:rFonts w:ascii="Times New Roman" w:hAnsi="Times New Roman"/>
-        </w:rPr>
-      </w:pPr>
-    </w:p>
-    <w:p>
-      <w:pPr>
-        <w:ind w:left="708"/>
-        <w:rPr>
-          <w:rFonts w:ascii="Times New Roman" w:hAnsi="Times New Roman"/>
-        </w:rPr>
-      </w:pPr>
-    </w:p>
-    <w:p>
-      <w:pPr>
-        <w:ind w:left="708"/>
-        <w:rPr>
-          <w:rFonts w:ascii="Times New Roman" w:hAnsi="Times New Roman"/>
-        </w:rPr>
-      </w:pPr>
-    </w:p>
-    <w:p>
-      <w:pPr>
-        <w:ind w:left="708"/>
-        <w:rPr>
-          <w:rFonts w:ascii="Times New Roman" w:hAnsi="Times New Roman"/>
-        </w:rPr>
-      </w:pPr>
-    </w:p>
-    <w:p>
-      <w:pPr>
-        <w:ind w:left="708"/>
-        <w:rPr>
-          <w:rFonts w:ascii="Times New Roman" w:hAnsi="Times New Roman"/>
-        </w:rPr>
-      </w:pPr>
-    </w:p>
-    <w:p>
-      <w:pPr>
-        <w:ind w:left="708"/>
-        <w:rPr>
-          <w:rFonts w:ascii="Times New Roman" w:hAnsi="Times New Roman"/>
-        </w:rPr>
-      </w:pPr>
-    </w:p>
-    <w:p>
-      <w:pPr>
-        <w:ind w:left="708"/>
-        <w:rPr>
-          <w:rFonts w:ascii="Times New Roman" w:hAnsi="Times New Roman"/>
-        </w:rPr>
-      </w:pPr>
-    </w:p>
-    <w:p>
-      <w:pPr>
-        <w:ind w:left="708"/>
-        <w:rPr>
-          <w:rFonts w:ascii="Times New Roman" w:hAnsi="Times New Roman"/>
-        </w:rPr>
-      </w:pPr>
-    </w:p>
-    <w:p>
-      <w:pPr>
-        <w:ind w:left="708"/>
-        <w:rPr>
-          <w:rFonts w:ascii="Times New Roman" w:hAnsi="Times New Roman"/>
-        </w:rPr>
-      </w:pPr>
-    </w:p>
-    <w:p>
-      <w:pPr>
-        <w:ind w:left="708"/>
-        <w:rPr>
-          <w:rFonts w:ascii="Times New Roman" w:hAnsi="Times New Roman"/>
-        </w:rPr>
-      </w:pPr>
-    </w:p>
-    <w:p>
-      <w:pPr>
-        <w:ind w:left="708"/>
-        <w:rPr>
-          <w:rFonts w:ascii="Times New Roman" w:hAnsi="Times New Roman"/>
-        </w:rPr>
-      </w:pPr>
-    </w:p>
-    <w:p>
-      <w:pPr>
-        <w:ind w:left="708"/>
-        <w:rPr>
-          <w:rFonts w:ascii="Times New Roman" w:hAnsi="Times New Roman"/>
-        </w:rPr>
-      </w:pPr>
-    </w:p>
-    <w:p>
-      <w:pPr>
-        <w:ind w:left="708"/>
-        <w:rPr>
-          <w:rFonts w:ascii="Times New Roman" w:hAnsi="Times New Roman"/>
-        </w:rPr>
-      </w:pPr>
-    </w:p>
-    <w:p>
-      <w:pPr>
-        <w:ind w:left="708"/>
-        <w:rPr>
-          <w:rFonts w:ascii="Times New Roman" w:hAnsi="Times New Roman"/>
-        </w:rPr>
-      </w:pPr>
-    </w:p>
-    <w:p>
-      <w:pPr>
-        <w:ind w:left="708"/>
-        <w:rPr>
-          <w:rFonts w:ascii="Times New Roman" w:hAnsi="Times New Roman"/>
-        </w:rPr>
-      </w:pPr>
-    </w:p>
-    <w:p>
-      <w:pPr>
-        <w:ind w:left="708"/>
-        <w:rPr>
-          <w:rFonts w:ascii="Times New Roman" w:hAnsi="Times New Roman"/>
-        </w:rPr>
-      </w:pPr>
-    </w:p>
-    <w:p>
-      <w:pPr>
-        <w:ind w:left="708"/>
-        <w:rPr>
-          <w:rFonts w:ascii="Times New Roman" w:hAnsi="Times New Roman"/>
-        </w:rPr>
-      </w:pPr>
-    </w:p>
-    <w:p>
-      <w:pPr>
-        <w:ind w:left="708"/>
-        <w:rPr>
-          <w:rFonts w:ascii="Times New Roman" w:hAnsi="Times New Roman"/>
-        </w:rPr>
-      </w:pPr>
-    </w:p>
-    <w:p>
-      <w:pPr>
-        <w:ind w:left="708"/>
-        <w:rPr>
-          <w:rFonts w:ascii="Times New Roman" w:hAnsi="Times New Roman"/>
-        </w:rPr>
-      </w:pPr>
-    </w:p>
-    <w:p>
-      <w:pPr>
-        <w:ind w:left="708"/>
-        <w:rPr>
-          <w:rFonts w:ascii="Times New Roman" w:hAnsi="Times New Roman"/>
-        </w:rPr>
-      </w:pPr>
-    </w:p>
-    <w:p>
-      <w:pPr>
-        <w:ind w:left="708"/>
-        <w:rPr>
-          <w:rFonts w:ascii="Times New Roman" w:hAnsi="Times New Roman"/>
-        </w:rPr>
-      </w:pPr>
-    </w:p>
-    <w:p>
-      <w:pPr>
-        <w:ind w:left="708"/>
-        <w:rPr>
-          <w:rFonts w:ascii="Times New Roman" w:hAnsi="Times New Roman"/>
-        </w:rPr>
-      </w:pPr>
-    </w:p>
-    <w:p>
-      <w:pPr>
-        <w:ind w:left="708"/>
-        <w:rPr>
-          <w:rFonts w:ascii="Times New Roman" w:hAnsi="Times New Roman"/>
-        </w:rPr>
-      </w:pPr>
-    </w:p>
-    <w:p>
-      <w:pPr>
-        <w:ind w:left="708"/>
-        <w:rPr>
-          <w:rFonts w:ascii="Times New Roman" w:hAnsi="Times New Roman"/>
-        </w:rPr>
-      </w:pPr>
-    </w:p>
-    <w:p>
-      <w:pPr>
-        <w:ind w:left="708"/>
-        <w:rPr>
-          <w:rFonts w:ascii="Times New Roman" w:hAnsi="Times New Roman"/>
-        </w:rPr>
-      </w:pPr>
-    </w:p>
-    <w:p>
-      <w:pPr>
-        <w:ind w:left="708"/>
-        <w:rPr>
-          <w:rFonts w:ascii="Times New Roman" w:hAnsi="Times New Roman"/>
-        </w:rPr>
-      </w:pPr>
-    </w:p>
-    <w:p>
-      <w:pPr>
-        <w:ind w:left="708"/>
-        <w:rPr>
-          <w:rFonts w:ascii="Times New Roman" w:hAnsi="Times New Roman"/>
-        </w:rPr>
-      </w:pPr>
-    </w:p>
-    <w:p>
-      <w:pPr>
-        <w:ind w:left="708"/>
-        <w:rPr>
-          <w:rFonts w:ascii="Times New Roman" w:hAnsi="Times New Roman"/>
-        </w:rPr>
-      </w:pPr>
-    </w:p>
-    <w:p>
-      <w:pPr>
-        <w:ind w:left="708"/>
-        <w:rPr>
-          <w:rFonts w:ascii="Times New Roman" w:hAnsi="Times New Roman"/>
-        </w:rPr>
-      </w:pPr>
-    </w:p>
-    <w:p>
-      <w:pPr>
-        <w:ind w:left="708"/>
-        <w:rPr>
-          <w:rFonts w:ascii="Times New Roman" w:hAnsi="Times New Roman"/>
-        </w:rPr>
-      </w:pPr>
-    </w:p>
-    <w:p>
-      <w:pPr>
-        <w:ind w:left="708"/>
-        <w:rPr>
-          <w:rFonts w:ascii="Times New Roman" w:hAnsi="Times New Roman"/>
-        </w:rPr>
-      </w:pPr>
-    </w:p>
-    <w:p>
-      <w:pPr>
-        <w:ind w:left="708"/>
-        <w:rPr>
-          <w:rFonts w:ascii="Times New Roman" w:hAnsi="Times New Roman"/>
-        </w:rPr>
-      </w:pPr>
-    </w:p>
-    <w:p>
-      <w:pPr>
-        <w:ind w:left="708"/>
-        <w:rPr>
-          <w:rFonts w:ascii="Times New Roman" w:hAnsi="Times New Roman"/>
-        </w:rPr>
-      </w:pPr>
-    </w:p>
-    <w:p>
-      <w:pPr>
-        <w:ind w:left="708"/>
-        <w:rPr>
-          <w:rFonts w:ascii="Times New Roman" w:hAnsi="Times New Roman"/>
-        </w:rPr>
-      </w:pPr>
-    </w:p>
-    <w:p>
-      <w:pPr>
-        <w:ind w:left="708"/>
-        <w:rPr>
-          <w:rFonts w:ascii="Times New Roman" w:hAnsi="Times New Roman"/>
-        </w:rPr>
-      </w:pPr>
-    </w:p>
-    <w:p>
-      <w:pPr>
-        <w:ind w:left="708"/>
-        <w:rPr>
-          <w:rFonts w:ascii="Times New Roman" w:hAnsi="Times New Roman"/>
-        </w:rPr>
-      </w:pPr>
-    </w:p>
-    <w:p>
-      <w:pPr>
-        <w:ind w:left="708"/>
-        <w:rPr>
-          <w:rFonts w:ascii="Times New Roman" w:hAnsi="Times New Roman"/>
-        </w:rPr>
-      </w:pPr>
-    </w:p>
-    <w:p>
-      <w:pPr>
-        <w:ind w:left="708"/>
-        <w:rPr>
-          <w:rFonts w:ascii="Times New Roman" w:hAnsi="Times New Roman"/>
-        </w:rPr>
-      </w:pPr>
-    </w:p>
-    <w:p>
-      <w:pPr>
-        <w:ind w:left="708"/>
-        <w:rPr>
-          <w:rFonts w:ascii="Times New Roman" w:hAnsi="Times New Roman"/>
-        </w:rPr>
-      </w:pPr>
-    </w:p>
-    <w:p>
-      <w:pPr>
-        <w:ind w:left="708"/>
-        <w:rPr>
-          <w:rFonts w:ascii="Times New Roman" w:hAnsi="Times New Roman"/>
-        </w:rPr>
-      </w:pPr>
-    </w:p>
-    <w:p>
-      <w:pPr>
-        <w:ind w:left="708"/>
-        <w:rPr>
-          <w:rFonts w:ascii="Times New Roman" w:hAnsi="Times New Roman"/>
-        </w:rPr>
-      </w:pPr>
-    </w:p>
-    <w:p>
-      <w:pPr>
-        <w:ind w:left="708"/>
-        <w:rPr>
-          <w:rFonts w:ascii="Times New Roman" w:hAnsi="Times New Roman"/>
-        </w:rPr>
-      </w:pPr>
-    </w:p>
-    <w:p>
-      <w:pPr>
-        <w:ind w:left="708"/>
-        <w:rPr>
-          <w:rFonts w:ascii="Times New Roman" w:hAnsi="Times New Roman"/>
-        </w:rPr>
-      </w:pPr>
     </w:p>
     <w:p>
       <w:pPr>
@@ -30333,7 +30258,7 @@
           <w:szCs w:val="32"/>
         </w:rPr>
       </w:pPr>
-      <w:bookmarkStart w:id="26" w:name="_Toc423051074"/>
+      <w:bookmarkStart w:id="26" w:name="_Toc423189222"/>
       <w:r>
         <w:rPr>
           <w:rFonts w:ascii="Times New Roman" w:hAnsi="Times New Roman"/>
@@ -30357,7 +30282,7 @@
         <w:pStyle w:val="Nagwek2"/>
         <w:ind w:left="708"/>
       </w:pPr>
-      <w:bookmarkStart w:id="27" w:name="_Toc423051075"/>
+      <w:bookmarkStart w:id="27" w:name="_Toc423189223"/>
       <w:r>
         <w:t>4.1 Wykorzystane narzędzia</w:t>
       </w:r>
@@ -30450,7 +30375,35 @@
           <w:rFonts w:ascii="Times New Roman" w:hAnsi="Times New Roman"/>
           <w:sz w:val="24"/>
         </w:rPr>
-        <w:t>Ma to praktyczne uzasadnienie – złożoność obliczeniowa przekształceń wykorzystywanych przy przetwarzaniu obrazów jest bardzo duża, dlatego wymagane jest sprawne zarządzanie pamięcią. Język C++ oferuje taką możliwość dzięki zastosowaniu wskaźników, oraz swobodzie w wywoływaniu destruktorów. Ponadto biorąc pod uwagę wiek, i czas istnienia na rynku, można się spodziewać, że wiele bibliotek oferujących gotowe rozwiązania w dziedzinie przetwarzania obrazów i przekształceń matematycznych będzie dostępna.</w:t>
+        <w:t xml:space="preserve">Ma to praktyczne uzasadnienie – złożoność obliczeniowa przekształceń wykorzystywanych przy przetwarzaniu obrazów jest bardzo duża, dlatego wymagane jest sprawne zarządzanie pamięcią. Język C++ oferuje taką możliwość dzięki </w:t>
+      </w:r>
+      <w:r>
+        <w:rPr>
+          <w:rFonts w:ascii="Times New Roman" w:hAnsi="Times New Roman"/>
+          <w:sz w:val="24"/>
+        </w:rPr>
+        <w:t xml:space="preserve">bezpośredniemu dostępowi do pamięci, </w:t>
+      </w:r>
+      <w:r>
+        <w:rPr>
+          <w:rFonts w:ascii="Times New Roman" w:hAnsi="Times New Roman"/>
+          <w:sz w:val="24"/>
+        </w:rPr>
+        <w:t>zastosowaniu wskaźników, oraz swobodzie w wywoływaniu destruktorów. Ponadto biorąc pod uwagę wiek, i czas istnienia na rynku, można się spodziewać</w:t>
+      </w:r>
+      <w:r>
+        <w:rPr>
+          <w:rFonts w:ascii="Times New Roman" w:hAnsi="Times New Roman"/>
+          <w:sz w:val="24"/>
+        </w:rPr>
+        <w:t>, że wiele bibliotek oferuje</w:t>
+      </w:r>
+      <w:r>
+        <w:rPr>
+          <w:rFonts w:ascii="Times New Roman" w:hAnsi="Times New Roman"/>
+          <w:sz w:val="24"/>
+        </w:rPr>
+        <w:t xml:space="preserve"> gotowe rozwiązania w dziedzinie przetwarzania obrazów i przekształceń matematycznych będzie dostępna.</w:t>
       </w:r>
     </w:p>
     <w:p>
@@ -30498,7 +30451,21 @@
           <w:rFonts w:ascii="Times New Roman" w:hAnsi="Times New Roman"/>
           <w:sz w:val="24"/>
         </w:rPr>
-        <w:t xml:space="preserve"> 2.4.11. Jest to najczęściej wybierana biblioteka, z pośród dostępnych na licencji open </w:t>
+        <w:t xml:space="preserve"> 2.4.11</w:t>
+      </w:r>
+      <w:r>
+        <w:rPr>
+          <w:rFonts w:ascii="Times New Roman" w:hAnsi="Times New Roman"/>
+          <w:sz w:val="24"/>
+        </w:rPr>
+        <w:t>[11]</w:t>
+      </w:r>
+      <w:r>
+        <w:rPr>
+          <w:rFonts w:ascii="Times New Roman" w:hAnsi="Times New Roman"/>
+          <w:sz w:val="24"/>
+        </w:rPr>
+        <w:t xml:space="preserve">. Jest to najczęściej wybierana biblioteka, z pośród dostępnych na licencji open </w:t>
       </w:r>
       <w:proofErr w:type="spellStart"/>
       <w:r>
@@ -30514,23 +30481,35 @@
           <w:rFonts w:ascii="Times New Roman" w:hAnsi="Times New Roman"/>
           <w:sz w:val="24"/>
         </w:rPr>
-        <w:t xml:space="preserve">. Posiada ona bogate API, oraz skupia wokół siebie dużą społeczność. Decydując się na taki wybór, trzeba jednak mieć na uwadze, że dokumentacja jest uboga, a kody błędów niejasne, co może powodować problemy zarówno podczas tworzenia, jak i </w:t>
-      </w:r>
-      <w:proofErr w:type="spellStart"/>
-      <w:r>
-        <w:rPr>
-          <w:rFonts w:ascii="Times New Roman" w:hAnsi="Times New Roman"/>
-          <w:sz w:val="24"/>
-        </w:rPr>
-        <w:t>debuggowania</w:t>
-      </w:r>
-      <w:proofErr w:type="spellEnd"/>
-      <w:r>
-        <w:rPr>
-          <w:rFonts w:ascii="Times New Roman" w:hAnsi="Times New Roman"/>
-          <w:sz w:val="24"/>
-        </w:rPr>
-        <w:t xml:space="preserve"> aplikacji.</w:t>
+        <w:t xml:space="preserve">. Posiada ona bogate API, oraz skupia wokół siebie dużą społeczność. Decydując się na taki wybór, trzeba jednak mieć na uwadze, że dokumentacja </w:t>
+      </w:r>
+      <w:r>
+        <w:rPr>
+          <w:rFonts w:ascii="Times New Roman" w:hAnsi="Times New Roman"/>
+          <w:sz w:val="24"/>
+        </w:rPr>
+        <w:t>miejscami bywa</w:t>
+      </w:r>
+      <w:r>
+        <w:rPr>
+          <w:rFonts w:ascii="Times New Roman" w:hAnsi="Times New Roman"/>
+          <w:sz w:val="24"/>
+        </w:rPr>
+        <w:t xml:space="preserve"> uboga, a kody błędów niejasne, co może powodować problemy zarówno</w:t>
+      </w:r>
+      <w:r>
+        <w:rPr>
+          <w:rFonts w:ascii="Times New Roman" w:hAnsi="Times New Roman"/>
+          <w:sz w:val="24"/>
+        </w:rPr>
+        <w:t xml:space="preserve"> podczas tworzenia, jak i debug</w:t>
+      </w:r>
+      <w:r>
+        <w:rPr>
+          <w:rFonts w:ascii="Times New Roman" w:hAnsi="Times New Roman"/>
+          <w:sz w:val="24"/>
+        </w:rPr>
+        <w:t>owania aplikacji.</w:t>
       </w:r>
     </w:p>
     <w:p>
@@ -30643,7 +30622,7 @@
           <w:sz w:val="32"/>
         </w:rPr>
       </w:pPr>
-      <w:bookmarkStart w:id="28" w:name="_Toc423051076"/>
+      <w:bookmarkStart w:id="28" w:name="_Toc423189224"/>
       <w:r>
         <w:lastRenderedPageBreak/>
         <w:t>4.2</w:t>
@@ -30930,7 +30909,21 @@
           <w:rFonts w:ascii="Times New Roman" w:hAnsi="Times New Roman"/>
           <w:sz w:val="24"/>
         </w:rPr>
-        <w:t>połowie obrazu, zostało wykryte oboje oczu, będących na tym samym poziomie, można stwierdzić że, twarz faktycznie została wykryta. Ponadto twarz została podzielona na lewą i prawą stronę, co będzie wykorzystane w dalszej części pracy.</w:t>
+        <w:t>połowie obrazu, zostało wykryte oboje oczu, będących na tym samy</w:t>
+      </w:r>
+      <w:r>
+        <w:rPr>
+          <w:rFonts w:ascii="Times New Roman" w:hAnsi="Times New Roman"/>
+          <w:sz w:val="24"/>
+        </w:rPr>
+        <w:t>m poziomie, można stwierdzić, że</w:t>
+      </w:r>
+      <w:r>
+        <w:rPr>
+          <w:rFonts w:ascii="Times New Roman" w:hAnsi="Times New Roman"/>
+          <w:sz w:val="24"/>
+        </w:rPr>
+        <w:t xml:space="preserve"> twarz faktycznie została wykryta. Ponadto twarz została podzielona na lewą i prawą stronę, co będzie wykorzystane w dalszej części pracy.</w:t>
       </w:r>
     </w:p>
     <w:p>
@@ -31167,7 +31160,7 @@
           <v:shape id="_x0000_i1025" type="#_x0000_t75" style="width:453.75pt;height:380.4pt" o:ole="">
             <v:imagedata r:id="rId30" o:title=""/>
           </v:shape>
-          <o:OLEObject Type="Embed" ProgID="Visio.Drawing.15" ShapeID="_x0000_i1025" DrawAspect="Content" ObjectID="_1496925449" r:id="rId31"/>
+          <o:OLEObject Type="Embed" ProgID="Visio.Drawing.15" ShapeID="_x0000_i1025" DrawAspect="Content" ObjectID="_1496959939" r:id="rId31"/>
         </w:object>
       </w:r>
     </w:p>
@@ -31254,7 +31247,7 @@
       <w:r>
         <w:t xml:space="preserve">  </w:t>
       </w:r>
-      <w:bookmarkStart w:id="29" w:name="_Toc423051077"/>
+      <w:bookmarkStart w:id="29" w:name="_Toc423189225"/>
       <w:r>
         <w:t>Śledzenie cech charakterystycznych</w:t>
       </w:r>
@@ -31323,30 +31316,21 @@
           <w:rFonts w:ascii="Times New Roman" w:hAnsi="Times New Roman"/>
           <w:sz w:val="24"/>
         </w:rPr>
-        <w:t xml:space="preserve">Ma to związek z tym, że przy dużym obrocie głowy, większość cech znika z obrazu, przez co AAM nie jest w stanie poprawnie określić pozycji. Wówczas do czasu ponownej inicjalizacji, program całkowicie straciłby swoją funkcjonalność. Aby przywrócić jego działanie, twarz musi powrócić do pozycji neutralnej i musi zostać wykonana ponowna </w:t>
-      </w:r>
-      <w:proofErr w:type="spellStart"/>
-      <w:r>
-        <w:rPr>
-          <w:rFonts w:ascii="Times New Roman" w:hAnsi="Times New Roman"/>
-          <w:sz w:val="24"/>
-        </w:rPr>
-        <w:t>inicjalizacja.</w:t>
-      </w:r>
-      <w:r>
-        <w:rPr>
-          <w:rFonts w:ascii="Times New Roman" w:hAnsi="Times New Roman"/>
-          <w:sz w:val="24"/>
-        </w:rPr>
-        <w:t>Algorytm</w:t>
-      </w:r>
-      <w:proofErr w:type="spellEnd"/>
+        <w:t>Ma to związek z tym, że przy dużym obrocie głowy, większość cech znika z obrazu, przez co AAM nie jest w stanie poprawnie określić pozycji. Wówczas do czasu ponownej inicjalizacji, program całkowicie straciłby swoją funkcjonalność. Aby przywrócić jego działanie, twarz musi powrócić do pozycji neutralnej i musi zostać wykonana ponowna inicjalizacja.</w:t>
+      </w:r>
       <w:r>
         <w:rPr>
           <w:rFonts w:ascii="Times New Roman" w:hAnsi="Times New Roman"/>
           <w:sz w:val="24"/>
         </w:rPr>
         <w:t xml:space="preserve"> </w:t>
+      </w:r>
+      <w:r>
+        <w:rPr>
+          <w:rFonts w:ascii="Times New Roman" w:hAnsi="Times New Roman"/>
+          <w:sz w:val="24"/>
+        </w:rPr>
+        <w:t xml:space="preserve">Algorytm </w:t>
       </w:r>
       <w:r>
         <w:rPr>
@@ -31913,7 +31897,21 @@
           <w:rFonts w:ascii="Times New Roman" w:hAnsi="Times New Roman"/>
           <w:sz w:val="24"/>
         </w:rPr>
-        <w:t xml:space="preserve">Jednak to, co sprawia, że algorytm </w:t>
+        <w:t>Jednak to, co sprawia, że algorytm</w:t>
+      </w:r>
+      <w:r>
+        <w:rPr>
+          <w:rFonts w:ascii="Times New Roman" w:hAnsi="Times New Roman"/>
+          <w:sz w:val="24"/>
+        </w:rPr>
+        <w:t xml:space="preserve"> jest</w:t>
+      </w:r>
+      <w:r>
+        <w:rPr>
+          <w:rFonts w:ascii="Times New Roman" w:hAnsi="Times New Roman"/>
+          <w:sz w:val="24"/>
+        </w:rPr>
+        <w:t xml:space="preserve"> </w:t>
       </w:r>
       <w:r>
         <w:rPr>
@@ -32174,19 +32172,6 @@
         </w:rPr>
         <w:br/>
       </w:r>
-      <w:r>
-        <w:rPr>
-          <w:rFonts w:ascii="Times New Roman" w:hAnsi="Times New Roman"/>
-        </w:rPr>
-        <w:br/>
-        <w:t>4.3.1</w:t>
-      </w:r>
-      <w:r>
-        <w:rPr>
-          <w:rFonts w:ascii="Times New Roman" w:hAnsi="Times New Roman"/>
-        </w:rPr>
-        <w:t xml:space="preserve">Inicjalizacja modelu głowy </w:t>
-      </w:r>
     </w:p>
     <w:p>
       <w:pPr>
@@ -32701,7 +32686,30 @@
           <w:rFonts w:ascii="Times New Roman" w:hAnsi="Times New Roman"/>
           <w:sz w:val="24"/>
         </w:rPr>
-        <w:t xml:space="preserve">Dotychczas w pracy, wielokrotnie wspominano o śledzeniu punktów czyli cech obrazu. Jednak by faktycznie tak się działo, odpowiedzialny jest przepływ optyczny (ang. </w:t>
+        <w:t xml:space="preserve">Dotychczas w pracy, wielokrotnie wspominano o śledzeniu punktów czyli cech obrazu. Jednak </w:t>
+      </w:r>
+      <w:proofErr w:type="spellStart"/>
+      <w:r>
+        <w:rPr>
+          <w:rFonts w:ascii="Times New Roman" w:hAnsi="Times New Roman"/>
+          <w:sz w:val="24"/>
+        </w:rPr>
+        <w:t>zato</w:t>
+      </w:r>
+      <w:proofErr w:type="spellEnd"/>
+      <w:r>
+        <w:rPr>
+          <w:rFonts w:ascii="Times New Roman" w:hAnsi="Times New Roman"/>
+          <w:sz w:val="24"/>
+        </w:rPr>
+        <w:t xml:space="preserve"> </w:t>
+      </w:r>
+      <w:r>
+        <w:rPr>
+          <w:rFonts w:ascii="Times New Roman" w:hAnsi="Times New Roman"/>
+          <w:sz w:val="24"/>
+        </w:rPr>
+        <w:t xml:space="preserve">by faktycznie tak się działo, odpowiedzialny jest przepływ optyczny (ang. </w:t>
       </w:r>
       <w:proofErr w:type="spellStart"/>
       <w:r>
@@ -32865,6 +32873,7 @@
               <w:rFonts w:ascii="Cambria Math" w:hAnsi="Cambria Math"/>
               <w:sz w:val="32"/>
             </w:rPr>
+            <w:lastRenderedPageBreak/>
             <m:t>c=</m:t>
           </m:r>
           <m:d>
@@ -33795,17 +33804,17 @@
           <w:bCs/>
           <w:sz w:val="24"/>
         </w:rPr>
-        <w:t xml:space="preserve">Jest to równanie z dwoma niewiadomymi. Do jego rozwiązania wykorzystywane jest jedno z założeń metody – punkt i jego otoczenie przemieszczają się podobnie. Dzięki temu, równanie rozwiązuje się wykorzystując piksele otaczające interesujący nas punkt. Do rozwiązania powstałego układu równań wykorzystuje się metodę najmniejszych kwadratów. </w:t>
-      </w:r>
-    </w:p>
-    <w:p>
-      <w:pPr>
+        <w:t xml:space="preserve">Jest to równanie z dwoma niewiadomymi. Do jego rozwiązania wykorzystywane jest jedno z założeń metody – punkt i jego otoczenie przemieszczają się podobnie. Dzięki temu, równanie </w:t>
+      </w:r>
+      <w:r>
         <w:rPr>
           <w:rFonts w:ascii="Times New Roman" w:hAnsi="Times New Roman"/>
           <w:bCs/>
           <w:sz w:val="24"/>
         </w:rPr>
-      </w:pPr>
+        <w:lastRenderedPageBreak/>
+        <w:t xml:space="preserve">rozwiązuje się wykorzystując piksele otaczające interesujący nas punkt. Do rozwiązania powstałego układu równań wykorzystuje się metodę najmniejszych kwadratów. </w:t>
+      </w:r>
     </w:p>
     <w:p>
       <w:pPr>
@@ -33815,13 +33824,21 @@
           <w:sz w:val="24"/>
         </w:rPr>
       </w:pPr>
-      <w:r>
+    </w:p>
+    <w:p>
+      <w:pPr>
         <w:rPr>
           <w:rFonts w:ascii="Times New Roman" w:hAnsi="Times New Roman"/>
           <w:bCs/>
           <w:sz w:val="24"/>
         </w:rPr>
-        <w:lastRenderedPageBreak/>
+      </w:pPr>
+      <w:r>
+        <w:rPr>
+          <w:rFonts w:ascii="Times New Roman" w:hAnsi="Times New Roman"/>
+          <w:bCs/>
+          <w:sz w:val="24"/>
+        </w:rPr>
         <w:t>Wadą tej metody, jest fakt, że pozwala ona na wykrycie niewielkiego ruchu między obrazami sekwencji. Aby poprawić jej skuteczność algorytm jest stosowany na kolejnych wersjach obrazu w sekwencji zmniejszając jego rozdzielczość.</w:t>
       </w:r>
     </w:p>
@@ -33842,10 +33859,10 @@
           <w:numId w:val="37"/>
         </w:numPr>
       </w:pPr>
-      <w:bookmarkStart w:id="30" w:name="_Toc423051078"/>
       <w:r>
         <w:t xml:space="preserve">  </w:t>
       </w:r>
+      <w:bookmarkStart w:id="30" w:name="_Toc423189226"/>
       <w:r>
         <w:t>Podsumowanie algorytmu śledzenia twarzy</w:t>
       </w:r>
@@ -34066,7 +34083,7 @@
           <v:shape id="_x0000_i1026" type="#_x0000_t75" style="width:279.85pt;height:670.4pt" o:ole="">
             <v:imagedata r:id="rId37" o:title=""/>
           </v:shape>
-          <o:OLEObject Type="Embed" ProgID="Visio.Drawing.15" ShapeID="_x0000_i1026" DrawAspect="Content" ObjectID="_1496925450" r:id="rId38"/>
+          <o:OLEObject Type="Embed" ProgID="Visio.Drawing.15" ShapeID="_x0000_i1026" DrawAspect="Content" ObjectID="_1496959940" r:id="rId38"/>
         </w:object>
       </w:r>
     </w:p>
@@ -34131,7 +34148,7 @@
           <w:numId w:val="41"/>
         </w:numPr>
       </w:pPr>
-      <w:bookmarkStart w:id="31" w:name="_Toc423051079"/>
+      <w:bookmarkStart w:id="31" w:name="_Toc423189227"/>
       <w:r>
         <w:lastRenderedPageBreak/>
         <w:t>Pozyskiwanie</w:t>
@@ -34216,7 +34233,7 @@
           <w:numId w:val="41"/>
         </w:numPr>
       </w:pPr>
-      <w:bookmarkStart w:id="32" w:name="_Toc423051080"/>
+      <w:bookmarkStart w:id="32" w:name="_Toc423189228"/>
       <w:r>
         <w:t>Macierz rotacji</w:t>
       </w:r>
@@ -37691,7 +37708,7 @@
           <w:numId w:val="41"/>
         </w:numPr>
       </w:pPr>
-      <w:bookmarkStart w:id="33" w:name="_Toc423051081"/>
+      <w:bookmarkStart w:id="33" w:name="_Toc423189229"/>
       <w:r>
         <w:t>Dekompozycja macierzy rotacji</w:t>
       </w:r>
@@ -39854,7 +39871,7 @@
           <w:numId w:val="41"/>
         </w:numPr>
       </w:pPr>
-      <w:bookmarkStart w:id="34" w:name="_Toc423051082"/>
+      <w:bookmarkStart w:id="34" w:name="_Toc423189230"/>
       <w:r>
         <w:t>Sterowanie kursorem myszy</w:t>
       </w:r>
@@ -40775,7 +40792,7 @@
           <w:numId w:val="41"/>
         </w:numPr>
       </w:pPr>
-      <w:bookmarkStart w:id="35" w:name="_Toc423051083"/>
+      <w:bookmarkStart w:id="35" w:name="_Toc423189231"/>
       <w:r>
         <w:t>Obsługa kliknięć</w:t>
       </w:r>
@@ -41172,7 +41189,7 @@
           <w:numId w:val="41"/>
         </w:numPr>
       </w:pPr>
-      <w:bookmarkStart w:id="36" w:name="_Toc423051084"/>
+      <w:bookmarkStart w:id="36" w:name="_Toc423189232"/>
       <w:r>
         <w:t>Metoda dopasowywania szablonów</w:t>
       </w:r>
@@ -42365,8 +42382,26 @@
           <w:sz w:val="24"/>
           <w:szCs w:val="24"/>
         </w:rPr>
-        <w:t>Jednak dla wybranych szablonów analiza trwała długo, ponieważ obraz musiał być analizowany pod kątem dopasowania do każdego z nich  oraz była mało dokładna,  ze względu na brak implementacji skalowania szablonów, w zależności od wielkości twarzy na obrazie. Pomimo tego, że z techniki zrezygnowano, wydaje się ona warta uwagi w kontekście rozwiązania problemu.</w:t>
-      </w:r>
+        <w:t>Jednak dla wybranych szablonów analiza trwała długo, ponieważ obraz musiał być analizowany pod kątem dopasowania do każdego z nich  oraz była mało dokładna,  ze względu na</w:t>
+      </w:r>
+      <w:r>
+        <w:rPr>
+          <w:rFonts w:ascii="Times New Roman" w:hAnsi="Times New Roman"/>
+          <w:sz w:val="24"/>
+          <w:szCs w:val="24"/>
+        </w:rPr>
+        <w:t xml:space="preserve"> brak</w:t>
+      </w:r>
+      <w:r>
+        <w:rPr>
+          <w:rFonts w:ascii="Times New Roman" w:hAnsi="Times New Roman"/>
+          <w:sz w:val="24"/>
+          <w:szCs w:val="24"/>
+        </w:rPr>
+        <w:t xml:space="preserve"> implementacji skalowania szablonów, w zależności od wielkości twarzy na obrazie. Pomimo tego, że z techniki zrezygnowano, wydaje się ona warta uwagi w kontekście rozwiązania problemu.</w:t>
+      </w:r>
+      <w:bookmarkStart w:id="37" w:name="_GoBack"/>
+      <w:bookmarkEnd w:id="37"/>
     </w:p>
     <w:p>
       <w:pPr>
@@ -42403,7 +42438,7 @@
           <w:rFonts w:ascii="Times New Roman" w:hAnsi="Times New Roman"/>
         </w:rPr>
       </w:pPr>
-      <w:bookmarkStart w:id="37" w:name="_Toc423051085"/>
+      <w:bookmarkStart w:id="38" w:name="_Toc423189233"/>
       <w:r>
         <w:rPr>
           <w:rFonts w:ascii="Times New Roman" w:hAnsi="Times New Roman"/>
@@ -42411,7 +42446,7 @@
         <w:lastRenderedPageBreak/>
         <w:t>Testy własnego rozwiązania</w:t>
       </w:r>
-      <w:bookmarkEnd w:id="37"/>
+      <w:bookmarkEnd w:id="38"/>
     </w:p>
     <w:p>
       <w:pPr>
@@ -42462,11 +42497,11 @@
       <w:pPr>
         <w:pStyle w:val="Nagwek2"/>
       </w:pPr>
-      <w:bookmarkStart w:id="38" w:name="_Toc423051086"/>
+      <w:bookmarkStart w:id="39" w:name="_Toc423189234"/>
       <w:r>
         <w:t>5.1 Wpływ mimowolnych ruchów</w:t>
       </w:r>
-      <w:bookmarkEnd w:id="38"/>
+      <w:bookmarkEnd w:id="39"/>
     </w:p>
     <w:p>
       <w:pPr>
@@ -43533,14 +43568,14 @@
       <w:pPr>
         <w:pStyle w:val="Nagwek2"/>
       </w:pPr>
-      <w:bookmarkStart w:id="39" w:name="_Toc423051087"/>
+      <w:bookmarkStart w:id="40" w:name="_Toc423189235"/>
       <w:r>
         <w:t xml:space="preserve">5.2 Wpływ </w:t>
       </w:r>
       <w:r>
         <w:t>tła i oświetlenia na skuteczność algorytmu</w:t>
       </w:r>
-      <w:bookmarkEnd w:id="39"/>
+      <w:bookmarkEnd w:id="40"/>
     </w:p>
     <w:p>
       <w:pPr>
@@ -44641,7 +44676,7 @@
       <w:pPr>
         <w:pStyle w:val="Nagwek2"/>
       </w:pPr>
-      <w:bookmarkStart w:id="40" w:name="_Toc423051088"/>
+      <w:bookmarkStart w:id="41" w:name="_Toc423189236"/>
       <w:r>
         <w:t>5.3</w:t>
       </w:r>
@@ -44649,7 +44684,7 @@
         <w:tab/>
         <w:t>Test wydajnościowy programu</w:t>
       </w:r>
-      <w:bookmarkEnd w:id="40"/>
+      <w:bookmarkEnd w:id="41"/>
     </w:p>
     <w:p>
       <w:pPr>
@@ -44842,14 +44877,14 @@
           <w:rFonts w:ascii="Times New Roman" w:hAnsi="Times New Roman"/>
         </w:rPr>
       </w:pPr>
-      <w:bookmarkStart w:id="41" w:name="_Toc423051089"/>
+      <w:bookmarkStart w:id="42" w:name="_Toc423189237"/>
       <w:r>
         <w:rPr>
           <w:rFonts w:ascii="Times New Roman" w:hAnsi="Times New Roman"/>
         </w:rPr>
         <w:t>Podsumowanie</w:t>
       </w:r>
-      <w:bookmarkEnd w:id="41"/>
+      <w:bookmarkEnd w:id="42"/>
     </w:p>
     <w:p>
       <w:pPr>
@@ -45179,12 +45214,14 @@
         <w:lastRenderedPageBreak/>
         <w:t xml:space="preserve"> </w:t>
       </w:r>
+      <w:bookmarkStart w:id="43" w:name="_Toc423189238"/>
       <w:r>
         <w:rPr>
           <w:rFonts w:ascii="Times New Roman" w:hAnsi="Times New Roman"/>
         </w:rPr>
         <w:t>Bibliografia</w:t>
       </w:r>
+      <w:bookmarkEnd w:id="43"/>
     </w:p>
     <w:p/>
     <w:p>
@@ -50175,8 +50212,6 @@
           <w:szCs w:val="24"/>
         </w:rPr>
       </w:pPr>
-      <w:bookmarkStart w:id="42" w:name="_GoBack"/>
-      <w:bookmarkEnd w:id="42"/>
     </w:p>
     <w:sectPr>
       <w:footerReference w:type="default" r:id="rId57"/>
@@ -50224,6 +50259,7 @@
         <w:docPartUnique/>
       </w:docPartObj>
     </w:sdtPr>
+    <w:sdtEndPr/>
     <w:sdtContent>
       <w:p>
         <w:pPr>
@@ -50243,7 +50279,7 @@
           <w:rPr>
             <w:noProof/>
           </w:rPr>
-          <w:t>60</w:t>
+          <w:t>49</w:t>
         </w:r>
         <w:r>
           <w:fldChar w:fldCharType="end"/>
@@ -55251,6 +55287,7 @@
   <w:style w:type="character" w:default="1" w:styleId="Domylnaczcionkaakapitu">
     <w:name w:val="Default Paragraph Font"/>
     <w:uiPriority w:val="1"/>
+    <w:semiHidden/>
     <w:unhideWhenUsed/>
   </w:style>
   <w:style w:type="table" w:default="1" w:styleId="Standardowy">
@@ -56314,7 +56351,7 @@
 </file>
 
 <file path=customXml/itemProps1.xml><?xml version="1.0" encoding="utf-8"?>
-<ds:datastoreItem xmlns:ds="http://schemas.openxmlformats.org/officeDocument/2006/customXml" ds:itemID="{E882AD8B-A916-42A3-8BA5-C80C06D489A7}">
+<ds:datastoreItem xmlns:ds="http://schemas.openxmlformats.org/officeDocument/2006/customXml" ds:itemID="{889C48AB-12A9-4DFE-9D4F-5809B87ECD86}">
   <ds:schemaRefs>
     <ds:schemaRef ds:uri="http://schemas.openxmlformats.org/officeDocument/2006/bibliography"/>
   </ds:schemaRefs>

</xml_diff>